<commit_message>
added more alt coins, analysis - tbd, analysis on Polygon
</commit_message>
<xml_diff>
--- a/My Crypto Trading Cook Book.docx
+++ b/My Crypto Trading Cook Book.docx
@@ -254,24 +254,107 @@
     </w:p>
     <w:p>
       <w:pPr>
-        <w:pStyle w:val="Heading1"/>
+        <w:pStyle w:val="ListParagraph"/>
+        <w:numPr>
+          <w:ilvl w:val="0"/>
+          <w:numId w:val="1"/>
+        </w:numPr>
+      </w:pPr>
+      <w:r>
+        <w:t xml:space="preserve">Crypto market is wild – When the bear market unveils, its pretty upsetting. When crash happens, Crypto market beats the coins and tokens pretty badly. There will be usually 30% to 60% downfall. Every coins will follow the trail of BTC. BTC is like Crypto’s Dow-Jones, S &amp; P 500. If BTC fall, all other falls. So, plan your strategy accordingly. When you see every one is greedy and buying, you should remain fearful and feel free to take some profits. And when everyone is selling, you buy and be greedy. This works best and help you reach your financial goal early. Also, you might need to check NUPL (Net Unrealized Profit/Loss) chart of BTC. It helps you to navigate different stages of the crypto market and see where you are yourself. As you might know, every market has layers of emotions. </w:t>
+      </w:r>
+      <w:r>
         <w:rPr>
           <w:b/>
           <w:bCs/>
         </w:rPr>
-      </w:pPr>
+        <w:t>Capit</w:t>
+      </w:r>
       <w:r>
         <w:rPr>
           <w:b/>
           <w:bCs/>
         </w:rPr>
-        <w:t xml:space="preserve">Block Chain </w:t>
+        <w:t>ulation</w:t>
       </w:r>
       <w:r>
         <w:rPr>
           <w:b/>
           <w:bCs/>
         </w:rPr>
+        <w:t xml:space="preserve"> (Surrender)</w:t>
+      </w:r>
+      <w:r>
+        <w:rPr>
+          <w:b/>
+          <w:bCs/>
+        </w:rPr>
+        <w:t xml:space="preserve"> -&gt; Hope (Fear) -&gt; Optimism (Anxiety) -&gt; Belief (Denial) -&gt; Euphoria (Greed)</w:t>
+      </w:r>
+      <w:r>
+        <w:t>. You should be selling at Euphoria and buying at Capitulation. Refer the graph below for BTC. This is available paid in glassnode website.</w:t>
+      </w:r>
+    </w:p>
+    <w:p>
+      <w:r>
+        <w:lastRenderedPageBreak/>
+        <w:drawing>
+          <wp:inline distT="0" distB="0" distL="0" distR="0" wp14:anchorId="0D649931" wp14:editId="6D0063F1">
+            <wp:extent cx="5672138" cy="5319039"/>
+            <wp:effectExtent l="0" t="0" r="5080" b="0"/>
+            <wp:docPr id="1" name="Picture 1"/>
+            <wp:cNvGraphicFramePr>
+              <a:graphicFrameLocks xmlns:a="http://schemas.openxmlformats.org/drawingml/2006/main" noChangeAspect="1"/>
+            </wp:cNvGraphicFramePr>
+            <a:graphic xmlns:a="http://schemas.openxmlformats.org/drawingml/2006/main">
+              <a:graphicData uri="http://schemas.openxmlformats.org/drawingml/2006/picture">
+                <pic:pic xmlns:pic="http://schemas.openxmlformats.org/drawingml/2006/picture">
+                  <pic:nvPicPr>
+                    <pic:cNvPr id="1" name=""/>
+                    <pic:cNvPicPr/>
+                  </pic:nvPicPr>
+                  <pic:blipFill>
+                    <a:blip r:embed="rId5"/>
+                    <a:stretch>
+                      <a:fillRect/>
+                    </a:stretch>
+                  </pic:blipFill>
+                  <pic:spPr>
+                    <a:xfrm>
+                      <a:off x="0" y="0"/>
+                      <a:ext cx="5678449" cy="5324957"/>
+                    </a:xfrm>
+                    <a:prstGeom prst="rect">
+                      <a:avLst/>
+                    </a:prstGeom>
+                  </pic:spPr>
+                </pic:pic>
+              </a:graphicData>
+            </a:graphic>
+          </wp:inline>
+        </w:drawing>
+      </w:r>
+    </w:p>
+    <w:p>
+      <w:pPr>
+        <w:pStyle w:val="Heading1"/>
+        <w:rPr>
+          <w:b/>
+          <w:bCs/>
+        </w:rPr>
+      </w:pPr>
+      <w:r>
+        <w:rPr>
+          <w:b/>
+          <w:bCs/>
+        </w:rPr>
+        <w:t xml:space="preserve">Block Chain </w:t>
+      </w:r>
+      <w:r>
+        <w:rPr>
+          <w:b/>
+          <w:bCs/>
+        </w:rPr>
         <w:t>Fundamentals</w:t>
       </w:r>
     </w:p>
@@ -312,7 +395,11 @@
     </w:p>
     <w:p>
       <w:r>
-        <w:t>When staking, the number of coins “locked” inside a user’s wallet determines their right to validate transactions. Just like with mining, the goal is to add new transactions and blocks to the blockchain. In addition to the incentives for stakers, the scalability and high transaction speeds of PoS blockchains serve as other major benefits.</w:t>
+        <w:t xml:space="preserve">When staking, the number of coins “locked” inside a user’s wallet determines their right to validate transactions. Just like with mining, the goal is to add new transactions and blocks to the blockchain. In </w:t>
+      </w:r>
+      <w:r>
+        <w:lastRenderedPageBreak/>
+        <w:t>addition to the incentives for stakers, the scalability and high transaction speeds of PoS blockchains serve as other major benefits.</w:t>
       </w:r>
     </w:p>
     <w:p>
@@ -321,7 +408,6 @@
         <w:spacing w:before="0" w:line="240" w:lineRule="auto"/>
       </w:pPr>
       <w:r>
-        <w:lastRenderedPageBreak/>
         <w:t>How does staking crypto work?</w:t>
       </w:r>
     </w:p>
@@ -433,7 +519,7 @@
         </w:rPr>
         <w:t>Coins can be staked through cryptocurrency wallets, be it through major exchanges like Binance or Coinbase, or in the form of ‘cold staking’ on offline and private wallets. If cold staking, a user must keep their staked coins in the same address as moving them can break up the lock-up period. This can have the unintended consequence of a user losing their earned staking rewards. </w:t>
       </w:r>
-      <w:hyperlink r:id="rId5" w:history="1">
+      <w:hyperlink r:id="rId6" w:history="1">
         <w:r>
           <w:rPr>
             <w:rFonts w:asciiTheme="minorHAnsi" w:eastAsiaTheme="minorHAnsi" w:hAnsiTheme="minorHAnsi" w:cstheme="minorBidi"/>
@@ -512,151 +598,382 @@
       <w:r>
         <w:t>Smart Contract</w:t>
       </w:r>
-    </w:p>
-    <w:p>
-      <w:pPr>
-        <w:pStyle w:val="Heading2"/>
-      </w:pPr>
-      <w:r>
-        <w:t>Distributed Ledgers</w:t>
-      </w:r>
-    </w:p>
-    <w:p>
-      <w:pPr>
-        <w:pStyle w:val="Heading2"/>
-      </w:pPr>
-      <w:r>
-        <w:t>Decentralized Apps</w:t>
-      </w:r>
-    </w:p>
-    <w:p>
-      <w:pPr>
-        <w:pStyle w:val="Heading2"/>
-      </w:pPr>
-      <w:r>
-        <w:t>Decentralized Exchanges</w:t>
-      </w:r>
-    </w:p>
-    <w:p>
-      <w:pPr>
-        <w:pStyle w:val="ListParagraph"/>
-        <w:numPr>
-          <w:ilvl w:val="0"/>
-          <w:numId w:val="3"/>
-        </w:numPr>
-      </w:pPr>
-      <w:r>
-        <w:t>ETH chain</w:t>
-      </w:r>
-    </w:p>
-    <w:p>
-      <w:pPr>
-        <w:pStyle w:val="ListParagraph"/>
-        <w:numPr>
-          <w:ilvl w:val="0"/>
-          <w:numId w:val="3"/>
-        </w:numPr>
-      </w:pPr>
-      <w:r>
-        <w:t>Binance chain</w:t>
-      </w:r>
-    </w:p>
-    <w:p>
-      <w:pPr>
-        <w:pStyle w:val="ListParagraph"/>
-        <w:numPr>
-          <w:ilvl w:val="0"/>
-          <w:numId w:val="3"/>
-        </w:numPr>
-      </w:pPr>
-      <w:r>
-        <w:t>Matic chain</w:t>
-      </w:r>
-    </w:p>
-    <w:p>
-      <w:pPr>
-        <w:pStyle w:val="ListParagraph"/>
-        <w:numPr>
-          <w:ilvl w:val="0"/>
-          <w:numId w:val="3"/>
-        </w:numPr>
-      </w:pPr>
-      <w:r>
-        <w:t>Fantom chain</w:t>
-      </w:r>
-    </w:p>
-    <w:p>
-      <w:pPr>
-        <w:pStyle w:val="Heading2"/>
-      </w:pPr>
+      <w:r>
+        <w:t>s</w:t>
+      </w:r>
+    </w:p>
+    <w:p>
+      <w:r>
+        <w:t xml:space="preserve">Its like a kickstarter platform. It’s a computer program that executes when a set of conditions defined by the creator of the contract are met. </w:t>
+      </w:r>
+      <w:r>
+        <w:t>A smart contract is an agreement between two people in the form of computer code. They run on the blockchain, so they are stored on a public database and cannot be changed.</w:t>
+      </w:r>
+      <w:r>
+        <w:t xml:space="preserve"> </w:t>
+      </w:r>
+      <w:r>
+        <w:t>The transactions that happen in a smart contract are processed by the blockchain, which means they can be sent automatically without a third party. This means there is no one to rely on!</w:t>
+      </w:r>
+      <w:r>
+        <w:t xml:space="preserve"> </w:t>
+      </w:r>
+      <w:r>
+        <w:t xml:space="preserve">The transactions only happen when the conditions in the agreement are met — there is no third party, so </w:t>
+      </w:r>
       <w:r>
         <w:lastRenderedPageBreak/>
-        <w:t>Centralize</w:t>
-      </w:r>
-      <w:r>
-        <w:t>d</w:t>
-      </w:r>
-      <w:r>
-        <w:t xml:space="preserve"> Apps</w:t>
-      </w:r>
-    </w:p>
-    <w:p>
-      <w:pPr>
-        <w:pStyle w:val="Heading2"/>
-      </w:pPr>
-      <w:r>
-        <w:t>Scalability of transactions</w:t>
-      </w:r>
-    </w:p>
-    <w:p>
-      <w:pPr>
-        <w:pStyle w:val="Heading2"/>
-      </w:pPr>
-      <w:r>
-        <w:t>Wallets</w:t>
-      </w:r>
-    </w:p>
-    <w:p>
-      <w:pPr>
-        <w:pStyle w:val="Heading2"/>
-      </w:pPr>
-      <w:r>
-        <w:t>Coins vs Tokens</w:t>
-      </w:r>
-    </w:p>
-    <w:p>
-      <w:pPr>
-        <w:pStyle w:val="Heading2"/>
-      </w:pPr>
-      <w:r>
-        <w:t>Gas fee</w:t>
-      </w:r>
-    </w:p>
-    <w:p>
-      <w:pPr>
-        <w:pStyle w:val="Heading2"/>
+        <w:t>there are no issues with trust.</w:t>
+      </w:r>
+      <w:r>
+        <w:t xml:space="preserve"> </w:t>
+      </w:r>
+      <w:r>
+        <w:t>Smart contracts are automatically executed once the conditions of the agreement are met. This means there is no need for a third party, like a bank, a broker, or a government.</w:t>
+      </w:r>
+    </w:p>
+    <w:p>
+      <w:pPr>
+        <w:pStyle w:val="Heading3"/>
+      </w:pPr>
+      <w:r>
+        <w:t>How Is This Possible?</w:t>
+      </w:r>
+    </w:p>
+    <w:p>
+      <w:r>
+        <w:t>As mentioned before, we have the blockchain to thank. Because of blockchain technology, we are able to decentralize smart contracts so that they are fair and trustless. By decentralizing, I mean that they are not controlled by one central party (like a bank, broker, or government, etc.).</w:t>
+      </w:r>
+    </w:p>
+    <w:p>
+      <w:r>
+        <w:t>The blockchain is a shared database run by many computers (called 'nodes') belonging to many different people. Because of this, not one single person or company has control of it.</w:t>
+      </w:r>
+    </w:p>
+    <w:p>
+      <w:r>
+        <w:t>It means it's near impossible to hack it — the hacker would need to hack more than half of the nodes if they wanted to attack the blockchain or the smart contracts that run on it. Therefore, smart contracts can run safely and automatically without anyone being able to change them! Now you know even more about what a smart contract is!</w:t>
+      </w:r>
+    </w:p>
+    <w:p>
+      <w:pPr>
+        <w:pStyle w:val="Heading3"/>
+      </w:pPr>
+      <w:r>
+        <w:t>Applications</w:t>
+      </w:r>
+    </w:p>
+    <w:p>
+      <w:r>
+        <w:t>Can be implemented in various business applications.</w:t>
+      </w:r>
+    </w:p>
+    <w:p>
+      <w:pPr>
+        <w:pStyle w:val="ListParagraph"/>
+        <w:numPr>
+          <w:ilvl w:val="0"/>
+          <w:numId w:val="4"/>
+        </w:numPr>
+      </w:pPr>
+      <w:r>
         <w:rPr>
           <w:b/>
           <w:bCs/>
         </w:rPr>
-      </w:pPr>
-      <w:r>
-        <w:t>Fiat Money</w:t>
-      </w:r>
-    </w:p>
-    <w:p>
-      <w:pPr>
-        <w:pStyle w:val="Heading1"/>
+        <w:t>Insurance Companies:</w:t>
+      </w:r>
+      <w:r>
+        <w:t xml:space="preserve"> </w:t>
+      </w:r>
+      <w:r>
+        <w:t>John is about to fly from NYC to Los Angeles. He sends $5 worth of cryptocurrency to the Axa Insurance smart contract and provides his flight number. Axa sends $95 to the smart contract. So, there is $100 in the smart contract.</w:t>
+      </w:r>
+      <w:r>
+        <w:t xml:space="preserve"> </w:t>
+      </w:r>
+      <w:r>
+        <w:t>If John’s flight is on-time, Axa is sent $100 from the smart contract. But if the plane is late, $100 is sent to John from the smart contract. Everything is automatic.</w:t>
+      </w:r>
+      <w:r>
+        <w:t xml:space="preserve"> </w:t>
+      </w:r>
+      <w:r>
+        <w:t>This saves lots of time and money. It also means that John does not have to trust that AXA will pay him the agreed amount if his flight is late — he knows that if it is late, the smart contract will instantly send him his compensation ($100).</w:t>
+      </w:r>
+    </w:p>
+    <w:p>
+      <w:pPr>
+        <w:pStyle w:val="ListParagraph"/>
+        <w:numPr>
+          <w:ilvl w:val="0"/>
+          <w:numId w:val="4"/>
+        </w:numPr>
+      </w:pPr>
+      <w:r>
         <w:rPr>
           <w:b/>
           <w:bCs/>
         </w:rPr>
+        <w:t>Health Systems:</w:t>
+      </w:r>
+      <w:r>
+        <w:t xml:space="preserve"> </w:t>
+      </w:r>
+      <w:r>
+        <w:t>Health systems will use smart contracts to record and safely transfer data. We can already see examples of smart contracts being used in the medical industry by the likes of EncrypGen. This is an application that uses smart contracts to transfer patient data in a secure way, allowing no access from third parties. This way, the patients are in control of their own data. If researchers want to use patient data, they must pay for it. Not only that, but the patient has to choose whether or not they want to sell it to them.</w:t>
+      </w:r>
+    </w:p>
+    <w:p>
+      <w:pPr>
+        <w:pStyle w:val="ListParagraph"/>
+        <w:numPr>
+          <w:ilvl w:val="0"/>
+          <w:numId w:val="4"/>
+        </w:numPr>
       </w:pPr>
       <w:r>
         <w:rPr>
           <w:b/>
           <w:bCs/>
         </w:rPr>
+        <w:t>Governments:</w:t>
+      </w:r>
+      <w:r>
+        <w:t xml:space="preserve"> </w:t>
+      </w:r>
+      <w:r>
+        <w:t>For governments, smart contracts running on the blockchain can make voting systems completely trustless and much more secure. Applications like FollowMyVote use smart contracts and blockchain technology to protect votes from fraud. When the voting transaction is written to the blockchain, it cannot be changed. When the voting is over, the smart contract will send a token to an address that represents the winner of the vote. This way, voting is always fair, meaning the winner is always correct.</w:t>
+      </w:r>
+    </w:p>
+    <w:p>
+      <w:r>
+        <w:t xml:space="preserve">One of the interesting </w:t>
+      </w:r>
+      <w:r>
+        <w:t xml:space="preserve">application is </w:t>
+      </w:r>
+      <w:r>
+        <w:t>using the smart contracts with arbitrage to take advantage of the price difference in difference exchanges and also with trading bots when the coin/token reaches low to high (pump and dump schemes).</w:t>
+      </w:r>
+    </w:p>
+    <w:p>
+      <w:pPr>
+        <w:pStyle w:val="ListParagraph"/>
+        <w:numPr>
+          <w:ilvl w:val="0"/>
+          <w:numId w:val="5"/>
+        </w:numPr>
+      </w:pPr>
+      <w:r>
+        <w:rPr>
+          <w:b/>
+          <w:bCs/>
+        </w:rPr>
+        <w:t>Arbitrage Trading:</w:t>
+      </w:r>
+      <w:r>
+        <w:t xml:space="preserve"> You can use this to buy some coins of the exchange </w:t>
+      </w:r>
+      <w:r>
+        <w:t xml:space="preserve">for the some price, then transfer the coins to another exchange where the price of the same coin is higher than the exchange where you bought the coins, then sell it there. This sounds attractive but with all the </w:t>
+      </w:r>
+      <w:r>
+        <w:lastRenderedPageBreak/>
+        <w:t>commissions and fee involved, you wouldn’t be profitable unless you trade with high capital. That’s when the smart contracts will come into play. I haven’t done extensive research on this but in theory what professional traders do is they get a smart contract which has the program to borrow flash loans, then the smart contract has a condition to buy and sell the coins from exchange A to exchange B there by making some profit. Then releasing the borrowed loan back to the lender. Normally, you use automated bot in association with smart contracts to make profits. Remember, there is lot of things you need to factor in when you do arbitrage. It is not fully automated, you need to also monitor the script and make sure it wont go unprofitable.</w:t>
+      </w:r>
+    </w:p>
+    <w:p>
+      <w:pPr>
+        <w:pStyle w:val="ListParagraph"/>
+        <w:numPr>
+          <w:ilvl w:val="0"/>
+          <w:numId w:val="5"/>
+        </w:numPr>
+      </w:pPr>
+      <w:r>
+        <w:rPr>
+          <w:b/>
+          <w:bCs/>
+        </w:rPr>
+        <w:t>Trading Bot:</w:t>
+      </w:r>
+      <w:r>
+        <w:t xml:space="preserve"> Similar to the flash loans explained in the above arbitrage topic, you will borrow loan into the smart contract and define conditions on a certain coin that you want to trade. So, the smart contract will execute only when the coin price will reach a certain price you defined and hence you can get the profit and you reimburse the borrowed loan back to the lender. </w:t>
+      </w:r>
+    </w:p>
+    <w:p>
+      <w:r>
+        <w:t xml:space="preserve"> </w:t>
+      </w:r>
+    </w:p>
+    <w:p>
+      <w:pPr>
+        <w:pStyle w:val="Heading2"/>
+      </w:pPr>
+      <w:r>
+        <w:t>Distributed Ledgers</w:t>
+      </w:r>
+    </w:p>
+    <w:p>
+      <w:pPr>
+        <w:pStyle w:val="Heading2"/>
+      </w:pPr>
+      <w:r>
+        <w:t>Decentralized Apps</w:t>
+      </w:r>
+    </w:p>
+    <w:p>
+      <w:pPr>
+        <w:pStyle w:val="Heading2"/>
+      </w:pPr>
+      <w:r>
+        <w:t>ERC20 Tokens</w:t>
+      </w:r>
+    </w:p>
+    <w:p>
+      <w:pPr>
+        <w:pStyle w:val="Heading2"/>
+      </w:pPr>
+      <w:r>
+        <w:t xml:space="preserve">Adding Liquidity </w:t>
+      </w:r>
+    </w:p>
+    <w:p>
+      <w:pPr>
+        <w:pStyle w:val="Heading2"/>
+      </w:pPr>
+      <w:r>
+        <w:t>Front Running in Ethereum</w:t>
+      </w:r>
+    </w:p>
+    <w:p>
+      <w:pPr>
+        <w:pStyle w:val="Heading2"/>
+      </w:pPr>
+      <w:r>
+        <w:t>Decentralized Exchanges</w:t>
+      </w:r>
+    </w:p>
+    <w:p>
+      <w:pPr>
+        <w:pStyle w:val="ListParagraph"/>
+        <w:numPr>
+          <w:ilvl w:val="0"/>
+          <w:numId w:val="3"/>
+        </w:numPr>
+      </w:pPr>
+      <w:r>
+        <w:t>ETH chain</w:t>
+      </w:r>
+    </w:p>
+    <w:p>
+      <w:pPr>
+        <w:pStyle w:val="ListParagraph"/>
+        <w:numPr>
+          <w:ilvl w:val="0"/>
+          <w:numId w:val="3"/>
+        </w:numPr>
+      </w:pPr>
+      <w:r>
+        <w:t>Binance chain</w:t>
+      </w:r>
+    </w:p>
+    <w:p>
+      <w:pPr>
+        <w:pStyle w:val="ListParagraph"/>
+        <w:numPr>
+          <w:ilvl w:val="0"/>
+          <w:numId w:val="3"/>
+        </w:numPr>
+      </w:pPr>
+      <w:r>
+        <w:t>Matic chain</w:t>
+      </w:r>
+    </w:p>
+    <w:p>
+      <w:pPr>
+        <w:pStyle w:val="ListParagraph"/>
+        <w:numPr>
+          <w:ilvl w:val="0"/>
+          <w:numId w:val="3"/>
+        </w:numPr>
+      </w:pPr>
+      <w:r>
+        <w:t>Fantom chain</w:t>
+      </w:r>
+    </w:p>
+    <w:p>
+      <w:pPr>
+        <w:pStyle w:val="Heading2"/>
+      </w:pPr>
+      <w:r>
+        <w:t>Centralize</w:t>
+      </w:r>
+      <w:r>
+        <w:t>d</w:t>
+      </w:r>
+      <w:r>
+        <w:t xml:space="preserve"> Apps</w:t>
+      </w:r>
+    </w:p>
+    <w:p>
+      <w:pPr>
+        <w:pStyle w:val="Heading2"/>
+      </w:pPr>
+      <w:r>
+        <w:t>Scalability of transactions</w:t>
+      </w:r>
+    </w:p>
+    <w:p>
+      <w:pPr>
+        <w:pStyle w:val="Heading2"/>
+      </w:pPr>
+      <w:r>
+        <w:t>Wallets</w:t>
+      </w:r>
+    </w:p>
+    <w:p>
+      <w:pPr>
+        <w:pStyle w:val="Heading2"/>
+      </w:pPr>
+      <w:r>
+        <w:t>Coins vs Tokens</w:t>
+      </w:r>
+    </w:p>
+    <w:p>
+      <w:pPr>
+        <w:pStyle w:val="Heading2"/>
+      </w:pPr>
+      <w:r>
+        <w:t>Gas fee</w:t>
+      </w:r>
+    </w:p>
+    <w:p>
+      <w:pPr>
+        <w:pStyle w:val="Heading2"/>
+        <w:rPr>
+          <w:b/>
+          <w:bCs/>
+        </w:rPr>
+      </w:pPr>
+      <w:r>
+        <w:t>Fiat Money</w:t>
+      </w:r>
+    </w:p>
+    <w:p>
+      <w:pPr>
+        <w:pStyle w:val="Heading1"/>
+        <w:rPr>
+          <w:b/>
+          <w:bCs/>
+        </w:rPr>
+      </w:pPr>
+      <w:r>
+        <w:rPr>
+          <w:b/>
+          <w:bCs/>
+        </w:rPr>
         <w:t>Coin Fundamentals</w:t>
       </w:r>
     </w:p>
@@ -738,6 +1055,7 @@
         </w:numPr>
       </w:pPr>
       <w:r>
+        <w:lastRenderedPageBreak/>
         <w:t xml:space="preserve">It provides a platform to execute smart contracts and to develop and run decentralized applications more efficiently. </w:t>
       </w:r>
     </w:p>
@@ -931,6 +1249,356 @@
       </w:pPr>
       <w:r>
         <w:t>“Cardano does not try to be the Columbus of cryptocurrencies. It tries to be the ocean that will take Columbus to the land”- CryptoBasic</w:t>
+      </w:r>
+    </w:p>
+    <w:p>
+      <w:pPr>
+        <w:pStyle w:val="Heading2"/>
+      </w:pPr>
+      <w:r>
+        <w:t>Polygon (MATIC)</w:t>
+      </w:r>
+    </w:p>
+    <w:p>
+      <w:pPr>
+        <w:pStyle w:val="ListParagraph"/>
+        <w:numPr>
+          <w:ilvl w:val="0"/>
+          <w:numId w:val="6"/>
+        </w:numPr>
+      </w:pPr>
+      <w:r>
+        <w:t>It’s a token and not a coin. Built on Ethereum blockchain.</w:t>
+      </w:r>
+    </w:p>
+    <w:p>
+      <w:pPr>
+        <w:pStyle w:val="ListParagraph"/>
+        <w:numPr>
+          <w:ilvl w:val="0"/>
+          <w:numId w:val="6"/>
+        </w:numPr>
+      </w:pPr>
+      <w:r>
+        <w:t>It is a protocol and a framework for building and connecting ETH compatible blockchain networks.</w:t>
+      </w:r>
+      <w:r>
+        <w:t xml:space="preserve"> </w:t>
+      </w:r>
+    </w:p>
+    <w:p>
+      <w:pPr>
+        <w:pStyle w:val="ListParagraph"/>
+        <w:numPr>
+          <w:ilvl w:val="0"/>
+          <w:numId w:val="6"/>
+        </w:numPr>
+      </w:pPr>
+      <w:r>
+        <w:t xml:space="preserve">Scaling is achieved by two ways. </w:t>
+      </w:r>
+      <w:r>
+        <w:rPr>
+          <w:b/>
+          <w:bCs/>
+        </w:rPr>
+        <w:t>Layer 2 and Side Chains</w:t>
+      </w:r>
+      <w:r>
+        <w:t xml:space="preserve">. Layer 2 is the second layer on top of ETH blockchain and relies on ETH security model. </w:t>
+      </w:r>
+      <w:r>
+        <w:t xml:space="preserve">Whereas, </w:t>
+      </w:r>
+      <w:r>
+        <w:t>Side Chain is independent scaling mechanism and have their own security model</w:t>
+      </w:r>
+      <w:r>
+        <w:t xml:space="preserve"> ‘Plasma Network’ and a decentralized network of Proof Of Stake</w:t>
+      </w:r>
+      <w:r>
+        <w:t>.</w:t>
+      </w:r>
+      <w:r>
+        <w:t xml:space="preserve"> </w:t>
+      </w:r>
+    </w:p>
+    <w:p>
+      <w:pPr>
+        <w:pStyle w:val="ListParagraph"/>
+        <w:numPr>
+          <w:ilvl w:val="0"/>
+          <w:numId w:val="6"/>
+        </w:numPr>
+      </w:pPr>
+      <w:r>
+        <w:t>Layer 2 implementations – Matic Plasma, zK Rollups, Optimistic Rollups, Validum Chains.</w:t>
+      </w:r>
+    </w:p>
+    <w:p>
+      <w:pPr>
+        <w:pStyle w:val="ListParagraph"/>
+        <w:numPr>
+          <w:ilvl w:val="0"/>
+          <w:numId w:val="6"/>
+        </w:numPr>
+      </w:pPr>
+      <w:r>
+        <w:t xml:space="preserve">Side Chains – technically apart from ETH ecosystem which provides its own security, its independent, flexible. Give you lot of customization capabilities. You can add/extend features. You can use this to make your own blockchain may be only side in your company sort of a private blockchain. </w:t>
+      </w:r>
+    </w:p>
+    <w:p>
+      <w:pPr>
+        <w:pStyle w:val="ListParagraph"/>
+        <w:numPr>
+          <w:ilvl w:val="0"/>
+          <w:numId w:val="6"/>
+        </w:numPr>
+      </w:pPr>
+      <w:r>
+        <w:t>Matic Network is an ​off/side chain scaling solution for existing platforms to provide scalability and superior user experience to DApps/user functionalities.</w:t>
+      </w:r>
+    </w:p>
+    <w:p>
+      <w:pPr>
+        <w:pStyle w:val="ListParagraph"/>
+        <w:numPr>
+          <w:ilvl w:val="0"/>
+          <w:numId w:val="6"/>
+        </w:numPr>
+      </w:pPr>
+      <w:r>
+        <w:t xml:space="preserve">Polygon tries to make ETH gas fee lower. It aims to improve scalability for blockchains especially ETH’s scalability problem. </w:t>
+      </w:r>
+    </w:p>
+    <w:p>
+      <w:pPr>
+        <w:pStyle w:val="ListParagraph"/>
+        <w:numPr>
+          <w:ilvl w:val="0"/>
+          <w:numId w:val="6"/>
+        </w:numPr>
+      </w:pPr>
+      <w:r>
+        <w:t>If you want to get around the high ETH transfer gas fee</w:t>
+      </w:r>
+      <w:r>
+        <w:t>, you can use Polygon</w:t>
+      </w:r>
+    </w:p>
+    <w:p>
+      <w:pPr>
+        <w:pStyle w:val="ListParagraph"/>
+        <w:numPr>
+          <w:ilvl w:val="0"/>
+          <w:numId w:val="6"/>
+        </w:numPr>
+      </w:pPr>
+      <w:r>
+        <w:lastRenderedPageBreak/>
+        <w:t xml:space="preserve">Polygon supports </w:t>
+      </w:r>
+    </w:p>
+    <w:p>
+      <w:pPr>
+        <w:pStyle w:val="ListParagraph"/>
+        <w:numPr>
+          <w:ilvl w:val="0"/>
+          <w:numId w:val="6"/>
+        </w:numPr>
+      </w:pPr>
+      <w:r>
+        <w:t xml:space="preserve">Headquartered in New Delhi, India. </w:t>
+      </w:r>
+    </w:p>
+    <w:p>
+      <w:pPr>
+        <w:pStyle w:val="ListParagraph"/>
+        <w:numPr>
+          <w:ilvl w:val="0"/>
+          <w:numId w:val="6"/>
+        </w:numPr>
+      </w:pPr>
+      <w:r>
+        <w:t>Their competitive positioning</w:t>
+      </w:r>
+    </w:p>
+    <w:p>
+      <w:r>
+        <w:drawing>
+          <wp:inline distT="0" distB="0" distL="0" distR="0" wp14:anchorId="5B0A3341" wp14:editId="315D2FD6">
+            <wp:extent cx="4758402" cy="2091029"/>
+            <wp:effectExtent l="0" t="0" r="4445" b="5080"/>
+            <wp:docPr id="2" name="Picture 2"/>
+            <wp:cNvGraphicFramePr>
+              <a:graphicFrameLocks xmlns:a="http://schemas.openxmlformats.org/drawingml/2006/main" noChangeAspect="1"/>
+            </wp:cNvGraphicFramePr>
+            <a:graphic xmlns:a="http://schemas.openxmlformats.org/drawingml/2006/main">
+              <a:graphicData uri="http://schemas.openxmlformats.org/drawingml/2006/picture">
+                <pic:pic xmlns:pic="http://schemas.openxmlformats.org/drawingml/2006/picture">
+                  <pic:nvPicPr>
+                    <pic:cNvPr id="1" name=""/>
+                    <pic:cNvPicPr/>
+                  </pic:nvPicPr>
+                  <pic:blipFill>
+                    <a:blip r:embed="rId7"/>
+                    <a:stretch>
+                      <a:fillRect/>
+                    </a:stretch>
+                  </pic:blipFill>
+                  <pic:spPr>
+                    <a:xfrm>
+                      <a:off x="0" y="0"/>
+                      <a:ext cx="4758402" cy="2091029"/>
+                    </a:xfrm>
+                    <a:prstGeom prst="rect">
+                      <a:avLst/>
+                    </a:prstGeom>
+                  </pic:spPr>
+                </pic:pic>
+              </a:graphicData>
+            </a:graphic>
+          </wp:inline>
+        </w:drawing>
+      </w:r>
+    </w:p>
+    <w:p>
+      <w:pPr>
+        <w:pStyle w:val="Heading3"/>
+      </w:pPr>
+      <w:r>
+        <w:t>Key Features &amp; Highlights</w:t>
+      </w:r>
+    </w:p>
+    <w:p>
+      <w:pPr>
+        <w:pStyle w:val="ListParagraph"/>
+        <w:numPr>
+          <w:ilvl w:val="0"/>
+          <w:numId w:val="7"/>
+        </w:numPr>
+      </w:pPr>
+      <w:r>
+        <w:t>Scalability: Fast, low-cost and secure transactions on Matic sidechains with finality achieved on mainchain and Ethereum as the first compatible Layer 1 basechain</w:t>
+      </w:r>
+    </w:p>
+    <w:p>
+      <w:pPr>
+        <w:pStyle w:val="ListParagraph"/>
+        <w:numPr>
+          <w:ilvl w:val="0"/>
+          <w:numId w:val="7"/>
+        </w:numPr>
+      </w:pPr>
+      <w:r>
+        <w:t>High Throughput: Achieved up to 10,000 TPS on a single sidechain on internal testnet; Multiple chains to be added for horizontal scaling</w:t>
+      </w:r>
+    </w:p>
+    <w:p>
+      <w:pPr>
+        <w:pStyle w:val="ListParagraph"/>
+        <w:numPr>
+          <w:ilvl w:val="0"/>
+          <w:numId w:val="7"/>
+        </w:numPr>
+      </w:pPr>
+      <w:r>
+        <w:t>User Experience: Smooth UX and developer abstraction from mainchain to Matic chain; native mobile apps and SDK with WalletConnect support</w:t>
+      </w:r>
+    </w:p>
+    <w:p>
+      <w:pPr>
+        <w:pStyle w:val="ListParagraph"/>
+        <w:numPr>
+          <w:ilvl w:val="0"/>
+          <w:numId w:val="7"/>
+        </w:numPr>
+      </w:pPr>
+      <w:r>
+        <w:t>Security: Matic chain operators are themselves stakers in the PoS system</w:t>
+      </w:r>
+    </w:p>
+    <w:p>
+      <w:pPr>
+        <w:pStyle w:val="ListParagraph"/>
+        <w:numPr>
+          <w:ilvl w:val="0"/>
+          <w:numId w:val="7"/>
+        </w:numPr>
+      </w:pPr>
+      <w:r>
+        <w:t>Public Sidechains: Matic sidechains are public in nature (vs. individual DApp chains), permissionless and capable of supporting multiple protocols</w:t>
+      </w:r>
+      <w:r>
+        <w:t>.</w:t>
+      </w:r>
+    </w:p>
+    <w:p>
+      <w:pPr>
+        <w:pStyle w:val="Heading3"/>
+      </w:pPr>
+      <w:r>
+        <w:t xml:space="preserve">My final thoughts </w:t>
+      </w:r>
+    </w:p>
+    <w:p>
+      <w:pPr>
+        <w:pStyle w:val="ListParagraph"/>
+        <w:numPr>
+          <w:ilvl w:val="0"/>
+          <w:numId w:val="8"/>
+        </w:numPr>
+      </w:pPr>
+      <w:r>
+        <w:t xml:space="preserve">Well. </w:t>
+      </w:r>
+      <w:r>
+        <w:t xml:space="preserve">ETH is set to release v2.0 which constitutes Proof Of Stake protocol, increasing the scalability, </w:t>
+      </w:r>
+      <w:r>
+        <w:t>sharding which is destined to lower the gas fee due to conversion of POW to POS in the future</w:t>
+      </w:r>
+      <w:r>
+        <w:t xml:space="preserve">. But still Polygon ecosystem is huge which offers a ton of framework features. Even if its dominance goes down when ETH v2.0 is released, Polygon already has other framework features as discussed above. Its for sure a long term bet. </w:t>
+      </w:r>
+    </w:p>
+    <w:p>
+      <w:pPr>
+        <w:pStyle w:val="ListParagraph"/>
+        <w:numPr>
+          <w:ilvl w:val="0"/>
+          <w:numId w:val="8"/>
+        </w:numPr>
+      </w:pPr>
+      <w:r>
+        <w:t>Polygon team is ambitious and very optimistic to bring out many features</w:t>
+      </w:r>
+      <w:r>
+        <w:t xml:space="preserve"> in Crypto market in future. </w:t>
+      </w:r>
+    </w:p>
+    <w:p>
+      <w:pPr>
+        <w:pStyle w:val="ListParagraph"/>
+        <w:numPr>
+          <w:ilvl w:val="0"/>
+          <w:numId w:val="8"/>
+        </w:numPr>
+      </w:pPr>
+      <w:r>
+        <w:t xml:space="preserve">Also, off the records, Vitalik Buterin (Founder of ETH) donated 1 Billion Dollars to Polygon founder on account of India Covid Release fund. As you might know who politics works in India, the partial donation money may into company’s funding. This means they for sure have a big plans to grow Polygon as a company in coming years. </w:t>
+      </w:r>
+    </w:p>
+    <w:p>
+      <w:pPr>
+        <w:pStyle w:val="ListParagraph"/>
+        <w:numPr>
+          <w:ilvl w:val="0"/>
+          <w:numId w:val="8"/>
+        </w:numPr>
+      </w:pPr>
+      <w:r>
+        <w:t>Its definitely is a good investment for long term.</w:t>
       </w:r>
     </w:p>
     <w:sectPr>
@@ -946,6 +1614,119 @@
 <file path=word/numbering.xml><?xml version="1.0" encoding="utf-8"?>
 <w:numbering xmlns:wpc="http://schemas.microsoft.com/office/word/2010/wordprocessingCanvas" xmlns:cx="http://schemas.microsoft.com/office/drawing/2014/chartex" xmlns:cx1="http://schemas.microsoft.com/office/drawing/2015/9/8/chartex" xmlns:cx2="http://schemas.microsoft.com/office/drawing/2015/10/21/chartex" xmlns:cx3="http://schemas.microsoft.com/office/drawing/2016/5/9/chartex" xmlns:cx4="http://schemas.microsoft.com/office/drawing/2016/5/10/chartex" xmlns:cx5="http://schemas.microsoft.com/office/drawing/2016/5/11/chartex" xmlns:cx6="http://schemas.microsoft.com/office/drawing/2016/5/12/chartex" xmlns:cx7="http://schemas.microsoft.com/office/drawing/2016/5/13/chartex" xmlns:cx8="http://schemas.microsoft.com/office/drawing/2016/5/14/chartex" xmlns:mc="http://schemas.openxmlformats.org/markup-compatibility/2006" xmlns:aink="http://schemas.microsoft.com/office/drawing/2016/ink" xmlns:am3d="http://schemas.microsoft.com/office/drawing/2017/model3d" xmlns:o="urn:schemas-microsoft-com:office:office" xmlns:r="http://schemas.openxmlformats.org/officeDocument/2006/relationships" xmlns:m="http://schemas.openxmlformats.org/officeDocument/2006/math" xmlns:v="urn:schemas-microsoft-com:vml" xmlns:wp14="http://schemas.microsoft.com/office/word/2010/wordprocessingDrawing" xmlns:wp="http://schemas.openxmlformats.org/drawingml/2006/wordprocessingDrawing" xmlns:w10="urn:schemas-microsoft-com:office:word" xmlns:w="http://schemas.openxmlformats.org/wordprocessingml/2006/main" xmlns:w14="http://schemas.microsoft.com/office/word/2010/wordml" xmlns:w15="http://schemas.microsoft.com/office/word/2012/wordml" xmlns:w16cex="http://schemas.microsoft.com/office/word/2018/wordml/cex" xmlns:w16cid="http://schemas.microsoft.com/office/word/2016/wordml/cid" xmlns:w16="http://schemas.microsoft.com/office/word/2018/wordml" xmlns:w16sdtdh="http://schemas.microsoft.com/office/word/2020/wordml/sdtdatahash" xmlns:w16se="http://schemas.microsoft.com/office/word/2015/wordml/symex" xmlns:wpg="http://schemas.microsoft.com/office/word/2010/wordprocessingGroup" xmlns:wpi="http://schemas.microsoft.com/office/word/2010/wordprocessingInk" xmlns:wne="http://schemas.microsoft.com/office/word/2006/wordml" xmlns:wps="http://schemas.microsoft.com/office/word/2010/wordprocessingShape" mc:Ignorable="w14 w15 w16se w16cid w16 w16cex w16sdtdh wp14">
   <w:abstractNum w:abstractNumId="0" w15:restartNumberingAfterBreak="0">
+    <w:nsid w:val="06134030"/>
+    <w:multiLevelType w:val="hybridMultilevel"/>
+    <w:tmpl w:val="78BAE798"/>
+    <w:lvl w:ilvl="0" w:tplc="04090001">
+      <w:start w:val="1"/>
+      <w:numFmt w:val="bullet"/>
+      <w:lvlText w:val=""/>
+      <w:lvlJc w:val="left"/>
+      <w:pPr>
+        <w:ind w:left="720" w:hanging="360"/>
+      </w:pPr>
+      <w:rPr>
+        <w:rFonts w:ascii="Symbol" w:hAnsi="Symbol" w:hint="default"/>
+      </w:rPr>
+    </w:lvl>
+    <w:lvl w:ilvl="1" w:tplc="04090003" w:tentative="1">
+      <w:start w:val="1"/>
+      <w:numFmt w:val="bullet"/>
+      <w:lvlText w:val="o"/>
+      <w:lvlJc w:val="left"/>
+      <w:pPr>
+        <w:ind w:left="1440" w:hanging="360"/>
+      </w:pPr>
+      <w:rPr>
+        <w:rFonts w:ascii="Courier New" w:hAnsi="Courier New" w:cs="Courier New" w:hint="default"/>
+      </w:rPr>
+    </w:lvl>
+    <w:lvl w:ilvl="2" w:tplc="04090005" w:tentative="1">
+      <w:start w:val="1"/>
+      <w:numFmt w:val="bullet"/>
+      <w:lvlText w:val=""/>
+      <w:lvlJc w:val="left"/>
+      <w:pPr>
+        <w:ind w:left="2160" w:hanging="360"/>
+      </w:pPr>
+      <w:rPr>
+        <w:rFonts w:ascii="Wingdings" w:hAnsi="Wingdings" w:hint="default"/>
+      </w:rPr>
+    </w:lvl>
+    <w:lvl w:ilvl="3" w:tplc="04090001" w:tentative="1">
+      <w:start w:val="1"/>
+      <w:numFmt w:val="bullet"/>
+      <w:lvlText w:val=""/>
+      <w:lvlJc w:val="left"/>
+      <w:pPr>
+        <w:ind w:left="2880" w:hanging="360"/>
+      </w:pPr>
+      <w:rPr>
+        <w:rFonts w:ascii="Symbol" w:hAnsi="Symbol" w:hint="default"/>
+      </w:rPr>
+    </w:lvl>
+    <w:lvl w:ilvl="4" w:tplc="04090003" w:tentative="1">
+      <w:start w:val="1"/>
+      <w:numFmt w:val="bullet"/>
+      <w:lvlText w:val="o"/>
+      <w:lvlJc w:val="left"/>
+      <w:pPr>
+        <w:ind w:left="3600" w:hanging="360"/>
+      </w:pPr>
+      <w:rPr>
+        <w:rFonts w:ascii="Courier New" w:hAnsi="Courier New" w:cs="Courier New" w:hint="default"/>
+      </w:rPr>
+    </w:lvl>
+    <w:lvl w:ilvl="5" w:tplc="04090005" w:tentative="1">
+      <w:start w:val="1"/>
+      <w:numFmt w:val="bullet"/>
+      <w:lvlText w:val=""/>
+      <w:lvlJc w:val="left"/>
+      <w:pPr>
+        <w:ind w:left="4320" w:hanging="360"/>
+      </w:pPr>
+      <w:rPr>
+        <w:rFonts w:ascii="Wingdings" w:hAnsi="Wingdings" w:hint="default"/>
+      </w:rPr>
+    </w:lvl>
+    <w:lvl w:ilvl="6" w:tplc="04090001" w:tentative="1">
+      <w:start w:val="1"/>
+      <w:numFmt w:val="bullet"/>
+      <w:lvlText w:val=""/>
+      <w:lvlJc w:val="left"/>
+      <w:pPr>
+        <w:ind w:left="5040" w:hanging="360"/>
+      </w:pPr>
+      <w:rPr>
+        <w:rFonts w:ascii="Symbol" w:hAnsi="Symbol" w:hint="default"/>
+      </w:rPr>
+    </w:lvl>
+    <w:lvl w:ilvl="7" w:tplc="04090003" w:tentative="1">
+      <w:start w:val="1"/>
+      <w:numFmt w:val="bullet"/>
+      <w:lvlText w:val="o"/>
+      <w:lvlJc w:val="left"/>
+      <w:pPr>
+        <w:ind w:left="5760" w:hanging="360"/>
+      </w:pPr>
+      <w:rPr>
+        <w:rFonts w:ascii="Courier New" w:hAnsi="Courier New" w:cs="Courier New" w:hint="default"/>
+      </w:rPr>
+    </w:lvl>
+    <w:lvl w:ilvl="8" w:tplc="04090005" w:tentative="1">
+      <w:start w:val="1"/>
+      <w:numFmt w:val="bullet"/>
+      <w:lvlText w:val=""/>
+      <w:lvlJc w:val="left"/>
+      <w:pPr>
+        <w:ind w:left="6480" w:hanging="360"/>
+      </w:pPr>
+      <w:rPr>
+        <w:rFonts w:ascii="Wingdings" w:hAnsi="Wingdings" w:hint="default"/>
+      </w:rPr>
+    </w:lvl>
+  </w:abstractNum>
+  <w:abstractNum w:abstractNumId="1" w15:restartNumberingAfterBreak="0">
     <w:nsid w:val="13AB38B5"/>
     <w:multiLevelType w:val="hybridMultilevel"/>
     <w:tmpl w:val="8E1AEAB6"/>
@@ -1058,7 +1839,459 @@
       </w:rPr>
     </w:lvl>
   </w:abstractNum>
-  <w:abstractNum w:abstractNumId="1" w15:restartNumberingAfterBreak="0">
+  <w:abstractNum w:abstractNumId="2" w15:restartNumberingAfterBreak="0">
+    <w:nsid w:val="2F824D4C"/>
+    <w:multiLevelType w:val="hybridMultilevel"/>
+    <w:tmpl w:val="63F4F44E"/>
+    <w:lvl w:ilvl="0" w:tplc="04090001">
+      <w:start w:val="1"/>
+      <w:numFmt w:val="bullet"/>
+      <w:lvlText w:val=""/>
+      <w:lvlJc w:val="left"/>
+      <w:pPr>
+        <w:ind w:left="720" w:hanging="360"/>
+      </w:pPr>
+      <w:rPr>
+        <w:rFonts w:ascii="Symbol" w:hAnsi="Symbol" w:hint="default"/>
+      </w:rPr>
+    </w:lvl>
+    <w:lvl w:ilvl="1" w:tplc="04090003" w:tentative="1">
+      <w:start w:val="1"/>
+      <w:numFmt w:val="bullet"/>
+      <w:lvlText w:val="o"/>
+      <w:lvlJc w:val="left"/>
+      <w:pPr>
+        <w:ind w:left="1440" w:hanging="360"/>
+      </w:pPr>
+      <w:rPr>
+        <w:rFonts w:ascii="Courier New" w:hAnsi="Courier New" w:cs="Courier New" w:hint="default"/>
+      </w:rPr>
+    </w:lvl>
+    <w:lvl w:ilvl="2" w:tplc="04090005" w:tentative="1">
+      <w:start w:val="1"/>
+      <w:numFmt w:val="bullet"/>
+      <w:lvlText w:val=""/>
+      <w:lvlJc w:val="left"/>
+      <w:pPr>
+        <w:ind w:left="2160" w:hanging="360"/>
+      </w:pPr>
+      <w:rPr>
+        <w:rFonts w:ascii="Wingdings" w:hAnsi="Wingdings" w:hint="default"/>
+      </w:rPr>
+    </w:lvl>
+    <w:lvl w:ilvl="3" w:tplc="04090001" w:tentative="1">
+      <w:start w:val="1"/>
+      <w:numFmt w:val="bullet"/>
+      <w:lvlText w:val=""/>
+      <w:lvlJc w:val="left"/>
+      <w:pPr>
+        <w:ind w:left="2880" w:hanging="360"/>
+      </w:pPr>
+      <w:rPr>
+        <w:rFonts w:ascii="Symbol" w:hAnsi="Symbol" w:hint="default"/>
+      </w:rPr>
+    </w:lvl>
+    <w:lvl w:ilvl="4" w:tplc="04090003" w:tentative="1">
+      <w:start w:val="1"/>
+      <w:numFmt w:val="bullet"/>
+      <w:lvlText w:val="o"/>
+      <w:lvlJc w:val="left"/>
+      <w:pPr>
+        <w:ind w:left="3600" w:hanging="360"/>
+      </w:pPr>
+      <w:rPr>
+        <w:rFonts w:ascii="Courier New" w:hAnsi="Courier New" w:cs="Courier New" w:hint="default"/>
+      </w:rPr>
+    </w:lvl>
+    <w:lvl w:ilvl="5" w:tplc="04090005" w:tentative="1">
+      <w:start w:val="1"/>
+      <w:numFmt w:val="bullet"/>
+      <w:lvlText w:val=""/>
+      <w:lvlJc w:val="left"/>
+      <w:pPr>
+        <w:ind w:left="4320" w:hanging="360"/>
+      </w:pPr>
+      <w:rPr>
+        <w:rFonts w:ascii="Wingdings" w:hAnsi="Wingdings" w:hint="default"/>
+      </w:rPr>
+    </w:lvl>
+    <w:lvl w:ilvl="6" w:tplc="04090001" w:tentative="1">
+      <w:start w:val="1"/>
+      <w:numFmt w:val="bullet"/>
+      <w:lvlText w:val=""/>
+      <w:lvlJc w:val="left"/>
+      <w:pPr>
+        <w:ind w:left="5040" w:hanging="360"/>
+      </w:pPr>
+      <w:rPr>
+        <w:rFonts w:ascii="Symbol" w:hAnsi="Symbol" w:hint="default"/>
+      </w:rPr>
+    </w:lvl>
+    <w:lvl w:ilvl="7" w:tplc="04090003" w:tentative="1">
+      <w:start w:val="1"/>
+      <w:numFmt w:val="bullet"/>
+      <w:lvlText w:val="o"/>
+      <w:lvlJc w:val="left"/>
+      <w:pPr>
+        <w:ind w:left="5760" w:hanging="360"/>
+      </w:pPr>
+      <w:rPr>
+        <w:rFonts w:ascii="Courier New" w:hAnsi="Courier New" w:cs="Courier New" w:hint="default"/>
+      </w:rPr>
+    </w:lvl>
+    <w:lvl w:ilvl="8" w:tplc="04090005" w:tentative="1">
+      <w:start w:val="1"/>
+      <w:numFmt w:val="bullet"/>
+      <w:lvlText w:val=""/>
+      <w:lvlJc w:val="left"/>
+      <w:pPr>
+        <w:ind w:left="6480" w:hanging="360"/>
+      </w:pPr>
+      <w:rPr>
+        <w:rFonts w:ascii="Wingdings" w:hAnsi="Wingdings" w:hint="default"/>
+      </w:rPr>
+    </w:lvl>
+  </w:abstractNum>
+  <w:abstractNum w:abstractNumId="3" w15:restartNumberingAfterBreak="0">
+    <w:nsid w:val="33D64677"/>
+    <w:multiLevelType w:val="hybridMultilevel"/>
+    <w:tmpl w:val="03E24808"/>
+    <w:lvl w:ilvl="0" w:tplc="04090001">
+      <w:start w:val="1"/>
+      <w:numFmt w:val="bullet"/>
+      <w:lvlText w:val=""/>
+      <w:lvlJc w:val="left"/>
+      <w:pPr>
+        <w:ind w:left="720" w:hanging="360"/>
+      </w:pPr>
+      <w:rPr>
+        <w:rFonts w:ascii="Symbol" w:hAnsi="Symbol" w:hint="default"/>
+      </w:rPr>
+    </w:lvl>
+    <w:lvl w:ilvl="1" w:tplc="04090003" w:tentative="1">
+      <w:start w:val="1"/>
+      <w:numFmt w:val="bullet"/>
+      <w:lvlText w:val="o"/>
+      <w:lvlJc w:val="left"/>
+      <w:pPr>
+        <w:ind w:left="1440" w:hanging="360"/>
+      </w:pPr>
+      <w:rPr>
+        <w:rFonts w:ascii="Courier New" w:hAnsi="Courier New" w:cs="Courier New" w:hint="default"/>
+      </w:rPr>
+    </w:lvl>
+    <w:lvl w:ilvl="2" w:tplc="04090005" w:tentative="1">
+      <w:start w:val="1"/>
+      <w:numFmt w:val="bullet"/>
+      <w:lvlText w:val=""/>
+      <w:lvlJc w:val="left"/>
+      <w:pPr>
+        <w:ind w:left="2160" w:hanging="360"/>
+      </w:pPr>
+      <w:rPr>
+        <w:rFonts w:ascii="Wingdings" w:hAnsi="Wingdings" w:hint="default"/>
+      </w:rPr>
+    </w:lvl>
+    <w:lvl w:ilvl="3" w:tplc="04090001" w:tentative="1">
+      <w:start w:val="1"/>
+      <w:numFmt w:val="bullet"/>
+      <w:lvlText w:val=""/>
+      <w:lvlJc w:val="left"/>
+      <w:pPr>
+        <w:ind w:left="2880" w:hanging="360"/>
+      </w:pPr>
+      <w:rPr>
+        <w:rFonts w:ascii="Symbol" w:hAnsi="Symbol" w:hint="default"/>
+      </w:rPr>
+    </w:lvl>
+    <w:lvl w:ilvl="4" w:tplc="04090003" w:tentative="1">
+      <w:start w:val="1"/>
+      <w:numFmt w:val="bullet"/>
+      <w:lvlText w:val="o"/>
+      <w:lvlJc w:val="left"/>
+      <w:pPr>
+        <w:ind w:left="3600" w:hanging="360"/>
+      </w:pPr>
+      <w:rPr>
+        <w:rFonts w:ascii="Courier New" w:hAnsi="Courier New" w:cs="Courier New" w:hint="default"/>
+      </w:rPr>
+    </w:lvl>
+    <w:lvl w:ilvl="5" w:tplc="04090005" w:tentative="1">
+      <w:start w:val="1"/>
+      <w:numFmt w:val="bullet"/>
+      <w:lvlText w:val=""/>
+      <w:lvlJc w:val="left"/>
+      <w:pPr>
+        <w:ind w:left="4320" w:hanging="360"/>
+      </w:pPr>
+      <w:rPr>
+        <w:rFonts w:ascii="Wingdings" w:hAnsi="Wingdings" w:hint="default"/>
+      </w:rPr>
+    </w:lvl>
+    <w:lvl w:ilvl="6" w:tplc="04090001" w:tentative="1">
+      <w:start w:val="1"/>
+      <w:numFmt w:val="bullet"/>
+      <w:lvlText w:val=""/>
+      <w:lvlJc w:val="left"/>
+      <w:pPr>
+        <w:ind w:left="5040" w:hanging="360"/>
+      </w:pPr>
+      <w:rPr>
+        <w:rFonts w:ascii="Symbol" w:hAnsi="Symbol" w:hint="default"/>
+      </w:rPr>
+    </w:lvl>
+    <w:lvl w:ilvl="7" w:tplc="04090003" w:tentative="1">
+      <w:start w:val="1"/>
+      <w:numFmt w:val="bullet"/>
+      <w:lvlText w:val="o"/>
+      <w:lvlJc w:val="left"/>
+      <w:pPr>
+        <w:ind w:left="5760" w:hanging="360"/>
+      </w:pPr>
+      <w:rPr>
+        <w:rFonts w:ascii="Courier New" w:hAnsi="Courier New" w:cs="Courier New" w:hint="default"/>
+      </w:rPr>
+    </w:lvl>
+    <w:lvl w:ilvl="8" w:tplc="04090005" w:tentative="1">
+      <w:start w:val="1"/>
+      <w:numFmt w:val="bullet"/>
+      <w:lvlText w:val=""/>
+      <w:lvlJc w:val="left"/>
+      <w:pPr>
+        <w:ind w:left="6480" w:hanging="360"/>
+      </w:pPr>
+      <w:rPr>
+        <w:rFonts w:ascii="Wingdings" w:hAnsi="Wingdings" w:hint="default"/>
+      </w:rPr>
+    </w:lvl>
+  </w:abstractNum>
+  <w:abstractNum w:abstractNumId="4" w15:restartNumberingAfterBreak="0">
+    <w:nsid w:val="55F56DBC"/>
+    <w:multiLevelType w:val="hybridMultilevel"/>
+    <w:tmpl w:val="36A4927A"/>
+    <w:lvl w:ilvl="0" w:tplc="04090001">
+      <w:start w:val="1"/>
+      <w:numFmt w:val="bullet"/>
+      <w:lvlText w:val=""/>
+      <w:lvlJc w:val="left"/>
+      <w:pPr>
+        <w:ind w:left="720" w:hanging="360"/>
+      </w:pPr>
+      <w:rPr>
+        <w:rFonts w:ascii="Symbol" w:hAnsi="Symbol" w:hint="default"/>
+      </w:rPr>
+    </w:lvl>
+    <w:lvl w:ilvl="1" w:tplc="04090003" w:tentative="1">
+      <w:start w:val="1"/>
+      <w:numFmt w:val="bullet"/>
+      <w:lvlText w:val="o"/>
+      <w:lvlJc w:val="left"/>
+      <w:pPr>
+        <w:ind w:left="1440" w:hanging="360"/>
+      </w:pPr>
+      <w:rPr>
+        <w:rFonts w:ascii="Courier New" w:hAnsi="Courier New" w:cs="Courier New" w:hint="default"/>
+      </w:rPr>
+    </w:lvl>
+    <w:lvl w:ilvl="2" w:tplc="04090005" w:tentative="1">
+      <w:start w:val="1"/>
+      <w:numFmt w:val="bullet"/>
+      <w:lvlText w:val=""/>
+      <w:lvlJc w:val="left"/>
+      <w:pPr>
+        <w:ind w:left="2160" w:hanging="360"/>
+      </w:pPr>
+      <w:rPr>
+        <w:rFonts w:ascii="Wingdings" w:hAnsi="Wingdings" w:hint="default"/>
+      </w:rPr>
+    </w:lvl>
+    <w:lvl w:ilvl="3" w:tplc="04090001" w:tentative="1">
+      <w:start w:val="1"/>
+      <w:numFmt w:val="bullet"/>
+      <w:lvlText w:val=""/>
+      <w:lvlJc w:val="left"/>
+      <w:pPr>
+        <w:ind w:left="2880" w:hanging="360"/>
+      </w:pPr>
+      <w:rPr>
+        <w:rFonts w:ascii="Symbol" w:hAnsi="Symbol" w:hint="default"/>
+      </w:rPr>
+    </w:lvl>
+    <w:lvl w:ilvl="4" w:tplc="04090003" w:tentative="1">
+      <w:start w:val="1"/>
+      <w:numFmt w:val="bullet"/>
+      <w:lvlText w:val="o"/>
+      <w:lvlJc w:val="left"/>
+      <w:pPr>
+        <w:ind w:left="3600" w:hanging="360"/>
+      </w:pPr>
+      <w:rPr>
+        <w:rFonts w:ascii="Courier New" w:hAnsi="Courier New" w:cs="Courier New" w:hint="default"/>
+      </w:rPr>
+    </w:lvl>
+    <w:lvl w:ilvl="5" w:tplc="04090005" w:tentative="1">
+      <w:start w:val="1"/>
+      <w:numFmt w:val="bullet"/>
+      <w:lvlText w:val=""/>
+      <w:lvlJc w:val="left"/>
+      <w:pPr>
+        <w:ind w:left="4320" w:hanging="360"/>
+      </w:pPr>
+      <w:rPr>
+        <w:rFonts w:ascii="Wingdings" w:hAnsi="Wingdings" w:hint="default"/>
+      </w:rPr>
+    </w:lvl>
+    <w:lvl w:ilvl="6" w:tplc="04090001" w:tentative="1">
+      <w:start w:val="1"/>
+      <w:numFmt w:val="bullet"/>
+      <w:lvlText w:val=""/>
+      <w:lvlJc w:val="left"/>
+      <w:pPr>
+        <w:ind w:left="5040" w:hanging="360"/>
+      </w:pPr>
+      <w:rPr>
+        <w:rFonts w:ascii="Symbol" w:hAnsi="Symbol" w:hint="default"/>
+      </w:rPr>
+    </w:lvl>
+    <w:lvl w:ilvl="7" w:tplc="04090003" w:tentative="1">
+      <w:start w:val="1"/>
+      <w:numFmt w:val="bullet"/>
+      <w:lvlText w:val="o"/>
+      <w:lvlJc w:val="left"/>
+      <w:pPr>
+        <w:ind w:left="5760" w:hanging="360"/>
+      </w:pPr>
+      <w:rPr>
+        <w:rFonts w:ascii="Courier New" w:hAnsi="Courier New" w:cs="Courier New" w:hint="default"/>
+      </w:rPr>
+    </w:lvl>
+    <w:lvl w:ilvl="8" w:tplc="04090005" w:tentative="1">
+      <w:start w:val="1"/>
+      <w:numFmt w:val="bullet"/>
+      <w:lvlText w:val=""/>
+      <w:lvlJc w:val="left"/>
+      <w:pPr>
+        <w:ind w:left="6480" w:hanging="360"/>
+      </w:pPr>
+      <w:rPr>
+        <w:rFonts w:ascii="Wingdings" w:hAnsi="Wingdings" w:hint="default"/>
+      </w:rPr>
+    </w:lvl>
+  </w:abstractNum>
+  <w:abstractNum w:abstractNumId="5" w15:restartNumberingAfterBreak="0">
+    <w:nsid w:val="64182726"/>
+    <w:multiLevelType w:val="hybridMultilevel"/>
+    <w:tmpl w:val="20EED3D0"/>
+    <w:lvl w:ilvl="0" w:tplc="04090001">
+      <w:start w:val="1"/>
+      <w:numFmt w:val="bullet"/>
+      <w:lvlText w:val=""/>
+      <w:lvlJc w:val="left"/>
+      <w:pPr>
+        <w:ind w:left="720" w:hanging="360"/>
+      </w:pPr>
+      <w:rPr>
+        <w:rFonts w:ascii="Symbol" w:hAnsi="Symbol" w:hint="default"/>
+      </w:rPr>
+    </w:lvl>
+    <w:lvl w:ilvl="1" w:tplc="04090003" w:tentative="1">
+      <w:start w:val="1"/>
+      <w:numFmt w:val="bullet"/>
+      <w:lvlText w:val="o"/>
+      <w:lvlJc w:val="left"/>
+      <w:pPr>
+        <w:ind w:left="1440" w:hanging="360"/>
+      </w:pPr>
+      <w:rPr>
+        <w:rFonts w:ascii="Courier New" w:hAnsi="Courier New" w:cs="Courier New" w:hint="default"/>
+      </w:rPr>
+    </w:lvl>
+    <w:lvl w:ilvl="2" w:tplc="04090005" w:tentative="1">
+      <w:start w:val="1"/>
+      <w:numFmt w:val="bullet"/>
+      <w:lvlText w:val=""/>
+      <w:lvlJc w:val="left"/>
+      <w:pPr>
+        <w:ind w:left="2160" w:hanging="360"/>
+      </w:pPr>
+      <w:rPr>
+        <w:rFonts w:ascii="Wingdings" w:hAnsi="Wingdings" w:hint="default"/>
+      </w:rPr>
+    </w:lvl>
+    <w:lvl w:ilvl="3" w:tplc="04090001" w:tentative="1">
+      <w:start w:val="1"/>
+      <w:numFmt w:val="bullet"/>
+      <w:lvlText w:val=""/>
+      <w:lvlJc w:val="left"/>
+      <w:pPr>
+        <w:ind w:left="2880" w:hanging="360"/>
+      </w:pPr>
+      <w:rPr>
+        <w:rFonts w:ascii="Symbol" w:hAnsi="Symbol" w:hint="default"/>
+      </w:rPr>
+    </w:lvl>
+    <w:lvl w:ilvl="4" w:tplc="04090003" w:tentative="1">
+      <w:start w:val="1"/>
+      <w:numFmt w:val="bullet"/>
+      <w:lvlText w:val="o"/>
+      <w:lvlJc w:val="left"/>
+      <w:pPr>
+        <w:ind w:left="3600" w:hanging="360"/>
+      </w:pPr>
+      <w:rPr>
+        <w:rFonts w:ascii="Courier New" w:hAnsi="Courier New" w:cs="Courier New" w:hint="default"/>
+      </w:rPr>
+    </w:lvl>
+    <w:lvl w:ilvl="5" w:tplc="04090005" w:tentative="1">
+      <w:start w:val="1"/>
+      <w:numFmt w:val="bullet"/>
+      <w:lvlText w:val=""/>
+      <w:lvlJc w:val="left"/>
+      <w:pPr>
+        <w:ind w:left="4320" w:hanging="360"/>
+      </w:pPr>
+      <w:rPr>
+        <w:rFonts w:ascii="Wingdings" w:hAnsi="Wingdings" w:hint="default"/>
+      </w:rPr>
+    </w:lvl>
+    <w:lvl w:ilvl="6" w:tplc="04090001" w:tentative="1">
+      <w:start w:val="1"/>
+      <w:numFmt w:val="bullet"/>
+      <w:lvlText w:val=""/>
+      <w:lvlJc w:val="left"/>
+      <w:pPr>
+        <w:ind w:left="5040" w:hanging="360"/>
+      </w:pPr>
+      <w:rPr>
+        <w:rFonts w:ascii="Symbol" w:hAnsi="Symbol" w:hint="default"/>
+      </w:rPr>
+    </w:lvl>
+    <w:lvl w:ilvl="7" w:tplc="04090003" w:tentative="1">
+      <w:start w:val="1"/>
+      <w:numFmt w:val="bullet"/>
+      <w:lvlText w:val="o"/>
+      <w:lvlJc w:val="left"/>
+      <w:pPr>
+        <w:ind w:left="5760" w:hanging="360"/>
+      </w:pPr>
+      <w:rPr>
+        <w:rFonts w:ascii="Courier New" w:hAnsi="Courier New" w:cs="Courier New" w:hint="default"/>
+      </w:rPr>
+    </w:lvl>
+    <w:lvl w:ilvl="8" w:tplc="04090005" w:tentative="1">
+      <w:start w:val="1"/>
+      <w:numFmt w:val="bullet"/>
+      <w:lvlText w:val=""/>
+      <w:lvlJc w:val="left"/>
+      <w:pPr>
+        <w:ind w:left="6480" w:hanging="360"/>
+      </w:pPr>
+      <w:rPr>
+        <w:rFonts w:ascii="Wingdings" w:hAnsi="Wingdings" w:hint="default"/>
+      </w:rPr>
+    </w:lvl>
+  </w:abstractNum>
+  <w:abstractNum w:abstractNumId="6" w15:restartNumberingAfterBreak="0">
     <w:nsid w:val="75924379"/>
     <w:multiLevelType w:val="hybridMultilevel"/>
     <w:tmpl w:val="88CA2C8E"/>
@@ -1171,7 +2404,7 @@
       </w:rPr>
     </w:lvl>
   </w:abstractNum>
-  <w:abstractNum w:abstractNumId="2" w15:restartNumberingAfterBreak="0">
+  <w:abstractNum w:abstractNumId="7" w15:restartNumberingAfterBreak="0">
     <w:nsid w:val="79656D35"/>
     <w:multiLevelType w:val="hybridMultilevel"/>
     <w:tmpl w:val="A85E903E"/>
@@ -1285,13 +2518,28 @@
     </w:lvl>
   </w:abstractNum>
   <w:num w:numId="1">
+    <w:abstractNumId w:val="1"/>
+  </w:num>
+  <w:num w:numId="2">
+    <w:abstractNumId w:val="6"/>
+  </w:num>
+  <w:num w:numId="3">
+    <w:abstractNumId w:val="7"/>
+  </w:num>
+  <w:num w:numId="4">
+    <w:abstractNumId w:val="5"/>
+  </w:num>
+  <w:num w:numId="5">
+    <w:abstractNumId w:val="2"/>
+  </w:num>
+  <w:num w:numId="6">
+    <w:abstractNumId w:val="4"/>
+  </w:num>
+  <w:num w:numId="7">
     <w:abstractNumId w:val="0"/>
   </w:num>
-  <w:num w:numId="2">
-    <w:abstractNumId w:val="1"/>
-  </w:num>
-  <w:num w:numId="3">
-    <w:abstractNumId w:val="2"/>
+  <w:num w:numId="8">
+    <w:abstractNumId w:val="3"/>
   </w:num>
 </w:numbering>
 </file>
@@ -1739,6 +2987,28 @@
       <w:szCs w:val="26"/>
     </w:rPr>
   </w:style>
+  <w:style w:type="paragraph" w:styleId="Heading3">
+    <w:name w:val="heading 3"/>
+    <w:basedOn w:val="Normal"/>
+    <w:next w:val="Normal"/>
+    <w:link w:val="Heading3Char"/>
+    <w:uiPriority w:val="9"/>
+    <w:unhideWhenUsed/>
+    <w:qFormat/>
+    <w:rsid w:val="00A64425"/>
+    <w:pPr>
+      <w:keepNext/>
+      <w:keepLines/>
+      <w:spacing w:before="40" w:after="0"/>
+      <w:outlineLvl w:val="2"/>
+    </w:pPr>
+    <w:rPr>
+      <w:rFonts w:asciiTheme="majorHAnsi" w:eastAsiaTheme="majorEastAsia" w:hAnsiTheme="majorHAnsi" w:cstheme="majorBidi"/>
+      <w:color w:val="1F3763" w:themeColor="accent1" w:themeShade="7F"/>
+      <w:sz w:val="24"/>
+      <w:szCs w:val="24"/>
+    </w:rPr>
+  </w:style>
   <w:style w:type="character" w:default="1" w:styleId="DefaultParagraphFont">
     <w:name w:val="Default Paragraph Font"/>
     <w:uiPriority w:val="1"/>
@@ -1847,6 +3117,19 @@
     <w:rPr>
       <w:color w:val="0000FF"/>
       <w:u w:val="single"/>
+    </w:rPr>
+  </w:style>
+  <w:style w:type="character" w:customStyle="1" w:styleId="Heading3Char">
+    <w:name w:val="Heading 3 Char"/>
+    <w:basedOn w:val="DefaultParagraphFont"/>
+    <w:link w:val="Heading3"/>
+    <w:uiPriority w:val="9"/>
+    <w:rsid w:val="00A64425"/>
+    <w:rPr>
+      <w:rFonts w:asciiTheme="majorHAnsi" w:eastAsiaTheme="majorEastAsia" w:hAnsiTheme="majorHAnsi" w:cstheme="majorBidi"/>
+      <w:color w:val="1F3763" w:themeColor="accent1" w:themeShade="7F"/>
+      <w:sz w:val="24"/>
+      <w:szCs w:val="24"/>
     </w:rPr>
   </w:style>
 </w:styles>

</xml_diff>

<commit_message>
some notes on CELR
</commit_message>
<xml_diff>
--- a/My Crypto Trading Cook Book.docx
+++ b/My Crypto Trading Cook Book.docx
@@ -199,6 +199,20 @@
         <w:t xml:space="preserve"> TBD</w:t>
       </w:r>
     </w:p>
+    <w:p>
+      <w:pPr>
+        <w:pStyle w:val="ListParagraph"/>
+        <w:numPr>
+          <w:ilvl w:val="0"/>
+          <w:numId w:val="1"/>
+        </w:numPr>
+        <w:spacing w:line="256" w:lineRule="auto"/>
+      </w:pPr>
+      <w:r>
+        <w:t>Yield Farming – Depositing DAI to Curve’s crypto liquidity pool, receive LP tokens, deposit received LP tokes to the Curve staking pool, receive the CRV token. In this scenario, your DAI would earn interest and fees in Curve’s crypto liquidity pool. At the same time, the LP token from the liquidity pool earns you CRV tokens as a reward for staking. By using LP tokens, your liquidity works double-time — earning fees and farming yields.</w:t>
+      </w:r>
+    </w:p>
+    <w:p/>
     <w:p>
       <w:pPr>
         <w:rPr>
@@ -297,6 +311,9 @@
     </w:p>
     <w:p>
       <w:r>
+        <w:rPr>
+          <w:noProof/>
+        </w:rPr>
         <w:lastRenderedPageBreak/>
         <w:drawing>
           <wp:inline distT="0" distB="0" distL="0" distR="0" wp14:anchorId="0D649931" wp14:editId="6D0063F1">
@@ -623,13 +640,7 @@
       </w:r>
       <w:r>
         <w:lastRenderedPageBreak/>
-        <w:t>there are no issues with trust.</w:t>
-      </w:r>
-      <w:r>
-        <w:t xml:space="preserve"> </w:t>
-      </w:r>
-      <w:r>
-        <w:t>Smart contracts are automatically executed once the conditions of the agreement are met. This means there is no need for a third party, like a bank, a broker, or a government.</w:t>
+        <w:t>there are no issues with trust. Smart contracts are automatically executed once the conditions of the agreement are met. This means there is no need for a third party, like a bank, a broker, or a government.</w:t>
       </w:r>
     </w:p>
     <w:p>
@@ -684,22 +695,7 @@
         <w:t>Insurance Companies:</w:t>
       </w:r>
       <w:r>
-        <w:t xml:space="preserve"> </w:t>
-      </w:r>
-      <w:r>
-        <w:t>John is about to fly from NYC to Los Angeles. He sends $5 worth of cryptocurrency to the Axa Insurance smart contract and provides his flight number. Axa sends $95 to the smart contract. So, there is $100 in the smart contract.</w:t>
-      </w:r>
-      <w:r>
-        <w:t xml:space="preserve"> </w:t>
-      </w:r>
-      <w:r>
-        <w:t>If John’s flight is on-time, Axa is sent $100 from the smart contract. But if the plane is late, $100 is sent to John from the smart contract. Everything is automatic.</w:t>
-      </w:r>
-      <w:r>
-        <w:t xml:space="preserve"> </w:t>
-      </w:r>
-      <w:r>
-        <w:t>This saves lots of time and money. It also means that John does not have to trust that AXA will pay him the agreed amount if his flight is late — he knows that if it is late, the smart contract will instantly send him his compensation ($100).</w:t>
+        <w:t xml:space="preserve"> John is about to fly from NYC to Los Angeles. He sends $5 worth of cryptocurrency to the Axa Insurance smart contract and provides his flight number. Axa sends $95 to the smart contract. So, there is $100 in the smart contract. If John’s flight is on-time, Axa is sent $100 from the smart contract. But if the plane is late, $100 is sent to John from the smart contract. Everything is automatic. This saves lots of time and money. It also means that John does not have to trust that AXA will pay him the agreed amount if his flight is late — he knows that if it is late, the smart contract will instantly send him his compensation ($100).</w:t>
       </w:r>
     </w:p>
     <w:p>
@@ -952,15 +948,64 @@
     <w:p>
       <w:pPr>
         <w:pStyle w:val="Heading2"/>
-        <w:rPr>
-          <w:b/>
-          <w:bCs/>
-        </w:rPr>
       </w:pPr>
       <w:r>
         <w:t>Fiat Money</w:t>
       </w:r>
     </w:p>
+    <w:p>
+      <w:pPr>
+        <w:pStyle w:val="Heading2"/>
+      </w:pPr>
+      <w:r>
+        <w:t>Yield Farming</w:t>
+      </w:r>
+    </w:p>
+    <w:p>
+      <w:pPr>
+        <w:pStyle w:val="Heading2"/>
+      </w:pPr>
+      <w:r>
+        <w:t>Liquidity Pools</w:t>
+      </w:r>
+    </w:p>
+    <w:p>
+      <w:pPr>
+        <w:pStyle w:val="ListParagraph"/>
+        <w:numPr>
+          <w:ilvl w:val="0"/>
+          <w:numId w:val="11"/>
+        </w:numPr>
+        <w:spacing w:line="256" w:lineRule="auto"/>
+      </w:pPr>
+      <w:r>
+        <w:t>Certain quantity of tokens that are locked in a smart contract</w:t>
+      </w:r>
+    </w:p>
+    <w:p>
+      <w:pPr>
+        <w:pStyle w:val="ListParagraph"/>
+        <w:numPr>
+          <w:ilvl w:val="0"/>
+          <w:numId w:val="11"/>
+        </w:numPr>
+        <w:spacing w:line="256" w:lineRule="auto"/>
+      </w:pPr>
+      <w:r>
+        <w:t>They are used to facilitate trading by providing liquidity</w:t>
+      </w:r>
+    </w:p>
+    <w:p>
+      <w:pPr>
+        <w:pStyle w:val="ListParagraph"/>
+        <w:numPr>
+          <w:ilvl w:val="0"/>
+          <w:numId w:val="11"/>
+        </w:numPr>
+        <w:spacing w:line="256" w:lineRule="auto"/>
+      </w:pPr>
+    </w:p>
+    <w:p/>
     <w:p>
       <w:pPr>
         <w:pStyle w:val="Heading1"/>
@@ -974,6 +1019,7 @@
           <w:b/>
           <w:bCs/>
         </w:rPr>
+        <w:lastRenderedPageBreak/>
         <w:t>Coin Fundamentals</w:t>
       </w:r>
     </w:p>
@@ -1055,7 +1101,6 @@
         </w:numPr>
       </w:pPr>
       <w:r>
-        <w:lastRenderedPageBreak/>
         <w:t xml:space="preserve">It provides a platform to execute smart contracts and to develop and run decentralized applications more efficiently. </w:t>
       </w:r>
     </w:p>
@@ -1268,7 +1313,13 @@
         </w:numPr>
       </w:pPr>
       <w:r>
-        <w:t>It’s a token and not a coin. Built on Ethereum blockchain.</w:t>
+        <w:t xml:space="preserve">It’s a token </w:t>
+      </w:r>
+      <w:r>
+        <w:t>built</w:t>
+      </w:r>
+      <w:r>
+        <w:t xml:space="preserve"> on Ethereum blockchain.</w:t>
       </w:r>
     </w:p>
     <w:p>
@@ -1344,6 +1395,7 @@
         </w:numPr>
       </w:pPr>
       <w:r>
+        <w:lastRenderedPageBreak/>
         <w:t xml:space="preserve">Side Chains – technically apart from ETH ecosystem which provides its own security, its independent, flexible. Give you lot of customization capabilities. You can add/extend features. You can use this to make your own blockchain may be only side in your company sort of a private blockchain. </w:t>
       </w:r>
     </w:p>
@@ -1395,7 +1447,6 @@
         </w:numPr>
       </w:pPr>
       <w:r>
-        <w:lastRenderedPageBreak/>
         <w:t xml:space="preserve">Polygon supports </w:t>
       </w:r>
     </w:p>
@@ -1425,6 +1476,9 @@
     </w:p>
     <w:p>
       <w:r>
+        <w:rPr>
+          <w:noProof/>
+        </w:rPr>
         <w:drawing>
           <wp:inline distT="0" distB="0" distL="0" distR="0" wp14:anchorId="5B0A3341" wp14:editId="315D2FD6">
             <wp:extent cx="4758402" cy="2091029"/>
@@ -1463,6 +1517,58 @@
       </w:r>
     </w:p>
     <w:p>
+      <w:r>
+        <w:rPr>
+          <w:noProof/>
+        </w:rPr>
+        <w:lastRenderedPageBreak/>
+        <w:drawing>
+          <wp:inline distT="0" distB="0" distL="0" distR="0" wp14:anchorId="46EF1D9A" wp14:editId="64E51B25">
+            <wp:extent cx="5943600" cy="3765550"/>
+            <wp:effectExtent l="0" t="0" r="0" b="6350"/>
+            <wp:docPr id="3" name="Picture 3"/>
+            <wp:cNvGraphicFramePr/>
+            <a:graphic xmlns:a="http://schemas.openxmlformats.org/drawingml/2006/main">
+              <a:graphicData uri="http://schemas.openxmlformats.org/drawingml/2006/picture">
+                <pic:pic xmlns:pic="http://schemas.openxmlformats.org/drawingml/2006/picture">
+                  <pic:nvPicPr>
+                    <pic:cNvPr id="3" name="Picture 3"/>
+                    <pic:cNvPicPr/>
+                  </pic:nvPicPr>
+                  <pic:blipFill>
+                    <a:blip r:embed="rId8">
+                      <a:extLst>
+                        <a:ext uri="{28A0092B-C50C-407E-A947-70E740481C1C}">
+                          <a14:useLocalDpi xmlns:a14="http://schemas.microsoft.com/office/drawing/2010/main" val="0"/>
+                        </a:ext>
+                      </a:extLst>
+                    </a:blip>
+                    <a:srcRect/>
+                    <a:stretch>
+                      <a:fillRect/>
+                    </a:stretch>
+                  </pic:blipFill>
+                  <pic:spPr bwMode="auto">
+                    <a:xfrm>
+                      <a:off x="0" y="0"/>
+                      <a:ext cx="5943600" cy="3765550"/>
+                    </a:xfrm>
+                    <a:prstGeom prst="rect">
+                      <a:avLst/>
+                    </a:prstGeom>
+                    <a:noFill/>
+                    <a:ln>
+                      <a:noFill/>
+                    </a:ln>
+                  </pic:spPr>
+                </pic:pic>
+              </a:graphicData>
+            </a:graphic>
+          </wp:inline>
+        </w:drawing>
+      </w:r>
+    </w:p>
+    <w:p>
       <w:pPr>
         <w:pStyle w:val="Heading3"/>
       </w:pPr>
@@ -1527,7 +1633,276 @@
         </w:numPr>
       </w:pPr>
       <w:r>
-        <w:t>Public Sidechains: Matic sidechains are public in nature (vs. individual DApp chains), permissionless and capable of supporting multiple protocols</w:t>
+        <w:t>Public Sidechains: Matic sidechains are public in nature (vs. individual DApp chains), permissionless and capable of supporting multiple protocols.</w:t>
+      </w:r>
+    </w:p>
+    <w:p>
+      <w:pPr>
+        <w:pStyle w:val="Heading3"/>
+      </w:pPr>
+      <w:r>
+        <w:t xml:space="preserve">My final thoughts </w:t>
+      </w:r>
+    </w:p>
+    <w:p>
+      <w:pPr>
+        <w:pStyle w:val="ListParagraph"/>
+        <w:numPr>
+          <w:ilvl w:val="0"/>
+          <w:numId w:val="8"/>
+        </w:numPr>
+      </w:pPr>
+      <w:r>
+        <w:t xml:space="preserve">Well. </w:t>
+      </w:r>
+      <w:r>
+        <w:t xml:space="preserve">ETH is set to release v2.0 which constitutes Proof Of Stake protocol, increasing the scalability, </w:t>
+      </w:r>
+      <w:r>
+        <w:t>sharding which is destined to lower the gas fee due to conversion of POW to POS in the future</w:t>
+      </w:r>
+      <w:r>
+        <w:t xml:space="preserve">. But still Polygon ecosystem is huge which offers a ton of framework features. Even if its dominance goes down when ETH v2.0 is released, Polygon already has other framework features as discussed above. Its for sure a long term bet. </w:t>
+      </w:r>
+    </w:p>
+    <w:p>
+      <w:pPr>
+        <w:pStyle w:val="ListParagraph"/>
+        <w:numPr>
+          <w:ilvl w:val="0"/>
+          <w:numId w:val="8"/>
+        </w:numPr>
+      </w:pPr>
+      <w:r>
+        <w:t>Polygon team is ambitious and very optimistic to bring out many features</w:t>
+      </w:r>
+      <w:r>
+        <w:t xml:space="preserve"> in Crypto market in future. </w:t>
+      </w:r>
+    </w:p>
+    <w:p>
+      <w:pPr>
+        <w:pStyle w:val="ListParagraph"/>
+        <w:numPr>
+          <w:ilvl w:val="0"/>
+          <w:numId w:val="8"/>
+        </w:numPr>
+      </w:pPr>
+      <w:r>
+        <w:t xml:space="preserve">Also, off the records, Vitalik Buterin (Founder of ETH) donated 1 Billion Dollars to Polygon founder on account of India Covid Release fund. As you might know who politics works in India, the partial donation money may into company’s funding. This means they for sure have a big plans to grow Polygon as a company in coming years. </w:t>
+      </w:r>
+    </w:p>
+    <w:p>
+      <w:pPr>
+        <w:pStyle w:val="ListParagraph"/>
+        <w:numPr>
+          <w:ilvl w:val="0"/>
+          <w:numId w:val="8"/>
+        </w:numPr>
+      </w:pPr>
+      <w:r>
+        <w:lastRenderedPageBreak/>
+        <w:t>Its definitely is a good investment for long term.</w:t>
+      </w:r>
+    </w:p>
+    <w:p>
+      <w:pPr>
+        <w:pStyle w:val="Heading2"/>
+      </w:pPr>
+      <w:r>
+        <w:t>Celer Network (CELR)</w:t>
+      </w:r>
+    </w:p>
+    <w:p>
+      <w:pPr>
+        <w:pStyle w:val="ListParagraph"/>
+        <w:numPr>
+          <w:ilvl w:val="0"/>
+          <w:numId w:val="9"/>
+        </w:numPr>
+      </w:pPr>
+      <w:r>
+        <w:t>It’s a ERC-20 protocol based ETH token. Similar to MATIC.</w:t>
+      </w:r>
+    </w:p>
+    <w:p>
+      <w:pPr>
+        <w:pStyle w:val="ListParagraph"/>
+        <w:numPr>
+          <w:ilvl w:val="0"/>
+          <w:numId w:val="9"/>
+        </w:numPr>
+      </w:pPr>
+      <w:r>
+        <w:t xml:space="preserve">CELR offers off-chain (aka Layer 2) solution to scale various blockchains that will run on its platform. </w:t>
+      </w:r>
+      <w:r>
+        <w:t>Off-chain scaling solutions are theoretically superior because they allow the network to process smaller transactions off the blockchain, then bundle them into one single transaction that gets recognized On-Chain. By doing this, they can reduce the transaction bottleneck that occurs on the main chain while increasing the operational capacity of the system as a whole.</w:t>
+      </w:r>
+    </w:p>
+    <w:p>
+      <w:pPr>
+        <w:pStyle w:val="Heading3"/>
+      </w:pPr>
+      <w:r>
+        <w:t>Tech Stack</w:t>
+      </w:r>
+    </w:p>
+    <w:p>
+      <w:pPr>
+        <w:pStyle w:val="ListParagraph"/>
+        <w:numPr>
+          <w:ilvl w:val="0"/>
+          <w:numId w:val="9"/>
+        </w:numPr>
+      </w:pPr>
+      <w:r>
+        <w:t>Moving on to the most significant part of this Celer Network review, let’s take a thorough look at how Celer Network functions. By offering scaling solutions to help scale throughput in the blockchain, this advanced system incorporates a detailed layer 2 architecture to provide internet-level scalability to dApp developers.</w:t>
+      </w:r>
+    </w:p>
+    <w:p>
+      <w:r>
+        <w:rPr>
+          <w:noProof/>
+        </w:rPr>
+        <w:drawing>
+          <wp:inline distT="0" distB="0" distL="0" distR="0" wp14:anchorId="1112C339" wp14:editId="0A13504D">
+            <wp:extent cx="5943600" cy="2308860"/>
+            <wp:effectExtent l="0" t="0" r="0" b="0"/>
+            <wp:docPr id="5" name="Picture 5"/>
+            <wp:cNvGraphicFramePr>
+              <a:graphicFrameLocks xmlns:a="http://schemas.openxmlformats.org/drawingml/2006/main" noChangeAspect="1"/>
+            </wp:cNvGraphicFramePr>
+            <a:graphic xmlns:a="http://schemas.openxmlformats.org/drawingml/2006/main">
+              <a:graphicData uri="http://schemas.openxmlformats.org/drawingml/2006/picture">
+                <pic:pic xmlns:pic="http://schemas.openxmlformats.org/drawingml/2006/picture">
+                  <pic:nvPicPr>
+                    <pic:cNvPr id="5" name="Picture 5"/>
+                    <pic:cNvPicPr/>
+                  </pic:nvPicPr>
+                  <pic:blipFill>
+                    <a:blip r:embed="rId9">
+                      <a:extLst>
+                        <a:ext uri="{28A0092B-C50C-407E-A947-70E740481C1C}">
+                          <a14:useLocalDpi xmlns:a14="http://schemas.microsoft.com/office/drawing/2010/main" val="0"/>
+                        </a:ext>
+                      </a:extLst>
+                    </a:blip>
+                    <a:stretch>
+                      <a:fillRect/>
+                    </a:stretch>
+                  </pic:blipFill>
+                  <pic:spPr>
+                    <a:xfrm>
+                      <a:off x="0" y="0"/>
+                      <a:ext cx="5943600" cy="2308860"/>
+                    </a:xfrm>
+                    <a:prstGeom prst="rect">
+                      <a:avLst/>
+                    </a:prstGeom>
+                  </pic:spPr>
+                </pic:pic>
+              </a:graphicData>
+            </a:graphic>
+          </wp:inline>
+        </w:drawing>
+      </w:r>
+    </w:p>
+    <w:p>
+      <w:r>
+        <w:t>The structure of Celer, referred to as ‘cStack’, is comprised of four layers, namely:</w:t>
+      </w:r>
+    </w:p>
+    <w:p>
+      <w:pPr>
+        <w:pStyle w:val="ListParagraph"/>
+        <w:numPr>
+          <w:ilvl w:val="0"/>
+          <w:numId w:val="12"/>
+        </w:numPr>
+      </w:pPr>
+      <w:r>
+        <w:t>cChannel: a unique sidechain which includes the Generalized State Channel. This aims to optimize liquidity.</w:t>
+      </w:r>
+    </w:p>
+    <w:p>
+      <w:pPr>
+        <w:pStyle w:val="ListParagraph"/>
+        <w:numPr>
+          <w:ilvl w:val="0"/>
+          <w:numId w:val="12"/>
+        </w:numPr>
+      </w:pPr>
+      <w:r>
+        <w:t>cRoute: the protocol created to route trustless transactions and promote highly scalable dApps.</w:t>
+      </w:r>
+    </w:p>
+    <w:p>
+      <w:pPr>
+        <w:pStyle w:val="ListParagraph"/>
+        <w:numPr>
+          <w:ilvl w:val="0"/>
+          <w:numId w:val="12"/>
+        </w:numPr>
+      </w:pPr>
+      <w:r>
+        <w:t>cOS: the development layer intended to support dApp building.</w:t>
+      </w:r>
+    </w:p>
+    <w:p>
+      <w:pPr>
+        <w:pStyle w:val="ListParagraph"/>
+        <w:numPr>
+          <w:ilvl w:val="0"/>
+          <w:numId w:val="12"/>
+        </w:numPr>
+      </w:pPr>
+      <w:r>
+        <w:t>cApps: on this last layer, you’ll find applications designed to protect user privacy.</w:t>
+      </w:r>
+    </w:p>
+    <w:p>
+      <w:r>
+        <w:t>The network runs by its native token, CELR</w:t>
+      </w:r>
+      <w:r>
+        <w:t xml:space="preserve">. </w:t>
+      </w:r>
+      <w:r>
+        <w:t>Celer Network has a total supply of 10 billion CELR tokens.</w:t>
+      </w:r>
+    </w:p>
+    <w:p>
+      <w:pPr>
+        <w:pStyle w:val="Heading3"/>
+      </w:pPr>
+      <w:r>
+        <w:t>What Makes Celer Network Crypto Unique?</w:t>
+      </w:r>
+    </w:p>
+    <w:p>
+      <w:r>
+        <w:t>Why choose Celer Network? Without a doubt, this Celer Network review repetitively emphasises on the outstanding qualities of this platform. So what makes Celer Network outshine other crypto projects?</w:t>
+      </w:r>
+    </w:p>
+    <w:p/>
+    <w:p>
+      <w:r>
+        <w:t xml:space="preserve">Notably, the platform’s intricate off-chain infrastructure, integrated with the strategic tokenomics mechanism adds extra spice to the genius network. Since launch, Celer Network has shown minimal </w:t>
+      </w:r>
+      <w:r>
+        <w:lastRenderedPageBreak/>
+        <w:t>drawbacks and only continues to improve user experience. These characteristics give Celer Network strong competitive advantages over similar projects in the DeFi ecosystem.</w:t>
+      </w:r>
+    </w:p>
+    <w:p>
+      <w:r>
+        <w:t>An additional plus point is that off-chain transactions do not charge any smart contract fee. Further, on-chain fees are relatively much lower.</w:t>
+      </w:r>
+    </w:p>
+    <w:p>
+      <w:r>
+        <w:t>The token CELR on the other hand is uniquely designed to have use cases other than being the platform’s native currency</w:t>
       </w:r>
       <w:r>
         <w:t>.</w:t>
@@ -1538,67 +1913,160 @@
         <w:pStyle w:val="Heading3"/>
       </w:pPr>
       <w:r>
-        <w:t xml:space="preserve">My final thoughts </w:t>
-      </w:r>
-    </w:p>
-    <w:p>
-      <w:pPr>
-        <w:pStyle w:val="ListParagraph"/>
-        <w:numPr>
-          <w:ilvl w:val="0"/>
-          <w:numId w:val="8"/>
-        </w:numPr>
-      </w:pPr>
-      <w:r>
-        <w:t xml:space="preserve">Well. </w:t>
-      </w:r>
-      <w:r>
-        <w:t xml:space="preserve">ETH is set to release v2.0 which constitutes Proof Of Stake protocol, increasing the scalability, </w:t>
-      </w:r>
-      <w:r>
-        <w:t>sharding which is destined to lower the gas fee due to conversion of POW to POS in the future</w:t>
-      </w:r>
-      <w:r>
-        <w:t xml:space="preserve">. But still Polygon ecosystem is huge which offers a ton of framework features. Even if its dominance goes down when ETH v2.0 is released, Polygon already has other framework features as discussed above. Its for sure a long term bet. </w:t>
-      </w:r>
-    </w:p>
-    <w:p>
-      <w:pPr>
-        <w:pStyle w:val="ListParagraph"/>
-        <w:numPr>
-          <w:ilvl w:val="0"/>
-          <w:numId w:val="8"/>
-        </w:numPr>
-      </w:pPr>
-      <w:r>
-        <w:t>Polygon team is ambitious and very optimistic to bring out many features</w:t>
-      </w:r>
-      <w:r>
-        <w:t xml:space="preserve"> in Crypto market in future. </w:t>
-      </w:r>
-    </w:p>
-    <w:p>
-      <w:pPr>
-        <w:pStyle w:val="ListParagraph"/>
-        <w:numPr>
-          <w:ilvl w:val="0"/>
-          <w:numId w:val="8"/>
-        </w:numPr>
-      </w:pPr>
-      <w:r>
-        <w:t xml:space="preserve">Also, off the records, Vitalik Buterin (Founder of ETH) donated 1 Billion Dollars to Polygon founder on account of India Covid Release fund. As you might know who politics works in India, the partial donation money may into company’s funding. This means they for sure have a big plans to grow Polygon as a company in coming years. </w:t>
-      </w:r>
-    </w:p>
-    <w:p>
-      <w:pPr>
-        <w:pStyle w:val="ListParagraph"/>
-        <w:numPr>
-          <w:ilvl w:val="0"/>
-          <w:numId w:val="8"/>
-        </w:numPr>
-      </w:pPr>
-      <w:r>
-        <w:t>Its definitely is a good investment for long term.</w:t>
+        <w:t>Is Celer Network Crypto A Good Investment?</w:t>
+      </w:r>
+    </w:p>
+    <w:p>
+      <w:r>
+        <w:t xml:space="preserve">In summary, within the next five years, CELR will experience a +238.6% increase in revenue. </w:t>
+      </w:r>
+    </w:p>
+    <w:p>
+      <w:pPr>
+        <w:pStyle w:val="Heading3"/>
+      </w:pPr>
+      <w:r>
+        <w:t>Key features of the CELR token</w:t>
+      </w:r>
+    </w:p>
+    <w:p>
+      <w:pPr>
+        <w:pStyle w:val="ListParagraph"/>
+        <w:numPr>
+          <w:ilvl w:val="0"/>
+          <w:numId w:val="13"/>
+        </w:numPr>
+      </w:pPr>
+      <w:r>
+        <w:t xml:space="preserve">Primarily, CELR incentivizes the maintenance of a stable and abundant liquidity pool in the virtual mining process, Proof of Liquidity (PoLC). </w:t>
+      </w:r>
+    </w:p>
+    <w:p>
+      <w:pPr>
+        <w:pStyle w:val="ListParagraph"/>
+        <w:numPr>
+          <w:ilvl w:val="0"/>
+          <w:numId w:val="13"/>
+        </w:numPr>
+      </w:pPr>
+      <w:r>
+        <w:t>The token is also used to maximize liquidity interest payouts in the Liquidity Backing Auction (LiBA). LiBA offers off-chain service providers an opportunity to request liquidity, and lenders can stake their tokens to be given as loans.</w:t>
+      </w:r>
+    </w:p>
+    <w:p>
+      <w:pPr>
+        <w:pStyle w:val="ListParagraph"/>
+        <w:numPr>
+          <w:ilvl w:val="0"/>
+          <w:numId w:val="13"/>
+        </w:numPr>
+      </w:pPr>
+      <w:r>
+        <w:t>CELR is used as a stake in State Guardian Network to protect offline users’ state availability.</w:t>
+      </w:r>
+    </w:p>
+    <w:p>
+      <w:pPr>
+        <w:pStyle w:val="ListParagraph"/>
+        <w:numPr>
+          <w:ilvl w:val="0"/>
+          <w:numId w:val="13"/>
+        </w:numPr>
+      </w:pPr>
+      <w:r>
+        <w:t>Its most common usage, CELR token is used to pay transaction fees and protection service fees to the service providers.</w:t>
+      </w:r>
+    </w:p>
+    <w:p>
+      <w:pPr>
+        <w:pStyle w:val="ListParagraph"/>
+        <w:numPr>
+          <w:ilvl w:val="0"/>
+          <w:numId w:val="13"/>
+        </w:numPr>
+      </w:pPr>
+      <w:r>
+        <w:t>Multi Blockchain Support: Supports ETH, DFinity, Optimism, Nervos, Polygon with ZK-Rollups and Polkadot coming soon.</w:t>
+      </w:r>
+    </w:p>
+    <w:p>
+      <w:pPr>
+        <w:pStyle w:val="ListParagraph"/>
+        <w:numPr>
+          <w:ilvl w:val="0"/>
+          <w:numId w:val="13"/>
+        </w:numPr>
+      </w:pPr>
+      <w:r>
+        <w:t>Payment Support: Provides support for not only payments but also off-chain smart contracts.</w:t>
+      </w:r>
+    </w:p>
+    <w:p>
+      <w:pPr>
+        <w:pStyle w:val="ListParagraph"/>
+        <w:numPr>
+          <w:ilvl w:val="0"/>
+          <w:numId w:val="13"/>
+        </w:numPr>
+      </w:pPr>
+      <w:r>
+        <w:t>cEconomy: First and only cryptoeconomic model to provide connectivity and liquidity for off-chain scaling platforms.</w:t>
+      </w:r>
+    </w:p>
+    <w:p>
+      <w:pPr>
+        <w:pStyle w:val="ListParagraph"/>
+        <w:numPr>
+          <w:ilvl w:val="0"/>
+          <w:numId w:val="13"/>
+        </w:numPr>
+      </w:pPr>
+      <w:r>
+        <w:t xml:space="preserve">Did you know? Celer provides an optimal layer 2 algorithm that results in more than 20x performance gain. </w:t>
+      </w:r>
+    </w:p>
+    <w:p>
+      <w:pPr>
+        <w:pStyle w:val="Heading3"/>
+      </w:pPr>
+      <w:r>
+        <w:t>Final Verdict</w:t>
+      </w:r>
+    </w:p>
+    <w:p>
+      <w:pPr>
+        <w:pStyle w:val="ListParagraph"/>
+        <w:numPr>
+          <w:ilvl w:val="0"/>
+          <w:numId w:val="14"/>
+        </w:numPr>
+      </w:pPr>
+      <w:r>
+        <w:t xml:space="preserve">CELR market cap is lower than MATIC. MATIC ecosystem is huge than CELR. </w:t>
+      </w:r>
+    </w:p>
+    <w:p>
+      <w:pPr>
+        <w:pStyle w:val="ListParagraph"/>
+        <w:numPr>
+          <w:ilvl w:val="0"/>
+          <w:numId w:val="14"/>
+        </w:numPr>
+      </w:pPr>
+      <w:r>
+        <w:t xml:space="preserve">CELR and MATIC are not competitors although their tech offering is similar. In fact, they compliment each other by supporting multi-blockchain support using Polygon with ZK-Rollups. </w:t>
+      </w:r>
+    </w:p>
+    <w:p>
+      <w:pPr>
+        <w:pStyle w:val="ListParagraph"/>
+        <w:numPr>
+          <w:ilvl w:val="0"/>
+          <w:numId w:val="14"/>
+        </w:numPr>
+      </w:pPr>
+      <w:r>
+        <w:t xml:space="preserve">So, this is a good investment and I would invest alongside the MATIC token. </w:t>
       </w:r>
     </w:p>
     <w:sectPr>
@@ -1727,6 +2195,119 @@
     </w:lvl>
   </w:abstractNum>
   <w:abstractNum w:abstractNumId="1" w15:restartNumberingAfterBreak="0">
+    <w:nsid w:val="0A533991"/>
+    <w:multiLevelType w:val="hybridMultilevel"/>
+    <w:tmpl w:val="7B48D936"/>
+    <w:lvl w:ilvl="0" w:tplc="04090001">
+      <w:start w:val="1"/>
+      <w:numFmt w:val="bullet"/>
+      <w:lvlText w:val=""/>
+      <w:lvlJc w:val="left"/>
+      <w:pPr>
+        <w:ind w:left="720" w:hanging="360"/>
+      </w:pPr>
+      <w:rPr>
+        <w:rFonts w:ascii="Symbol" w:hAnsi="Symbol" w:hint="default"/>
+      </w:rPr>
+    </w:lvl>
+    <w:lvl w:ilvl="1" w:tplc="04090003" w:tentative="1">
+      <w:start w:val="1"/>
+      <w:numFmt w:val="bullet"/>
+      <w:lvlText w:val="o"/>
+      <w:lvlJc w:val="left"/>
+      <w:pPr>
+        <w:ind w:left="1440" w:hanging="360"/>
+      </w:pPr>
+      <w:rPr>
+        <w:rFonts w:ascii="Courier New" w:hAnsi="Courier New" w:cs="Courier New" w:hint="default"/>
+      </w:rPr>
+    </w:lvl>
+    <w:lvl w:ilvl="2" w:tplc="04090005" w:tentative="1">
+      <w:start w:val="1"/>
+      <w:numFmt w:val="bullet"/>
+      <w:lvlText w:val=""/>
+      <w:lvlJc w:val="left"/>
+      <w:pPr>
+        <w:ind w:left="2160" w:hanging="360"/>
+      </w:pPr>
+      <w:rPr>
+        <w:rFonts w:ascii="Wingdings" w:hAnsi="Wingdings" w:hint="default"/>
+      </w:rPr>
+    </w:lvl>
+    <w:lvl w:ilvl="3" w:tplc="04090001" w:tentative="1">
+      <w:start w:val="1"/>
+      <w:numFmt w:val="bullet"/>
+      <w:lvlText w:val=""/>
+      <w:lvlJc w:val="left"/>
+      <w:pPr>
+        <w:ind w:left="2880" w:hanging="360"/>
+      </w:pPr>
+      <w:rPr>
+        <w:rFonts w:ascii="Symbol" w:hAnsi="Symbol" w:hint="default"/>
+      </w:rPr>
+    </w:lvl>
+    <w:lvl w:ilvl="4" w:tplc="04090003" w:tentative="1">
+      <w:start w:val="1"/>
+      <w:numFmt w:val="bullet"/>
+      <w:lvlText w:val="o"/>
+      <w:lvlJc w:val="left"/>
+      <w:pPr>
+        <w:ind w:left="3600" w:hanging="360"/>
+      </w:pPr>
+      <w:rPr>
+        <w:rFonts w:ascii="Courier New" w:hAnsi="Courier New" w:cs="Courier New" w:hint="default"/>
+      </w:rPr>
+    </w:lvl>
+    <w:lvl w:ilvl="5" w:tplc="04090005" w:tentative="1">
+      <w:start w:val="1"/>
+      <w:numFmt w:val="bullet"/>
+      <w:lvlText w:val=""/>
+      <w:lvlJc w:val="left"/>
+      <w:pPr>
+        <w:ind w:left="4320" w:hanging="360"/>
+      </w:pPr>
+      <w:rPr>
+        <w:rFonts w:ascii="Wingdings" w:hAnsi="Wingdings" w:hint="default"/>
+      </w:rPr>
+    </w:lvl>
+    <w:lvl w:ilvl="6" w:tplc="04090001" w:tentative="1">
+      <w:start w:val="1"/>
+      <w:numFmt w:val="bullet"/>
+      <w:lvlText w:val=""/>
+      <w:lvlJc w:val="left"/>
+      <w:pPr>
+        <w:ind w:left="5040" w:hanging="360"/>
+      </w:pPr>
+      <w:rPr>
+        <w:rFonts w:ascii="Symbol" w:hAnsi="Symbol" w:hint="default"/>
+      </w:rPr>
+    </w:lvl>
+    <w:lvl w:ilvl="7" w:tplc="04090003" w:tentative="1">
+      <w:start w:val="1"/>
+      <w:numFmt w:val="bullet"/>
+      <w:lvlText w:val="o"/>
+      <w:lvlJc w:val="left"/>
+      <w:pPr>
+        <w:ind w:left="5760" w:hanging="360"/>
+      </w:pPr>
+      <w:rPr>
+        <w:rFonts w:ascii="Courier New" w:hAnsi="Courier New" w:cs="Courier New" w:hint="default"/>
+      </w:rPr>
+    </w:lvl>
+    <w:lvl w:ilvl="8" w:tplc="04090005" w:tentative="1">
+      <w:start w:val="1"/>
+      <w:numFmt w:val="bullet"/>
+      <w:lvlText w:val=""/>
+      <w:lvlJc w:val="left"/>
+      <w:pPr>
+        <w:ind w:left="6480" w:hanging="360"/>
+      </w:pPr>
+      <w:rPr>
+        <w:rFonts w:ascii="Wingdings" w:hAnsi="Wingdings" w:hint="default"/>
+      </w:rPr>
+    </w:lvl>
+  </w:abstractNum>
+  <w:abstractNum w:abstractNumId="2" w15:restartNumberingAfterBreak="0">
     <w:nsid w:val="13AB38B5"/>
     <w:multiLevelType w:val="hybridMultilevel"/>
     <w:tmpl w:val="8E1AEAB6"/>
@@ -1839,7 +2420,120 @@
       </w:rPr>
     </w:lvl>
   </w:abstractNum>
-  <w:abstractNum w:abstractNumId="2" w15:restartNumberingAfterBreak="0">
+  <w:abstractNum w:abstractNumId="3" w15:restartNumberingAfterBreak="0">
+    <w:nsid w:val="25C122FE"/>
+    <w:multiLevelType w:val="hybridMultilevel"/>
+    <w:tmpl w:val="474A3970"/>
+    <w:lvl w:ilvl="0" w:tplc="04090001">
+      <w:start w:val="1"/>
+      <w:numFmt w:val="bullet"/>
+      <w:lvlText w:val=""/>
+      <w:lvlJc w:val="left"/>
+      <w:pPr>
+        <w:ind w:left="720" w:hanging="360"/>
+      </w:pPr>
+      <w:rPr>
+        <w:rFonts w:ascii="Symbol" w:hAnsi="Symbol" w:hint="default"/>
+      </w:rPr>
+    </w:lvl>
+    <w:lvl w:ilvl="1" w:tplc="04090003" w:tentative="1">
+      <w:start w:val="1"/>
+      <w:numFmt w:val="bullet"/>
+      <w:lvlText w:val="o"/>
+      <w:lvlJc w:val="left"/>
+      <w:pPr>
+        <w:ind w:left="1440" w:hanging="360"/>
+      </w:pPr>
+      <w:rPr>
+        <w:rFonts w:ascii="Courier New" w:hAnsi="Courier New" w:cs="Courier New" w:hint="default"/>
+      </w:rPr>
+    </w:lvl>
+    <w:lvl w:ilvl="2" w:tplc="04090005" w:tentative="1">
+      <w:start w:val="1"/>
+      <w:numFmt w:val="bullet"/>
+      <w:lvlText w:val=""/>
+      <w:lvlJc w:val="left"/>
+      <w:pPr>
+        <w:ind w:left="2160" w:hanging="360"/>
+      </w:pPr>
+      <w:rPr>
+        <w:rFonts w:ascii="Wingdings" w:hAnsi="Wingdings" w:hint="default"/>
+      </w:rPr>
+    </w:lvl>
+    <w:lvl w:ilvl="3" w:tplc="04090001" w:tentative="1">
+      <w:start w:val="1"/>
+      <w:numFmt w:val="bullet"/>
+      <w:lvlText w:val=""/>
+      <w:lvlJc w:val="left"/>
+      <w:pPr>
+        <w:ind w:left="2880" w:hanging="360"/>
+      </w:pPr>
+      <w:rPr>
+        <w:rFonts w:ascii="Symbol" w:hAnsi="Symbol" w:hint="default"/>
+      </w:rPr>
+    </w:lvl>
+    <w:lvl w:ilvl="4" w:tplc="04090003" w:tentative="1">
+      <w:start w:val="1"/>
+      <w:numFmt w:val="bullet"/>
+      <w:lvlText w:val="o"/>
+      <w:lvlJc w:val="left"/>
+      <w:pPr>
+        <w:ind w:left="3600" w:hanging="360"/>
+      </w:pPr>
+      <w:rPr>
+        <w:rFonts w:ascii="Courier New" w:hAnsi="Courier New" w:cs="Courier New" w:hint="default"/>
+      </w:rPr>
+    </w:lvl>
+    <w:lvl w:ilvl="5" w:tplc="04090005" w:tentative="1">
+      <w:start w:val="1"/>
+      <w:numFmt w:val="bullet"/>
+      <w:lvlText w:val=""/>
+      <w:lvlJc w:val="left"/>
+      <w:pPr>
+        <w:ind w:left="4320" w:hanging="360"/>
+      </w:pPr>
+      <w:rPr>
+        <w:rFonts w:ascii="Wingdings" w:hAnsi="Wingdings" w:hint="default"/>
+      </w:rPr>
+    </w:lvl>
+    <w:lvl w:ilvl="6" w:tplc="04090001" w:tentative="1">
+      <w:start w:val="1"/>
+      <w:numFmt w:val="bullet"/>
+      <w:lvlText w:val=""/>
+      <w:lvlJc w:val="left"/>
+      <w:pPr>
+        <w:ind w:left="5040" w:hanging="360"/>
+      </w:pPr>
+      <w:rPr>
+        <w:rFonts w:ascii="Symbol" w:hAnsi="Symbol" w:hint="default"/>
+      </w:rPr>
+    </w:lvl>
+    <w:lvl w:ilvl="7" w:tplc="04090003" w:tentative="1">
+      <w:start w:val="1"/>
+      <w:numFmt w:val="bullet"/>
+      <w:lvlText w:val="o"/>
+      <w:lvlJc w:val="left"/>
+      <w:pPr>
+        <w:ind w:left="5760" w:hanging="360"/>
+      </w:pPr>
+      <w:rPr>
+        <w:rFonts w:ascii="Courier New" w:hAnsi="Courier New" w:cs="Courier New" w:hint="default"/>
+      </w:rPr>
+    </w:lvl>
+    <w:lvl w:ilvl="8" w:tplc="04090005" w:tentative="1">
+      <w:start w:val="1"/>
+      <w:numFmt w:val="bullet"/>
+      <w:lvlText w:val=""/>
+      <w:lvlJc w:val="left"/>
+      <w:pPr>
+        <w:ind w:left="6480" w:hanging="360"/>
+      </w:pPr>
+      <w:rPr>
+        <w:rFonts w:ascii="Wingdings" w:hAnsi="Wingdings" w:hint="default"/>
+      </w:rPr>
+    </w:lvl>
+  </w:abstractNum>
+  <w:abstractNum w:abstractNumId="4" w15:restartNumberingAfterBreak="0">
     <w:nsid w:val="2F824D4C"/>
     <w:multiLevelType w:val="hybridMultilevel"/>
     <w:tmpl w:val="63F4F44E"/>
@@ -1952,7 +2646,7 @@
       </w:rPr>
     </w:lvl>
   </w:abstractNum>
-  <w:abstractNum w:abstractNumId="3" w15:restartNumberingAfterBreak="0">
+  <w:abstractNum w:abstractNumId="5" w15:restartNumberingAfterBreak="0">
     <w:nsid w:val="33D64677"/>
     <w:multiLevelType w:val="hybridMultilevel"/>
     <w:tmpl w:val="03E24808"/>
@@ -2065,7 +2759,233 @@
       </w:rPr>
     </w:lvl>
   </w:abstractNum>
-  <w:abstractNum w:abstractNumId="4" w15:restartNumberingAfterBreak="0">
+  <w:abstractNum w:abstractNumId="6" w15:restartNumberingAfterBreak="0">
+    <w:nsid w:val="37CA05A6"/>
+    <w:multiLevelType w:val="hybridMultilevel"/>
+    <w:tmpl w:val="DF12778A"/>
+    <w:lvl w:ilvl="0" w:tplc="04090001">
+      <w:start w:val="1"/>
+      <w:numFmt w:val="bullet"/>
+      <w:lvlText w:val=""/>
+      <w:lvlJc w:val="left"/>
+      <w:pPr>
+        <w:ind w:left="720" w:hanging="360"/>
+      </w:pPr>
+      <w:rPr>
+        <w:rFonts w:ascii="Symbol" w:hAnsi="Symbol" w:hint="default"/>
+      </w:rPr>
+    </w:lvl>
+    <w:lvl w:ilvl="1" w:tplc="04090003" w:tentative="1">
+      <w:start w:val="1"/>
+      <w:numFmt w:val="bullet"/>
+      <w:lvlText w:val="o"/>
+      <w:lvlJc w:val="left"/>
+      <w:pPr>
+        <w:ind w:left="1440" w:hanging="360"/>
+      </w:pPr>
+      <w:rPr>
+        <w:rFonts w:ascii="Courier New" w:hAnsi="Courier New" w:cs="Courier New" w:hint="default"/>
+      </w:rPr>
+    </w:lvl>
+    <w:lvl w:ilvl="2" w:tplc="04090005" w:tentative="1">
+      <w:start w:val="1"/>
+      <w:numFmt w:val="bullet"/>
+      <w:lvlText w:val=""/>
+      <w:lvlJc w:val="left"/>
+      <w:pPr>
+        <w:ind w:left="2160" w:hanging="360"/>
+      </w:pPr>
+      <w:rPr>
+        <w:rFonts w:ascii="Wingdings" w:hAnsi="Wingdings" w:hint="default"/>
+      </w:rPr>
+    </w:lvl>
+    <w:lvl w:ilvl="3" w:tplc="04090001" w:tentative="1">
+      <w:start w:val="1"/>
+      <w:numFmt w:val="bullet"/>
+      <w:lvlText w:val=""/>
+      <w:lvlJc w:val="left"/>
+      <w:pPr>
+        <w:ind w:left="2880" w:hanging="360"/>
+      </w:pPr>
+      <w:rPr>
+        <w:rFonts w:ascii="Symbol" w:hAnsi="Symbol" w:hint="default"/>
+      </w:rPr>
+    </w:lvl>
+    <w:lvl w:ilvl="4" w:tplc="04090003" w:tentative="1">
+      <w:start w:val="1"/>
+      <w:numFmt w:val="bullet"/>
+      <w:lvlText w:val="o"/>
+      <w:lvlJc w:val="left"/>
+      <w:pPr>
+        <w:ind w:left="3600" w:hanging="360"/>
+      </w:pPr>
+      <w:rPr>
+        <w:rFonts w:ascii="Courier New" w:hAnsi="Courier New" w:cs="Courier New" w:hint="default"/>
+      </w:rPr>
+    </w:lvl>
+    <w:lvl w:ilvl="5" w:tplc="04090005" w:tentative="1">
+      <w:start w:val="1"/>
+      <w:numFmt w:val="bullet"/>
+      <w:lvlText w:val=""/>
+      <w:lvlJc w:val="left"/>
+      <w:pPr>
+        <w:ind w:left="4320" w:hanging="360"/>
+      </w:pPr>
+      <w:rPr>
+        <w:rFonts w:ascii="Wingdings" w:hAnsi="Wingdings" w:hint="default"/>
+      </w:rPr>
+    </w:lvl>
+    <w:lvl w:ilvl="6" w:tplc="04090001" w:tentative="1">
+      <w:start w:val="1"/>
+      <w:numFmt w:val="bullet"/>
+      <w:lvlText w:val=""/>
+      <w:lvlJc w:val="left"/>
+      <w:pPr>
+        <w:ind w:left="5040" w:hanging="360"/>
+      </w:pPr>
+      <w:rPr>
+        <w:rFonts w:ascii="Symbol" w:hAnsi="Symbol" w:hint="default"/>
+      </w:rPr>
+    </w:lvl>
+    <w:lvl w:ilvl="7" w:tplc="04090003" w:tentative="1">
+      <w:start w:val="1"/>
+      <w:numFmt w:val="bullet"/>
+      <w:lvlText w:val="o"/>
+      <w:lvlJc w:val="left"/>
+      <w:pPr>
+        <w:ind w:left="5760" w:hanging="360"/>
+      </w:pPr>
+      <w:rPr>
+        <w:rFonts w:ascii="Courier New" w:hAnsi="Courier New" w:cs="Courier New" w:hint="default"/>
+      </w:rPr>
+    </w:lvl>
+    <w:lvl w:ilvl="8" w:tplc="04090005" w:tentative="1">
+      <w:start w:val="1"/>
+      <w:numFmt w:val="bullet"/>
+      <w:lvlText w:val=""/>
+      <w:lvlJc w:val="left"/>
+      <w:pPr>
+        <w:ind w:left="6480" w:hanging="360"/>
+      </w:pPr>
+      <w:rPr>
+        <w:rFonts w:ascii="Wingdings" w:hAnsi="Wingdings" w:hint="default"/>
+      </w:rPr>
+    </w:lvl>
+  </w:abstractNum>
+  <w:abstractNum w:abstractNumId="7" w15:restartNumberingAfterBreak="0">
+    <w:nsid w:val="389A22F1"/>
+    <w:multiLevelType w:val="hybridMultilevel"/>
+    <w:tmpl w:val="4A68CB10"/>
+    <w:lvl w:ilvl="0" w:tplc="04090001">
+      <w:start w:val="1"/>
+      <w:numFmt w:val="bullet"/>
+      <w:lvlText w:val=""/>
+      <w:lvlJc w:val="left"/>
+      <w:pPr>
+        <w:ind w:left="720" w:hanging="360"/>
+      </w:pPr>
+      <w:rPr>
+        <w:rFonts w:ascii="Symbol" w:hAnsi="Symbol" w:hint="default"/>
+      </w:rPr>
+    </w:lvl>
+    <w:lvl w:ilvl="1" w:tplc="04090003" w:tentative="1">
+      <w:start w:val="1"/>
+      <w:numFmt w:val="bullet"/>
+      <w:lvlText w:val="o"/>
+      <w:lvlJc w:val="left"/>
+      <w:pPr>
+        <w:ind w:left="1440" w:hanging="360"/>
+      </w:pPr>
+      <w:rPr>
+        <w:rFonts w:ascii="Courier New" w:hAnsi="Courier New" w:cs="Courier New" w:hint="default"/>
+      </w:rPr>
+    </w:lvl>
+    <w:lvl w:ilvl="2" w:tplc="04090005" w:tentative="1">
+      <w:start w:val="1"/>
+      <w:numFmt w:val="bullet"/>
+      <w:lvlText w:val=""/>
+      <w:lvlJc w:val="left"/>
+      <w:pPr>
+        <w:ind w:left="2160" w:hanging="360"/>
+      </w:pPr>
+      <w:rPr>
+        <w:rFonts w:ascii="Wingdings" w:hAnsi="Wingdings" w:hint="default"/>
+      </w:rPr>
+    </w:lvl>
+    <w:lvl w:ilvl="3" w:tplc="04090001" w:tentative="1">
+      <w:start w:val="1"/>
+      <w:numFmt w:val="bullet"/>
+      <w:lvlText w:val=""/>
+      <w:lvlJc w:val="left"/>
+      <w:pPr>
+        <w:ind w:left="2880" w:hanging="360"/>
+      </w:pPr>
+      <w:rPr>
+        <w:rFonts w:ascii="Symbol" w:hAnsi="Symbol" w:hint="default"/>
+      </w:rPr>
+    </w:lvl>
+    <w:lvl w:ilvl="4" w:tplc="04090003" w:tentative="1">
+      <w:start w:val="1"/>
+      <w:numFmt w:val="bullet"/>
+      <w:lvlText w:val="o"/>
+      <w:lvlJc w:val="left"/>
+      <w:pPr>
+        <w:ind w:left="3600" w:hanging="360"/>
+      </w:pPr>
+      <w:rPr>
+        <w:rFonts w:ascii="Courier New" w:hAnsi="Courier New" w:cs="Courier New" w:hint="default"/>
+      </w:rPr>
+    </w:lvl>
+    <w:lvl w:ilvl="5" w:tplc="04090005" w:tentative="1">
+      <w:start w:val="1"/>
+      <w:numFmt w:val="bullet"/>
+      <w:lvlText w:val=""/>
+      <w:lvlJc w:val="left"/>
+      <w:pPr>
+        <w:ind w:left="4320" w:hanging="360"/>
+      </w:pPr>
+      <w:rPr>
+        <w:rFonts w:ascii="Wingdings" w:hAnsi="Wingdings" w:hint="default"/>
+      </w:rPr>
+    </w:lvl>
+    <w:lvl w:ilvl="6" w:tplc="04090001" w:tentative="1">
+      <w:start w:val="1"/>
+      <w:numFmt w:val="bullet"/>
+      <w:lvlText w:val=""/>
+      <w:lvlJc w:val="left"/>
+      <w:pPr>
+        <w:ind w:left="5040" w:hanging="360"/>
+      </w:pPr>
+      <w:rPr>
+        <w:rFonts w:ascii="Symbol" w:hAnsi="Symbol" w:hint="default"/>
+      </w:rPr>
+    </w:lvl>
+    <w:lvl w:ilvl="7" w:tplc="04090003" w:tentative="1">
+      <w:start w:val="1"/>
+      <w:numFmt w:val="bullet"/>
+      <w:lvlText w:val="o"/>
+      <w:lvlJc w:val="left"/>
+      <w:pPr>
+        <w:ind w:left="5760" w:hanging="360"/>
+      </w:pPr>
+      <w:rPr>
+        <w:rFonts w:ascii="Courier New" w:hAnsi="Courier New" w:cs="Courier New" w:hint="default"/>
+      </w:rPr>
+    </w:lvl>
+    <w:lvl w:ilvl="8" w:tplc="04090005" w:tentative="1">
+      <w:start w:val="1"/>
+      <w:numFmt w:val="bullet"/>
+      <w:lvlText w:val=""/>
+      <w:lvlJc w:val="left"/>
+      <w:pPr>
+        <w:ind w:left="6480" w:hanging="360"/>
+      </w:pPr>
+      <w:rPr>
+        <w:rFonts w:ascii="Wingdings" w:hAnsi="Wingdings" w:hint="default"/>
+      </w:rPr>
+    </w:lvl>
+  </w:abstractNum>
+  <w:abstractNum w:abstractNumId="8" w15:restartNumberingAfterBreak="0">
     <w:nsid w:val="55F56DBC"/>
     <w:multiLevelType w:val="hybridMultilevel"/>
     <w:tmpl w:val="36A4927A"/>
@@ -2178,7 +3098,7 @@
       </w:rPr>
     </w:lvl>
   </w:abstractNum>
-  <w:abstractNum w:abstractNumId="5" w15:restartNumberingAfterBreak="0">
+  <w:abstractNum w:abstractNumId="9" w15:restartNumberingAfterBreak="0">
     <w:nsid w:val="64182726"/>
     <w:multiLevelType w:val="hybridMultilevel"/>
     <w:tmpl w:val="20EED3D0"/>
@@ -2291,7 +3211,120 @@
       </w:rPr>
     </w:lvl>
   </w:abstractNum>
-  <w:abstractNum w:abstractNumId="6" w15:restartNumberingAfterBreak="0">
+  <w:abstractNum w:abstractNumId="10" w15:restartNumberingAfterBreak="0">
+    <w:nsid w:val="65C33E47"/>
+    <w:multiLevelType w:val="hybridMultilevel"/>
+    <w:tmpl w:val="DB6C450A"/>
+    <w:lvl w:ilvl="0" w:tplc="04090001">
+      <w:start w:val="1"/>
+      <w:numFmt w:val="bullet"/>
+      <w:lvlText w:val=""/>
+      <w:lvlJc w:val="left"/>
+      <w:pPr>
+        <w:ind w:left="720" w:hanging="360"/>
+      </w:pPr>
+      <w:rPr>
+        <w:rFonts w:ascii="Symbol" w:hAnsi="Symbol" w:hint="default"/>
+      </w:rPr>
+    </w:lvl>
+    <w:lvl w:ilvl="1" w:tplc="04090003">
+      <w:start w:val="1"/>
+      <w:numFmt w:val="bullet"/>
+      <w:lvlText w:val="o"/>
+      <w:lvlJc w:val="left"/>
+      <w:pPr>
+        <w:ind w:left="1440" w:hanging="360"/>
+      </w:pPr>
+      <w:rPr>
+        <w:rFonts w:ascii="Courier New" w:hAnsi="Courier New" w:cs="Courier New" w:hint="default"/>
+      </w:rPr>
+    </w:lvl>
+    <w:lvl w:ilvl="2" w:tplc="04090005">
+      <w:start w:val="1"/>
+      <w:numFmt w:val="bullet"/>
+      <w:lvlText w:val=""/>
+      <w:lvlJc w:val="left"/>
+      <w:pPr>
+        <w:ind w:left="2160" w:hanging="360"/>
+      </w:pPr>
+      <w:rPr>
+        <w:rFonts w:ascii="Wingdings" w:hAnsi="Wingdings" w:hint="default"/>
+      </w:rPr>
+    </w:lvl>
+    <w:lvl w:ilvl="3" w:tplc="04090001">
+      <w:start w:val="1"/>
+      <w:numFmt w:val="bullet"/>
+      <w:lvlText w:val=""/>
+      <w:lvlJc w:val="left"/>
+      <w:pPr>
+        <w:ind w:left="2880" w:hanging="360"/>
+      </w:pPr>
+      <w:rPr>
+        <w:rFonts w:ascii="Symbol" w:hAnsi="Symbol" w:hint="default"/>
+      </w:rPr>
+    </w:lvl>
+    <w:lvl w:ilvl="4" w:tplc="04090003">
+      <w:start w:val="1"/>
+      <w:numFmt w:val="bullet"/>
+      <w:lvlText w:val="o"/>
+      <w:lvlJc w:val="left"/>
+      <w:pPr>
+        <w:ind w:left="3600" w:hanging="360"/>
+      </w:pPr>
+      <w:rPr>
+        <w:rFonts w:ascii="Courier New" w:hAnsi="Courier New" w:cs="Courier New" w:hint="default"/>
+      </w:rPr>
+    </w:lvl>
+    <w:lvl w:ilvl="5" w:tplc="04090005">
+      <w:start w:val="1"/>
+      <w:numFmt w:val="bullet"/>
+      <w:lvlText w:val=""/>
+      <w:lvlJc w:val="left"/>
+      <w:pPr>
+        <w:ind w:left="4320" w:hanging="360"/>
+      </w:pPr>
+      <w:rPr>
+        <w:rFonts w:ascii="Wingdings" w:hAnsi="Wingdings" w:hint="default"/>
+      </w:rPr>
+    </w:lvl>
+    <w:lvl w:ilvl="6" w:tplc="04090001">
+      <w:start w:val="1"/>
+      <w:numFmt w:val="bullet"/>
+      <w:lvlText w:val=""/>
+      <w:lvlJc w:val="left"/>
+      <w:pPr>
+        <w:ind w:left="5040" w:hanging="360"/>
+      </w:pPr>
+      <w:rPr>
+        <w:rFonts w:ascii="Symbol" w:hAnsi="Symbol" w:hint="default"/>
+      </w:rPr>
+    </w:lvl>
+    <w:lvl w:ilvl="7" w:tplc="04090003">
+      <w:start w:val="1"/>
+      <w:numFmt w:val="bullet"/>
+      <w:lvlText w:val="o"/>
+      <w:lvlJc w:val="left"/>
+      <w:pPr>
+        <w:ind w:left="5760" w:hanging="360"/>
+      </w:pPr>
+      <w:rPr>
+        <w:rFonts w:ascii="Courier New" w:hAnsi="Courier New" w:cs="Courier New" w:hint="default"/>
+      </w:rPr>
+    </w:lvl>
+    <w:lvl w:ilvl="8" w:tplc="04090005">
+      <w:start w:val="1"/>
+      <w:numFmt w:val="bullet"/>
+      <w:lvlText w:val=""/>
+      <w:lvlJc w:val="left"/>
+      <w:pPr>
+        <w:ind w:left="6480" w:hanging="360"/>
+      </w:pPr>
+      <w:rPr>
+        <w:rFonts w:ascii="Wingdings" w:hAnsi="Wingdings" w:hint="default"/>
+      </w:rPr>
+    </w:lvl>
+  </w:abstractNum>
+  <w:abstractNum w:abstractNumId="11" w15:restartNumberingAfterBreak="0">
     <w:nsid w:val="75924379"/>
     <w:multiLevelType w:val="hybridMultilevel"/>
     <w:tmpl w:val="88CA2C8E"/>
@@ -2404,7 +3437,7 @@
       </w:rPr>
     </w:lvl>
   </w:abstractNum>
-  <w:abstractNum w:abstractNumId="7" w15:restartNumberingAfterBreak="0">
+  <w:abstractNum w:abstractNumId="12" w15:restartNumberingAfterBreak="0">
     <w:nsid w:val="79656D35"/>
     <w:multiLevelType w:val="hybridMultilevel"/>
     <w:tmpl w:val="A85E903E"/>
@@ -2518,28 +3551,64 @@
     </w:lvl>
   </w:abstractNum>
   <w:num w:numId="1">
-    <w:abstractNumId w:val="1"/>
+    <w:abstractNumId w:val="2"/>
   </w:num>
   <w:num w:numId="2">
-    <w:abstractNumId w:val="6"/>
+    <w:abstractNumId w:val="11"/>
   </w:num>
   <w:num w:numId="3">
-    <w:abstractNumId w:val="7"/>
+    <w:abstractNumId w:val="12"/>
   </w:num>
   <w:num w:numId="4">
-    <w:abstractNumId w:val="5"/>
+    <w:abstractNumId w:val="9"/>
   </w:num>
   <w:num w:numId="5">
-    <w:abstractNumId w:val="2"/>
+    <w:abstractNumId w:val="4"/>
   </w:num>
   <w:num w:numId="6">
-    <w:abstractNumId w:val="4"/>
+    <w:abstractNumId w:val="8"/>
   </w:num>
   <w:num w:numId="7">
     <w:abstractNumId w:val="0"/>
   </w:num>
   <w:num w:numId="8">
+    <w:abstractNumId w:val="5"/>
+  </w:num>
+  <w:num w:numId="9">
     <w:abstractNumId w:val="3"/>
+  </w:num>
+  <w:num w:numId="10">
+    <w:abstractNumId w:val="2"/>
+    <w:lvlOverride w:ilvl="0"/>
+    <w:lvlOverride w:ilvl="1"/>
+    <w:lvlOverride w:ilvl="2"/>
+    <w:lvlOverride w:ilvl="3"/>
+    <w:lvlOverride w:ilvl="4"/>
+    <w:lvlOverride w:ilvl="5"/>
+    <w:lvlOverride w:ilvl="6"/>
+    <w:lvlOverride w:ilvl="7"/>
+    <w:lvlOverride w:ilvl="8"/>
+  </w:num>
+  <w:num w:numId="11">
+    <w:abstractNumId w:val="10"/>
+    <w:lvlOverride w:ilvl="0"/>
+    <w:lvlOverride w:ilvl="1"/>
+    <w:lvlOverride w:ilvl="2"/>
+    <w:lvlOverride w:ilvl="3"/>
+    <w:lvlOverride w:ilvl="4"/>
+    <w:lvlOverride w:ilvl="5"/>
+    <w:lvlOverride w:ilvl="6"/>
+    <w:lvlOverride w:ilvl="7"/>
+    <w:lvlOverride w:ilvl="8"/>
+  </w:num>
+  <w:num w:numId="12">
+    <w:abstractNumId w:val="1"/>
+  </w:num>
+  <w:num w:numId="13">
+    <w:abstractNumId w:val="6"/>
+  </w:num>
+  <w:num w:numId="14">
+    <w:abstractNumId w:val="7"/>
   </w:num>
 </w:numbering>
 </file>
@@ -3012,6 +4081,7 @@
   <w:style w:type="character" w:default="1" w:styleId="DefaultParagraphFont">
     <w:name w:val="Default Paragraph Font"/>
     <w:uiPriority w:val="1"/>
+    <w:semiHidden/>
     <w:unhideWhenUsed/>
   </w:style>
   <w:style w:type="table" w:default="1" w:styleId="TableNormal">

</xml_diff>

<commit_message>
notes on liquidity pools, crypto attacks
</commit_message>
<xml_diff>
--- a/My Crypto Trading Cook Book.docx
+++ b/My Crypto Trading Cook Book.docx
@@ -209,10 +209,122 @@
         <w:spacing w:line="256" w:lineRule="auto"/>
       </w:pPr>
       <w:r>
-        <w:t>Yield Farming – Depositing DAI to Curve’s crypto liquidity pool, receive LP tokens, deposit received LP tokes to the Curve staking pool, receive the CRV token. In this scenario, your DAI would earn interest and fees in Curve’s crypto liquidity pool. At the same time, the LP token from the liquidity pool earns you CRV tokens as a reward for staking. By using LP tokens, your liquidity works double-time — earning fees and farming yields.</w:t>
-      </w:r>
-    </w:p>
-    <w:p/>
+        <w:t xml:space="preserve">Staking &amp; </w:t>
+      </w:r>
+      <w:r>
+        <w:t xml:space="preserve">Yield Farming </w:t>
+      </w:r>
+    </w:p>
+    <w:p>
+      <w:pPr>
+        <w:pStyle w:val="ListParagraph"/>
+        <w:numPr>
+          <w:ilvl w:val="1"/>
+          <w:numId w:val="1"/>
+        </w:numPr>
+        <w:spacing w:line="256" w:lineRule="auto"/>
+      </w:pPr>
+      <w:r>
+        <w:t xml:space="preserve">Example 1: </w:t>
+      </w:r>
+      <w:r>
+        <w:t>Depositing DAI to Curve’s crypto liquidity pool, receive LP tokens, deposit received LP tokes to the Curve staking pool, receive the CRV token. In this scenario, your DAI would earn interest and fees in Curve’s crypto liquidity pool. At the same time, the LP token from the liquidity pool earns you CRV tokens as a reward for staking. By using LP tokens, your liquidity works double-time — earning fees and farming yields.</w:t>
+      </w:r>
+    </w:p>
+    <w:p>
+      <w:pPr>
+        <w:pStyle w:val="ListParagraph"/>
+        <w:numPr>
+          <w:ilvl w:val="1"/>
+          <w:numId w:val="1"/>
+        </w:numPr>
+        <w:spacing w:line="256" w:lineRule="auto"/>
+      </w:pPr>
+      <w:r>
+        <w:t>Example 2: Staking - Auto-compounding Pancake using Auto Cake Pool</w:t>
+      </w:r>
+    </w:p>
+    <w:p>
+      <w:pPr>
+        <w:pStyle w:val="ListParagraph"/>
+        <w:numPr>
+          <w:ilvl w:val="1"/>
+          <w:numId w:val="1"/>
+        </w:numPr>
+        <w:spacing w:line="256" w:lineRule="auto"/>
+      </w:pPr>
+      <w:r>
+        <w:t xml:space="preserve">Example </w:t>
+      </w:r>
+      <w:r>
+        <w:t>3</w:t>
+      </w:r>
+      <w:r>
+        <w:t xml:space="preserve">: Staking </w:t>
+      </w:r>
+      <w:r>
+        <w:t>–</w:t>
+      </w:r>
+      <w:r>
+        <w:t xml:space="preserve"> </w:t>
+      </w:r>
+      <w:r>
+        <w:t xml:space="preserve">Invest Matic in </w:t>
+      </w:r>
+      <w:proofErr w:type="spellStart"/>
+      <w:r>
+        <w:t>Aave</w:t>
+      </w:r>
+      <w:proofErr w:type="spellEnd"/>
+      <w:r>
+        <w:t xml:space="preserve"> and earn interest + earn Matic, borrow USDT loan from </w:t>
+      </w:r>
+      <w:proofErr w:type="spellStart"/>
+      <w:r>
+        <w:t>Aave</w:t>
+      </w:r>
+      <w:proofErr w:type="spellEnd"/>
+      <w:r>
+        <w:t xml:space="preserve"> and earn Matic, invest the borrowed USDT and earn interest APY + rewards (not sure. To read more)</w:t>
+      </w:r>
+      <w:r>
+        <w:t>.</w:t>
+      </w:r>
+    </w:p>
+    <w:p>
+      <w:pPr>
+        <w:pStyle w:val="ListParagraph"/>
+        <w:numPr>
+          <w:ilvl w:val="0"/>
+          <w:numId w:val="1"/>
+        </w:numPr>
+        <w:spacing w:line="256" w:lineRule="auto"/>
+      </w:pPr>
+      <w:r>
+        <w:t>Adding to Liquidity Pool</w:t>
+      </w:r>
+    </w:p>
+    <w:p>
+      <w:pPr>
+        <w:pStyle w:val="ListParagraph"/>
+        <w:numPr>
+          <w:ilvl w:val="1"/>
+          <w:numId w:val="1"/>
+        </w:numPr>
+        <w:spacing w:line="256" w:lineRule="auto"/>
+      </w:pPr>
+      <w:r>
+        <w:t xml:space="preserve">When you provide a liquidity to certain token/coin pool, you will be paid a rewards. But make sure you take caution in selecting the token/coin to which you provide liquidity. There’s lot of scams these days where </w:t>
+      </w:r>
+      <w:proofErr w:type="spellStart"/>
+      <w:r>
+        <w:t>devs</w:t>
+      </w:r>
+      <w:proofErr w:type="spellEnd"/>
+      <w:r>
+        <w:t xml:space="preserve"> will run away by removing the liquidity. So, select only established or large market cap coins. Definitely not shit coins, meme coins.</w:t>
+      </w:r>
+    </w:p>
     <w:p>
       <w:pPr>
         <w:rPr>
@@ -251,7 +363,15 @@
         <w:t xml:space="preserve"> and securing profits</w:t>
       </w:r>
       <w:r>
-        <w:t xml:space="preserve"> – due to crypto market’s volatile nature, its always good to take profits when you think you got a ROI. Whatever comes up in a short period of time, it has to come down to consolidate and to fill the price gap. So, if you see such a chart, better book profits and you can enter later. May be you can take 60% of the equity and leave 40% of it there to further grow/fall. But will eventually grow over the time.</w:t>
+        <w:t xml:space="preserve"> – due to crypto market’s volatile nature, </w:t>
+      </w:r>
+      <w:proofErr w:type="spellStart"/>
+      <w:r>
+        <w:t>its</w:t>
+      </w:r>
+      <w:proofErr w:type="spellEnd"/>
+      <w:r>
+        <w:t xml:space="preserve"> always good to take profits when you think you got a ROI. Whatever comes up in a short period of time, it has to come down to consolidate and to fill the price gap. So, if you see such a chart, better book profits and you can enter later. May be you can take 60% of the equity and leave 40% of it there to further grow/fall. But will eventually grow over the time.</w:t>
       </w:r>
     </w:p>
     <w:p>
@@ -263,7 +383,15 @@
         </w:numPr>
       </w:pPr>
       <w:r>
-        <w:t xml:space="preserve">Lotto Plays – Its always good to buy some lottery tickets in Crypto and who knows. You can win big. There are 1000s of Meme coins out there that flourish and fade every day. If you time well, you can make decent chunk of money. On an average, if you invest $200 early at the start of the meme coin, it may give you 100x returns. So, once in a while, you can play lottery. But don’t over-allocate due to greed. You might as well lose everything. So, be prepared and invest what you can afford to lose. </w:t>
+        <w:t xml:space="preserve">Lotto Plays – </w:t>
+      </w:r>
+      <w:proofErr w:type="spellStart"/>
+      <w:r>
+        <w:t>Its</w:t>
+      </w:r>
+      <w:proofErr w:type="spellEnd"/>
+      <w:r>
+        <w:t xml:space="preserve"> always good to buy some lottery tickets in Crypto and who knows. You can win big. There are 1000s of Meme coins out there that flourish and fade every day. If you time well, you can make decent chunk of money. On an average, if you invest $200 early at the start of the meme coin, it may give you 100x returns. So, once in a while, you can play lottery. But don’t over-allocate due to greed. You might as well lose everything. So, be prepared and invest what you can afford to lose. </w:t>
       </w:r>
     </w:p>
     <w:p>
@@ -275,7 +403,27 @@
         </w:numPr>
       </w:pPr>
       <w:r>
-        <w:t xml:space="preserve">Crypto market is wild – When the bear market unveils, its pretty upsetting. When crash happens, Crypto market beats the coins and tokens pretty badly. There will be usually 30% to 60% downfall. Every coins will follow the trail of BTC. BTC is like Crypto’s Dow-Jones, S &amp; P 500. If BTC fall, all other falls. So, plan your strategy accordingly. When you see every one is greedy and buying, you should remain fearful and feel free to take some profits. And when everyone is selling, you buy and be greedy. This works best and help you reach your financial goal early. Also, you might need to check NUPL (Net Unrealized Profit/Loss) chart of BTC. It helps you to navigate different stages of the crypto market and see where you are yourself. As you might know, every market has layers of emotions. </w:t>
+        <w:t xml:space="preserve">Crypto market is wild – When the bear market unveils, </w:t>
+      </w:r>
+      <w:proofErr w:type="spellStart"/>
+      <w:r>
+        <w:t>its</w:t>
+      </w:r>
+      <w:proofErr w:type="spellEnd"/>
+      <w:r>
+        <w:t xml:space="preserve"> pretty upsetting. When crash happens, Crypto market beats the coins and tokens pretty badly. There will be usually 30% to 60% downfall. Every coins will follow the trail of BTC. BTC is like Crypto’s Dow-Jones, S &amp; P 500. If BTC fall, all other falls. So, plan your strategy accordingly. When you see </w:t>
+      </w:r>
+      <w:proofErr w:type="spellStart"/>
+      <w:r>
+        <w:t>every one</w:t>
+      </w:r>
+      <w:proofErr w:type="spellEnd"/>
+      <w:r>
+        <w:t xml:space="preserve"> is greedy and buying, you should remain fearful and feel free to take some profits. And when everyone is selling, you buy and be greedy. This works best and help you reach your financial goal early. Also, you might need to check </w:t>
+      </w:r>
+      <w:r>
+        <w:lastRenderedPageBreak/>
+        <w:t xml:space="preserve">NUPL (Net Unrealized Profit/Loss) chart of BTC. It helps you to navigate different stages of the crypto market and see where you are yourself. As you might know, every market has layers of emotions. </w:t>
       </w:r>
       <w:r>
         <w:rPr>
@@ -306,7 +454,15 @@
         <w:t xml:space="preserve"> -&gt; Hope (Fear) -&gt; Optimism (Anxiety) -&gt; Belief (Denial) -&gt; Euphoria (Greed)</w:t>
       </w:r>
       <w:r>
-        <w:t>. You should be selling at Euphoria and buying at Capitulation. Refer the graph below for BTC. This is available paid in glassnode website.</w:t>
+        <w:t xml:space="preserve">. You should be selling at Euphoria and buying at Capitulation. Refer the graph below for BTC. This is available paid in </w:t>
+      </w:r>
+      <w:proofErr w:type="spellStart"/>
+      <w:r>
+        <w:t>glassnode</w:t>
+      </w:r>
+      <w:proofErr w:type="spellEnd"/>
+      <w:r>
+        <w:t xml:space="preserve"> website.</w:t>
       </w:r>
     </w:p>
     <w:p>
@@ -314,7 +470,6 @@
         <w:rPr>
           <w:noProof/>
         </w:rPr>
-        <w:lastRenderedPageBreak/>
         <w:drawing>
           <wp:inline distT="0" distB="0" distL="0" distR="0" wp14:anchorId="0D649931" wp14:editId="6D0063F1">
             <wp:extent cx="5672138" cy="5319039"/>
@@ -401,7 +556,24 @@
     </w:p>
     <w:p>
       <w:r>
-        <w:t xml:space="preserve">When you stake cryptocurrency, you are participating in the validation of transactions. This is a similar process to the mining we see on proof-of-work (PoW) blockchains (without the mining hardware!) Staking is a new type of consensus mechanism on the PoS blockchain. A user can stake their money on such a network to validate nodes or transactions. When users do this, they receive </w:t>
+        <w:lastRenderedPageBreak/>
+        <w:t>When you stake cryptocurrency, you are participating in the validation of transactions. This is a similar process to the mining we see on proof-of-work (</w:t>
+      </w:r>
+      <w:proofErr w:type="spellStart"/>
+      <w:r>
+        <w:t>PoW</w:t>
+      </w:r>
+      <w:proofErr w:type="spellEnd"/>
+      <w:r>
+        <w:t xml:space="preserve">) blockchains (without the mining hardware!) Staking is a new type of consensus mechanism on the </w:t>
+      </w:r>
+      <w:proofErr w:type="spellStart"/>
+      <w:r>
+        <w:t>PoS</w:t>
+      </w:r>
+      <w:proofErr w:type="spellEnd"/>
+      <w:r>
+        <w:t xml:space="preserve"> blockchain. A user can stake their money on such a network to validate nodes or transactions. When users do this, they receive </w:t>
       </w:r>
       <w:r>
         <w:t xml:space="preserve">the coins as </w:t>
@@ -412,11 +584,23 @@
     </w:p>
     <w:p>
       <w:r>
-        <w:t xml:space="preserve">When staking, the number of coins “locked” inside a user’s wallet determines their right to validate transactions. Just like with mining, the goal is to add new transactions and blocks to the blockchain. In </w:t>
-      </w:r>
-      <w:r>
-        <w:lastRenderedPageBreak/>
-        <w:t>addition to the incentives for stakers, the scalability and high transaction speeds of PoS blockchains serve as other major benefits.</w:t>
+        <w:t xml:space="preserve">When staking, the number of coins “locked” inside a user’s wallet determines their right to validate transactions. Just like with mining, the goal is to add new transactions and blocks to the blockchain. In addition to the incentives for </w:t>
+      </w:r>
+      <w:proofErr w:type="spellStart"/>
+      <w:r>
+        <w:t>stakers</w:t>
+      </w:r>
+      <w:proofErr w:type="spellEnd"/>
+      <w:r>
+        <w:t xml:space="preserve">, the scalability and high transaction speeds of </w:t>
+      </w:r>
+      <w:proofErr w:type="spellStart"/>
+      <w:r>
+        <w:t>PoS</w:t>
+      </w:r>
+      <w:proofErr w:type="spellEnd"/>
+      <w:r>
+        <w:t xml:space="preserve"> blockchains serve as other major benefits.</w:t>
       </w:r>
     </w:p>
     <w:p>
@@ -445,7 +629,25 @@
           <w:sz w:val="22"/>
           <w:szCs w:val="22"/>
         </w:rPr>
-        <w:t>When a user decides to stake tokens in a PoS blockchain, they will need to have a balance in their wallet. The balance should meet that network’s minimum requirement. The node will stake that currency by depositing it into the network. This works similarly to a traditional security deposit.</w:t>
+        <w:t xml:space="preserve">When a user decides to stake tokens in a </w:t>
+      </w:r>
+      <w:proofErr w:type="spellStart"/>
+      <w:r>
+        <w:rPr>
+          <w:rFonts w:asciiTheme="minorHAnsi" w:eastAsiaTheme="minorHAnsi" w:hAnsiTheme="minorHAnsi" w:cstheme="minorBidi"/>
+          <w:sz w:val="22"/>
+          <w:szCs w:val="22"/>
+        </w:rPr>
+        <w:t>PoS</w:t>
+      </w:r>
+      <w:proofErr w:type="spellEnd"/>
+      <w:r>
+        <w:rPr>
+          <w:rFonts w:asciiTheme="minorHAnsi" w:eastAsiaTheme="minorHAnsi" w:hAnsiTheme="minorHAnsi" w:cstheme="minorBidi"/>
+          <w:sz w:val="22"/>
+          <w:szCs w:val="22"/>
+        </w:rPr>
+        <w:t xml:space="preserve"> blockchain, they will need to have a balance in their wallet. The balance should meet that network’s minimum requirement. The node will stake that currency by depositing it into the network. This works similarly to a traditional security deposit.</w:t>
       </w:r>
     </w:p>
     <w:p>
@@ -534,7 +736,25 @@
           <w:sz w:val="22"/>
           <w:szCs w:val="22"/>
         </w:rPr>
-        <w:t>Coins can be staked through cryptocurrency wallets, be it through major exchanges like Binance or Coinbase, or in the form of ‘cold staking’ on offline and private wallets. If cold staking, a user must keep their staked coins in the same address as moving them can break up the lock-up period. This can have the unintended consequence of a user losing their earned staking rewards. </w:t>
+        <w:t xml:space="preserve">Coins can be staked through cryptocurrency wallets, be it through major exchanges like </w:t>
+      </w:r>
+      <w:proofErr w:type="spellStart"/>
+      <w:r>
+        <w:rPr>
+          <w:rFonts w:asciiTheme="minorHAnsi" w:eastAsiaTheme="minorHAnsi" w:hAnsiTheme="minorHAnsi" w:cstheme="minorBidi"/>
+          <w:sz w:val="22"/>
+          <w:szCs w:val="22"/>
+        </w:rPr>
+        <w:t>Binance</w:t>
+      </w:r>
+      <w:proofErr w:type="spellEnd"/>
+      <w:r>
+        <w:rPr>
+          <w:rFonts w:asciiTheme="minorHAnsi" w:eastAsiaTheme="minorHAnsi" w:hAnsiTheme="minorHAnsi" w:cstheme="minorBidi"/>
+          <w:sz w:val="22"/>
+          <w:szCs w:val="22"/>
+        </w:rPr>
+        <w:t xml:space="preserve"> or Coinbase, or in the form of ‘cold staking’ on offline and private wallets. If cold staking, a user must keep their staked coins in the same address as moving them can break up the lock-up period. This can have the unintended consequence of a user losing their earned staking rewards. </w:t>
       </w:r>
       <w:hyperlink r:id="rId6" w:history="1">
         <w:r>
@@ -552,7 +772,25 @@
           <w:sz w:val="22"/>
           <w:szCs w:val="22"/>
         </w:rPr>
-        <w:t> include Ledger, Trust Wallet, and Trezor, among others.</w:t>
+        <w:t xml:space="preserve"> include Ledger, Trust Wallet, and </w:t>
+      </w:r>
+      <w:proofErr w:type="spellStart"/>
+      <w:r>
+        <w:rPr>
+          <w:rFonts w:asciiTheme="minorHAnsi" w:eastAsiaTheme="minorHAnsi" w:hAnsiTheme="minorHAnsi" w:cstheme="minorBidi"/>
+          <w:sz w:val="22"/>
+          <w:szCs w:val="22"/>
+        </w:rPr>
+        <w:t>Trezor</w:t>
+      </w:r>
+      <w:proofErr w:type="spellEnd"/>
+      <w:r>
+        <w:rPr>
+          <w:rFonts w:asciiTheme="minorHAnsi" w:eastAsiaTheme="minorHAnsi" w:hAnsiTheme="minorHAnsi" w:cstheme="minorBidi"/>
+          <w:sz w:val="22"/>
+          <w:szCs w:val="22"/>
+        </w:rPr>
+        <w:t>, among others.</w:t>
       </w:r>
     </w:p>
     <w:p>
@@ -589,6 +827,7 @@
         <w:spacing w:before="0" w:line="240" w:lineRule="auto"/>
       </w:pPr>
       <w:r>
+        <w:lastRenderedPageBreak/>
         <w:t>Proof of stake</w:t>
       </w:r>
     </w:p>
@@ -620,8 +859,21 @@
       </w:r>
     </w:p>
     <w:p>
-      <w:r>
-        <w:t xml:space="preserve">Its like a kickstarter platform. It’s a computer program that executes when a set of conditions defined by the creator of the contract are met. </w:t>
+      <w:proofErr w:type="spellStart"/>
+      <w:r>
+        <w:t>Its</w:t>
+      </w:r>
+      <w:proofErr w:type="spellEnd"/>
+      <w:r>
+        <w:t xml:space="preserve"> like a </w:t>
+      </w:r>
+      <w:proofErr w:type="spellStart"/>
+      <w:r>
+        <w:t>kickstarter</w:t>
+      </w:r>
+      <w:proofErr w:type="spellEnd"/>
+      <w:r>
+        <w:t xml:space="preserve"> platform. It’s a computer program that executes when a set of conditions defined by the creator of the contract are met. </w:t>
       </w:r>
       <w:r>
         <w:t>A smart contract is an agreement between two people in the form of computer code. They run on the blockchain, so they are stored on a public database and cannot be changed.</w:t>
@@ -636,11 +888,7 @@
         <w:t xml:space="preserve"> </w:t>
       </w:r>
       <w:r>
-        <w:t xml:space="preserve">The transactions only happen when the conditions in the agreement are met — there is no third party, so </w:t>
-      </w:r>
-      <w:r>
-        <w:lastRenderedPageBreak/>
-        <w:t>there are no issues with trust. Smart contracts are automatically executed once the conditions of the agreement are met. This means there is no need for a third party, like a bank, a broker, or a government.</w:t>
+        <w:t>The transactions only happen when the conditions in the agreement are met — there is no third party, so there are no issues with trust. Smart contracts are automatically executed once the conditions of the agreement are met. This means there is no need for a third party, like a bank, a broker, or a government.</w:t>
       </w:r>
     </w:p>
     <w:p>
@@ -695,7 +943,31 @@
         <w:t>Insurance Companies:</w:t>
       </w:r>
       <w:r>
-        <w:t xml:space="preserve"> John is about to fly from NYC to Los Angeles. He sends $5 worth of cryptocurrency to the Axa Insurance smart contract and provides his flight number. Axa sends $95 to the smart contract. So, there is $100 in the smart contract. If John’s flight is on-time, Axa is sent $100 from the smart contract. But if the plane is late, $100 is sent to John from the smart contract. Everything is automatic. This saves lots of time and money. It also means that John does not have to trust that AXA will pay him the agreed amount if his flight is late — he knows that if it is late, the smart contract will instantly send him his compensation ($100).</w:t>
+        <w:t xml:space="preserve"> John is about to fly from NYC to Los Angeles. He sends $5 worth of cryptocurrency to the </w:t>
+      </w:r>
+      <w:proofErr w:type="spellStart"/>
+      <w:r>
+        <w:t>Axa</w:t>
+      </w:r>
+      <w:proofErr w:type="spellEnd"/>
+      <w:r>
+        <w:t xml:space="preserve"> Insurance smart contract and provides his flight number. </w:t>
+      </w:r>
+      <w:proofErr w:type="spellStart"/>
+      <w:r>
+        <w:t>Axa</w:t>
+      </w:r>
+      <w:proofErr w:type="spellEnd"/>
+      <w:r>
+        <w:t xml:space="preserve"> sends $95 to the smart contract. So, there is $100 in the smart contract. If John’s flight is on-time, </w:t>
+      </w:r>
+      <w:proofErr w:type="spellStart"/>
+      <w:r>
+        <w:t>Axa</w:t>
+      </w:r>
+      <w:proofErr w:type="spellEnd"/>
+      <w:r>
+        <w:t xml:space="preserve"> is sent $100 from the smart contract. But if the plane is late, $100 is sent to John from the smart contract. Everything is automatic. This saves lots of time and money. It also means that John does not have to trust that AXA will pay him the agreed amount if his flight is late — he knows that if it is late, the smart contract will instantly send him his compensation ($100).</w:t>
       </w:r>
     </w:p>
     <w:p>
@@ -717,7 +989,15 @@
         <w:t xml:space="preserve"> </w:t>
       </w:r>
       <w:r>
-        <w:t>Health systems will use smart contracts to record and safely transfer data. We can already see examples of smart contracts being used in the medical industry by the likes of EncrypGen. This is an application that uses smart contracts to transfer patient data in a secure way, allowing no access from third parties. This way, the patients are in control of their own data. If researchers want to use patient data, they must pay for it. Not only that, but the patient has to choose whether or not they want to sell it to them.</w:t>
+        <w:t xml:space="preserve">Health systems will use smart contracts to record and safely transfer data. We can already see examples of smart contracts being used in the medical industry by the likes of </w:t>
+      </w:r>
+      <w:proofErr w:type="spellStart"/>
+      <w:r>
+        <w:t>EncrypGen</w:t>
+      </w:r>
+      <w:proofErr w:type="spellEnd"/>
+      <w:r>
+        <w:t>. This is an application that uses smart contracts to transfer patient data in a secure way, allowing no access from third parties. This way, the patients are in control of their own data. If researchers want to use patient data, they must pay for it. Not only that, but the patient has to choose whether or not they want to sell it to them.</w:t>
       </w:r>
     </w:p>
     <w:p>
@@ -739,7 +1019,19 @@
         <w:t xml:space="preserve"> </w:t>
       </w:r>
       <w:r>
-        <w:t>For governments, smart contracts running on the blockchain can make voting systems completely trustless and much more secure. Applications like FollowMyVote use smart contracts and blockchain technology to protect votes from fraud. When the voting transaction is written to the blockchain, it cannot be changed. When the voting is over, the smart contract will send a token to an address that represents the winner of the vote. This way, voting is always fair, meaning the winner is always correct.</w:t>
+        <w:t xml:space="preserve">For governments, smart contracts running on the blockchain can make voting systems completely trustless and much more secure. Applications like </w:t>
+      </w:r>
+      <w:proofErr w:type="spellStart"/>
+      <w:r>
+        <w:t>FollowMyVote</w:t>
+      </w:r>
+      <w:proofErr w:type="spellEnd"/>
+      <w:r>
+        <w:t xml:space="preserve"> use smart </w:t>
+      </w:r>
+      <w:r>
+        <w:lastRenderedPageBreak/>
+        <w:t>contracts and blockchain technology to protect votes from fraud. When the voting transaction is written to the blockchain, it cannot be changed. When the voting is over, the smart contract will send a token to an address that represents the winner of the vote. This way, voting is always fair, meaning the winner is always correct.</w:t>
       </w:r>
     </w:p>
     <w:p>
@@ -772,11 +1064,23 @@
         <w:t xml:space="preserve"> You can use this to buy some coins of the exchange </w:t>
       </w:r>
       <w:r>
-        <w:t xml:space="preserve">for the some price, then transfer the coins to another exchange where the price of the same coin is higher than the exchange where you bought the coins, then sell it there. This sounds attractive but with all the </w:t>
-      </w:r>
-      <w:r>
-        <w:lastRenderedPageBreak/>
-        <w:t>commissions and fee involved, you wouldn’t be profitable unless you trade with high capital. That’s when the smart contracts will come into play. I haven’t done extensive research on this but in theory what professional traders do is they get a smart contract which has the program to borrow flash loans, then the smart contract has a condition to buy and sell the coins from exchange A to exchange B there by making some profit. Then releasing the borrowed loan back to the lender. Normally, you use automated bot in association with smart contracts to make profits. Remember, there is lot of things you need to factor in when you do arbitrage. It is not fully automated, you need to also monitor the script and make sure it wont go unprofitable.</w:t>
+        <w:t xml:space="preserve">for the </w:t>
+      </w:r>
+      <w:proofErr w:type="spellStart"/>
+      <w:r>
+        <w:t>some</w:t>
+      </w:r>
+      <w:proofErr w:type="spellEnd"/>
+      <w:r>
+        <w:t xml:space="preserve"> price, then transfer the coins to another exchange where the price of the same coin is higher than the exchange where you bought the coins, then sell it there. This sounds attractive but with all the commissions and fee involved, you wouldn’t be profitable unless you trade with high capital. That’s when the smart contracts will come into play. I haven’t done extensive research on this but in theory what professional traders do is they get a smart contract which has the program to borrow flash loans, then the smart contract has a condition to buy and sell the coins from exchange A to exchange B there by making some profit. Then releasing the borrowed loan back to the lender. Normally, you use automated bot in association with smart contracts to make profits. Remember, there is lot of things you need to factor in when you do arbitrage. It is not fully automated, you need to also monitor the script and make sure it </w:t>
+      </w:r>
+      <w:proofErr w:type="spellStart"/>
+      <w:r>
+        <w:t>wont</w:t>
+      </w:r>
+      <w:proofErr w:type="spellEnd"/>
+      <w:r>
+        <w:t xml:space="preserve"> go unprofitable.</w:t>
       </w:r>
     </w:p>
     <w:p>
@@ -871,8 +1175,13 @@
           <w:numId w:val="3"/>
         </w:numPr>
       </w:pPr>
-      <w:r>
-        <w:t>Binance chain</w:t>
+      <w:proofErr w:type="spellStart"/>
+      <w:r>
+        <w:t>Binance</w:t>
+      </w:r>
+      <w:proofErr w:type="spellEnd"/>
+      <w:r>
+        <w:t xml:space="preserve"> chain</w:t>
       </w:r>
     </w:p>
     <w:p>
@@ -904,6 +1213,7 @@
         <w:pStyle w:val="Heading2"/>
       </w:pPr>
       <w:r>
+        <w:lastRenderedPageBreak/>
         <w:t>Centralize</w:t>
       </w:r>
       <w:r>
@@ -954,6 +1264,11 @@
       </w:r>
     </w:p>
     <w:p>
+      <w:r>
+        <w:t>Fiat currency is the technical term for government-issued money that isn’t backed by a physical commodity, such as gold. The materials of fiat money also don’t carry much value; think of US dollar bills, for example. But as legal tender, the law recognizes it as an acceptable means to pay debts, taxes, and other financial obligations.</w:t>
+      </w:r>
+    </w:p>
+    <w:p>
       <w:pPr>
         <w:pStyle w:val="Heading2"/>
       </w:pPr>
@@ -966,6 +1281,14 @@
         <w:pStyle w:val="Heading2"/>
       </w:pPr>
       <w:r>
+        <w:t>Flash Loans in crypto</w:t>
+      </w:r>
+    </w:p>
+    <w:p>
+      <w:pPr>
+        <w:pStyle w:val="Heading2"/>
+      </w:pPr>
+      <w:r>
         <w:t>Liquidity Pools</w:t>
       </w:r>
     </w:p>
@@ -1004,22 +1327,1364 @@
         </w:numPr>
         <w:spacing w:line="256" w:lineRule="auto"/>
       </w:pPr>
-    </w:p>
-    <w:p/>
-    <w:p>
-      <w:pPr>
-        <w:pStyle w:val="Heading1"/>
-        <w:rPr>
+      <w:r>
+        <w:t>TBD</w:t>
+      </w:r>
+    </w:p>
+    <w:p>
+      <w:pPr>
+        <w:pStyle w:val="Heading2"/>
+      </w:pPr>
+      <w:r>
+        <w:t>Liquidity Pools and price variations on different exchanges</w:t>
+      </w:r>
+    </w:p>
+    <w:p>
+      <w:pPr>
+        <w:spacing w:line="256" w:lineRule="auto"/>
+      </w:pPr>
+      <w:r>
+        <w:t xml:space="preserve">Originally, I wrote this post as a question in reddit against </w:t>
+      </w:r>
+      <w:proofErr w:type="spellStart"/>
+      <w:r>
+        <w:t>ShibArmy</w:t>
+      </w:r>
+      <w:proofErr w:type="spellEnd"/>
+      <w:r>
+        <w:t xml:space="preserve"> community. And later researched myself and have updated my understanding myself. Here is the link for the reddit post.</w:t>
+      </w:r>
+    </w:p>
+    <w:p>
+      <w:pPr>
+        <w:pStyle w:val="1qeiagb0cpwnlhdf9xsijm"/>
+        <w:shd w:val="clear" w:color="auto" w:fill="FFFFFF"/>
+        <w:spacing w:before="0" w:beforeAutospacing="0" w:after="0" w:afterAutospacing="0"/>
+        <w:textAlignment w:val="baseline"/>
+        <w:rPr>
+          <w:rFonts w:asciiTheme="minorHAnsi" w:eastAsiaTheme="minorHAnsi" w:hAnsiTheme="minorHAnsi" w:cstheme="minorBidi"/>
+          <w:sz w:val="22"/>
+          <w:szCs w:val="22"/>
+        </w:rPr>
+      </w:pPr>
+      <w:proofErr w:type="spellStart"/>
+      <w:r>
+        <w:rPr>
+          <w:rFonts w:asciiTheme="minorHAnsi" w:eastAsiaTheme="minorHAnsi" w:hAnsiTheme="minorHAnsi" w:cstheme="minorBidi"/>
+          <w:sz w:val="22"/>
+          <w:szCs w:val="22"/>
+        </w:rPr>
+        <w:t>Shibarmians</w:t>
+      </w:r>
+      <w:proofErr w:type="spellEnd"/>
+      <w:r>
+        <w:rPr>
+          <w:rFonts w:asciiTheme="minorHAnsi" w:eastAsiaTheme="minorHAnsi" w:hAnsiTheme="minorHAnsi" w:cstheme="minorBidi"/>
+          <w:sz w:val="22"/>
+          <w:szCs w:val="22"/>
+        </w:rPr>
+        <w:t>,</w:t>
+      </w:r>
+    </w:p>
+    <w:p>
+      <w:pPr>
+        <w:pStyle w:val="1qeiagb0cpwnlhdf9xsijm"/>
+        <w:shd w:val="clear" w:color="auto" w:fill="FFFFFF"/>
+        <w:spacing w:before="0" w:beforeAutospacing="0" w:after="0" w:afterAutospacing="0"/>
+        <w:textAlignment w:val="baseline"/>
+        <w:rPr>
+          <w:rFonts w:asciiTheme="minorHAnsi" w:eastAsiaTheme="minorHAnsi" w:hAnsiTheme="minorHAnsi" w:cstheme="minorBidi"/>
+          <w:sz w:val="22"/>
+          <w:szCs w:val="22"/>
+        </w:rPr>
+      </w:pPr>
+    </w:p>
+    <w:p>
+      <w:pPr>
+        <w:pStyle w:val="1qeiagb0cpwnlhdf9xsijm"/>
+        <w:shd w:val="clear" w:color="auto" w:fill="FFFFFF"/>
+        <w:spacing w:before="0" w:beforeAutospacing="0" w:after="0" w:afterAutospacing="0"/>
+        <w:textAlignment w:val="baseline"/>
+        <w:rPr>
+          <w:rFonts w:asciiTheme="minorHAnsi" w:eastAsiaTheme="minorHAnsi" w:hAnsiTheme="minorHAnsi" w:cstheme="minorBidi"/>
+          <w:sz w:val="22"/>
+          <w:szCs w:val="22"/>
+        </w:rPr>
+      </w:pPr>
+      <w:r>
+        <w:rPr>
+          <w:rFonts w:asciiTheme="minorHAnsi" w:eastAsiaTheme="minorHAnsi" w:hAnsiTheme="minorHAnsi" w:cstheme="minorBidi"/>
+          <w:sz w:val="22"/>
+          <w:szCs w:val="22"/>
+        </w:rPr>
+        <w:t xml:space="preserve">An intermediate Crypto wannabe-dev here and also a proud </w:t>
+      </w:r>
+      <w:proofErr w:type="spellStart"/>
+      <w:r>
+        <w:rPr>
+          <w:rFonts w:asciiTheme="minorHAnsi" w:eastAsiaTheme="minorHAnsi" w:hAnsiTheme="minorHAnsi" w:cstheme="minorBidi"/>
+          <w:sz w:val="22"/>
+          <w:szCs w:val="22"/>
+        </w:rPr>
+        <w:t>Shibarmy</w:t>
+      </w:r>
+      <w:proofErr w:type="spellEnd"/>
+      <w:r>
+        <w:rPr>
+          <w:rFonts w:asciiTheme="minorHAnsi" w:eastAsiaTheme="minorHAnsi" w:hAnsiTheme="minorHAnsi" w:cstheme="minorBidi"/>
+          <w:sz w:val="22"/>
+          <w:szCs w:val="22"/>
+        </w:rPr>
+        <w:t xml:space="preserve"> crew :-)</w:t>
+      </w:r>
+    </w:p>
+    <w:p>
+      <w:pPr>
+        <w:pStyle w:val="1qeiagb0cpwnlhdf9xsijm"/>
+        <w:shd w:val="clear" w:color="auto" w:fill="FFFFFF"/>
+        <w:spacing w:before="0" w:beforeAutospacing="0" w:after="0" w:afterAutospacing="0"/>
+        <w:textAlignment w:val="baseline"/>
+        <w:rPr>
+          <w:rFonts w:asciiTheme="minorHAnsi" w:eastAsiaTheme="minorHAnsi" w:hAnsiTheme="minorHAnsi" w:cstheme="minorBidi"/>
+          <w:sz w:val="22"/>
+          <w:szCs w:val="22"/>
+        </w:rPr>
+      </w:pPr>
+    </w:p>
+    <w:p>
+      <w:pPr>
+        <w:pStyle w:val="1qeiagb0cpwnlhdf9xsijm"/>
+        <w:shd w:val="clear" w:color="auto" w:fill="FFFFFF"/>
+        <w:spacing w:before="0" w:beforeAutospacing="0" w:after="0" w:afterAutospacing="0"/>
+        <w:textAlignment w:val="baseline"/>
+        <w:rPr>
+          <w:rFonts w:asciiTheme="minorHAnsi" w:eastAsiaTheme="minorHAnsi" w:hAnsiTheme="minorHAnsi" w:cstheme="minorBidi"/>
+          <w:sz w:val="22"/>
+          <w:szCs w:val="22"/>
+        </w:rPr>
+      </w:pPr>
+      <w:r>
+        <w:rPr>
+          <w:rFonts w:asciiTheme="minorHAnsi" w:eastAsiaTheme="minorHAnsi" w:hAnsiTheme="minorHAnsi" w:cstheme="minorBidi"/>
+          <w:sz w:val="22"/>
+          <w:szCs w:val="22"/>
+        </w:rPr>
+        <w:t>I hope you all are keeping well.</w:t>
+      </w:r>
+    </w:p>
+    <w:p>
+      <w:pPr>
+        <w:pStyle w:val="1qeiagb0cpwnlhdf9xsijm"/>
+        <w:shd w:val="clear" w:color="auto" w:fill="FFFFFF"/>
+        <w:spacing w:before="0" w:beforeAutospacing="0" w:after="0" w:afterAutospacing="0"/>
+        <w:textAlignment w:val="baseline"/>
+        <w:rPr>
+          <w:rFonts w:asciiTheme="minorHAnsi" w:eastAsiaTheme="minorHAnsi" w:hAnsiTheme="minorHAnsi" w:cstheme="minorBidi"/>
+          <w:sz w:val="22"/>
+          <w:szCs w:val="22"/>
+        </w:rPr>
+      </w:pPr>
+    </w:p>
+    <w:p>
+      <w:pPr>
+        <w:pStyle w:val="1qeiagb0cpwnlhdf9xsijm"/>
+        <w:shd w:val="clear" w:color="auto" w:fill="FFFFFF"/>
+        <w:spacing w:before="0" w:beforeAutospacing="0" w:after="0" w:afterAutospacing="0"/>
+        <w:textAlignment w:val="baseline"/>
+        <w:rPr>
+          <w:rFonts w:asciiTheme="minorHAnsi" w:eastAsiaTheme="minorHAnsi" w:hAnsiTheme="minorHAnsi" w:cstheme="minorBidi"/>
+          <w:sz w:val="22"/>
+          <w:szCs w:val="22"/>
+        </w:rPr>
+      </w:pPr>
+      <w:r>
+        <w:rPr>
+          <w:rFonts w:asciiTheme="minorHAnsi" w:eastAsiaTheme="minorHAnsi" w:hAnsiTheme="minorHAnsi" w:cstheme="minorBidi"/>
+          <w:sz w:val="22"/>
+          <w:szCs w:val="22"/>
+        </w:rPr>
+        <w:t xml:space="preserve">I am trying to understand liquidity in general and since </w:t>
+      </w:r>
+      <w:proofErr w:type="spellStart"/>
+      <w:r>
+        <w:rPr>
+          <w:rFonts w:asciiTheme="minorHAnsi" w:eastAsiaTheme="minorHAnsi" w:hAnsiTheme="minorHAnsi" w:cstheme="minorBidi"/>
+          <w:sz w:val="22"/>
+          <w:szCs w:val="22"/>
+        </w:rPr>
+        <w:t>ShibaSwap</w:t>
+      </w:r>
+      <w:proofErr w:type="spellEnd"/>
+      <w:r>
+        <w:rPr>
+          <w:rFonts w:asciiTheme="minorHAnsi" w:eastAsiaTheme="minorHAnsi" w:hAnsiTheme="minorHAnsi" w:cstheme="minorBidi"/>
+          <w:sz w:val="22"/>
+          <w:szCs w:val="22"/>
+        </w:rPr>
+        <w:t xml:space="preserve"> is round the corner, I thought why not take this as an example.</w:t>
+      </w:r>
+    </w:p>
+    <w:p>
+      <w:pPr>
+        <w:pStyle w:val="1qeiagb0cpwnlhdf9xsijm"/>
+        <w:shd w:val="clear" w:color="auto" w:fill="FFFFFF"/>
+        <w:spacing w:before="0" w:beforeAutospacing="0" w:after="0" w:afterAutospacing="0"/>
+        <w:textAlignment w:val="baseline"/>
+        <w:rPr>
+          <w:rFonts w:asciiTheme="minorHAnsi" w:eastAsiaTheme="minorHAnsi" w:hAnsiTheme="minorHAnsi" w:cstheme="minorBidi"/>
+          <w:sz w:val="22"/>
+          <w:szCs w:val="22"/>
+        </w:rPr>
+      </w:pPr>
+    </w:p>
+    <w:p>
+      <w:pPr>
+        <w:pStyle w:val="1qeiagb0cpwnlhdf9xsijm"/>
+        <w:shd w:val="clear" w:color="auto" w:fill="FFFFFF"/>
+        <w:spacing w:before="0" w:beforeAutospacing="0" w:after="0" w:afterAutospacing="0"/>
+        <w:textAlignment w:val="baseline"/>
+        <w:rPr>
+          <w:rFonts w:asciiTheme="minorHAnsi" w:eastAsiaTheme="minorHAnsi" w:hAnsiTheme="minorHAnsi" w:cstheme="minorBidi"/>
+          <w:sz w:val="22"/>
+          <w:szCs w:val="22"/>
+        </w:rPr>
+      </w:pPr>
+      <w:r>
+        <w:rPr>
+          <w:rFonts w:asciiTheme="minorHAnsi" w:eastAsiaTheme="minorHAnsi" w:hAnsiTheme="minorHAnsi" w:cstheme="minorBidi"/>
+          <w:sz w:val="22"/>
+          <w:szCs w:val="22"/>
+        </w:rPr>
+        <w:t xml:space="preserve">Since </w:t>
+      </w:r>
+      <w:proofErr w:type="spellStart"/>
+      <w:r>
+        <w:rPr>
+          <w:rFonts w:asciiTheme="minorHAnsi" w:eastAsiaTheme="minorHAnsi" w:hAnsiTheme="minorHAnsi" w:cstheme="minorBidi"/>
+          <w:sz w:val="22"/>
+          <w:szCs w:val="22"/>
+        </w:rPr>
+        <w:t>ShibaInu</w:t>
+      </w:r>
+      <w:proofErr w:type="spellEnd"/>
+      <w:r>
+        <w:rPr>
+          <w:rFonts w:asciiTheme="minorHAnsi" w:eastAsiaTheme="minorHAnsi" w:hAnsiTheme="minorHAnsi" w:cstheme="minorBidi"/>
+          <w:sz w:val="22"/>
+          <w:szCs w:val="22"/>
+        </w:rPr>
+        <w:t xml:space="preserve"> have been in market since 2020, its well established in every crypto aspect. The one which interests me is a good liquidity, without huge price difference, among different exchanges.</w:t>
+      </w:r>
+    </w:p>
+    <w:p>
+      <w:pPr>
+        <w:pStyle w:val="1qeiagb0cpwnlhdf9xsijm"/>
+        <w:shd w:val="clear" w:color="auto" w:fill="FFFFFF"/>
+        <w:spacing w:before="0" w:beforeAutospacing="0" w:after="0" w:afterAutospacing="0"/>
+        <w:textAlignment w:val="baseline"/>
+        <w:rPr>
+          <w:rFonts w:asciiTheme="minorHAnsi" w:eastAsiaTheme="minorHAnsi" w:hAnsiTheme="minorHAnsi" w:cstheme="minorBidi"/>
+          <w:sz w:val="22"/>
+          <w:szCs w:val="22"/>
+        </w:rPr>
+      </w:pPr>
+      <w:r>
+        <w:rPr>
+          <w:rFonts w:asciiTheme="minorHAnsi" w:eastAsiaTheme="minorHAnsi" w:hAnsiTheme="minorHAnsi" w:cstheme="minorBidi"/>
+          <w:sz w:val="22"/>
+          <w:szCs w:val="22"/>
+        </w:rPr>
+        <w:t xml:space="preserve">Per my understanding, we can provide liquidity two ways. Centralized exchange (CEX) with </w:t>
+      </w:r>
+      <w:proofErr w:type="spellStart"/>
+      <w:r>
+        <w:rPr>
+          <w:rFonts w:asciiTheme="minorHAnsi" w:eastAsiaTheme="minorHAnsi" w:hAnsiTheme="minorHAnsi" w:cstheme="minorBidi"/>
+          <w:sz w:val="22"/>
+          <w:szCs w:val="22"/>
+        </w:rPr>
+        <w:t>a</w:t>
+      </w:r>
+      <w:proofErr w:type="spellEnd"/>
+      <w:r>
+        <w:rPr>
+          <w:rFonts w:asciiTheme="minorHAnsi" w:eastAsiaTheme="minorHAnsi" w:hAnsiTheme="minorHAnsi" w:cstheme="minorBidi"/>
+          <w:sz w:val="22"/>
+          <w:szCs w:val="22"/>
+        </w:rPr>
+        <w:t xml:space="preserve"> order book approach (Ex: </w:t>
+      </w:r>
+      <w:hyperlink r:id="rId7" w:tgtFrame="_blank" w:history="1">
+        <w:r>
+          <w:rPr>
+            <w:rFonts w:asciiTheme="minorHAnsi" w:eastAsiaTheme="minorHAnsi" w:hAnsiTheme="minorHAnsi" w:cstheme="minorBidi"/>
+            <w:sz w:val="22"/>
+            <w:szCs w:val="22"/>
+          </w:rPr>
+          <w:t>Crypto.com</w:t>
+        </w:r>
+      </w:hyperlink>
+      <w:r>
+        <w:rPr>
+          <w:rFonts w:asciiTheme="minorHAnsi" w:eastAsiaTheme="minorHAnsi" w:hAnsiTheme="minorHAnsi" w:cstheme="minorBidi"/>
+          <w:sz w:val="22"/>
+          <w:szCs w:val="22"/>
+        </w:rPr>
+        <w:t>, </w:t>
+      </w:r>
+      <w:hyperlink r:id="rId8" w:tgtFrame="_blank" w:history="1">
+        <w:r>
+          <w:rPr>
+            <w:rFonts w:asciiTheme="minorHAnsi" w:eastAsiaTheme="minorHAnsi" w:hAnsiTheme="minorHAnsi" w:cstheme="minorBidi"/>
+            <w:sz w:val="22"/>
+            <w:szCs w:val="22"/>
+          </w:rPr>
+          <w:t>Coinbase.com</w:t>
+        </w:r>
+      </w:hyperlink>
+      <w:r>
+        <w:rPr>
+          <w:rFonts w:asciiTheme="minorHAnsi" w:eastAsiaTheme="minorHAnsi" w:hAnsiTheme="minorHAnsi" w:cstheme="minorBidi"/>
+          <w:sz w:val="22"/>
+          <w:szCs w:val="22"/>
+        </w:rPr>
+        <w:t xml:space="preserve">) and a Decentralized exchange (DEX) (Ex: </w:t>
+      </w:r>
+      <w:proofErr w:type="spellStart"/>
+      <w:r>
+        <w:rPr>
+          <w:rFonts w:asciiTheme="minorHAnsi" w:eastAsiaTheme="minorHAnsi" w:hAnsiTheme="minorHAnsi" w:cstheme="minorBidi"/>
+          <w:sz w:val="22"/>
+          <w:szCs w:val="22"/>
+        </w:rPr>
+        <w:t>Uniswap</w:t>
+      </w:r>
+      <w:proofErr w:type="spellEnd"/>
+      <w:r>
+        <w:rPr>
+          <w:rFonts w:asciiTheme="minorHAnsi" w:eastAsiaTheme="minorHAnsi" w:hAnsiTheme="minorHAnsi" w:cstheme="minorBidi"/>
+          <w:sz w:val="22"/>
+          <w:szCs w:val="22"/>
+        </w:rPr>
+        <w:t>) with x * y = k Liquidity Pool price calculation.</w:t>
+      </w:r>
+    </w:p>
+    <w:p>
+      <w:pPr>
+        <w:pStyle w:val="1qeiagb0cpwnlhdf9xsijm"/>
+        <w:shd w:val="clear" w:color="auto" w:fill="FFFFFF"/>
+        <w:spacing w:before="0" w:beforeAutospacing="0" w:after="0" w:afterAutospacing="0"/>
+        <w:textAlignment w:val="baseline"/>
+        <w:rPr>
+          <w:rFonts w:asciiTheme="minorHAnsi" w:eastAsiaTheme="minorHAnsi" w:hAnsiTheme="minorHAnsi" w:cstheme="minorBidi"/>
+          <w:sz w:val="22"/>
+          <w:szCs w:val="22"/>
+        </w:rPr>
+      </w:pPr>
+    </w:p>
+    <w:p>
+      <w:pPr>
+        <w:pStyle w:val="1qeiagb0cpwnlhdf9xsijm"/>
+        <w:shd w:val="clear" w:color="auto" w:fill="FFFFFF"/>
+        <w:spacing w:before="0" w:beforeAutospacing="0" w:after="0" w:afterAutospacing="0"/>
+        <w:textAlignment w:val="baseline"/>
+        <w:rPr>
+          <w:rFonts w:asciiTheme="minorHAnsi" w:eastAsiaTheme="minorHAnsi" w:hAnsiTheme="minorHAnsi" w:cstheme="minorBidi"/>
+          <w:sz w:val="22"/>
+          <w:szCs w:val="22"/>
+        </w:rPr>
+      </w:pPr>
+      <w:r>
+        <w:rPr>
+          <w:rFonts w:asciiTheme="minorHAnsi" w:eastAsiaTheme="minorHAnsi" w:hAnsiTheme="minorHAnsi" w:cstheme="minorBidi"/>
+          <w:sz w:val="22"/>
+          <w:szCs w:val="22"/>
+        </w:rPr>
+        <w:t>Below is my understanding and questions on liquidity and such. Please would love your thoughts on these.</w:t>
+      </w:r>
+    </w:p>
+    <w:p>
+      <w:pPr>
+        <w:pStyle w:val="1qeiagb0cpwnlhdf9xsijm"/>
+        <w:numPr>
+          <w:ilvl w:val="0"/>
+          <w:numId w:val="16"/>
+        </w:numPr>
+        <w:shd w:val="clear" w:color="auto" w:fill="FFFFFF"/>
+        <w:spacing w:before="0" w:beforeAutospacing="0" w:after="0" w:afterAutospacing="0"/>
+        <w:ind w:left="1080" w:right="240"/>
+        <w:textAlignment w:val="baseline"/>
+        <w:rPr>
+          <w:rFonts w:asciiTheme="minorHAnsi" w:eastAsiaTheme="minorHAnsi" w:hAnsiTheme="minorHAnsi" w:cstheme="minorBidi"/>
+          <w:sz w:val="22"/>
+          <w:szCs w:val="22"/>
+        </w:rPr>
+      </w:pPr>
+      <w:r>
+        <w:rPr>
+          <w:rFonts w:asciiTheme="minorHAnsi" w:eastAsiaTheme="minorHAnsi" w:hAnsiTheme="minorHAnsi" w:cstheme="minorBidi"/>
+          <w:sz w:val="22"/>
+          <w:szCs w:val="22"/>
+        </w:rPr>
+        <w:t xml:space="preserve">Basic question. Where does the token gets its price from? Ex: I have a </w:t>
+      </w:r>
+      <w:proofErr w:type="spellStart"/>
+      <w:r>
+        <w:rPr>
+          <w:rFonts w:asciiTheme="minorHAnsi" w:eastAsiaTheme="minorHAnsi" w:hAnsiTheme="minorHAnsi" w:cstheme="minorBidi"/>
+          <w:sz w:val="22"/>
+          <w:szCs w:val="22"/>
+        </w:rPr>
+        <w:t>Metamask</w:t>
+      </w:r>
+      <w:proofErr w:type="spellEnd"/>
+      <w:r>
+        <w:rPr>
+          <w:rFonts w:asciiTheme="minorHAnsi" w:eastAsiaTheme="minorHAnsi" w:hAnsiTheme="minorHAnsi" w:cstheme="minorBidi"/>
+          <w:sz w:val="22"/>
+          <w:szCs w:val="22"/>
+        </w:rPr>
+        <w:t xml:space="preserve"> wallet, Trust wallet, Crypto.com and several </w:t>
+      </w:r>
+      <w:proofErr w:type="spellStart"/>
+      <w:r>
+        <w:rPr>
+          <w:rFonts w:asciiTheme="minorHAnsi" w:eastAsiaTheme="minorHAnsi" w:hAnsiTheme="minorHAnsi" w:cstheme="minorBidi"/>
+          <w:sz w:val="22"/>
+          <w:szCs w:val="22"/>
+        </w:rPr>
+        <w:t>ShibaInu</w:t>
+      </w:r>
+      <w:proofErr w:type="spellEnd"/>
+      <w:r>
+        <w:rPr>
+          <w:rFonts w:asciiTheme="minorHAnsi" w:eastAsiaTheme="minorHAnsi" w:hAnsiTheme="minorHAnsi" w:cstheme="minorBidi"/>
+          <w:sz w:val="22"/>
+          <w:szCs w:val="22"/>
+        </w:rPr>
+        <w:t xml:space="preserve"> tokens there. How would these wallets be able to display the price of my tokens? Would it call </w:t>
+      </w:r>
+      <w:proofErr w:type="spellStart"/>
+      <w:r>
+        <w:rPr>
+          <w:rFonts w:asciiTheme="minorHAnsi" w:eastAsiaTheme="minorHAnsi" w:hAnsiTheme="minorHAnsi" w:cstheme="minorBidi"/>
+          <w:sz w:val="22"/>
+          <w:szCs w:val="22"/>
+        </w:rPr>
+        <w:t>EtherScan</w:t>
+      </w:r>
+      <w:proofErr w:type="spellEnd"/>
+      <w:r>
+        <w:rPr>
+          <w:rFonts w:asciiTheme="minorHAnsi" w:eastAsiaTheme="minorHAnsi" w:hAnsiTheme="minorHAnsi" w:cstheme="minorBidi"/>
+          <w:sz w:val="22"/>
+          <w:szCs w:val="22"/>
+        </w:rPr>
+        <w:t xml:space="preserve"> APIs or is there some place from where all the exchanges query the price from? In contrast, Stock Market takes </w:t>
+      </w:r>
+      <w:r>
+        <w:rPr>
+          <w:rFonts w:asciiTheme="minorHAnsi" w:eastAsiaTheme="minorHAnsi" w:hAnsiTheme="minorHAnsi" w:cstheme="minorBidi"/>
+          <w:sz w:val="22"/>
+          <w:szCs w:val="22"/>
+        </w:rPr>
+        <w:lastRenderedPageBreak/>
+        <w:t>centralized approach where the order book dictates the price of the stocks as per demand/supply. This is much easier to comprehend than how things work in Crypto.</w:t>
+      </w:r>
+    </w:p>
+    <w:p>
+      <w:pPr>
+        <w:pStyle w:val="1qeiagb0cpwnlhdf9xsijm"/>
+        <w:numPr>
+          <w:ilvl w:val="0"/>
+          <w:numId w:val="16"/>
+        </w:numPr>
+        <w:shd w:val="clear" w:color="auto" w:fill="FFFFFF"/>
+        <w:spacing w:before="0" w:beforeAutospacing="0" w:after="0" w:afterAutospacing="0"/>
+        <w:ind w:left="1080" w:right="240"/>
+        <w:textAlignment w:val="baseline"/>
+        <w:rPr>
+          <w:rFonts w:asciiTheme="minorHAnsi" w:eastAsiaTheme="minorHAnsi" w:hAnsiTheme="minorHAnsi" w:cstheme="minorBidi"/>
+          <w:sz w:val="22"/>
+          <w:szCs w:val="22"/>
+        </w:rPr>
+      </w:pPr>
+      <w:r>
+        <w:rPr>
+          <w:rFonts w:asciiTheme="minorHAnsi" w:eastAsiaTheme="minorHAnsi" w:hAnsiTheme="minorHAnsi" w:cstheme="minorBidi"/>
+          <w:sz w:val="22"/>
+          <w:szCs w:val="22"/>
+        </w:rPr>
+        <w:t xml:space="preserve">When </w:t>
+      </w:r>
+      <w:proofErr w:type="spellStart"/>
+      <w:r>
+        <w:rPr>
+          <w:rFonts w:asciiTheme="minorHAnsi" w:eastAsiaTheme="minorHAnsi" w:hAnsiTheme="minorHAnsi" w:cstheme="minorBidi"/>
+          <w:sz w:val="22"/>
+          <w:szCs w:val="22"/>
+        </w:rPr>
+        <w:t>ShibaInu</w:t>
+      </w:r>
+      <w:proofErr w:type="spellEnd"/>
+      <w:r>
+        <w:rPr>
+          <w:rFonts w:asciiTheme="minorHAnsi" w:eastAsiaTheme="minorHAnsi" w:hAnsiTheme="minorHAnsi" w:cstheme="minorBidi"/>
+          <w:sz w:val="22"/>
+          <w:szCs w:val="22"/>
+        </w:rPr>
+        <w:t xml:space="preserve"> was first listed on </w:t>
+      </w:r>
+      <w:proofErr w:type="spellStart"/>
+      <w:r>
+        <w:rPr>
+          <w:rFonts w:asciiTheme="minorHAnsi" w:eastAsiaTheme="minorHAnsi" w:hAnsiTheme="minorHAnsi" w:cstheme="minorBidi"/>
+          <w:sz w:val="22"/>
+          <w:szCs w:val="22"/>
+        </w:rPr>
+        <w:t>Uniswap</w:t>
+      </w:r>
+      <w:proofErr w:type="spellEnd"/>
+      <w:r>
+        <w:rPr>
+          <w:rFonts w:asciiTheme="minorHAnsi" w:eastAsiaTheme="minorHAnsi" w:hAnsiTheme="minorHAnsi" w:cstheme="minorBidi"/>
+          <w:sz w:val="22"/>
+          <w:szCs w:val="22"/>
+        </w:rPr>
+        <w:t xml:space="preserve"> by adding a liquidity, the dev team added liquidity by locking certain percentage of </w:t>
+      </w:r>
+      <w:proofErr w:type="spellStart"/>
+      <w:r>
+        <w:rPr>
+          <w:rFonts w:asciiTheme="minorHAnsi" w:eastAsiaTheme="minorHAnsi" w:hAnsiTheme="minorHAnsi" w:cstheme="minorBidi"/>
+          <w:sz w:val="22"/>
+          <w:szCs w:val="22"/>
+        </w:rPr>
+        <w:t>ShibaInu</w:t>
+      </w:r>
+      <w:proofErr w:type="spellEnd"/>
+      <w:r>
+        <w:rPr>
+          <w:rFonts w:asciiTheme="minorHAnsi" w:eastAsiaTheme="minorHAnsi" w:hAnsiTheme="minorHAnsi" w:cstheme="minorBidi"/>
+          <w:sz w:val="22"/>
+          <w:szCs w:val="22"/>
+        </w:rPr>
+        <w:t xml:space="preserve"> tokens paired with ETH. This first transaction determined the initial price of the token.</w:t>
+      </w:r>
+    </w:p>
+    <w:p>
+      <w:pPr>
+        <w:pStyle w:val="1qeiagb0cpwnlhdf9xsijm"/>
+        <w:numPr>
+          <w:ilvl w:val="0"/>
+          <w:numId w:val="16"/>
+        </w:numPr>
+        <w:shd w:val="clear" w:color="auto" w:fill="FFFFFF"/>
+        <w:spacing w:before="0" w:beforeAutospacing="0" w:after="0" w:afterAutospacing="0"/>
+        <w:ind w:left="1080" w:right="240"/>
+        <w:textAlignment w:val="baseline"/>
+        <w:rPr>
+          <w:rFonts w:asciiTheme="minorHAnsi" w:eastAsiaTheme="minorHAnsi" w:hAnsiTheme="minorHAnsi" w:cstheme="minorBidi"/>
+          <w:sz w:val="22"/>
+          <w:szCs w:val="22"/>
+        </w:rPr>
+      </w:pPr>
+      <w:r>
+        <w:rPr>
+          <w:rFonts w:asciiTheme="minorHAnsi" w:eastAsiaTheme="minorHAnsi" w:hAnsiTheme="minorHAnsi" w:cstheme="minorBidi"/>
+          <w:sz w:val="22"/>
+          <w:szCs w:val="22"/>
+        </w:rPr>
+        <w:t>In theory, if everyone buys the token and no tokens left in liquidity pool (LP), what will happen to LP? Would the developers come in and add some more tokens to the LP? Wouldn't this fluctuate the price?</w:t>
+      </w:r>
+    </w:p>
+    <w:p>
+      <w:pPr>
+        <w:pStyle w:val="1qeiagb0cpwnlhdf9xsijm"/>
+        <w:numPr>
+          <w:ilvl w:val="0"/>
+          <w:numId w:val="16"/>
+        </w:numPr>
+        <w:shd w:val="clear" w:color="auto" w:fill="FFFFFF"/>
+        <w:spacing w:before="0" w:beforeAutospacing="0" w:after="0" w:afterAutospacing="0"/>
+        <w:ind w:left="1080" w:right="240"/>
+        <w:textAlignment w:val="baseline"/>
+        <w:rPr>
+          <w:rFonts w:asciiTheme="minorHAnsi" w:eastAsiaTheme="minorHAnsi" w:hAnsiTheme="minorHAnsi" w:cstheme="minorBidi"/>
+          <w:sz w:val="22"/>
+          <w:szCs w:val="22"/>
+        </w:rPr>
+      </w:pPr>
+      <w:r>
+        <w:rPr>
+          <w:rFonts w:asciiTheme="minorHAnsi" w:eastAsiaTheme="minorHAnsi" w:hAnsiTheme="minorHAnsi" w:cstheme="minorBidi"/>
+          <w:sz w:val="22"/>
+          <w:szCs w:val="22"/>
+        </w:rPr>
+        <w:t>If there are no tokens left in the LP? When a buyer tries to buy, what will happen? Would the buyer be charged the transaction fee even if the transaction fails due to token unavailability?</w:t>
+      </w:r>
+    </w:p>
+    <w:p>
+      <w:pPr>
+        <w:pStyle w:val="1qeiagb0cpwnlhdf9xsijm"/>
+        <w:numPr>
+          <w:ilvl w:val="0"/>
+          <w:numId w:val="16"/>
+        </w:numPr>
+        <w:shd w:val="clear" w:color="auto" w:fill="FFFFFF"/>
+        <w:spacing w:before="0" w:beforeAutospacing="0" w:after="0" w:afterAutospacing="0"/>
+        <w:ind w:left="1080" w:right="240"/>
+        <w:textAlignment w:val="baseline"/>
+        <w:rPr>
+          <w:rFonts w:asciiTheme="minorHAnsi" w:eastAsiaTheme="minorHAnsi" w:hAnsiTheme="minorHAnsi" w:cstheme="minorBidi"/>
+          <w:sz w:val="22"/>
+          <w:szCs w:val="22"/>
+        </w:rPr>
+      </w:pPr>
+      <w:r>
+        <w:rPr>
+          <w:rFonts w:asciiTheme="minorHAnsi" w:eastAsiaTheme="minorHAnsi" w:hAnsiTheme="minorHAnsi" w:cstheme="minorBidi"/>
+          <w:sz w:val="22"/>
+          <w:szCs w:val="22"/>
+        </w:rPr>
+        <w:t xml:space="preserve">Now </w:t>
+      </w:r>
+      <w:proofErr w:type="spellStart"/>
+      <w:r>
+        <w:rPr>
+          <w:rFonts w:asciiTheme="minorHAnsi" w:eastAsiaTheme="minorHAnsi" w:hAnsiTheme="minorHAnsi" w:cstheme="minorBidi"/>
+          <w:sz w:val="22"/>
+          <w:szCs w:val="22"/>
+        </w:rPr>
+        <w:t>lets</w:t>
+      </w:r>
+      <w:proofErr w:type="spellEnd"/>
+      <w:r>
+        <w:rPr>
+          <w:rFonts w:asciiTheme="minorHAnsi" w:eastAsiaTheme="minorHAnsi" w:hAnsiTheme="minorHAnsi" w:cstheme="minorBidi"/>
+          <w:sz w:val="22"/>
+          <w:szCs w:val="22"/>
+        </w:rPr>
+        <w:t xml:space="preserve"> talk about multiple exchanges. </w:t>
+      </w:r>
+      <w:proofErr w:type="spellStart"/>
+      <w:r>
+        <w:rPr>
+          <w:rFonts w:asciiTheme="minorHAnsi" w:eastAsiaTheme="minorHAnsi" w:hAnsiTheme="minorHAnsi" w:cstheme="minorBidi"/>
+          <w:sz w:val="22"/>
+          <w:szCs w:val="22"/>
+        </w:rPr>
+        <w:t>Lets</w:t>
+      </w:r>
+      <w:proofErr w:type="spellEnd"/>
+      <w:r>
+        <w:rPr>
+          <w:rFonts w:asciiTheme="minorHAnsi" w:eastAsiaTheme="minorHAnsi" w:hAnsiTheme="minorHAnsi" w:cstheme="minorBidi"/>
+          <w:sz w:val="22"/>
+          <w:szCs w:val="22"/>
+        </w:rPr>
+        <w:t xml:space="preserve"> say </w:t>
+      </w:r>
+      <w:proofErr w:type="spellStart"/>
+      <w:r>
+        <w:rPr>
+          <w:rFonts w:asciiTheme="minorHAnsi" w:eastAsiaTheme="minorHAnsi" w:hAnsiTheme="minorHAnsi" w:cstheme="minorBidi"/>
+          <w:sz w:val="22"/>
+          <w:szCs w:val="22"/>
+        </w:rPr>
+        <w:t>ShibaInu</w:t>
+      </w:r>
+      <w:proofErr w:type="spellEnd"/>
+      <w:r>
+        <w:rPr>
+          <w:rFonts w:asciiTheme="minorHAnsi" w:eastAsiaTheme="minorHAnsi" w:hAnsiTheme="minorHAnsi" w:cstheme="minorBidi"/>
+          <w:sz w:val="22"/>
+          <w:szCs w:val="22"/>
+        </w:rPr>
+        <w:t xml:space="preserve"> will be listed on other DEXs such as </w:t>
+      </w:r>
+      <w:proofErr w:type="spellStart"/>
+      <w:r>
+        <w:rPr>
+          <w:rFonts w:asciiTheme="minorHAnsi" w:eastAsiaTheme="minorHAnsi" w:hAnsiTheme="minorHAnsi" w:cstheme="minorBidi"/>
+          <w:sz w:val="22"/>
+          <w:szCs w:val="22"/>
+        </w:rPr>
+        <w:t>SushiSwap</w:t>
+      </w:r>
+      <w:proofErr w:type="spellEnd"/>
+      <w:r>
+        <w:rPr>
+          <w:rFonts w:asciiTheme="minorHAnsi" w:eastAsiaTheme="minorHAnsi" w:hAnsiTheme="minorHAnsi" w:cstheme="minorBidi"/>
+          <w:sz w:val="22"/>
+          <w:szCs w:val="22"/>
+        </w:rPr>
+        <w:t xml:space="preserve"> and other CEXs such as </w:t>
+      </w:r>
+      <w:hyperlink r:id="rId9" w:tgtFrame="_blank" w:history="1">
+        <w:r>
+          <w:rPr>
+            <w:rFonts w:asciiTheme="minorHAnsi" w:eastAsiaTheme="minorHAnsi" w:hAnsiTheme="minorHAnsi" w:cstheme="minorBidi"/>
+            <w:sz w:val="22"/>
+            <w:szCs w:val="22"/>
+          </w:rPr>
+          <w:t>Crypto.com</w:t>
+        </w:r>
+      </w:hyperlink>
+      <w:r>
+        <w:rPr>
+          <w:rFonts w:asciiTheme="minorHAnsi" w:eastAsiaTheme="minorHAnsi" w:hAnsiTheme="minorHAnsi" w:cstheme="minorBidi"/>
+          <w:sz w:val="22"/>
+          <w:szCs w:val="22"/>
+        </w:rPr>
+        <w:t xml:space="preserve">, Robinhood, Coinbase. Who will provide the liquidity to these exchanges? Will dev team send tokens to these exchange wallets per se? I checked </w:t>
+      </w:r>
+      <w:proofErr w:type="spellStart"/>
+      <w:r>
+        <w:rPr>
+          <w:rFonts w:asciiTheme="minorHAnsi" w:eastAsiaTheme="minorHAnsi" w:hAnsiTheme="minorHAnsi" w:cstheme="minorBidi"/>
+          <w:sz w:val="22"/>
+          <w:szCs w:val="22"/>
+        </w:rPr>
+        <w:t>Etherscan</w:t>
+      </w:r>
+      <w:proofErr w:type="spellEnd"/>
+      <w:r>
+        <w:rPr>
+          <w:rFonts w:asciiTheme="minorHAnsi" w:eastAsiaTheme="minorHAnsi" w:hAnsiTheme="minorHAnsi" w:cstheme="minorBidi"/>
+          <w:sz w:val="22"/>
+          <w:szCs w:val="22"/>
+        </w:rPr>
+        <w:t xml:space="preserve"> and there seems to be some exchange wallets holding tokens. Such as </w:t>
+      </w:r>
+      <w:proofErr w:type="spellStart"/>
+      <w:r>
+        <w:rPr>
+          <w:rFonts w:asciiTheme="minorHAnsi" w:eastAsiaTheme="minorHAnsi" w:hAnsiTheme="minorHAnsi" w:cstheme="minorBidi"/>
+          <w:sz w:val="22"/>
+          <w:szCs w:val="22"/>
+        </w:rPr>
+        <w:t>hotbit</w:t>
+      </w:r>
+      <w:proofErr w:type="spellEnd"/>
+      <w:r>
+        <w:rPr>
+          <w:rFonts w:asciiTheme="minorHAnsi" w:eastAsiaTheme="minorHAnsi" w:hAnsiTheme="minorHAnsi" w:cstheme="minorBidi"/>
+          <w:sz w:val="22"/>
+          <w:szCs w:val="22"/>
+        </w:rPr>
+        <w:t>, Crypto.com etc. (or) exchanges buy tokens from dev team and make it available in their respective exchanges? Update: Every exchange has a dedicated wallet. LPs may also depend on these wallets for that exchange. I guess the dev team will approach different exchanges with the proposal to list their tokens. So, exchanges may charge some fee or commission from SHIB dev team for listing out. I am not very sure how business is done here but rest assured, every exchange will have its own wallet which means an independent LP.</w:t>
+      </w:r>
+    </w:p>
+    <w:p>
+      <w:pPr>
+        <w:pStyle w:val="1qeiagb0cpwnlhdf9xsijm"/>
+        <w:numPr>
+          <w:ilvl w:val="0"/>
+          <w:numId w:val="16"/>
+        </w:numPr>
+        <w:shd w:val="clear" w:color="auto" w:fill="FFFFFF"/>
+        <w:spacing w:before="0" w:beforeAutospacing="0" w:after="0" w:afterAutospacing="0"/>
+        <w:ind w:left="1080" w:right="240"/>
+        <w:textAlignment w:val="baseline"/>
+        <w:rPr>
+          <w:rFonts w:asciiTheme="minorHAnsi" w:eastAsiaTheme="minorHAnsi" w:hAnsiTheme="minorHAnsi" w:cstheme="minorBidi"/>
+          <w:sz w:val="22"/>
+          <w:szCs w:val="22"/>
+        </w:rPr>
+      </w:pPr>
+      <w:r>
+        <w:rPr>
+          <w:rFonts w:asciiTheme="minorHAnsi" w:eastAsiaTheme="minorHAnsi" w:hAnsiTheme="minorHAnsi" w:cstheme="minorBidi"/>
+          <w:sz w:val="22"/>
+          <w:szCs w:val="22"/>
+        </w:rPr>
+        <w:t xml:space="preserve">How would all exchanges be able to display the same price? Would all be accessing the </w:t>
+      </w:r>
+      <w:proofErr w:type="spellStart"/>
+      <w:r>
+        <w:rPr>
+          <w:rFonts w:asciiTheme="minorHAnsi" w:eastAsiaTheme="minorHAnsi" w:hAnsiTheme="minorHAnsi" w:cstheme="minorBidi"/>
+          <w:sz w:val="22"/>
+          <w:szCs w:val="22"/>
+        </w:rPr>
+        <w:t>Etherscan</w:t>
+      </w:r>
+      <w:proofErr w:type="spellEnd"/>
+      <w:r>
+        <w:rPr>
+          <w:rFonts w:asciiTheme="minorHAnsi" w:eastAsiaTheme="minorHAnsi" w:hAnsiTheme="minorHAnsi" w:cstheme="minorBidi"/>
+          <w:sz w:val="22"/>
+          <w:szCs w:val="22"/>
+        </w:rPr>
+        <w:t xml:space="preserve"> or </w:t>
+      </w:r>
+      <w:proofErr w:type="spellStart"/>
+      <w:r>
+        <w:rPr>
+          <w:rFonts w:asciiTheme="minorHAnsi" w:eastAsiaTheme="minorHAnsi" w:hAnsiTheme="minorHAnsi" w:cstheme="minorBidi"/>
+          <w:sz w:val="22"/>
+          <w:szCs w:val="22"/>
+        </w:rPr>
+        <w:t>Uniswap</w:t>
+      </w:r>
+      <w:proofErr w:type="spellEnd"/>
+      <w:r>
+        <w:rPr>
+          <w:rFonts w:asciiTheme="minorHAnsi" w:eastAsiaTheme="minorHAnsi" w:hAnsiTheme="minorHAnsi" w:cstheme="minorBidi"/>
+          <w:sz w:val="22"/>
+          <w:szCs w:val="22"/>
+        </w:rPr>
+        <w:t xml:space="preserve"> API to set the price? I have heard about Cross-Chain approach but haven't fully understood it yet. May be this is something they do? </w:t>
+      </w:r>
+      <w:r>
+        <w:rPr>
+          <w:rFonts w:asciiTheme="minorHAnsi" w:eastAsiaTheme="minorHAnsi" w:hAnsiTheme="minorHAnsi" w:cstheme="minorBidi"/>
           <w:b/>
           <w:bCs/>
-        </w:rPr>
-      </w:pPr>
-      <w:r>
-        <w:rPr>
+          <w:i/>
+          <w:iCs/>
+          <w:sz w:val="22"/>
+          <w:szCs w:val="22"/>
+        </w:rPr>
+        <w:t xml:space="preserve">Update: The price will always be determined based on that exchange's LP. Ex: Exchange A and Exchange B has their own liquidity pools and the token pairs proportions are totally different on both exchanges. </w:t>
+      </w:r>
+      <w:proofErr w:type="spellStart"/>
+      <w:r>
+        <w:rPr>
+          <w:rFonts w:asciiTheme="minorHAnsi" w:eastAsiaTheme="minorHAnsi" w:hAnsiTheme="minorHAnsi" w:cstheme="minorBidi"/>
           <w:b/>
           <w:bCs/>
+          <w:i/>
+          <w:iCs/>
+          <w:sz w:val="22"/>
+          <w:szCs w:val="22"/>
+        </w:rPr>
+        <w:t>Lets</w:t>
+      </w:r>
+      <w:proofErr w:type="spellEnd"/>
+      <w:r>
+        <w:rPr>
+          <w:rFonts w:asciiTheme="minorHAnsi" w:eastAsiaTheme="minorHAnsi" w:hAnsiTheme="minorHAnsi" w:cstheme="minorBidi"/>
+          <w:b/>
+          <w:bCs/>
+          <w:i/>
+          <w:iCs/>
+          <w:sz w:val="22"/>
+          <w:szCs w:val="22"/>
+        </w:rPr>
+        <w:t xml:space="preserve"> say SHIB:ETH is the pair which provides the liquidity. </w:t>
+      </w:r>
+      <w:proofErr w:type="spellStart"/>
+      <w:r>
+        <w:rPr>
+          <w:rFonts w:asciiTheme="minorHAnsi" w:eastAsiaTheme="minorHAnsi" w:hAnsiTheme="minorHAnsi" w:cstheme="minorBidi"/>
+          <w:b/>
+          <w:bCs/>
+          <w:i/>
+          <w:iCs/>
+          <w:sz w:val="22"/>
+          <w:szCs w:val="22"/>
+        </w:rPr>
+        <w:t>Lets</w:t>
+      </w:r>
+      <w:proofErr w:type="spellEnd"/>
+      <w:r>
+        <w:rPr>
+          <w:rFonts w:asciiTheme="minorHAnsi" w:eastAsiaTheme="minorHAnsi" w:hAnsiTheme="minorHAnsi" w:cstheme="minorBidi"/>
+          <w:b/>
+          <w:bCs/>
+          <w:i/>
+          <w:iCs/>
+          <w:sz w:val="22"/>
+          <w:szCs w:val="22"/>
+        </w:rPr>
+        <w:t xml:space="preserve"> say Exchange A LP got 20 trillion SHIB tokens and 200000 ETH coins each worth $3000 (Total worth $600 Million). So the price of one SHIB token is &lt;</w:t>
+      </w:r>
+      <w:proofErr w:type="spellStart"/>
+      <w:r>
+        <w:rPr>
+          <w:rFonts w:asciiTheme="minorHAnsi" w:eastAsiaTheme="minorHAnsi" w:hAnsiTheme="minorHAnsi" w:cstheme="minorBidi"/>
+          <w:b/>
+          <w:bCs/>
+          <w:i/>
+          <w:iCs/>
+          <w:sz w:val="22"/>
+          <w:szCs w:val="22"/>
+        </w:rPr>
+        <w:t>TotalETHWorth</w:t>
+      </w:r>
+      <w:proofErr w:type="spellEnd"/>
+      <w:r>
+        <w:rPr>
+          <w:rFonts w:asciiTheme="minorHAnsi" w:eastAsiaTheme="minorHAnsi" w:hAnsiTheme="minorHAnsi" w:cstheme="minorBidi"/>
+          <w:b/>
+          <w:bCs/>
+          <w:i/>
+          <w:iCs/>
+          <w:sz w:val="22"/>
+          <w:szCs w:val="22"/>
+        </w:rPr>
+        <w:t>&gt; / &lt;</w:t>
+      </w:r>
+      <w:proofErr w:type="spellStart"/>
+      <w:r>
+        <w:rPr>
+          <w:rFonts w:asciiTheme="minorHAnsi" w:eastAsiaTheme="minorHAnsi" w:hAnsiTheme="minorHAnsi" w:cstheme="minorBidi"/>
+          <w:b/>
+          <w:bCs/>
+          <w:i/>
+          <w:iCs/>
+          <w:sz w:val="22"/>
+          <w:szCs w:val="22"/>
+        </w:rPr>
+        <w:t>TotalSHIBTokens</w:t>
+      </w:r>
+      <w:proofErr w:type="spellEnd"/>
+      <w:r>
+        <w:rPr>
+          <w:rFonts w:asciiTheme="minorHAnsi" w:eastAsiaTheme="minorHAnsi" w:hAnsiTheme="minorHAnsi" w:cstheme="minorBidi"/>
+          <w:b/>
+          <w:bCs/>
+          <w:i/>
+          <w:iCs/>
+          <w:sz w:val="22"/>
+          <w:szCs w:val="22"/>
+        </w:rPr>
+        <w:t>&gt; =&gt; 600000000 / 20000000000000 =&gt; $0.00003. And Exchange B LP has 35 trillion SHIB tokens and 150000 ETH coins each worth $3000 (Total worth $450 Million). So the token price here is $0.000013. There is a huge price variance here. So, this is how the price will look like initially when the tokens are added at LP. But soon, this will attract traders. Traders will buy from Exchange B and sell it on Exchange A and make decent profits. Here, Exchange B LP will lose some SHIB tokens and gets more ETH and on the Exchange A, ETH is reduced but SHIB is increased. This will be repeated until the price variance becomes negligible. And finally equilibrium is achieved where both Exchanges has a same ratio of SHIB and ETH. This is called arbitrage trading. The price variation in Exchange B actually hurts the profitability of the whoever added the liquidity to the LP. So, my guess is that when the LP is introduced into Exchange B, the user will try to provide the same ratio as in Exchange A.</w:t>
+      </w:r>
+    </w:p>
+    <w:p>
+      <w:pPr>
+        <w:pStyle w:val="1qeiagb0cpwnlhdf9xsijm"/>
+        <w:numPr>
+          <w:ilvl w:val="0"/>
+          <w:numId w:val="16"/>
+        </w:numPr>
+        <w:shd w:val="clear" w:color="auto" w:fill="FFFFFF"/>
+        <w:spacing w:before="0" w:beforeAutospacing="0" w:after="0" w:afterAutospacing="0"/>
+        <w:ind w:left="1080" w:right="240"/>
+        <w:textAlignment w:val="baseline"/>
+        <w:rPr>
+          <w:rFonts w:asciiTheme="minorHAnsi" w:eastAsiaTheme="minorHAnsi" w:hAnsiTheme="minorHAnsi" w:cstheme="minorBidi"/>
+          <w:b/>
+          <w:bCs/>
+          <w:sz w:val="22"/>
+          <w:szCs w:val="22"/>
+        </w:rPr>
+      </w:pPr>
+      <w:r>
+        <w:rPr>
+          <w:rFonts w:asciiTheme="minorHAnsi" w:eastAsiaTheme="minorHAnsi" w:hAnsiTheme="minorHAnsi" w:cstheme="minorBidi"/>
+          <w:sz w:val="22"/>
+          <w:szCs w:val="22"/>
+        </w:rPr>
+        <w:t>When users move the tokens from CEX (</w:t>
+      </w:r>
+      <w:hyperlink r:id="rId10" w:tgtFrame="_blank" w:history="1">
+        <w:r>
+          <w:rPr>
+            <w:rFonts w:asciiTheme="minorHAnsi" w:eastAsiaTheme="minorHAnsi" w:hAnsiTheme="minorHAnsi" w:cstheme="minorBidi"/>
+            <w:sz w:val="22"/>
+            <w:szCs w:val="22"/>
+          </w:rPr>
+          <w:t>Crypto.com</w:t>
+        </w:r>
+      </w:hyperlink>
+      <w:r>
+        <w:rPr>
+          <w:rFonts w:asciiTheme="minorHAnsi" w:eastAsiaTheme="minorHAnsi" w:hAnsiTheme="minorHAnsi" w:cstheme="minorBidi"/>
+          <w:sz w:val="22"/>
+          <w:szCs w:val="22"/>
+        </w:rPr>
+        <w:t xml:space="preserve">) to </w:t>
+      </w:r>
+      <w:proofErr w:type="spellStart"/>
+      <w:r>
+        <w:rPr>
+          <w:rFonts w:asciiTheme="minorHAnsi" w:eastAsiaTheme="minorHAnsi" w:hAnsiTheme="minorHAnsi" w:cstheme="minorBidi"/>
+          <w:sz w:val="22"/>
+          <w:szCs w:val="22"/>
+        </w:rPr>
+        <w:t>Metamask</w:t>
+      </w:r>
+      <w:proofErr w:type="spellEnd"/>
+      <w:r>
+        <w:rPr>
+          <w:rFonts w:asciiTheme="minorHAnsi" w:eastAsiaTheme="minorHAnsi" w:hAnsiTheme="minorHAnsi" w:cstheme="minorBidi"/>
+          <w:sz w:val="22"/>
+          <w:szCs w:val="22"/>
+        </w:rPr>
+        <w:t xml:space="preserve"> Wallet. How the LPs on CEX and DEX will balance? </w:t>
+      </w:r>
+      <w:r>
+        <w:rPr>
+          <w:rFonts w:asciiTheme="minorHAnsi" w:eastAsiaTheme="minorHAnsi" w:hAnsiTheme="minorHAnsi" w:cstheme="minorBidi"/>
+          <w:b/>
+          <w:bCs/>
+          <w:sz w:val="22"/>
+          <w:szCs w:val="22"/>
+        </w:rPr>
+        <w:t>Update: See update for item 6.</w:t>
+      </w:r>
+    </w:p>
+    <w:p>
+      <w:pPr>
+        <w:pStyle w:val="1qeiagb0cpwnlhdf9xsijm"/>
+        <w:numPr>
+          <w:ilvl w:val="0"/>
+          <w:numId w:val="16"/>
+        </w:numPr>
+        <w:shd w:val="clear" w:color="auto" w:fill="FFFFFF"/>
+        <w:spacing w:before="0" w:beforeAutospacing="0" w:after="0" w:afterAutospacing="0"/>
+        <w:ind w:left="1080" w:right="240"/>
+        <w:textAlignment w:val="baseline"/>
+        <w:rPr>
+          <w:rFonts w:asciiTheme="minorHAnsi" w:eastAsiaTheme="minorHAnsi" w:hAnsiTheme="minorHAnsi" w:cstheme="minorBidi"/>
+          <w:sz w:val="22"/>
+          <w:szCs w:val="22"/>
+        </w:rPr>
+      </w:pPr>
+      <w:r>
+        <w:rPr>
+          <w:rFonts w:asciiTheme="minorHAnsi" w:eastAsiaTheme="minorHAnsi" w:hAnsiTheme="minorHAnsi" w:cstheme="minorBidi"/>
+          <w:sz w:val="22"/>
+          <w:szCs w:val="22"/>
+        </w:rPr>
+        <w:t xml:space="preserve">Lastly the grand </w:t>
+      </w:r>
+      <w:proofErr w:type="spellStart"/>
+      <w:r>
+        <w:rPr>
+          <w:rFonts w:asciiTheme="minorHAnsi" w:eastAsiaTheme="minorHAnsi" w:hAnsiTheme="minorHAnsi" w:cstheme="minorBidi"/>
+          <w:sz w:val="22"/>
+          <w:szCs w:val="22"/>
+        </w:rPr>
+        <w:t>ShibaSwap</w:t>
+      </w:r>
+      <w:proofErr w:type="spellEnd"/>
+      <w:r>
+        <w:rPr>
+          <w:rFonts w:asciiTheme="minorHAnsi" w:eastAsiaTheme="minorHAnsi" w:hAnsiTheme="minorHAnsi" w:cstheme="minorBidi"/>
+          <w:sz w:val="22"/>
+          <w:szCs w:val="22"/>
+        </w:rPr>
+        <w:t xml:space="preserve"> which we all have been anxiously waiting for. So, when the </w:t>
+      </w:r>
+      <w:proofErr w:type="spellStart"/>
+      <w:r>
+        <w:rPr>
+          <w:rFonts w:asciiTheme="minorHAnsi" w:eastAsiaTheme="minorHAnsi" w:hAnsiTheme="minorHAnsi" w:cstheme="minorBidi"/>
+          <w:sz w:val="22"/>
+          <w:szCs w:val="22"/>
+        </w:rPr>
+        <w:t>ShibaSwap</w:t>
+      </w:r>
+      <w:proofErr w:type="spellEnd"/>
+      <w:r>
+        <w:rPr>
+          <w:rFonts w:asciiTheme="minorHAnsi" w:eastAsiaTheme="minorHAnsi" w:hAnsiTheme="minorHAnsi" w:cstheme="minorBidi"/>
+          <w:sz w:val="22"/>
+          <w:szCs w:val="22"/>
+        </w:rPr>
+        <w:t xml:space="preserve"> is released, how the </w:t>
+      </w:r>
+      <w:proofErr w:type="spellStart"/>
+      <w:r>
+        <w:rPr>
+          <w:rFonts w:asciiTheme="minorHAnsi" w:eastAsiaTheme="minorHAnsi" w:hAnsiTheme="minorHAnsi" w:cstheme="minorBidi"/>
+          <w:sz w:val="22"/>
+          <w:szCs w:val="22"/>
+        </w:rPr>
+        <w:t>ShibaInu</w:t>
+      </w:r>
+      <w:proofErr w:type="spellEnd"/>
+      <w:r>
+        <w:rPr>
+          <w:rFonts w:asciiTheme="minorHAnsi" w:eastAsiaTheme="minorHAnsi" w:hAnsiTheme="minorHAnsi" w:cstheme="minorBidi"/>
+          <w:sz w:val="22"/>
+          <w:szCs w:val="22"/>
+        </w:rPr>
+        <w:t xml:space="preserve"> will manage the liquidity? Will the dev team add tokens from their own wallets to </w:t>
+      </w:r>
+      <w:proofErr w:type="spellStart"/>
+      <w:r>
+        <w:rPr>
+          <w:rFonts w:asciiTheme="minorHAnsi" w:eastAsiaTheme="minorHAnsi" w:hAnsiTheme="minorHAnsi" w:cstheme="minorBidi"/>
+          <w:sz w:val="22"/>
+          <w:szCs w:val="22"/>
+        </w:rPr>
+        <w:t>ShibaSwap</w:t>
+      </w:r>
+      <w:proofErr w:type="spellEnd"/>
+      <w:r>
+        <w:rPr>
+          <w:rFonts w:asciiTheme="minorHAnsi" w:eastAsiaTheme="minorHAnsi" w:hAnsiTheme="minorHAnsi" w:cstheme="minorBidi"/>
+          <w:sz w:val="22"/>
+          <w:szCs w:val="22"/>
+        </w:rPr>
+        <w:t xml:space="preserve"> LP? What if there are no tokens left assuming that the team don't want to lend their tokens. I know, from the whitepaper, </w:t>
+      </w:r>
+      <w:r>
+        <w:rPr>
+          <w:rFonts w:asciiTheme="minorHAnsi" w:eastAsiaTheme="minorHAnsi" w:hAnsiTheme="minorHAnsi" w:cstheme="minorBidi"/>
+          <w:sz w:val="22"/>
+          <w:szCs w:val="22"/>
         </w:rPr>
         <w:lastRenderedPageBreak/>
+        <w:t xml:space="preserve">they are planning to run the </w:t>
+      </w:r>
+      <w:proofErr w:type="spellStart"/>
+      <w:r>
+        <w:rPr>
+          <w:rFonts w:asciiTheme="minorHAnsi" w:eastAsiaTheme="minorHAnsi" w:hAnsiTheme="minorHAnsi" w:cstheme="minorBidi"/>
+          <w:sz w:val="22"/>
+          <w:szCs w:val="22"/>
+        </w:rPr>
+        <w:t>week long</w:t>
+      </w:r>
+      <w:proofErr w:type="spellEnd"/>
+      <w:r>
+        <w:rPr>
+          <w:rFonts w:asciiTheme="minorHAnsi" w:eastAsiaTheme="minorHAnsi" w:hAnsiTheme="minorHAnsi" w:cstheme="minorBidi"/>
+          <w:sz w:val="22"/>
+          <w:szCs w:val="22"/>
+        </w:rPr>
+        <w:t xml:space="preserve"> event where they will attract buyers to add liquidity with token pairs (Shib-Eth SSLP, Leash-Eth SSLP, Bone-Eth SSLP) for rewards, and also staking just the tokens (although I am not sure how staking tokens will help to keep the LP in a good shape).</w:t>
+      </w:r>
+    </w:p>
+    <w:p>
+      <w:pPr>
+        <w:pStyle w:val="1qeiagb0cpwnlhdf9xsijm"/>
+        <w:numPr>
+          <w:ilvl w:val="0"/>
+          <w:numId w:val="16"/>
+        </w:numPr>
+        <w:shd w:val="clear" w:color="auto" w:fill="FFFFFF"/>
+        <w:spacing w:before="0" w:beforeAutospacing="0" w:after="0" w:afterAutospacing="0"/>
+        <w:ind w:left="1080" w:right="240"/>
+        <w:textAlignment w:val="baseline"/>
+        <w:rPr>
+          <w:rFonts w:asciiTheme="minorHAnsi" w:eastAsiaTheme="minorHAnsi" w:hAnsiTheme="minorHAnsi" w:cstheme="minorBidi"/>
+          <w:sz w:val="22"/>
+          <w:szCs w:val="22"/>
+        </w:rPr>
+      </w:pPr>
+      <w:r>
+        <w:rPr>
+          <w:rFonts w:asciiTheme="minorHAnsi" w:eastAsiaTheme="minorHAnsi" w:hAnsiTheme="minorHAnsi" w:cstheme="minorBidi"/>
+          <w:sz w:val="22"/>
+          <w:szCs w:val="22"/>
+        </w:rPr>
+        <w:t xml:space="preserve">Would the price in </w:t>
+      </w:r>
+      <w:proofErr w:type="spellStart"/>
+      <w:r>
+        <w:rPr>
+          <w:rFonts w:asciiTheme="minorHAnsi" w:eastAsiaTheme="minorHAnsi" w:hAnsiTheme="minorHAnsi" w:cstheme="minorBidi"/>
+          <w:sz w:val="22"/>
+          <w:szCs w:val="22"/>
+        </w:rPr>
+        <w:t>ShibaSwap</w:t>
+      </w:r>
+      <w:proofErr w:type="spellEnd"/>
+      <w:r>
+        <w:rPr>
+          <w:rFonts w:asciiTheme="minorHAnsi" w:eastAsiaTheme="minorHAnsi" w:hAnsiTheme="minorHAnsi" w:cstheme="minorBidi"/>
+          <w:sz w:val="22"/>
+          <w:szCs w:val="22"/>
+        </w:rPr>
+        <w:t xml:space="preserve"> exchange vary with other exchanges like </w:t>
+      </w:r>
+      <w:proofErr w:type="spellStart"/>
+      <w:r>
+        <w:rPr>
+          <w:rFonts w:asciiTheme="minorHAnsi" w:eastAsiaTheme="minorHAnsi" w:hAnsiTheme="minorHAnsi" w:cstheme="minorBidi"/>
+          <w:sz w:val="22"/>
+          <w:szCs w:val="22"/>
+        </w:rPr>
+        <w:t>Uniswap</w:t>
+      </w:r>
+      <w:proofErr w:type="spellEnd"/>
+      <w:r>
+        <w:rPr>
+          <w:rFonts w:asciiTheme="minorHAnsi" w:eastAsiaTheme="minorHAnsi" w:hAnsiTheme="minorHAnsi" w:cstheme="minorBidi"/>
+          <w:sz w:val="22"/>
+          <w:szCs w:val="22"/>
+        </w:rPr>
+        <w:t>, </w:t>
+      </w:r>
+      <w:hyperlink r:id="rId11" w:tgtFrame="_blank" w:history="1">
+        <w:r>
+          <w:rPr>
+            <w:rFonts w:asciiTheme="minorHAnsi" w:eastAsiaTheme="minorHAnsi" w:hAnsiTheme="minorHAnsi" w:cstheme="minorBidi"/>
+            <w:sz w:val="22"/>
+            <w:szCs w:val="22"/>
+          </w:rPr>
+          <w:t>Crypto.com</w:t>
+        </w:r>
+      </w:hyperlink>
+      <w:r>
+        <w:rPr>
+          <w:rFonts w:asciiTheme="minorHAnsi" w:eastAsiaTheme="minorHAnsi" w:hAnsiTheme="minorHAnsi" w:cstheme="minorBidi"/>
+          <w:sz w:val="22"/>
+          <w:szCs w:val="22"/>
+        </w:rPr>
+        <w:t> etc. I mean how the price will be balance or sync globally across different exchanges. </w:t>
+      </w:r>
+      <w:r>
+        <w:rPr>
+          <w:rFonts w:asciiTheme="minorHAnsi" w:eastAsiaTheme="minorHAnsi" w:hAnsiTheme="minorHAnsi" w:cstheme="minorBidi"/>
+          <w:b/>
+          <w:bCs/>
+          <w:sz w:val="22"/>
+          <w:szCs w:val="22"/>
+        </w:rPr>
+        <w:t>Update: See update for item 6.</w:t>
+      </w:r>
+    </w:p>
+    <w:p>
+      <w:pPr>
+        <w:pStyle w:val="1qeiagb0cpwnlhdf9xsijm"/>
+        <w:numPr>
+          <w:ilvl w:val="0"/>
+          <w:numId w:val="16"/>
+        </w:numPr>
+        <w:shd w:val="clear" w:color="auto" w:fill="FFFFFF"/>
+        <w:spacing w:before="0" w:beforeAutospacing="0" w:after="0" w:afterAutospacing="0"/>
+        <w:ind w:left="1080" w:right="240"/>
+        <w:textAlignment w:val="baseline"/>
+        <w:rPr>
+          <w:rFonts w:asciiTheme="minorHAnsi" w:eastAsiaTheme="minorHAnsi" w:hAnsiTheme="minorHAnsi" w:cstheme="minorBidi"/>
+          <w:sz w:val="22"/>
+          <w:szCs w:val="22"/>
+        </w:rPr>
+      </w:pPr>
+      <w:r>
+        <w:rPr>
+          <w:rFonts w:asciiTheme="minorHAnsi" w:eastAsiaTheme="minorHAnsi" w:hAnsiTheme="minorHAnsi" w:cstheme="minorBidi"/>
+          <w:sz w:val="22"/>
+          <w:szCs w:val="22"/>
+        </w:rPr>
+        <w:t>Wouldn't the price variance attract arbitrage trades which is bad for LP? </w:t>
+      </w:r>
+      <w:r>
+        <w:rPr>
+          <w:rFonts w:asciiTheme="minorHAnsi" w:eastAsiaTheme="minorHAnsi" w:hAnsiTheme="minorHAnsi" w:cstheme="minorBidi"/>
+          <w:b/>
+          <w:bCs/>
+          <w:sz w:val="22"/>
+          <w:szCs w:val="22"/>
+        </w:rPr>
+        <w:t>Update: See update for item 6.</w:t>
+      </w:r>
+    </w:p>
+    <w:p>
+      <w:pPr>
+        <w:pStyle w:val="1qeiagb0cpwnlhdf9xsijm"/>
+        <w:shd w:val="clear" w:color="auto" w:fill="FFFFFF"/>
+        <w:spacing w:before="0" w:beforeAutospacing="0" w:after="0" w:afterAutospacing="0"/>
+        <w:textAlignment w:val="baseline"/>
+        <w:rPr>
+          <w:rFonts w:asciiTheme="minorHAnsi" w:eastAsiaTheme="minorHAnsi" w:hAnsiTheme="minorHAnsi" w:cstheme="minorBidi"/>
+          <w:sz w:val="22"/>
+          <w:szCs w:val="22"/>
+        </w:rPr>
+      </w:pPr>
+      <w:r>
+        <w:rPr>
+          <w:rFonts w:asciiTheme="minorHAnsi" w:eastAsiaTheme="minorHAnsi" w:hAnsiTheme="minorHAnsi" w:cstheme="minorBidi"/>
+          <w:sz w:val="22"/>
+          <w:szCs w:val="22"/>
+        </w:rPr>
+        <w:t>Sorry for the long winded writeup. But hoping we all can learn something together and cherish.</w:t>
+      </w:r>
+    </w:p>
+    <w:p>
+      <w:pPr>
+        <w:pStyle w:val="1qeiagb0cpwnlhdf9xsijm"/>
+        <w:shd w:val="clear" w:color="auto" w:fill="FFFFFF"/>
+        <w:spacing w:before="0" w:beforeAutospacing="0" w:after="0" w:afterAutospacing="0"/>
+        <w:textAlignment w:val="baseline"/>
+        <w:rPr>
+          <w:rFonts w:asciiTheme="minorHAnsi" w:eastAsiaTheme="minorHAnsi" w:hAnsiTheme="minorHAnsi" w:cstheme="minorBidi"/>
+          <w:sz w:val="22"/>
+          <w:szCs w:val="22"/>
+        </w:rPr>
+      </w:pPr>
+    </w:p>
+    <w:p>
+      <w:pPr>
+        <w:pStyle w:val="1qeiagb0cpwnlhdf9xsijm"/>
+        <w:shd w:val="clear" w:color="auto" w:fill="FFFFFF"/>
+        <w:spacing w:before="0" w:beforeAutospacing="0" w:after="0" w:afterAutospacing="0"/>
+        <w:textAlignment w:val="baseline"/>
+        <w:rPr>
+          <w:rFonts w:asciiTheme="minorHAnsi" w:eastAsiaTheme="minorHAnsi" w:hAnsiTheme="minorHAnsi" w:cstheme="minorBidi"/>
+          <w:sz w:val="22"/>
+          <w:szCs w:val="22"/>
+        </w:rPr>
+      </w:pPr>
+      <w:r>
+        <w:rPr>
+          <w:rFonts w:asciiTheme="minorHAnsi" w:eastAsiaTheme="minorHAnsi" w:hAnsiTheme="minorHAnsi" w:cstheme="minorBidi"/>
+          <w:sz w:val="22"/>
+          <w:szCs w:val="22"/>
+        </w:rPr>
+        <w:t>Thank you.</w:t>
+      </w:r>
+    </w:p>
+    <w:p>
+      <w:pPr>
+        <w:pStyle w:val="1qeiagb0cpwnlhdf9xsijm"/>
+        <w:shd w:val="clear" w:color="auto" w:fill="FFFFFF"/>
+        <w:spacing w:before="0" w:beforeAutospacing="0" w:after="0" w:afterAutospacing="0"/>
+        <w:textAlignment w:val="baseline"/>
+        <w:rPr>
+          <w:rFonts w:asciiTheme="minorHAnsi" w:eastAsiaTheme="minorHAnsi" w:hAnsiTheme="minorHAnsi" w:cstheme="minorBidi"/>
+          <w:sz w:val="22"/>
+          <w:szCs w:val="22"/>
+        </w:rPr>
+      </w:pPr>
+    </w:p>
+    <w:p>
+      <w:pPr>
+        <w:pStyle w:val="1qeiagb0cpwnlhdf9xsijm"/>
+        <w:shd w:val="clear" w:color="auto" w:fill="FFFFFF"/>
+        <w:spacing w:before="0" w:beforeAutospacing="0" w:after="0" w:afterAutospacing="0"/>
+        <w:textAlignment w:val="baseline"/>
+        <w:rPr>
+          <w:rFonts w:asciiTheme="minorHAnsi" w:eastAsiaTheme="minorHAnsi" w:hAnsiTheme="minorHAnsi" w:cstheme="minorBidi"/>
+          <w:i/>
+          <w:iCs/>
+          <w:sz w:val="22"/>
+          <w:szCs w:val="22"/>
+        </w:rPr>
+      </w:pPr>
+      <w:r>
+        <w:rPr>
+          <w:rFonts w:asciiTheme="minorHAnsi" w:eastAsiaTheme="minorHAnsi" w:hAnsiTheme="minorHAnsi" w:cstheme="minorBidi"/>
+          <w:i/>
+          <w:iCs/>
+          <w:sz w:val="22"/>
+          <w:szCs w:val="22"/>
+        </w:rPr>
+        <w:t>Update 6/11/2021: Did some research on the price variances on different exchanges and have updated my notes above.</w:t>
+      </w:r>
+    </w:p>
+    <w:p>
+      <w:pPr>
+        <w:pStyle w:val="Heading1"/>
+        <w:rPr>
+          <w:b/>
+          <w:bCs/>
+        </w:rPr>
+      </w:pPr>
+      <w:r>
+        <w:rPr>
+          <w:b/>
+          <w:bCs/>
+        </w:rPr>
         <w:t>Coin Fundamentals</w:t>
       </w:r>
     </w:p>
@@ -1257,6 +2922,7 @@
         </w:numPr>
       </w:pPr>
       <w:r>
+        <w:lastRenderedPageBreak/>
         <w:t>Scalability</w:t>
       </w:r>
     </w:p>
@@ -1293,8 +2959,13 @@
         </w:numPr>
       </w:pPr>
       <w:r>
-        <w:t>“Cardano does not try to be the Columbus of cryptocurrencies. It tries to be the ocean that will take Columbus to the land”- CryptoBasic</w:t>
-      </w:r>
+        <w:t xml:space="preserve">“Cardano does not try to be the Columbus of cryptocurrencies. It tries to be the ocean that will take Columbus to the land”- </w:t>
+      </w:r>
+      <w:proofErr w:type="spellStart"/>
+      <w:r>
+        <w:t>CryptoBasic</w:t>
+      </w:r>
+      <w:proofErr w:type="spellEnd"/>
     </w:p>
     <w:p>
       <w:pPr>
@@ -1383,7 +3054,23 @@
         </w:numPr>
       </w:pPr>
       <w:r>
-        <w:t>Layer 2 implementations – Matic Plasma, zK Rollups, Optimistic Rollups, Validum Chains.</w:t>
+        <w:t xml:space="preserve">Layer 2 implementations – Matic Plasma, </w:t>
+      </w:r>
+      <w:proofErr w:type="spellStart"/>
+      <w:r>
+        <w:t>zK</w:t>
+      </w:r>
+      <w:proofErr w:type="spellEnd"/>
+      <w:r>
+        <w:t xml:space="preserve"> Rollups, Optimistic Rollups, </w:t>
+      </w:r>
+      <w:proofErr w:type="spellStart"/>
+      <w:r>
+        <w:t>Validum</w:t>
+      </w:r>
+      <w:proofErr w:type="spellEnd"/>
+      <w:r>
+        <w:t xml:space="preserve"> Chains.</w:t>
       </w:r>
     </w:p>
     <w:p>
@@ -1395,7 +3082,6 @@
         </w:numPr>
       </w:pPr>
       <w:r>
-        <w:lastRenderedPageBreak/>
         <w:t xml:space="preserve">Side Chains – technically apart from ETH ecosystem which provides its own security, its independent, flexible. Give you lot of customization capabilities. You can add/extend features. You can use this to make your own blockchain may be only side in your company sort of a private blockchain. </w:t>
       </w:r>
     </w:p>
@@ -1408,7 +3094,15 @@
         </w:numPr>
       </w:pPr>
       <w:r>
-        <w:t>Matic Network is an ​off/side chain scaling solution for existing platforms to provide scalability and superior user experience to DApps/user functionalities.</w:t>
+        <w:t xml:space="preserve">Matic Network is an ​off/side chain scaling solution for existing platforms to provide scalability and superior user experience to </w:t>
+      </w:r>
+      <w:proofErr w:type="spellStart"/>
+      <w:r>
+        <w:t>DApps</w:t>
+      </w:r>
+      <w:proofErr w:type="spellEnd"/>
+      <w:r>
+        <w:t>/user functionalities.</w:t>
       </w:r>
     </w:p>
     <w:p>
@@ -1495,7 +3189,7 @@
                     <pic:cNvPicPr/>
                   </pic:nvPicPr>
                   <pic:blipFill>
-                    <a:blip r:embed="rId7"/>
+                    <a:blip r:embed="rId12"/>
                     <a:stretch>
                       <a:fillRect/>
                     </a:stretch>
@@ -1536,7 +3230,7 @@
                     <pic:cNvPicPr/>
                   </pic:nvPicPr>
                   <pic:blipFill>
-                    <a:blip r:embed="rId8">
+                    <a:blip r:embed="rId13">
                       <a:extLst>
                         <a:ext uri="{28A0092B-C50C-407E-A947-70E740481C1C}">
                           <a14:useLocalDpi xmlns:a14="http://schemas.microsoft.com/office/drawing/2010/main" val="0"/>
@@ -1585,8 +3279,13 @@
         </w:numPr>
       </w:pPr>
       <w:r>
-        <w:t>Scalability: Fast, low-cost and secure transactions on Matic sidechains with finality achieved on mainchain and Ethereum as the first compatible Layer 1 basechain</w:t>
-      </w:r>
+        <w:t xml:space="preserve">Scalability: Fast, low-cost and secure transactions on Matic sidechains with finality achieved on mainchain and Ethereum as the first compatible Layer 1 </w:t>
+      </w:r>
+      <w:proofErr w:type="spellStart"/>
+      <w:r>
+        <w:t>basechain</w:t>
+      </w:r>
+      <w:proofErr w:type="spellEnd"/>
     </w:p>
     <w:p>
       <w:pPr>
@@ -1597,7 +3296,15 @@
         </w:numPr>
       </w:pPr>
       <w:r>
-        <w:t>High Throughput: Achieved up to 10,000 TPS on a single sidechain on internal testnet; Multiple chains to be added for horizontal scaling</w:t>
+        <w:t xml:space="preserve">High Throughput: Achieved up to 10,000 TPS on a single sidechain on internal </w:t>
+      </w:r>
+      <w:proofErr w:type="spellStart"/>
+      <w:r>
+        <w:t>testnet</w:t>
+      </w:r>
+      <w:proofErr w:type="spellEnd"/>
+      <w:r>
+        <w:t>; Multiple chains to be added for horizontal scaling</w:t>
       </w:r>
     </w:p>
     <w:p>
@@ -1609,7 +3316,15 @@
         </w:numPr>
       </w:pPr>
       <w:r>
-        <w:t>User Experience: Smooth UX and developer abstraction from mainchain to Matic chain; native mobile apps and SDK with WalletConnect support</w:t>
+        <w:t xml:space="preserve">User Experience: Smooth UX and developer abstraction from mainchain to Matic chain; native mobile apps and SDK with </w:t>
+      </w:r>
+      <w:proofErr w:type="spellStart"/>
+      <w:r>
+        <w:t>WalletConnect</w:t>
+      </w:r>
+      <w:proofErr w:type="spellEnd"/>
+      <w:r>
+        <w:t xml:space="preserve"> support</w:t>
       </w:r>
     </w:p>
     <w:p>
@@ -1621,7 +3336,23 @@
         </w:numPr>
       </w:pPr>
       <w:r>
-        <w:t>Security: Matic chain operators are themselves stakers in the PoS system</w:t>
+        <w:t xml:space="preserve">Security: Matic chain operators are themselves </w:t>
+      </w:r>
+      <w:proofErr w:type="spellStart"/>
+      <w:r>
+        <w:t>stakers</w:t>
+      </w:r>
+      <w:proofErr w:type="spellEnd"/>
+      <w:r>
+        <w:t xml:space="preserve"> in the </w:t>
+      </w:r>
+      <w:proofErr w:type="spellStart"/>
+      <w:r>
+        <w:t>PoS</w:t>
+      </w:r>
+      <w:proofErr w:type="spellEnd"/>
+      <w:r>
+        <w:t xml:space="preserve"> system</w:t>
       </w:r>
     </w:p>
     <w:p>
@@ -1658,11 +3389,24 @@
       <w:r>
         <w:t xml:space="preserve">ETH is set to release v2.0 which constitutes Proof Of Stake protocol, increasing the scalability, </w:t>
       </w:r>
-      <w:r>
-        <w:t>sharding which is destined to lower the gas fee due to conversion of POW to POS in the future</w:t>
-      </w:r>
-      <w:r>
-        <w:t xml:space="preserve">. But still Polygon ecosystem is huge which offers a ton of framework features. Even if its dominance goes down when ETH v2.0 is released, Polygon already has other framework features as discussed above. Its for sure a long term bet. </w:t>
+      <w:proofErr w:type="spellStart"/>
+      <w:r>
+        <w:t>sharding</w:t>
+      </w:r>
+      <w:proofErr w:type="spellEnd"/>
+      <w:r>
+        <w:t xml:space="preserve"> which is destined to lower the gas fee due to conversion of POW to POS in the future</w:t>
+      </w:r>
+      <w:r>
+        <w:t xml:space="preserve">. But still Polygon ecosystem is huge which offers a ton of framework features. Even if its dominance goes down when ETH v2.0 is released, Polygon already has other framework features as discussed above. </w:t>
+      </w:r>
+      <w:proofErr w:type="spellStart"/>
+      <w:r>
+        <w:t>Its</w:t>
+      </w:r>
+      <w:proofErr w:type="spellEnd"/>
+      <w:r>
+        <w:t xml:space="preserve"> for sure a long term bet. </w:t>
       </w:r>
     </w:p>
     <w:p>
@@ -1700,9 +3444,14 @@
           <w:numId w:val="8"/>
         </w:numPr>
       </w:pPr>
+      <w:proofErr w:type="spellStart"/>
       <w:r>
         <w:lastRenderedPageBreak/>
-        <w:t>Its definitely is a good investment for long term.</w:t>
+        <w:t>Its</w:t>
+      </w:r>
+      <w:proofErr w:type="spellEnd"/>
+      <w:r>
+        <w:t xml:space="preserve"> definitely is a good investment for long term.</w:t>
       </w:r>
     </w:p>
     <w:p>
@@ -1757,7 +3506,15 @@
         </w:numPr>
       </w:pPr>
       <w:r>
-        <w:t>Moving on to the most significant part of this Celer Network review, let’s take a thorough look at how Celer Network functions. By offering scaling solutions to help scale throughput in the blockchain, this advanced system incorporates a detailed layer 2 architecture to provide internet-level scalability to dApp developers.</w:t>
+        <w:t xml:space="preserve">Moving on to the most significant part of this Celer Network review, let’s take a thorough look at how Celer Network functions. By offering scaling solutions to help scale throughput in the blockchain, this advanced system incorporates a detailed layer 2 architecture to provide internet-level scalability to </w:t>
+      </w:r>
+      <w:proofErr w:type="spellStart"/>
+      <w:r>
+        <w:t>dApp</w:t>
+      </w:r>
+      <w:proofErr w:type="spellEnd"/>
+      <w:r>
+        <w:t xml:space="preserve"> developers.</w:t>
       </w:r>
     </w:p>
     <w:p>
@@ -1781,7 +3538,7 @@
                     <pic:cNvPicPr/>
                   </pic:nvPicPr>
                   <pic:blipFill>
-                    <a:blip r:embed="rId9">
+                    <a:blip r:embed="rId14">
                       <a:extLst>
                         <a:ext uri="{28A0092B-C50C-407E-A947-70E740481C1C}">
                           <a14:useLocalDpi xmlns:a14="http://schemas.microsoft.com/office/drawing/2010/main" val="0"/>
@@ -1810,7 +3567,15 @@
     </w:p>
     <w:p>
       <w:r>
-        <w:t>The structure of Celer, referred to as ‘cStack’, is comprised of four layers, namely:</w:t>
+        <w:t>The structure of Celer, referred to as ‘</w:t>
+      </w:r>
+      <w:proofErr w:type="spellStart"/>
+      <w:r>
+        <w:t>cStack</w:t>
+      </w:r>
+      <w:proofErr w:type="spellEnd"/>
+      <w:r>
+        <w:t>’, is comprised of four layers, namely:</w:t>
       </w:r>
     </w:p>
     <w:p>
@@ -1821,8 +3586,13 @@
           <w:numId w:val="12"/>
         </w:numPr>
       </w:pPr>
-      <w:r>
-        <w:t>cChannel: a unique sidechain which includes the Generalized State Channel. This aims to optimize liquidity.</w:t>
+      <w:proofErr w:type="spellStart"/>
+      <w:r>
+        <w:t>cChannel</w:t>
+      </w:r>
+      <w:proofErr w:type="spellEnd"/>
+      <w:r>
+        <w:t>: a unique sidechain which includes the Generalized State Channel. This aims to optimize liquidity.</w:t>
       </w:r>
     </w:p>
     <w:p>
@@ -1833,8 +3603,21 @@
           <w:numId w:val="12"/>
         </w:numPr>
       </w:pPr>
-      <w:r>
-        <w:t>cRoute: the protocol created to route trustless transactions and promote highly scalable dApps.</w:t>
+      <w:proofErr w:type="spellStart"/>
+      <w:r>
+        <w:t>cRoute</w:t>
+      </w:r>
+      <w:proofErr w:type="spellEnd"/>
+      <w:r>
+        <w:t xml:space="preserve">: the protocol created to route trustless transactions and promote highly scalable </w:t>
+      </w:r>
+      <w:proofErr w:type="spellStart"/>
+      <w:r>
+        <w:t>dApps</w:t>
+      </w:r>
+      <w:proofErr w:type="spellEnd"/>
+      <w:r>
+        <w:t>.</w:t>
       </w:r>
     </w:p>
     <w:p>
@@ -1845,8 +3628,21 @@
           <w:numId w:val="12"/>
         </w:numPr>
       </w:pPr>
-      <w:r>
-        <w:t>cOS: the development layer intended to support dApp building.</w:t>
+      <w:proofErr w:type="spellStart"/>
+      <w:r>
+        <w:t>cOS</w:t>
+      </w:r>
+      <w:proofErr w:type="spellEnd"/>
+      <w:r>
+        <w:t xml:space="preserve">: the development layer intended to support </w:t>
+      </w:r>
+      <w:proofErr w:type="spellStart"/>
+      <w:r>
+        <w:t>dApp</w:t>
+      </w:r>
+      <w:proofErr w:type="spellEnd"/>
+      <w:r>
+        <w:t xml:space="preserve"> building.</w:t>
       </w:r>
     </w:p>
     <w:p>
@@ -1857,8 +3653,13 @@
           <w:numId w:val="12"/>
         </w:numPr>
       </w:pPr>
-      <w:r>
-        <w:t>cApps: on this last layer, you’ll find applications designed to protect user privacy.</w:t>
+      <w:proofErr w:type="spellStart"/>
+      <w:r>
+        <w:t>cApps</w:t>
+      </w:r>
+      <w:proofErr w:type="spellEnd"/>
+      <w:r>
+        <w:t>: on this last layer, you’ll find applications designed to protect user privacy.</w:t>
       </w:r>
     </w:p>
     <w:p>
@@ -1882,17 +3683,41 @@
     </w:p>
     <w:p>
       <w:r>
-        <w:t>Why choose Celer Network? Without a doubt, this Celer Network review repetitively emphasises on the outstanding qualities of this platform. So what makes Celer Network outshine other crypto projects?</w:t>
+        <w:t xml:space="preserve">Why choose Celer Network? Without a doubt, this Celer Network review repetitively </w:t>
+      </w:r>
+      <w:proofErr w:type="spellStart"/>
+      <w:r>
+        <w:t>emphasises</w:t>
+      </w:r>
+      <w:proofErr w:type="spellEnd"/>
+      <w:r>
+        <w:t xml:space="preserve"> on the outstanding qualities of this platform. So what makes Celer Network outshine other crypto projects?</w:t>
       </w:r>
     </w:p>
     <w:p/>
     <w:p>
       <w:r>
-        <w:t xml:space="preserve">Notably, the platform’s intricate off-chain infrastructure, integrated with the strategic tokenomics mechanism adds extra spice to the genius network. Since launch, Celer Network has shown minimal </w:t>
+        <w:t xml:space="preserve">Notably, the platform’s intricate off-chain infrastructure, integrated with the strategic </w:t>
+      </w:r>
+      <w:proofErr w:type="spellStart"/>
+      <w:r>
+        <w:t>tokenomics</w:t>
+      </w:r>
+      <w:proofErr w:type="spellEnd"/>
+      <w:r>
+        <w:t xml:space="preserve"> mechanism adds extra spice to the genius network. Since launch, Celer Network has shown minimal </w:t>
       </w:r>
       <w:r>
         <w:lastRenderedPageBreak/>
-        <w:t>drawbacks and only continues to improve user experience. These characteristics give Celer Network strong competitive advantages over similar projects in the DeFi ecosystem.</w:t>
+        <w:t xml:space="preserve">drawbacks and only continues to improve user experience. These characteristics give Celer Network strong competitive advantages over similar projects in the </w:t>
+      </w:r>
+      <w:proofErr w:type="spellStart"/>
+      <w:r>
+        <w:t>DeFi</w:t>
+      </w:r>
+      <w:proofErr w:type="spellEnd"/>
+      <w:r>
+        <w:t xml:space="preserve"> ecosystem.</w:t>
       </w:r>
     </w:p>
     <w:p>
@@ -1922,6 +3747,59 @@
       </w:r>
     </w:p>
     <w:p>
+      <w:r>
+        <w:rPr>
+          <w:rFonts w:asciiTheme="majorHAnsi" w:eastAsiaTheme="majorEastAsia" w:hAnsiTheme="majorHAnsi" w:cstheme="majorBidi"/>
+          <w:color w:val="1F3763" w:themeColor="accent1" w:themeShade="7F"/>
+          <w:sz w:val="24"/>
+          <w:szCs w:val="24"/>
+        </w:rPr>
+        <w:t>Some Reddit Scratch Pad Notes</w:t>
+      </w:r>
+    </w:p>
+    <w:p>
+      <w:r>
+        <w:t>As far as I have understood it, polygon aggregates Ethereum scaling solutions like ZK rollups, optimistic roll ups, and of course it's native plasma hybrid scaling solution (</w:t>
+      </w:r>
+      <w:proofErr w:type="spellStart"/>
+      <w:r>
+        <w:t>matic</w:t>
+      </w:r>
+      <w:proofErr w:type="spellEnd"/>
+      <w:r>
+        <w:t>). Celer does something similar, but also extends to other blockchains. The actual algorithms are a bit difficult to wrap my head around too.</w:t>
+      </w:r>
+    </w:p>
+    <w:p>
+      <w:r>
+        <w:t xml:space="preserve">Polygon has a bit more developer support from what I have gathered too. I still think </w:t>
+      </w:r>
+      <w:proofErr w:type="spellStart"/>
+      <w:r>
+        <w:t>celer</w:t>
+      </w:r>
+      <w:proofErr w:type="spellEnd"/>
+      <w:r>
+        <w:t xml:space="preserve"> is a pretty sound investment, however. I think we are on the precipice of a layer 2 boom. Now that crypto is facing more and more adoption, the limits of normal smart contract technology becomes more and more evident. Both </w:t>
+      </w:r>
+      <w:proofErr w:type="spellStart"/>
+      <w:r>
+        <w:t>celer</w:t>
+      </w:r>
+      <w:proofErr w:type="spellEnd"/>
+      <w:r>
+        <w:t xml:space="preserve"> and polygon mitigate this, and provide a platform for maintaining interoperability between scaling solutions and different Blockchains. Though they aim to solve similar problems, they are not directly competing. Different </w:t>
+      </w:r>
+      <w:proofErr w:type="spellStart"/>
+      <w:r>
+        <w:t>dApps</w:t>
+      </w:r>
+      <w:proofErr w:type="spellEnd"/>
+      <w:r>
+        <w:t xml:space="preserve"> will have different scaling requirements, and as a consequence there will always be a demand for different scaling solutions.</w:t>
+      </w:r>
+    </w:p>
+    <w:p>
       <w:pPr>
         <w:pStyle w:val="Heading3"/>
       </w:pPr>
@@ -1938,7 +3816,15 @@
         </w:numPr>
       </w:pPr>
       <w:r>
-        <w:t xml:space="preserve">Primarily, CELR incentivizes the maintenance of a stable and abundant liquidity pool in the virtual mining process, Proof of Liquidity (PoLC). </w:t>
+        <w:t>Primarily, CELR incentivizes the maintenance of a stable and abundant liquidity pool in the virtual mining process, Proof of Liquidity (</w:t>
+      </w:r>
+      <w:proofErr w:type="spellStart"/>
+      <w:r>
+        <w:t>PoLC</w:t>
+      </w:r>
+      <w:proofErr w:type="spellEnd"/>
+      <w:r>
+        <w:t xml:space="preserve">). </w:t>
       </w:r>
     </w:p>
     <w:p>
@@ -1986,7 +3872,31 @@
         </w:numPr>
       </w:pPr>
       <w:r>
-        <w:t>Multi Blockchain Support: Supports ETH, DFinity, Optimism, Nervos, Polygon with ZK-Rollups and Polkadot coming soon.</w:t>
+        <w:t xml:space="preserve">Multi Blockchain Support: Supports ETH, </w:t>
+      </w:r>
+      <w:proofErr w:type="spellStart"/>
+      <w:r>
+        <w:t>DFinity</w:t>
+      </w:r>
+      <w:proofErr w:type="spellEnd"/>
+      <w:r>
+        <w:t xml:space="preserve">, Optimism, </w:t>
+      </w:r>
+      <w:proofErr w:type="spellStart"/>
+      <w:r>
+        <w:t>Nervos</w:t>
+      </w:r>
+      <w:proofErr w:type="spellEnd"/>
+      <w:r>
+        <w:t xml:space="preserve">, Polygon with ZK-Rollups and </w:t>
+      </w:r>
+      <w:proofErr w:type="spellStart"/>
+      <w:r>
+        <w:t>Polkadot</w:t>
+      </w:r>
+      <w:proofErr w:type="spellEnd"/>
+      <w:r>
+        <w:t xml:space="preserve"> coming soon.</w:t>
       </w:r>
     </w:p>
     <w:p>
@@ -2009,8 +3919,21 @@
           <w:numId w:val="13"/>
         </w:numPr>
       </w:pPr>
-      <w:r>
-        <w:t>cEconomy: First and only cryptoeconomic model to provide connectivity and liquidity for off-chain scaling platforms.</w:t>
+      <w:proofErr w:type="spellStart"/>
+      <w:r>
+        <w:t>cEconomy</w:t>
+      </w:r>
+      <w:proofErr w:type="spellEnd"/>
+      <w:r>
+        <w:t xml:space="preserve">: First and only </w:t>
+      </w:r>
+      <w:proofErr w:type="spellStart"/>
+      <w:r>
+        <w:t>cryptoeconomic</w:t>
+      </w:r>
+      <w:proofErr w:type="spellEnd"/>
+      <w:r>
+        <w:t xml:space="preserve"> model to provide connectivity and liquidity for off-chain scaling platforms.</w:t>
       </w:r>
     </w:p>
     <w:p>
@@ -2054,7 +3977,16 @@
         </w:numPr>
       </w:pPr>
       <w:r>
-        <w:t xml:space="preserve">CELR and MATIC are not competitors although their tech offering is similar. In fact, they compliment each other by supporting multi-blockchain support using Polygon with ZK-Rollups. </w:t>
+        <w:lastRenderedPageBreak/>
+        <w:t xml:space="preserve">CELR and MATIC are not competitors although their tech offering is similar. In fact, they </w:t>
+      </w:r>
+      <w:proofErr w:type="spellStart"/>
+      <w:r>
+        <w:t>compliment</w:t>
+      </w:r>
+      <w:proofErr w:type="spellEnd"/>
+      <w:r>
+        <w:t xml:space="preserve"> each other by supporting multi-blockchain support using Polygon with ZK-Rollups. </w:t>
       </w:r>
     </w:p>
     <w:p>
@@ -2069,6 +4001,772 @@
         <w:t xml:space="preserve">So, this is a good investment and I would invest alongside the MATIC token. </w:t>
       </w:r>
     </w:p>
+    <w:p>
+      <w:pPr>
+        <w:pStyle w:val="Heading2"/>
+      </w:pPr>
+      <w:r>
+        <w:t xml:space="preserve">Internet Computer </w:t>
+      </w:r>
+      <w:r>
+        <w:t>(ICP)</w:t>
+      </w:r>
+    </w:p>
+    <w:p>
+      <w:pPr>
+        <w:pStyle w:val="Heading1"/>
+        <w:rPr>
+          <w:b/>
+          <w:bCs/>
+        </w:rPr>
+      </w:pPr>
+      <w:r>
+        <w:rPr>
+          <w:b/>
+          <w:bCs/>
+        </w:rPr>
+        <w:t>Helpful Links</w:t>
+      </w:r>
+    </w:p>
+    <w:p>
+      <w:pPr>
+        <w:pStyle w:val="Heading1"/>
+        <w:rPr>
+          <w:b/>
+          <w:bCs/>
+        </w:rPr>
+      </w:pPr>
+      <w:r>
+        <w:rPr>
+          <w:b/>
+          <w:bCs/>
+        </w:rPr>
+        <w:t>Finding Cryptos Before They Are Launched</w:t>
+      </w:r>
+    </w:p>
+    <w:p>
+      <w:pPr>
+        <w:pStyle w:val="Heading2"/>
+      </w:pPr>
+      <w:proofErr w:type="spellStart"/>
+      <w:r>
+        <w:t>DXSale</w:t>
+      </w:r>
+      <w:proofErr w:type="spellEnd"/>
+    </w:p>
+    <w:p>
+      <w:r>
+        <w:t xml:space="preserve">People will list their coins for presale there before listing it on the main exchange. So, please check this site and you can do DD and if the project is a good project, you can buy some on presale. Its relatively cheap there. </w:t>
+      </w:r>
+    </w:p>
+    <w:p>
+      <w:pPr>
+        <w:pStyle w:val="Heading2"/>
+      </w:pPr>
+      <w:proofErr w:type="spellStart"/>
+      <w:r>
+        <w:t>Etherscan</w:t>
+      </w:r>
+      <w:proofErr w:type="spellEnd"/>
+    </w:p>
+    <w:p>
+      <w:r>
+        <w:t xml:space="preserve">Explore </w:t>
+      </w:r>
+      <w:proofErr w:type="spellStart"/>
+      <w:r>
+        <w:t>Etherscan</w:t>
+      </w:r>
+      <w:proofErr w:type="spellEnd"/>
+      <w:r>
+        <w:t xml:space="preserve"> and find good wallets who has many coins. Check what coins they buy and sell every day. May be write a bot which keeps scanning those wallets and you can try it by putting in small dollars and see how it performs. There can be two types of traders. Pump and Dump and a </w:t>
+      </w:r>
+      <w:r>
+        <w:t>long-term</w:t>
+      </w:r>
+      <w:r>
+        <w:t xml:space="preserve"> early investor. So, do your math properly and decide.</w:t>
+      </w:r>
+    </w:p>
+    <w:p>
+      <w:pPr>
+        <w:pStyle w:val="Heading2"/>
+      </w:pPr>
+      <w:proofErr w:type="spellStart"/>
+      <w:r>
+        <w:t>DexTools</w:t>
+      </w:r>
+      <w:proofErr w:type="spellEnd"/>
+      <w:r>
+        <w:t xml:space="preserve"> New Pair Explorer or </w:t>
+      </w:r>
+      <w:proofErr w:type="spellStart"/>
+      <w:r>
+        <w:t>DexTools</w:t>
+      </w:r>
+      <w:proofErr w:type="spellEnd"/>
+      <w:r>
+        <w:t xml:space="preserve"> Bot</w:t>
+      </w:r>
+    </w:p>
+    <w:p>
+      <w:r>
+        <w:t xml:space="preserve">Head out to </w:t>
+      </w:r>
+      <w:hyperlink r:id="rId15" w:history="1">
+        <w:r>
+          <w:rPr>
+            <w:rStyle w:val="Hyperlink"/>
+          </w:rPr>
+          <w:t>https://www.dextools.io/app/</w:t>
+        </w:r>
+      </w:hyperlink>
+      <w:r>
+        <w:t xml:space="preserve"> and</w:t>
+      </w:r>
+      <w:r>
+        <w:t xml:space="preserve"> check the highlighted menu items below. </w:t>
+      </w:r>
+      <w:r>
+        <w:t xml:space="preserve"> </w:t>
+      </w:r>
+    </w:p>
+    <w:p>
+      <w:r>
+        <w:drawing>
+          <wp:inline distT="0" distB="0" distL="0" distR="0" wp14:anchorId="47D3BF02" wp14:editId="7D227BEC">
+            <wp:extent cx="5943600" cy="3402330"/>
+            <wp:effectExtent l="0" t="0" r="0" b="0"/>
+            <wp:docPr id="6" name="Picture 6"/>
+            <wp:cNvGraphicFramePr>
+              <a:graphicFrameLocks xmlns:a="http://schemas.openxmlformats.org/drawingml/2006/main" noChangeAspect="1"/>
+            </wp:cNvGraphicFramePr>
+            <a:graphic xmlns:a="http://schemas.openxmlformats.org/drawingml/2006/main">
+              <a:graphicData uri="http://schemas.openxmlformats.org/drawingml/2006/picture">
+                <pic:pic xmlns:pic="http://schemas.openxmlformats.org/drawingml/2006/picture">
+                  <pic:nvPicPr>
+                    <pic:cNvPr id="1" name=""/>
+                    <pic:cNvPicPr/>
+                  </pic:nvPicPr>
+                  <pic:blipFill>
+                    <a:blip r:embed="rId16"/>
+                    <a:stretch>
+                      <a:fillRect/>
+                    </a:stretch>
+                  </pic:blipFill>
+                  <pic:spPr>
+                    <a:xfrm>
+                      <a:off x="0" y="0"/>
+                      <a:ext cx="5943600" cy="3402330"/>
+                    </a:xfrm>
+                    <a:prstGeom prst="rect">
+                      <a:avLst/>
+                    </a:prstGeom>
+                  </pic:spPr>
+                </pic:pic>
+              </a:graphicData>
+            </a:graphic>
+          </wp:inline>
+        </w:drawing>
+      </w:r>
+    </w:p>
+    <w:p>
+      <w:pPr>
+        <w:rPr>
+          <w:rStyle w:val="Heading3Char"/>
+        </w:rPr>
+      </w:pPr>
+      <w:r>
+        <w:rPr>
+          <w:rStyle w:val="Heading3Char"/>
+        </w:rPr>
+        <w:t>Live New Pairs</w:t>
+      </w:r>
+    </w:p>
+    <w:p>
+      <w:r>
+        <w:lastRenderedPageBreak/>
+        <w:t xml:space="preserve">These are the tokens displayed in real-time when the liquidity is added to the </w:t>
+      </w:r>
+      <w:proofErr w:type="spellStart"/>
+      <w:r>
+        <w:t>Uniswap</w:t>
+      </w:r>
+      <w:proofErr w:type="spellEnd"/>
+      <w:r>
+        <w:t xml:space="preserve">. So, you can do some research on each tokens and if it sounds legit, you can get into it early. </w:t>
+      </w:r>
+    </w:p>
+    <w:p>
+      <w:r>
+        <w:drawing>
+          <wp:inline distT="0" distB="0" distL="0" distR="0" wp14:anchorId="0467C950" wp14:editId="03B94730">
+            <wp:extent cx="5943600" cy="3287395"/>
+            <wp:effectExtent l="0" t="0" r="0" b="0"/>
+            <wp:docPr id="7" name="Picture 7"/>
+            <wp:cNvGraphicFramePr>
+              <a:graphicFrameLocks xmlns:a="http://schemas.openxmlformats.org/drawingml/2006/main" noChangeAspect="1"/>
+            </wp:cNvGraphicFramePr>
+            <a:graphic xmlns:a="http://schemas.openxmlformats.org/drawingml/2006/main">
+              <a:graphicData uri="http://schemas.openxmlformats.org/drawingml/2006/picture">
+                <pic:pic xmlns:pic="http://schemas.openxmlformats.org/drawingml/2006/picture">
+                  <pic:nvPicPr>
+                    <pic:cNvPr id="1" name=""/>
+                    <pic:cNvPicPr/>
+                  </pic:nvPicPr>
+                  <pic:blipFill>
+                    <a:blip r:embed="rId17"/>
+                    <a:stretch>
+                      <a:fillRect/>
+                    </a:stretch>
+                  </pic:blipFill>
+                  <pic:spPr>
+                    <a:xfrm>
+                      <a:off x="0" y="0"/>
+                      <a:ext cx="5943600" cy="3287395"/>
+                    </a:xfrm>
+                    <a:prstGeom prst="rect">
+                      <a:avLst/>
+                    </a:prstGeom>
+                  </pic:spPr>
+                </pic:pic>
+              </a:graphicData>
+            </a:graphic>
+          </wp:inline>
+        </w:drawing>
+      </w:r>
+    </w:p>
+    <w:p>
+      <w:pPr>
+        <w:pStyle w:val="Heading3"/>
+      </w:pPr>
+      <w:r>
+        <w:t xml:space="preserve">Big Swap Explorer </w:t>
+      </w:r>
+    </w:p>
+    <w:p>
+      <w:r>
+        <w:t>Access to all big buy/sell transactions that are more than 10000 USD. You can do some research on those coins and if they are legit, you can also be part of it as an early investor. Or, if you think it’s a pump and dump, you can participate in it too with high risk. Or, if they are front runner bots, you can deploy your bot to front run on buy orders.</w:t>
+      </w:r>
+    </w:p>
+    <w:p>
+      <w:r>
+        <w:drawing>
+          <wp:inline distT="0" distB="0" distL="0" distR="0" wp14:anchorId="1FB27459" wp14:editId="20F6EEF9">
+            <wp:extent cx="5943600" cy="3234690"/>
+            <wp:effectExtent l="0" t="0" r="0" b="0"/>
+            <wp:docPr id="8" name="Picture 8"/>
+            <wp:cNvGraphicFramePr>
+              <a:graphicFrameLocks xmlns:a="http://schemas.openxmlformats.org/drawingml/2006/main" noChangeAspect="1"/>
+            </wp:cNvGraphicFramePr>
+            <a:graphic xmlns:a="http://schemas.openxmlformats.org/drawingml/2006/main">
+              <a:graphicData uri="http://schemas.openxmlformats.org/drawingml/2006/picture">
+                <pic:pic xmlns:pic="http://schemas.openxmlformats.org/drawingml/2006/picture">
+                  <pic:nvPicPr>
+                    <pic:cNvPr id="1" name=""/>
+                    <pic:cNvPicPr/>
+                  </pic:nvPicPr>
+                  <pic:blipFill>
+                    <a:blip r:embed="rId18"/>
+                    <a:stretch>
+                      <a:fillRect/>
+                    </a:stretch>
+                  </pic:blipFill>
+                  <pic:spPr>
+                    <a:xfrm>
+                      <a:off x="0" y="0"/>
+                      <a:ext cx="5943600" cy="3234690"/>
+                    </a:xfrm>
+                    <a:prstGeom prst="rect">
+                      <a:avLst/>
+                    </a:prstGeom>
+                  </pic:spPr>
+                </pic:pic>
+              </a:graphicData>
+            </a:graphic>
+          </wp:inline>
+        </w:drawing>
+      </w:r>
+    </w:p>
+    <w:p>
+      <w:pPr>
+        <w:pStyle w:val="Heading3"/>
+      </w:pPr>
+      <w:r>
+        <w:lastRenderedPageBreak/>
+        <w:t>New Pairs Bot</w:t>
+      </w:r>
+    </w:p>
+    <w:p>
+      <w:r>
+        <w:t xml:space="preserve">Telegram bot where you can subscribe to get notifications whenever a new liquidity is added to </w:t>
+      </w:r>
+      <w:proofErr w:type="spellStart"/>
+      <w:r>
+        <w:t>Uniswap</w:t>
+      </w:r>
+      <w:proofErr w:type="spellEnd"/>
+      <w:r>
+        <w:t xml:space="preserve">. You can then check the token whose liquidity is added. Then do some little research on the project. If the project is legit, you can buy the tokens and become an early investor. The link is </w:t>
+      </w:r>
+      <w:hyperlink r:id="rId19" w:history="1">
+        <w:r>
+          <w:rPr>
+            <w:rStyle w:val="Hyperlink"/>
+          </w:rPr>
+          <w:t>https://t.me/DEXTNewPairsBot</w:t>
+        </w:r>
+      </w:hyperlink>
+      <w:r>
+        <w:t>.</w:t>
+      </w:r>
+    </w:p>
+    <w:p>
+      <w:pPr>
+        <w:pStyle w:val="Heading1"/>
+      </w:pPr>
+      <w:r>
+        <w:t>Attacks in Crypto</w:t>
+      </w:r>
+    </w:p>
+    <w:p>
+      <w:r>
+        <w:t xml:space="preserve">Wow man. Crypto is susceptible to lot of attacks. People made millions, billions exploiting the </w:t>
+      </w:r>
+      <w:r>
+        <w:t xml:space="preserve">shortcomings of decentralized nature of the crypto. I will try my best to list them here as and when I hear anything that is helpful for us to be aware. </w:t>
+      </w:r>
+    </w:p>
+    <w:p>
+      <w:pPr>
+        <w:pStyle w:val="Heading2"/>
+      </w:pPr>
+      <w:r>
+        <w:t>Front-running Bot Buy Attack</w:t>
+      </w:r>
+    </w:p>
+    <w:p>
+      <w:r>
+        <w:t xml:space="preserve">Front running is an automated trading strategy that works on decentralized exchanges. It occurs when a normal person sends a large buy order to an exchange like </w:t>
+      </w:r>
+      <w:proofErr w:type="spellStart"/>
+      <w:r>
+        <w:t>PancakeSwap</w:t>
+      </w:r>
+      <w:proofErr w:type="spellEnd"/>
+      <w:r>
+        <w:t xml:space="preserve"> or </w:t>
+      </w:r>
+      <w:proofErr w:type="spellStart"/>
+      <w:r>
+        <w:t>Uniswap</w:t>
+      </w:r>
+      <w:proofErr w:type="spellEnd"/>
+      <w:r>
+        <w:t>.</w:t>
+      </w:r>
+    </w:p>
+    <w:p>
+      <w:r>
+        <w:t>The pending buy order is noticed by an automated trading bot listening to all new BSC transactions. The trading bot knows that this big order is going to increase the price.</w:t>
+      </w:r>
+    </w:p>
+    <w:p>
+      <w:r>
+        <w:t xml:space="preserve">To exploit this price movement, the </w:t>
+      </w:r>
+      <w:proofErr w:type="spellStart"/>
+      <w:r>
+        <w:t>bot</w:t>
+      </w:r>
+      <w:proofErr w:type="spellEnd"/>
+      <w:r>
+        <w:t xml:space="preserve"> slips a buy order in right before the original buy order, and exits its position with a sell order for the same size right after the original order.</w:t>
+      </w:r>
+    </w:p>
+    <w:p>
+      <w:r>
+        <w:t xml:space="preserve">Front running on decentralized exchanges is best understood by example. Here we see an example from the cryptocurrency </w:t>
+      </w:r>
+      <w:proofErr w:type="spellStart"/>
+      <w:r>
+        <w:t>CorgiCoin</w:t>
+      </w:r>
+      <w:proofErr w:type="spellEnd"/>
+      <w:r>
+        <w:t xml:space="preserve">. The image below is a screenshot from </w:t>
+      </w:r>
+      <w:proofErr w:type="spellStart"/>
+      <w:r>
+        <w:t>BscScan</w:t>
+      </w:r>
+      <w:proofErr w:type="spellEnd"/>
+      <w:r>
+        <w:t xml:space="preserve">. </w:t>
+      </w:r>
+      <w:proofErr w:type="spellStart"/>
+      <w:r>
+        <w:t>BscScan</w:t>
+      </w:r>
+      <w:proofErr w:type="spellEnd"/>
+      <w:r>
+        <w:t xml:space="preserve"> is a blockchain explorer that lists every transaction that happens on the </w:t>
+      </w:r>
+      <w:proofErr w:type="spellStart"/>
+      <w:r>
+        <w:t>Binance</w:t>
+      </w:r>
+      <w:proofErr w:type="spellEnd"/>
+      <w:r>
+        <w:t xml:space="preserve"> Smart Chain.</w:t>
+      </w:r>
+    </w:p>
+    <w:p>
+      <w:r>
+        <w:t>Identifying front running is easy once you know what to look for. It always has these characteristics:</w:t>
+      </w:r>
+    </w:p>
+    <w:p>
+      <w:r>
+        <w:t xml:space="preserve">Three trades at the same time: the front runner buy, then the actual buy, then the front runner sell. (Note that on </w:t>
+      </w:r>
+      <w:proofErr w:type="spellStart"/>
+      <w:r>
+        <w:t>BscScan</w:t>
+      </w:r>
+      <w:proofErr w:type="spellEnd"/>
+      <w:r>
+        <w:t xml:space="preserve"> the most recent transactions show up first).</w:t>
+      </w:r>
+    </w:p>
+    <w:p>
+      <w:r>
+        <w:t xml:space="preserve">The two outside trades have the same address and same quantity: the front runner ends up with no position. In this case, the front runner doesn’t actually want to own </w:t>
+      </w:r>
+      <w:proofErr w:type="spellStart"/>
+      <w:r>
+        <w:t>CorgiCoin</w:t>
+      </w:r>
+      <w:proofErr w:type="spellEnd"/>
+      <w:r>
+        <w:t>, he just wants to make risk-free profit.</w:t>
+      </w:r>
+    </w:p>
+    <w:p>
+      <w:r>
+        <w:t xml:space="preserve">In this case, we see that the front runner bought 6.279 million </w:t>
+      </w:r>
+      <w:proofErr w:type="spellStart"/>
+      <w:r>
+        <w:t>CorgiCoin</w:t>
+      </w:r>
+      <w:proofErr w:type="spellEnd"/>
+      <w:r>
+        <w:t xml:space="preserve"> and then sold 6.279 million </w:t>
+      </w:r>
+      <w:proofErr w:type="spellStart"/>
+      <w:r>
+        <w:t>CorgiCoin</w:t>
+      </w:r>
+      <w:proofErr w:type="spellEnd"/>
+      <w:r>
+        <w:t xml:space="preserve"> immediately afterward at a slightly higher price, locking in a risk-free profit.</w:t>
+      </w:r>
+    </w:p>
+    <w:p>
+      <w:r>
+        <w:t>Blockchain transactions are grouped into chunks called blocks</w:t>
+      </w:r>
+    </w:p>
+    <w:p>
+      <w:r>
+        <w:t>Front running works because time is discretized on the blockchain. This is a fancy way of saying that blockchain transactions are grouped into blocks, rather than occurring one at a time.</w:t>
+      </w:r>
+    </w:p>
+    <w:p>
+      <w:r>
+        <w:t xml:space="preserve">When someone sends a buy order to </w:t>
+      </w:r>
+      <w:proofErr w:type="spellStart"/>
+      <w:r>
+        <w:t>PancakeSwap</w:t>
+      </w:r>
+      <w:proofErr w:type="spellEnd"/>
+      <w:r>
+        <w:t>, that order sits in a pool of pending transactions that have not yet been incorporated into the next block. These pending transactions are visible to anyone listening — that is, any computer running a full node.</w:t>
+      </w:r>
+    </w:p>
+    <w:p>
+      <w:r>
+        <w:t>In the example above, we saw that the order of the three trades was:</w:t>
+      </w:r>
+    </w:p>
+    <w:p>
+      <w:r>
+        <w:t>Front runner buys</w:t>
+      </w:r>
+    </w:p>
+    <w:p>
+      <w:r>
+        <w:lastRenderedPageBreak/>
+        <w:t>Normal person buys</w:t>
+      </w:r>
+    </w:p>
+    <w:p>
+      <w:r>
+        <w:t>Front runner sells</w:t>
+      </w:r>
+    </w:p>
+    <w:p>
+      <w:r>
+        <w:t>This allows the front runner to exploit the price increase from the original buy order. But how does the front runner make sure that the transactions occur in the right order?</w:t>
+      </w:r>
+    </w:p>
+    <w:p>
+      <w:r>
+        <w:t>Through mining fees! Whenever you submit a transaction to the blockchain, you include a mining fee as an incentive for a miner to include your transaction in the next block. Generally, miners will prioritize transactions that have a higher fee.</w:t>
+      </w:r>
+    </w:p>
+    <w:p>
+      <w:r>
+        <w:t>Therefore, the front runner guarantees the order he wants by sending his buy order with fee larger than the original buy order, and giving his sell order a fee smaller than the original buy order.</w:t>
+      </w:r>
+    </w:p>
+    <w:p>
+      <w:r>
+        <w:t>The front runner makes risk-free profit, and that money has to come from somewhere. Unfortunately, the loss is incurred by the original buyer, who usually has no idea that he is even being front run!</w:t>
+      </w:r>
+    </w:p>
+    <w:p>
+      <w:pPr>
+        <w:pStyle w:val="Heading3"/>
+      </w:pPr>
+      <w:r>
+        <w:t>Solution for front running buy attacks</w:t>
+      </w:r>
+    </w:p>
+    <w:p>
+      <w:pPr>
+        <w:pStyle w:val="Heading4"/>
+      </w:pPr>
+      <w:r>
+        <w:t>Split your buy orders into multiple orders</w:t>
+      </w:r>
+    </w:p>
+    <w:p>
+      <w:r>
+        <w:t>Fortunately, there is a simple solution to avoid having your buy orders front run. Just break your order into smaller chunks. If the amount of potential profit is small, the front runner won’t bother because they have to pay transaction fees. I generally find that orders &lt;$250 do not get front run.</w:t>
+      </w:r>
+      <w:r>
+        <w:t xml:space="preserve"> </w:t>
+      </w:r>
+    </w:p>
+    <w:p>
+      <w:r>
+        <w:t xml:space="preserve">The above post is copied from </w:t>
+      </w:r>
+      <w:hyperlink r:id="rId20" w:history="1">
+        <w:r>
+          <w:rPr>
+            <w:rStyle w:val="Hyperlink"/>
+          </w:rPr>
+          <w:t>https://coin5s.com/story/front-running-pancakeswap-real-examples-instant-risk-free-profit</w:t>
+        </w:r>
+      </w:hyperlink>
+      <w:r>
+        <w:t>. The problem with this solution is you will end paying more gas fee since you are splitting your buy orders into multiple chunks costing you more gas fee in total of all the buy orders.</w:t>
+      </w:r>
+    </w:p>
+    <w:p>
+      <w:pPr>
+        <w:pStyle w:val="Heading4"/>
+      </w:pPr>
+      <w:r>
+        <w:t>Pay high gas fee</w:t>
+      </w:r>
+    </w:p>
+    <w:p>
+      <w:r>
+        <w:t xml:space="preserve">Front-running is a “feature” of how the blockchain is designed.  Transaction fees are an intentional part of the blockchain environment, so the ability to pay for priority (and </w:t>
+      </w:r>
+      <w:proofErr w:type="spellStart"/>
+      <w:r>
+        <w:t>frontrun</w:t>
+      </w:r>
+      <w:proofErr w:type="spellEnd"/>
+      <w:r>
+        <w:t xml:space="preserve"> transactions) is not a design or implementation error.</w:t>
+      </w:r>
+    </w:p>
+    <w:p>
+      <w:r>
+        <w:t>The simplest way to escape front-running is to always pay transaction fees high enough that front-running is no longer profitable.  However, this is an expensive and unsustainable way to beat front-running.</w:t>
+      </w:r>
+    </w:p>
+    <w:p>
+      <w:pPr>
+        <w:pStyle w:val="Heading4"/>
+      </w:pPr>
+      <w:r>
+        <w:t>Decrease Slippage</w:t>
+      </w:r>
+    </w:p>
+    <w:p>
+      <w:r>
+        <w:t xml:space="preserve">When you decrease slippage, you will less likely be a victim of front-run. </w:t>
+      </w:r>
+      <w:r>
+        <w:t>Because</w:t>
+      </w:r>
+      <w:r>
+        <w:t xml:space="preserve"> your trade will only execute when the price meets your small window of price range (ex: +- $2). So, </w:t>
+      </w:r>
+      <w:r>
+        <w:t xml:space="preserve">the front runner / sandwich attacks cannot meet your slippage criteria. Ex: If you want to buy SHIB token which is currently having a low liquidity and </w:t>
+      </w:r>
+      <w:r>
+        <w:t>hence subject</w:t>
+      </w:r>
+      <w:r>
+        <w:t xml:space="preserve"> to high price surges on buy/sell. So, you will issue a buy order for $20000 worth tokens. With a low liquidity, </w:t>
+      </w:r>
+      <w:r>
+        <w:t>the</w:t>
+      </w:r>
+      <w:r>
+        <w:t xml:space="preserve"> price will rise on your purchase. So, this will be viewed a profitable opportunity by front-run bots which </w:t>
+      </w:r>
+      <w:r>
+        <w:t xml:space="preserve">will do so by placing a buy transaction before your transaction </w:t>
+      </w:r>
+      <w:r>
+        <w:t>by supplying little bit high gas fees than you (ex: u supplied 0.01 ETH, and the front runner will supply 0.015 ETH) thus prioritizing his transaction to be mined first before yours. And then</w:t>
+      </w:r>
+      <w:r>
+        <w:t xml:space="preserve"> the frontrunner adds the sell transaction immediately after your buy transaction. So, </w:t>
+      </w:r>
+      <w:r>
+        <w:t>what is</w:t>
+      </w:r>
+      <w:r>
+        <w:t xml:space="preserve"> going on here is your buy transaction and front-runner buy transaction will inflate the price momentarily and then frontrunner sell order comes in and take the inflated price profits and driving back the price down. Your buy order will purchase the tokens at higher price due to the buy order of frontrunner which </w:t>
+      </w:r>
+      <w:r>
+        <w:lastRenderedPageBreak/>
+        <w:t>inflated the price. So, the solution for this is to make your order strictly with the less slippage.</w:t>
+      </w:r>
+      <w:r>
+        <w:t xml:space="preserve"> So, if you wanted to </w:t>
+      </w:r>
+      <w:r>
+        <w:t xml:space="preserve">buy $20000 worth of SHIB tokens, you would originally </w:t>
+      </w:r>
+      <w:r>
+        <w:t>anticipate</w:t>
+      </w:r>
+      <w:r>
+        <w:t xml:space="preserve"> you get </w:t>
+      </w:r>
+      <w:r>
+        <w:t>let’s</w:t>
+      </w:r>
+      <w:r>
+        <w:t xml:space="preserve"> say 50 billion tokens. But you would now get only 45 billion. </w:t>
+      </w:r>
+      <w:r>
+        <w:t>Because</w:t>
+      </w:r>
+      <w:r>
+        <w:t xml:space="preserve"> your transaction was front-run and made the token price go high momentarily. If you did specify the slippage may be 1%, then it </w:t>
+      </w:r>
+      <w:r>
+        <w:t>would not</w:t>
+      </w:r>
+      <w:r>
+        <w:t xml:space="preserve"> have attracted the frontrunning bots. </w:t>
+      </w:r>
+      <w:r>
+        <w:t>Because</w:t>
+      </w:r>
+      <w:r>
+        <w:t xml:space="preserve"> the high slippage is seen as honeypot</w:t>
+      </w:r>
+      <w:r>
+        <w:t xml:space="preserve"> by frontrunning bots. So, they know your buy transaction will succeed even when the token price is inflated and hence the high slippage is used as an opportunity to buy before you, inflate the price, then your buy order will still work due to high slippage, then it will inflate the price again, then take all the inflated price profits, then drive the price down again. So, indirectly, your money is already taken away by frontrunning bot selling the token at the high price. So, as a </w:t>
+      </w:r>
+      <w:r>
+        <w:t>long-term</w:t>
+      </w:r>
+      <w:r>
+        <w:t xml:space="preserve"> holder, you will have to wait for the price to go high organically </w:t>
+      </w:r>
+      <w:r>
+        <w:t>and</w:t>
+      </w:r>
+      <w:r>
+        <w:t xml:space="preserve"> if your purchase didn’t meet your quantity goal, you will have to again send another buy order. </w:t>
+      </w:r>
+      <w:r>
+        <w:t>So,</w:t>
+      </w:r>
+      <w:r>
+        <w:t xml:space="preserve"> to summarize, enter less slippage when you are putting in a huge money and may be little high gas fee so your transaction will be </w:t>
+      </w:r>
+      <w:proofErr w:type="spellStart"/>
+      <w:r>
+        <w:t>frontrun</w:t>
+      </w:r>
+      <w:proofErr w:type="spellEnd"/>
+      <w:r>
+        <w:t xml:space="preserve"> and to </w:t>
+      </w:r>
+      <w:r>
+        <w:t xml:space="preserve">keep </w:t>
+      </w:r>
+      <w:r>
+        <w:t>the bots</w:t>
+      </w:r>
+      <w:r>
+        <w:t xml:space="preserve"> out of your way</w:t>
+      </w:r>
+      <w:r>
+        <w:t xml:space="preserve">. </w:t>
+      </w:r>
+    </w:p>
+    <w:p>
+      <w:pPr>
+        <w:pStyle w:val="Heading2"/>
+      </w:pPr>
+      <w:r>
+        <w:t>Paying gas fee for failed transactions</w:t>
+      </w:r>
+    </w:p>
+    <w:p>
+      <w:r>
+        <w:t>Initially, I made the exchange quote call in the smart contract. Price quote gives you the exchange rate for ETH/ERC20, ERC20/ETH or ERC20/ERC20. Remember, all the code that you execute inside of the smart contract costs real money. Do not write unnecessary code there. This logic could be easily delegated to the backend code. It had cost me $20 to build this bot, due to the failed transactions. As it turned out there is a bug in Ethereum, whereby if the transaction fails for any reason, you pay all of the gas! This bug is assert. On failure, assert gorges on ALL of your gas. Happy days for miners. So either use revert or require</w:t>
+      </w:r>
+      <w:r>
+        <w:t>.</w:t>
+      </w:r>
+    </w:p>
+    <w:p>
+      <w:r>
+        <w:t xml:space="preserve">I copied this post from the link </w:t>
+      </w:r>
+      <w:hyperlink r:id="rId21" w:history="1">
+        <w:r>
+          <w:rPr>
+            <w:rStyle w:val="Hyperlink"/>
+          </w:rPr>
+          <w:t>https://nazariyv.medium.com/crypto-front-running-for-dummies-bed2d4682db0</w:t>
+        </w:r>
+      </w:hyperlink>
+      <w:r>
+        <w:t>.</w:t>
+      </w:r>
+    </w:p>
+    <w:p/>
+    <w:p/>
     <w:sectPr>
       <w:pgSz w:w="12240" w:h="15840"/>
       <w:pgMar w:top="1440" w:right="1440" w:bottom="1440" w:left="1440" w:header="720" w:footer="720" w:gutter="0"/>
@@ -2195,6 +4893,95 @@
     </w:lvl>
   </w:abstractNum>
   <w:abstractNum w:abstractNumId="1" w15:restartNumberingAfterBreak="0">
+    <w:nsid w:val="06A4796E"/>
+    <w:multiLevelType w:val="hybridMultilevel"/>
+    <w:tmpl w:val="41CCB3D4"/>
+    <w:lvl w:ilvl="0" w:tplc="0409000F">
+      <w:start w:val="1"/>
+      <w:numFmt w:val="decimal"/>
+      <w:lvlText w:val="%1."/>
+      <w:lvlJc w:val="left"/>
+      <w:pPr>
+        <w:ind w:left="720" w:hanging="360"/>
+      </w:pPr>
+      <w:rPr>
+        <w:rFonts w:hint="default"/>
+      </w:rPr>
+    </w:lvl>
+    <w:lvl w:ilvl="1" w:tplc="04090019" w:tentative="1">
+      <w:start w:val="1"/>
+      <w:numFmt w:val="lowerLetter"/>
+      <w:lvlText w:val="%2."/>
+      <w:lvlJc w:val="left"/>
+      <w:pPr>
+        <w:ind w:left="1440" w:hanging="360"/>
+      </w:pPr>
+    </w:lvl>
+    <w:lvl w:ilvl="2" w:tplc="0409001B" w:tentative="1">
+      <w:start w:val="1"/>
+      <w:numFmt w:val="lowerRoman"/>
+      <w:lvlText w:val="%3."/>
+      <w:lvlJc w:val="right"/>
+      <w:pPr>
+        <w:ind w:left="2160" w:hanging="180"/>
+      </w:pPr>
+    </w:lvl>
+    <w:lvl w:ilvl="3" w:tplc="0409000F" w:tentative="1">
+      <w:start w:val="1"/>
+      <w:numFmt w:val="decimal"/>
+      <w:lvlText w:val="%4."/>
+      <w:lvlJc w:val="left"/>
+      <w:pPr>
+        <w:ind w:left="2880" w:hanging="360"/>
+      </w:pPr>
+    </w:lvl>
+    <w:lvl w:ilvl="4" w:tplc="04090019" w:tentative="1">
+      <w:start w:val="1"/>
+      <w:numFmt w:val="lowerLetter"/>
+      <w:lvlText w:val="%5."/>
+      <w:lvlJc w:val="left"/>
+      <w:pPr>
+        <w:ind w:left="3600" w:hanging="360"/>
+      </w:pPr>
+    </w:lvl>
+    <w:lvl w:ilvl="5" w:tplc="0409001B" w:tentative="1">
+      <w:start w:val="1"/>
+      <w:numFmt w:val="lowerRoman"/>
+      <w:lvlText w:val="%6."/>
+      <w:lvlJc w:val="right"/>
+      <w:pPr>
+        <w:ind w:left="4320" w:hanging="180"/>
+      </w:pPr>
+    </w:lvl>
+    <w:lvl w:ilvl="6" w:tplc="0409000F" w:tentative="1">
+      <w:start w:val="1"/>
+      <w:numFmt w:val="decimal"/>
+      <w:lvlText w:val="%7."/>
+      <w:lvlJc w:val="left"/>
+      <w:pPr>
+        <w:ind w:left="5040" w:hanging="360"/>
+      </w:pPr>
+    </w:lvl>
+    <w:lvl w:ilvl="7" w:tplc="04090019" w:tentative="1">
+      <w:start w:val="1"/>
+      <w:numFmt w:val="lowerLetter"/>
+      <w:lvlText w:val="%8."/>
+      <w:lvlJc w:val="left"/>
+      <w:pPr>
+        <w:ind w:left="5760" w:hanging="360"/>
+      </w:pPr>
+    </w:lvl>
+    <w:lvl w:ilvl="8" w:tplc="0409001B" w:tentative="1">
+      <w:start w:val="1"/>
+      <w:numFmt w:val="lowerRoman"/>
+      <w:lvlText w:val="%9."/>
+      <w:lvlJc w:val="right"/>
+      <w:pPr>
+        <w:ind w:left="6480" w:hanging="180"/>
+      </w:pPr>
+    </w:lvl>
+  </w:abstractNum>
+  <w:abstractNum w:abstractNumId="2" w15:restartNumberingAfterBreak="0">
     <w:nsid w:val="0A533991"/>
     <w:multiLevelType w:val="hybridMultilevel"/>
     <w:tmpl w:val="7B48D936"/>
@@ -2307,7 +5094,7 @@
       </w:rPr>
     </w:lvl>
   </w:abstractNum>
-  <w:abstractNum w:abstractNumId="2" w15:restartNumberingAfterBreak="0">
+  <w:abstractNum w:abstractNumId="3" w15:restartNumberingAfterBreak="0">
     <w:nsid w:val="13AB38B5"/>
     <w:multiLevelType w:val="hybridMultilevel"/>
     <w:tmpl w:val="8E1AEAB6"/>
@@ -2420,7 +5207,7 @@
       </w:rPr>
     </w:lvl>
   </w:abstractNum>
-  <w:abstractNum w:abstractNumId="3" w15:restartNumberingAfterBreak="0">
+  <w:abstractNum w:abstractNumId="4" w15:restartNumberingAfterBreak="0">
     <w:nsid w:val="25C122FE"/>
     <w:multiLevelType w:val="hybridMultilevel"/>
     <w:tmpl w:val="474A3970"/>
@@ -2533,7 +5320,120 @@
       </w:rPr>
     </w:lvl>
   </w:abstractNum>
-  <w:abstractNum w:abstractNumId="4" w15:restartNumberingAfterBreak="0">
+  <w:abstractNum w:abstractNumId="5" w15:restartNumberingAfterBreak="0">
+    <w:nsid w:val="2E8D1BDB"/>
+    <w:multiLevelType w:val="multilevel"/>
+    <w:tmpl w:val="A50C2BFA"/>
+    <w:lvl w:ilvl="0">
+      <w:start w:val="1"/>
+      <w:numFmt w:val="decimal"/>
+      <w:lvlText w:val="%1."/>
+      <w:lvlJc w:val="left"/>
+      <w:pPr>
+        <w:tabs>
+          <w:tab w:val="num" w:pos="720"/>
+        </w:tabs>
+        <w:ind w:left="720" w:hanging="360"/>
+      </w:pPr>
+    </w:lvl>
+    <w:lvl w:ilvl="1" w:tentative="1">
+      <w:start w:val="1"/>
+      <w:numFmt w:val="decimal"/>
+      <w:lvlText w:val="%2."/>
+      <w:lvlJc w:val="left"/>
+      <w:pPr>
+        <w:tabs>
+          <w:tab w:val="num" w:pos="1440"/>
+        </w:tabs>
+        <w:ind w:left="1440" w:hanging="360"/>
+      </w:pPr>
+    </w:lvl>
+    <w:lvl w:ilvl="2" w:tentative="1">
+      <w:start w:val="1"/>
+      <w:numFmt w:val="decimal"/>
+      <w:lvlText w:val="%3."/>
+      <w:lvlJc w:val="left"/>
+      <w:pPr>
+        <w:tabs>
+          <w:tab w:val="num" w:pos="2160"/>
+        </w:tabs>
+        <w:ind w:left="2160" w:hanging="360"/>
+      </w:pPr>
+    </w:lvl>
+    <w:lvl w:ilvl="3" w:tentative="1">
+      <w:start w:val="1"/>
+      <w:numFmt w:val="decimal"/>
+      <w:lvlText w:val="%4."/>
+      <w:lvlJc w:val="left"/>
+      <w:pPr>
+        <w:tabs>
+          <w:tab w:val="num" w:pos="2880"/>
+        </w:tabs>
+        <w:ind w:left="2880" w:hanging="360"/>
+      </w:pPr>
+    </w:lvl>
+    <w:lvl w:ilvl="4" w:tentative="1">
+      <w:start w:val="1"/>
+      <w:numFmt w:val="decimal"/>
+      <w:lvlText w:val="%5."/>
+      <w:lvlJc w:val="left"/>
+      <w:pPr>
+        <w:tabs>
+          <w:tab w:val="num" w:pos="3600"/>
+        </w:tabs>
+        <w:ind w:left="3600" w:hanging="360"/>
+      </w:pPr>
+    </w:lvl>
+    <w:lvl w:ilvl="5" w:tentative="1">
+      <w:start w:val="1"/>
+      <w:numFmt w:val="decimal"/>
+      <w:lvlText w:val="%6."/>
+      <w:lvlJc w:val="left"/>
+      <w:pPr>
+        <w:tabs>
+          <w:tab w:val="num" w:pos="4320"/>
+        </w:tabs>
+        <w:ind w:left="4320" w:hanging="360"/>
+      </w:pPr>
+    </w:lvl>
+    <w:lvl w:ilvl="6" w:tentative="1">
+      <w:start w:val="1"/>
+      <w:numFmt w:val="decimal"/>
+      <w:lvlText w:val="%7."/>
+      <w:lvlJc w:val="left"/>
+      <w:pPr>
+        <w:tabs>
+          <w:tab w:val="num" w:pos="5040"/>
+        </w:tabs>
+        <w:ind w:left="5040" w:hanging="360"/>
+      </w:pPr>
+    </w:lvl>
+    <w:lvl w:ilvl="7" w:tentative="1">
+      <w:start w:val="1"/>
+      <w:numFmt w:val="decimal"/>
+      <w:lvlText w:val="%8."/>
+      <w:lvlJc w:val="left"/>
+      <w:pPr>
+        <w:tabs>
+          <w:tab w:val="num" w:pos="5760"/>
+        </w:tabs>
+        <w:ind w:left="5760" w:hanging="360"/>
+      </w:pPr>
+    </w:lvl>
+    <w:lvl w:ilvl="8" w:tentative="1">
+      <w:start w:val="1"/>
+      <w:numFmt w:val="decimal"/>
+      <w:lvlText w:val="%9."/>
+      <w:lvlJc w:val="left"/>
+      <w:pPr>
+        <w:tabs>
+          <w:tab w:val="num" w:pos="6480"/>
+        </w:tabs>
+        <w:ind w:left="6480" w:hanging="360"/>
+      </w:pPr>
+    </w:lvl>
+  </w:abstractNum>
+  <w:abstractNum w:abstractNumId="6" w15:restartNumberingAfterBreak="0">
     <w:nsid w:val="2F824D4C"/>
     <w:multiLevelType w:val="hybridMultilevel"/>
     <w:tmpl w:val="63F4F44E"/>
@@ -2646,7 +5546,7 @@
       </w:rPr>
     </w:lvl>
   </w:abstractNum>
-  <w:abstractNum w:abstractNumId="5" w15:restartNumberingAfterBreak="0">
+  <w:abstractNum w:abstractNumId="7" w15:restartNumberingAfterBreak="0">
     <w:nsid w:val="33D64677"/>
     <w:multiLevelType w:val="hybridMultilevel"/>
     <w:tmpl w:val="03E24808"/>
@@ -2759,7 +5659,7 @@
       </w:rPr>
     </w:lvl>
   </w:abstractNum>
-  <w:abstractNum w:abstractNumId="6" w15:restartNumberingAfterBreak="0">
+  <w:abstractNum w:abstractNumId="8" w15:restartNumberingAfterBreak="0">
     <w:nsid w:val="37CA05A6"/>
     <w:multiLevelType w:val="hybridMultilevel"/>
     <w:tmpl w:val="DF12778A"/>
@@ -2872,7 +5772,7 @@
       </w:rPr>
     </w:lvl>
   </w:abstractNum>
-  <w:abstractNum w:abstractNumId="7" w15:restartNumberingAfterBreak="0">
+  <w:abstractNum w:abstractNumId="9" w15:restartNumberingAfterBreak="0">
     <w:nsid w:val="389A22F1"/>
     <w:multiLevelType w:val="hybridMultilevel"/>
     <w:tmpl w:val="4A68CB10"/>
@@ -2985,7 +5885,7 @@
       </w:rPr>
     </w:lvl>
   </w:abstractNum>
-  <w:abstractNum w:abstractNumId="8" w15:restartNumberingAfterBreak="0">
+  <w:abstractNum w:abstractNumId="10" w15:restartNumberingAfterBreak="0">
     <w:nsid w:val="55F56DBC"/>
     <w:multiLevelType w:val="hybridMultilevel"/>
     <w:tmpl w:val="36A4927A"/>
@@ -3098,7 +5998,7 @@
       </w:rPr>
     </w:lvl>
   </w:abstractNum>
-  <w:abstractNum w:abstractNumId="9" w15:restartNumberingAfterBreak="0">
+  <w:abstractNum w:abstractNumId="11" w15:restartNumberingAfterBreak="0">
     <w:nsid w:val="64182726"/>
     <w:multiLevelType w:val="hybridMultilevel"/>
     <w:tmpl w:val="20EED3D0"/>
@@ -3211,7 +6111,7 @@
       </w:rPr>
     </w:lvl>
   </w:abstractNum>
-  <w:abstractNum w:abstractNumId="10" w15:restartNumberingAfterBreak="0">
+  <w:abstractNum w:abstractNumId="12" w15:restartNumberingAfterBreak="0">
     <w:nsid w:val="65C33E47"/>
     <w:multiLevelType w:val="hybridMultilevel"/>
     <w:tmpl w:val="DB6C450A"/>
@@ -3324,7 +6224,7 @@
       </w:rPr>
     </w:lvl>
   </w:abstractNum>
-  <w:abstractNum w:abstractNumId="11" w15:restartNumberingAfterBreak="0">
+  <w:abstractNum w:abstractNumId="13" w15:restartNumberingAfterBreak="0">
     <w:nsid w:val="75924379"/>
     <w:multiLevelType w:val="hybridMultilevel"/>
     <w:tmpl w:val="88CA2C8E"/>
@@ -3437,7 +6337,7 @@
       </w:rPr>
     </w:lvl>
   </w:abstractNum>
-  <w:abstractNum w:abstractNumId="12" w15:restartNumberingAfterBreak="0">
+  <w:abstractNum w:abstractNumId="14" w15:restartNumberingAfterBreak="0">
     <w:nsid w:val="79656D35"/>
     <w:multiLevelType w:val="hybridMultilevel"/>
     <w:tmpl w:val="A85E903E"/>
@@ -3551,64 +6451,52 @@
     </w:lvl>
   </w:abstractNum>
   <w:num w:numId="1">
-    <w:abstractNumId w:val="2"/>
+    <w:abstractNumId w:val="3"/>
   </w:num>
   <w:num w:numId="2">
+    <w:abstractNumId w:val="13"/>
+  </w:num>
+  <w:num w:numId="3">
+    <w:abstractNumId w:val="14"/>
+  </w:num>
+  <w:num w:numId="4">
     <w:abstractNumId w:val="11"/>
   </w:num>
-  <w:num w:numId="3">
-    <w:abstractNumId w:val="12"/>
-  </w:num>
-  <w:num w:numId="4">
-    <w:abstractNumId w:val="9"/>
-  </w:num>
   <w:num w:numId="5">
-    <w:abstractNumId w:val="4"/>
+    <w:abstractNumId w:val="6"/>
   </w:num>
   <w:num w:numId="6">
-    <w:abstractNumId w:val="8"/>
+    <w:abstractNumId w:val="10"/>
   </w:num>
   <w:num w:numId="7">
     <w:abstractNumId w:val="0"/>
   </w:num>
   <w:num w:numId="8">
-    <w:abstractNumId w:val="5"/>
+    <w:abstractNumId w:val="7"/>
   </w:num>
   <w:num w:numId="9">
+    <w:abstractNumId w:val="4"/>
+  </w:num>
+  <w:num w:numId="10">
     <w:abstractNumId w:val="3"/>
   </w:num>
-  <w:num w:numId="10">
-    <w:abstractNumId w:val="2"/>
-    <w:lvlOverride w:ilvl="0"/>
-    <w:lvlOverride w:ilvl="1"/>
-    <w:lvlOverride w:ilvl="2"/>
-    <w:lvlOverride w:ilvl="3"/>
-    <w:lvlOverride w:ilvl="4"/>
-    <w:lvlOverride w:ilvl="5"/>
-    <w:lvlOverride w:ilvl="6"/>
-    <w:lvlOverride w:ilvl="7"/>
-    <w:lvlOverride w:ilvl="8"/>
-  </w:num>
   <w:num w:numId="11">
-    <w:abstractNumId w:val="10"/>
-    <w:lvlOverride w:ilvl="0"/>
-    <w:lvlOverride w:ilvl="1"/>
-    <w:lvlOverride w:ilvl="2"/>
-    <w:lvlOverride w:ilvl="3"/>
-    <w:lvlOverride w:ilvl="4"/>
-    <w:lvlOverride w:ilvl="5"/>
-    <w:lvlOverride w:ilvl="6"/>
-    <w:lvlOverride w:ilvl="7"/>
-    <w:lvlOverride w:ilvl="8"/>
+    <w:abstractNumId w:val="12"/>
   </w:num>
   <w:num w:numId="12">
+    <w:abstractNumId w:val="2"/>
+  </w:num>
+  <w:num w:numId="13">
+    <w:abstractNumId w:val="8"/>
+  </w:num>
+  <w:num w:numId="14">
+    <w:abstractNumId w:val="9"/>
+  </w:num>
+  <w:num w:numId="15">
     <w:abstractNumId w:val="1"/>
   </w:num>
-  <w:num w:numId="13">
-    <w:abstractNumId w:val="6"/>
-  </w:num>
-  <w:num w:numId="14">
-    <w:abstractNumId w:val="7"/>
+  <w:num w:numId="16">
+    <w:abstractNumId w:val="5"/>
   </w:num>
 </w:numbering>
 </file>
@@ -4078,6 +6966,28 @@
       <w:szCs w:val="24"/>
     </w:rPr>
   </w:style>
+  <w:style w:type="paragraph" w:styleId="Heading4">
+    <w:name w:val="heading 4"/>
+    <w:basedOn w:val="Normal"/>
+    <w:next w:val="Normal"/>
+    <w:link w:val="Heading4Char"/>
+    <w:uiPriority w:val="9"/>
+    <w:unhideWhenUsed/>
+    <w:qFormat/>
+    <w:rsid w:val="007E13D0"/>
+    <w:pPr>
+      <w:keepNext/>
+      <w:keepLines/>
+      <w:spacing w:before="40" w:after="0"/>
+      <w:outlineLvl w:val="3"/>
+    </w:pPr>
+    <w:rPr>
+      <w:rFonts w:asciiTheme="majorHAnsi" w:eastAsiaTheme="majorEastAsia" w:hAnsiTheme="majorHAnsi" w:cstheme="majorBidi"/>
+      <w:i/>
+      <w:iCs/>
+      <w:color w:val="2F5496" w:themeColor="accent1" w:themeShade="BF"/>
+    </w:rPr>
+  </w:style>
   <w:style w:type="character" w:default="1" w:styleId="DefaultParagraphFont">
     <w:name w:val="Default Paragraph Font"/>
     <w:uiPriority w:val="1"/>
@@ -4181,7 +7091,6 @@
     <w:name w:val="Hyperlink"/>
     <w:basedOn w:val="DefaultParagraphFont"/>
     <w:uiPriority w:val="99"/>
-    <w:semiHidden/>
     <w:unhideWhenUsed/>
     <w:rsid w:val="00746799"/>
     <w:rPr>
@@ -4200,6 +7109,55 @@
       <w:color w:val="1F3763" w:themeColor="accent1" w:themeShade="7F"/>
       <w:sz w:val="24"/>
       <w:szCs w:val="24"/>
+    </w:rPr>
+  </w:style>
+  <w:style w:type="paragraph" w:customStyle="1" w:styleId="1qeiagb0cpwnlhdf9xsijm">
+    <w:name w:val="_1qeiagb0cpwnlhdf9xsijm"/>
+    <w:basedOn w:val="Normal"/>
+    <w:rsid w:val="004B1558"/>
+    <w:pPr>
+      <w:spacing w:before="100" w:beforeAutospacing="1" w:after="100" w:afterAutospacing="1" w:line="240" w:lineRule="auto"/>
+    </w:pPr>
+    <w:rPr>
+      <w:rFonts w:ascii="Times New Roman" w:eastAsia="Times New Roman" w:hAnsi="Times New Roman" w:cs="Times New Roman"/>
+      <w:sz w:val="24"/>
+      <w:szCs w:val="24"/>
+    </w:rPr>
+  </w:style>
+  <w:style w:type="character" w:styleId="Strong">
+    <w:name w:val="Strong"/>
+    <w:basedOn w:val="DefaultParagraphFont"/>
+    <w:uiPriority w:val="22"/>
+    <w:qFormat/>
+    <w:rsid w:val="008E0729"/>
+    <w:rPr>
+      <w:b/>
+      <w:bCs/>
+    </w:rPr>
+  </w:style>
+  <w:style w:type="character" w:styleId="UnresolvedMention">
+    <w:name w:val="Unresolved Mention"/>
+    <w:basedOn w:val="DefaultParagraphFont"/>
+    <w:uiPriority w:val="99"/>
+    <w:semiHidden/>
+    <w:unhideWhenUsed/>
+    <w:rsid w:val="001F0279"/>
+    <w:rPr>
+      <w:color w:val="605E5C"/>
+      <w:shd w:val="clear" w:color="auto" w:fill="E1DFDD"/>
+    </w:rPr>
+  </w:style>
+  <w:style w:type="character" w:customStyle="1" w:styleId="Heading4Char">
+    <w:name w:val="Heading 4 Char"/>
+    <w:basedOn w:val="DefaultParagraphFont"/>
+    <w:link w:val="Heading4"/>
+    <w:uiPriority w:val="9"/>
+    <w:rsid w:val="007E13D0"/>
+    <w:rPr>
+      <w:rFonts w:asciiTheme="majorHAnsi" w:eastAsiaTheme="majorEastAsia" w:hAnsiTheme="majorHAnsi" w:cstheme="majorBidi"/>
+      <w:i/>
+      <w:iCs/>
+      <w:color w:val="2F5496" w:themeColor="accent1" w:themeShade="BF"/>
     </w:rPr>
   </w:style>
 </w:styles>

</xml_diff>

<commit_message>
Update My Crypto Trading Cook Book.docx
</commit_message>
<xml_diff>
--- a/My Crypto Trading Cook Book.docx
+++ b/My Crypto Trading Cook Book.docx
@@ -3152,35 +3152,14 @@
     <w:p>
       <w:pPr>
         <w:pStyle w:val="Heading2"/>
-        <w:rPr>
-          <w:rFonts w:eastAsiaTheme="minorHAnsi"/>
-        </w:rPr>
-      </w:pPr>
-      <w:proofErr w:type="spellStart"/>
-      <w:r>
-        <w:rPr>
-          <w:rFonts w:eastAsiaTheme="minorHAnsi"/>
-        </w:rPr>
+      </w:pPr>
+      <w:proofErr w:type="spellStart"/>
+      <w:r>
         <w:t>MemPools</w:t>
       </w:r>
       <w:proofErr w:type="spellEnd"/>
       <w:r>
-        <w:rPr>
-          <w:rFonts w:eastAsiaTheme="minorHAnsi"/>
-        </w:rPr>
-        <w:t xml:space="preserve"> (Post copied from </w:t>
-      </w:r>
-      <w:r>
-        <w:rPr>
-          <w:rFonts w:eastAsiaTheme="minorHAnsi"/>
-        </w:rPr>
-        <w:t>https://www.blocknative.com/blog/mempool-intro</w:t>
-      </w:r>
-      <w:r>
-        <w:rPr>
-          <w:rFonts w:eastAsiaTheme="minorHAnsi"/>
-        </w:rPr>
-        <w:t>)</w:t>
+        <w:t xml:space="preserve"> (Post copied from https://www.blocknative.com/blog/mempool-intro)</w:t>
       </w:r>
     </w:p>
     <w:p>
@@ -3628,552 +3607,517 @@
     </w:p>
     <w:p>
       <w:pPr>
-        <w:pStyle w:val="Heading1"/>
+        <w:pStyle w:val="Heading3"/>
+      </w:pPr>
+      <w:r>
+        <w:t>Tokens vs Coin in Blockchain</w:t>
+      </w:r>
+    </w:p>
+    <w:p>
+      <w:r>
+        <w:t>The term coin generally refers to any cryptocurrency that has its own separate, standalone blockchain. The term token or digital tokens can refer to any cryptocurrency that is built on top of an existing blockchain.</w:t>
+      </w:r>
+    </w:p>
+    <w:p>
+      <w:pPr>
+        <w:pStyle w:val="Heading3"/>
+        <w:rPr>
+          <w:rFonts w:asciiTheme="minorHAnsi" w:eastAsiaTheme="minorHAnsi" w:hAnsiTheme="minorHAnsi" w:cstheme="minorBidi"/>
+          <w:color w:val="auto"/>
+          <w:sz w:val="22"/>
+          <w:szCs w:val="22"/>
+        </w:rPr>
+      </w:pPr>
+      <w:r>
+        <w:rPr>
+          <w:rFonts w:asciiTheme="minorHAnsi" w:eastAsiaTheme="minorHAnsi" w:hAnsiTheme="minorHAnsi" w:cstheme="minorBidi"/>
+          <w:color w:val="auto"/>
+          <w:sz w:val="22"/>
+          <w:szCs w:val="22"/>
+        </w:rPr>
+        <w:t>Bitcoin is perhaps the best example of a coin. Bitcoin not only represents the world’s first cryptocurrency but also the world’s first blockchain</w:t>
+      </w:r>
+      <w:r>
+        <w:rPr>
+          <w:rFonts w:asciiTheme="minorHAnsi" w:eastAsiaTheme="minorHAnsi" w:hAnsiTheme="minorHAnsi" w:cstheme="minorBidi"/>
+          <w:color w:val="auto"/>
+          <w:sz w:val="22"/>
+          <w:szCs w:val="22"/>
+        </w:rPr>
+        <w:t xml:space="preserve">. Also, </w:t>
+      </w:r>
+      <w:proofErr w:type="spellStart"/>
+      <w:r>
+        <w:rPr>
+          <w:rFonts w:asciiTheme="minorHAnsi" w:eastAsiaTheme="minorHAnsi" w:hAnsiTheme="minorHAnsi" w:cstheme="minorBidi"/>
+          <w:color w:val="auto"/>
+          <w:sz w:val="22"/>
+          <w:szCs w:val="22"/>
+        </w:rPr>
+        <w:t>LiteCoin</w:t>
+      </w:r>
+      <w:proofErr w:type="spellEnd"/>
+      <w:r>
+        <w:rPr>
+          <w:rFonts w:asciiTheme="minorHAnsi" w:eastAsiaTheme="minorHAnsi" w:hAnsiTheme="minorHAnsi" w:cstheme="minorBidi"/>
+          <w:color w:val="auto"/>
+          <w:sz w:val="22"/>
+          <w:szCs w:val="22"/>
+        </w:rPr>
+        <w:t xml:space="preserve">, </w:t>
+      </w:r>
+      <w:proofErr w:type="spellStart"/>
+      <w:r>
+        <w:rPr>
+          <w:rFonts w:asciiTheme="minorHAnsi" w:eastAsiaTheme="minorHAnsi" w:hAnsiTheme="minorHAnsi" w:cstheme="minorBidi"/>
+          <w:color w:val="auto"/>
+          <w:sz w:val="22"/>
+          <w:szCs w:val="22"/>
+        </w:rPr>
+        <w:t>DogeCoin</w:t>
+      </w:r>
+      <w:proofErr w:type="spellEnd"/>
+      <w:r>
+        <w:rPr>
+          <w:rFonts w:asciiTheme="minorHAnsi" w:eastAsiaTheme="minorHAnsi" w:hAnsiTheme="minorHAnsi" w:cstheme="minorBidi"/>
+          <w:color w:val="auto"/>
+          <w:sz w:val="22"/>
+          <w:szCs w:val="22"/>
+        </w:rPr>
+        <w:t xml:space="preserve">, Ether, BNB are all coins of their respective blockchain framework. Whereas SHIBA-INU, </w:t>
+      </w:r>
+      <w:proofErr w:type="spellStart"/>
+      <w:r>
+        <w:rPr>
+          <w:rFonts w:asciiTheme="minorHAnsi" w:eastAsiaTheme="minorHAnsi" w:hAnsiTheme="minorHAnsi" w:cstheme="minorBidi"/>
+          <w:color w:val="auto"/>
+          <w:sz w:val="22"/>
+          <w:szCs w:val="22"/>
+        </w:rPr>
+        <w:t>SafeMoon</w:t>
+      </w:r>
+      <w:proofErr w:type="spellEnd"/>
+      <w:r>
+        <w:rPr>
+          <w:rFonts w:asciiTheme="minorHAnsi" w:eastAsiaTheme="minorHAnsi" w:hAnsiTheme="minorHAnsi" w:cstheme="minorBidi"/>
+          <w:color w:val="auto"/>
+          <w:sz w:val="22"/>
+          <w:szCs w:val="22"/>
+        </w:rPr>
+        <w:t xml:space="preserve">, FEG are all tokens from either Ethereum or BNB. </w:t>
+      </w:r>
+    </w:p>
+    <w:p>
+      <w:pPr>
+        <w:pStyle w:val="Heading3"/>
+      </w:pPr>
+      <w:r>
+        <w:t>Tokens in Blockchain</w:t>
+      </w:r>
+      <w:r>
+        <w:t xml:space="preserve"> (Taking Ethereum tokens as an example. Copied from </w:t>
+      </w:r>
+      <w:r>
+        <w:t>https://docs.openzeppelin.com/contracts/4.x/tokens#different-kinds-of-tokens</w:t>
+      </w:r>
+      <w:r>
+        <w:t>)</w:t>
+      </w:r>
+    </w:p>
+    <w:p>
+      <w:r>
+        <w:t xml:space="preserve">A token is a representation of something in the blockchain. This something can be money, time, services, shares in a company, a virtual pet, anything. By representing things as tokens, we can allow smart contracts to interact with them, exchange them, </w:t>
+      </w:r>
+      <w:proofErr w:type="gramStart"/>
+      <w:r>
+        <w:t>create</w:t>
+      </w:r>
+      <w:proofErr w:type="gramEnd"/>
+      <w:r>
+        <w:t xml:space="preserve"> or destroy them.</w:t>
+      </w:r>
+    </w:p>
+    <w:p>
+      <w:r>
+        <w:lastRenderedPageBreak/>
+        <w:t xml:space="preserve">A token contract is simply an Ethereum smart contract. "Sending tokens" </w:t>
+      </w:r>
+      <w:proofErr w:type="gramStart"/>
+      <w:r>
+        <w:t>actually means</w:t>
+      </w:r>
+      <w:proofErr w:type="gramEnd"/>
+      <w:r>
+        <w:t xml:space="preserve"> "calling a method on a smart contract that someone wrote and deployed". At the end of the day, a token contract is not much more than a mapping of addresses to balances, plus some methods to add and subtract from those balances.</w:t>
+      </w:r>
+    </w:p>
+    <w:p>
+      <w:r>
+        <w:t xml:space="preserve">It is these balances that represent the tokens themselves. Someone "has tokens" when their balance in the token contract is non-zero. </w:t>
+      </w:r>
+      <w:proofErr w:type="gramStart"/>
+      <w:r>
+        <w:t>That’s</w:t>
+      </w:r>
+      <w:proofErr w:type="gramEnd"/>
+      <w:r>
+        <w:t xml:space="preserve"> it! These balances could be considered money, experience points in a game, deeds of ownership, or voting rights, and each of these tokens would be stored in different token contracts.</w:t>
+      </w:r>
+    </w:p>
+    <w:p>
+      <w:pPr>
+        <w:pStyle w:val="Heading4"/>
+      </w:pPr>
+      <w:r>
+        <w:t>Different Kinds of Tokens</w:t>
+      </w:r>
+    </w:p>
+    <w:p>
+      <w:r>
+        <w:t xml:space="preserve">Note that there’s a big difference between having two voting rights and two deeds of ownership: each vote is equal to all </w:t>
+      </w:r>
+      <w:proofErr w:type="gramStart"/>
+      <w:r>
+        <w:t>others, but</w:t>
+      </w:r>
+      <w:proofErr w:type="gramEnd"/>
+      <w:r>
+        <w:t xml:space="preserve"> houses usually are not! This is called fungibility. Fungible goods are equivalent and interchangeable, like Ether, fiat currencies, and voting rights. Non-fungible goods are unique and distinct, like deeds of ownership, or collectibles.</w:t>
+      </w:r>
+    </w:p>
+    <w:p>
+      <w:r>
+        <w:t>In a nutshell, when dealing with non-fungibles (like your house) you care about which ones you have, while in fungible assets (like your bank account statement) what matters is how much you have.</w:t>
+      </w:r>
+    </w:p>
+    <w:p>
+      <w:pPr>
+        <w:pStyle w:val="Heading4"/>
+      </w:pPr>
+      <w:r>
+        <w:t>Standards</w:t>
+      </w:r>
+    </w:p>
+    <w:p>
+      <w:r>
+        <w:t xml:space="preserve">Even though the concept of a token is simple, they have a variety of complexities in the implementation. Because everything in Ethereum is just a smart contract, and there are no rules about what smart contracts </w:t>
+      </w:r>
+      <w:proofErr w:type="gramStart"/>
+      <w:r>
+        <w:t>have to</w:t>
+      </w:r>
+      <w:proofErr w:type="gramEnd"/>
+      <w:r>
+        <w:t xml:space="preserve"> do, the community has developed a variety of standards (called EIPs or ERCs) for documenting how a contract can interoperate with other contracts.</w:t>
+      </w:r>
+    </w:p>
+    <w:p>
+      <w:r>
         <w:rPr>
           <w:b/>
           <w:bCs/>
         </w:rPr>
-      </w:pPr>
+        <w:t>ERC20</w:t>
+      </w:r>
+      <w:r>
+        <w:t>: the most widespread token standard for fungible assets, albeit somewhat limited by its simplicity.</w:t>
+      </w:r>
+    </w:p>
+    <w:p>
       <w:r>
         <w:rPr>
           <w:b/>
           <w:bCs/>
         </w:rPr>
-        <w:t>Coin Fundamentals</w:t>
-      </w:r>
-    </w:p>
-    <w:p>
-      <w:pPr>
-        <w:pStyle w:val="Heading2"/>
-      </w:pPr>
-      <w:r>
-        <w:t>Bitcoin</w:t>
-      </w:r>
-      <w:r>
-        <w:t xml:space="preserve"> (BTC)</w:t>
-      </w:r>
-    </w:p>
-    <w:p>
-      <w:pPr>
-        <w:pStyle w:val="Heading2"/>
-      </w:pPr>
-      <w:r>
-        <w:t xml:space="preserve">Ethereum </w:t>
-      </w:r>
-      <w:r>
-        <w:t>(ETH)</w:t>
-      </w:r>
-    </w:p>
-    <w:p>
-      <w:pPr>
-        <w:pStyle w:val="Heading2"/>
-      </w:pPr>
-      <w:r>
-        <w:t xml:space="preserve">Cardano </w:t>
-      </w:r>
-      <w:r>
-        <w:t>(ADA)</w:t>
-      </w:r>
-    </w:p>
-    <w:p>
-      <w:pPr>
-        <w:pStyle w:val="ListParagraph"/>
-        <w:numPr>
-          <w:ilvl w:val="0"/>
-          <w:numId w:val="2"/>
-        </w:numPr>
-      </w:pPr>
-      <w:r>
-        <w:t xml:space="preserve">Cardano overcomes all the pain points of the blockchain protocols involved in BTC and ETH. </w:t>
-      </w:r>
-    </w:p>
-    <w:p>
-      <w:pPr>
-        <w:pStyle w:val="ListParagraph"/>
-        <w:numPr>
-          <w:ilvl w:val="0"/>
-          <w:numId w:val="2"/>
-        </w:numPr>
-      </w:pPr>
-      <w:r>
-        <w:t>It is developed by IOHIK (Input Output Hong Kong) company.</w:t>
-      </w:r>
-    </w:p>
-    <w:p>
-      <w:pPr>
-        <w:pStyle w:val="ListParagraph"/>
-        <w:numPr>
-          <w:ilvl w:val="0"/>
-          <w:numId w:val="2"/>
-        </w:numPr>
-      </w:pPr>
-      <w:r>
-        <w:t>It solves ‘scalability of transactions’ issue in BTC. And bugs stemming from Solidity programming language used to create ETH.</w:t>
-      </w:r>
-    </w:p>
-    <w:p>
-      <w:pPr>
-        <w:pStyle w:val="ListParagraph"/>
-        <w:numPr>
-          <w:ilvl w:val="0"/>
-          <w:numId w:val="2"/>
-        </w:numPr>
-      </w:pPr>
-      <w:r>
-        <w:t xml:space="preserve">It provides a platform to execute smart contracts and to develop and run decentralized applications more efficiently. </w:t>
-      </w:r>
-    </w:p>
-    <w:p>
-      <w:pPr>
-        <w:pStyle w:val="ListParagraph"/>
-        <w:numPr>
-          <w:ilvl w:val="0"/>
-          <w:numId w:val="2"/>
-        </w:numPr>
-      </w:pPr>
-      <w:r>
-        <w:t xml:space="preserve">Other features </w:t>
-      </w:r>
-      <w:proofErr w:type="gramStart"/>
-      <w:r>
-        <w:t>include</w:t>
-      </w:r>
-      <w:proofErr w:type="gramEnd"/>
-      <w:r>
-        <w:t xml:space="preserve"> </w:t>
-      </w:r>
-    </w:p>
-    <w:p>
-      <w:pPr>
-        <w:pStyle w:val="ListParagraph"/>
-        <w:numPr>
-          <w:ilvl w:val="1"/>
-          <w:numId w:val="2"/>
-        </w:numPr>
-      </w:pPr>
-      <w:r>
-        <w:t>Launching side chains</w:t>
-      </w:r>
-    </w:p>
-    <w:p>
-      <w:pPr>
-        <w:pStyle w:val="ListParagraph"/>
-        <w:numPr>
-          <w:ilvl w:val="1"/>
-          <w:numId w:val="2"/>
-        </w:numPr>
-      </w:pPr>
-      <w:r>
-        <w:t>Multi party computation</w:t>
-      </w:r>
-    </w:p>
-    <w:p>
-      <w:pPr>
-        <w:pStyle w:val="ListParagraph"/>
-        <w:numPr>
-          <w:ilvl w:val="1"/>
-          <w:numId w:val="2"/>
-        </w:numPr>
-      </w:pPr>
-      <w:r>
-        <w:lastRenderedPageBreak/>
-        <w:t>Metadata</w:t>
-      </w:r>
-    </w:p>
-    <w:p>
-      <w:pPr>
-        <w:pStyle w:val="ListParagraph"/>
-        <w:numPr>
-          <w:ilvl w:val="0"/>
-          <w:numId w:val="2"/>
-        </w:numPr>
-      </w:pPr>
-      <w:r>
-        <w:t>The protocol itself launched on September 29th, 2017, after two years of rigorous research and development by a robust community of academics comprising of the world’s leading scientists, cryptographers, and researchers.</w:t>
-      </w:r>
-    </w:p>
-    <w:p>
-      <w:pPr>
-        <w:pStyle w:val="ListParagraph"/>
-        <w:numPr>
-          <w:ilvl w:val="0"/>
-          <w:numId w:val="2"/>
-        </w:numPr>
-      </w:pPr>
-      <w:r>
-        <w:t>The aspect of Cardano’s peer-reviewed development process differentiates itself heavily from other blockchains.</w:t>
-      </w:r>
-    </w:p>
-    <w:p>
-      <w:pPr>
-        <w:pStyle w:val="ListParagraph"/>
-        <w:numPr>
-          <w:ilvl w:val="0"/>
-          <w:numId w:val="2"/>
-        </w:numPr>
-      </w:pPr>
-      <w:r>
-        <w:t xml:space="preserve">Cardano is still undervalued with its price because it solves many problems creatively and efficiently. </w:t>
-      </w:r>
-    </w:p>
-    <w:p>
-      <w:pPr>
-        <w:pStyle w:val="ListParagraph"/>
-        <w:numPr>
-          <w:ilvl w:val="0"/>
-          <w:numId w:val="2"/>
-        </w:numPr>
-      </w:pPr>
-      <w:r>
-        <w:t>Following are the powerful features of ADA.</w:t>
-      </w:r>
-    </w:p>
-    <w:p>
-      <w:pPr>
-        <w:pStyle w:val="ListParagraph"/>
-        <w:numPr>
-          <w:ilvl w:val="1"/>
-          <w:numId w:val="2"/>
-        </w:numPr>
-      </w:pPr>
-      <w:r>
-        <w:t>Interoperability</w:t>
-      </w:r>
-    </w:p>
-    <w:p>
-      <w:pPr>
-        <w:pStyle w:val="ListParagraph"/>
-        <w:numPr>
-          <w:ilvl w:val="2"/>
-          <w:numId w:val="2"/>
-        </w:numPr>
-      </w:pPr>
-      <w:r>
-        <w:t xml:space="preserve">Exchanging BTC to ETH cannot be executed without an intermediary yet. </w:t>
-      </w:r>
-    </w:p>
-    <w:p>
-      <w:pPr>
-        <w:pStyle w:val="ListParagraph"/>
-        <w:numPr>
-          <w:ilvl w:val="2"/>
-          <w:numId w:val="2"/>
-        </w:numPr>
-      </w:pPr>
-      <w:r>
-        <w:t xml:space="preserve">ADA aims to make a blockchain that can communicate with other blockchains. </w:t>
-      </w:r>
-    </w:p>
-    <w:p>
-      <w:pPr>
-        <w:pStyle w:val="ListParagraph"/>
-        <w:numPr>
-          <w:ilvl w:val="2"/>
-          <w:numId w:val="2"/>
-        </w:numPr>
-      </w:pPr>
-      <w:r>
-        <w:t xml:space="preserve">In addition, there can be metadata attached to each transaction, but it should be rightfully up to the user on </w:t>
-      </w:r>
-      <w:proofErr w:type="gramStart"/>
-      <w:r>
-        <w:t>whether or not</w:t>
-      </w:r>
-      <w:proofErr w:type="gramEnd"/>
-      <w:r>
-        <w:t xml:space="preserve"> that data will be publicly made available.</w:t>
-      </w:r>
-    </w:p>
-    <w:p>
-      <w:pPr>
-        <w:pStyle w:val="ListParagraph"/>
-        <w:numPr>
-          <w:ilvl w:val="1"/>
-          <w:numId w:val="2"/>
-        </w:numPr>
-      </w:pPr>
-      <w:r>
-        <w:t>Scalability</w:t>
-      </w:r>
-    </w:p>
-    <w:p>
-      <w:pPr>
-        <w:pStyle w:val="ListParagraph"/>
-        <w:numPr>
-          <w:ilvl w:val="1"/>
-          <w:numId w:val="2"/>
-        </w:numPr>
-      </w:pPr>
-      <w:r>
-        <w:t>Sustainable Development</w:t>
-      </w:r>
-    </w:p>
-    <w:p>
-      <w:pPr>
-        <w:pStyle w:val="ListParagraph"/>
-        <w:numPr>
-          <w:ilvl w:val="0"/>
-          <w:numId w:val="2"/>
-        </w:numPr>
-      </w:pPr>
-      <w:r>
-        <w:t>Quotes</w:t>
-      </w:r>
-    </w:p>
-    <w:p>
-      <w:pPr>
-        <w:pStyle w:val="ListParagraph"/>
-        <w:numPr>
-          <w:ilvl w:val="1"/>
-          <w:numId w:val="2"/>
-        </w:numPr>
-      </w:pPr>
-      <w:r>
-        <w:t xml:space="preserve">“Cardano does not try to be the Columbus of cryptocurrencies. It tries to be the ocean that will take Columbus to the land”- </w:t>
-      </w:r>
-      <w:proofErr w:type="spellStart"/>
-      <w:proofErr w:type="gramStart"/>
-      <w:r>
-        <w:t>CryptoBasic</w:t>
-      </w:r>
-      <w:proofErr w:type="spellEnd"/>
-      <w:proofErr w:type="gramEnd"/>
-    </w:p>
-    <w:p>
-      <w:pPr>
-        <w:pStyle w:val="Heading2"/>
-      </w:pPr>
-      <w:r>
-        <w:t>Polygon (MATIC)</w:t>
-      </w:r>
-    </w:p>
-    <w:p>
-      <w:pPr>
-        <w:pStyle w:val="ListParagraph"/>
-        <w:numPr>
-          <w:ilvl w:val="0"/>
-          <w:numId w:val="6"/>
-        </w:numPr>
-      </w:pPr>
-      <w:proofErr w:type="gramStart"/>
-      <w:r>
-        <w:t>It’s</w:t>
-      </w:r>
-      <w:proofErr w:type="gramEnd"/>
-      <w:r>
-        <w:t xml:space="preserve"> a token </w:t>
-      </w:r>
-      <w:r>
-        <w:t>built</w:t>
-      </w:r>
-      <w:r>
-        <w:t xml:space="preserve"> on Ethereum blockchain.</w:t>
-      </w:r>
-    </w:p>
-    <w:p>
-      <w:pPr>
-        <w:pStyle w:val="ListParagraph"/>
-        <w:numPr>
-          <w:ilvl w:val="0"/>
-          <w:numId w:val="6"/>
-        </w:numPr>
-      </w:pPr>
-      <w:r>
-        <w:t>It is a protocol and a framework for building and connecting ETH compatible blockchain networks.</w:t>
-      </w:r>
-      <w:r>
-        <w:t xml:space="preserve"> </w:t>
-      </w:r>
-    </w:p>
-    <w:p>
-      <w:pPr>
-        <w:pStyle w:val="ListParagraph"/>
-        <w:numPr>
-          <w:ilvl w:val="0"/>
-          <w:numId w:val="6"/>
-        </w:numPr>
-      </w:pPr>
-      <w:r>
-        <w:t xml:space="preserve">Scaling is achieved by two ways. </w:t>
-      </w:r>
+        <w:t>ERC721</w:t>
+      </w:r>
+      <w:r>
+        <w:t>: the de-facto solution for non-fungible tokens, often used for collectibles and games.</w:t>
+      </w:r>
+    </w:p>
+    <w:p>
       <w:r>
         <w:rPr>
           <w:b/>
           <w:bCs/>
         </w:rPr>
-        <w:t>Layer 2 and Side Chains</w:t>
-      </w:r>
-      <w:r>
-        <w:t xml:space="preserve">. Layer 2 is the second layer on top of ETH blockchain and relies on ETH security model. </w:t>
-      </w:r>
-      <w:proofErr w:type="gramStart"/>
-      <w:r>
-        <w:t>Whereas,</w:t>
-      </w:r>
-      <w:proofErr w:type="gramEnd"/>
+        <w:t>ERC777</w:t>
+      </w:r>
+      <w:r>
+        <w:t>: a richer standard for fungible tokens, enabling new use cases and building on past learnings. Backwards compatible with ERC20.</w:t>
+      </w:r>
+    </w:p>
+    <w:p>
+      <w:r>
+        <w:rPr>
+          <w:b/>
+          <w:bCs/>
+        </w:rPr>
+        <w:t>ERC1155</w:t>
+      </w:r>
+      <w:r>
+        <w:t>: a novel standard for multi-tokens, allowing for a single contract to represent multiple fungible and non-fungible tokens, along with batched operations for increased gas efficiency.</w:t>
+      </w:r>
+    </w:p>
+    <w:p>
+      <w:pPr>
+        <w:pStyle w:val="Heading2"/>
+      </w:pPr>
+      <w:r>
+        <w:t>Order Book</w:t>
+      </w:r>
+    </w:p>
+    <w:p>
+      <w:pPr>
+        <w:pStyle w:val="Heading2"/>
+      </w:pPr>
+      <w:r>
+        <w:t>Market Maker</w:t>
+      </w:r>
+      <w:r>
+        <w:t xml:space="preserve"> vs Market Taker</w:t>
+      </w:r>
+    </w:p>
+    <w:p/>
+    <w:tbl>
+      <w:tblPr>
+        <w:tblStyle w:val="TableGrid"/>
+        <w:tblW w:w="0" w:type="auto"/>
+        <w:tblLook w:val="04A0" w:firstRow="1" w:lastRow="0" w:firstColumn="1" w:lastColumn="0" w:noHBand="0" w:noVBand="1"/>
+      </w:tblPr>
+      <w:tblGrid>
+        <w:gridCol w:w="4788"/>
+        <w:gridCol w:w="4788"/>
+      </w:tblGrid>
+      <w:tr>
+        <w:tc>
+          <w:tcPr>
+            <w:tcW w:w="4788" w:type="dxa"/>
+          </w:tcPr>
+          <w:p>
+            <w:r>
+              <w:t xml:space="preserve">Who adds an order to the order </w:t>
+            </w:r>
+            <w:proofErr w:type="gramStart"/>
+            <w:r>
+              <w:t>book.</w:t>
+            </w:r>
+            <w:proofErr w:type="gramEnd"/>
+          </w:p>
+        </w:tc>
+        <w:tc>
+          <w:tcPr>
+            <w:tcW w:w="4788" w:type="dxa"/>
+          </w:tcPr>
+          <w:p>
+            <w:r>
+              <w:t xml:space="preserve">Who takes an order off of the order </w:t>
+            </w:r>
+            <w:proofErr w:type="gramStart"/>
+            <w:r>
+              <w:t>book.</w:t>
+            </w:r>
+            <w:proofErr w:type="gramEnd"/>
+          </w:p>
+        </w:tc>
+      </w:tr>
+      <w:tr>
+        <w:tc>
+          <w:tcPr>
+            <w:tcW w:w="4788" w:type="dxa"/>
+          </w:tcPr>
+          <w:p>
+            <w:r>
+              <w:t>A maker can be a seller or a buyer.</w:t>
+            </w:r>
+          </w:p>
+        </w:tc>
+        <w:tc>
+          <w:tcPr>
+            <w:tcW w:w="4788" w:type="dxa"/>
+          </w:tcPr>
+          <w:p>
+            <w:r>
+              <w:t>A maker can be a seller or a buyer.</w:t>
+            </w:r>
+          </w:p>
+        </w:tc>
+      </w:tr>
+      <w:tr>
+        <w:tc>
+          <w:tcPr>
+            <w:tcW w:w="4788" w:type="dxa"/>
+          </w:tcPr>
+          <w:p>
+            <w:r>
+              <w:t>When you place an order that goes on the order book partially or fully (such as a limit order placed via the trading screen). Any subsequent trades coming from that order will be as a ‘maker’.</w:t>
+            </w:r>
+          </w:p>
+        </w:tc>
+        <w:tc>
+          <w:tcPr>
+            <w:tcW w:w="4788" w:type="dxa"/>
+          </w:tcPr>
+          <w:p>
+            <w:r>
+              <w:t>When you place an order that trades immediately, by filling partially or fully, before going on the order book, those trades will be ‘taker’ trades.</w:t>
+            </w:r>
+          </w:p>
+        </w:tc>
+      </w:tr>
+      <w:tr>
+        <w:tc>
+          <w:tcPr>
+            <w:tcW w:w="4788" w:type="dxa"/>
+          </w:tcPr>
+          <w:p>
+            <w:r>
+              <w:t>These orders add volume to the order book, helping to ‘make the market’ and are therefore termed the ‘maker’ for any subsequent trades.</w:t>
+            </w:r>
+          </w:p>
+        </w:tc>
+        <w:tc>
+          <w:tcPr>
+            <w:tcW w:w="4788" w:type="dxa"/>
+          </w:tcPr>
+          <w:p>
+            <w:r>
+              <w:t xml:space="preserve">Trades from market orders are always takers, as market orders can never go on the order book. These trades are taking volume </w:t>
+            </w:r>
+            <w:proofErr w:type="gramStart"/>
+            <w:r>
+              <w:t>off of</w:t>
+            </w:r>
+            <w:proofErr w:type="gramEnd"/>
+            <w:r>
+              <w:t xml:space="preserve"> the or</w:t>
+            </w:r>
+            <w:r>
+              <w:t xml:space="preserve">der </w:t>
+            </w:r>
+            <w:r>
+              <w:lastRenderedPageBreak/>
+              <w:t>book, and therefore called taker.</w:t>
+            </w:r>
+          </w:p>
+        </w:tc>
+      </w:tr>
+      <w:tr>
+        <w:tc>
+          <w:tcPr>
+            <w:tcW w:w="4788" w:type="dxa"/>
+          </w:tcPr>
+          <w:p>
+            <w:r>
+              <w:lastRenderedPageBreak/>
+              <w:t>A maker is referred to as a person that provides liquidity and increases the market depth of the order book for a given trading pair (</w:t>
+            </w:r>
+            <w:proofErr w:type="gramStart"/>
+            <w:r>
+              <w:t>e.g.</w:t>
+            </w:r>
+            <w:proofErr w:type="gramEnd"/>
+            <w:r>
+              <w:t xml:space="preserve"> BTC/USDT).</w:t>
+            </w:r>
+          </w:p>
+        </w:tc>
+        <w:tc>
+          <w:tcPr>
+            <w:tcW w:w="4788" w:type="dxa"/>
+          </w:tcPr>
+          <w:p>
+            <w:r>
+              <w:t>In contrast, a taker is the person seeks to remove liquidity from the order book. How the person carries out these activities is using a market or limit order.</w:t>
+            </w:r>
+          </w:p>
+        </w:tc>
+      </w:tr>
+      <w:tr>
+        <w:tc>
+          <w:tcPr>
+            <w:tcW w:w="4788" w:type="dxa"/>
+          </w:tcPr>
+          <w:p>
+            <w:r>
+              <w:t>Adds liquidity and market depth</w:t>
+            </w:r>
+          </w:p>
+        </w:tc>
+        <w:tc>
+          <w:tcPr>
+            <w:tcW w:w="4788" w:type="dxa"/>
+          </w:tcPr>
+          <w:p>
+            <w:r>
+              <w:t>Removes liquidity and market depth</w:t>
+            </w:r>
+          </w:p>
+        </w:tc>
+      </w:tr>
+      <w:tr>
+        <w:tc>
+          <w:tcPr>
+            <w:tcW w:w="4788" w:type="dxa"/>
+          </w:tcPr>
+          <w:p>
+            <w:r>
+              <w:t>Order is not filled immediately</w:t>
+            </w:r>
+          </w:p>
+        </w:tc>
+        <w:tc>
+          <w:tcPr>
+            <w:tcW w:w="4788" w:type="dxa"/>
+          </w:tcPr>
+          <w:p>
+            <w:r>
+              <w:t>Order is filled immediately</w:t>
+            </w:r>
+          </w:p>
+        </w:tc>
+      </w:tr>
+      <w:tr>
+        <w:tc>
+          <w:tcPr>
+            <w:tcW w:w="4788" w:type="dxa"/>
+          </w:tcPr>
+          <w:p>
+            <w:r>
+              <w:t>Eligible for trading fee rebates</w:t>
+            </w:r>
+          </w:p>
+        </w:tc>
+        <w:tc>
+          <w:tcPr>
+            <w:tcW w:w="4788" w:type="dxa"/>
+          </w:tcPr>
+          <w:p>
+            <w:r>
+              <w:t>Not eligible for trading fee rebates</w:t>
+            </w:r>
+          </w:p>
+        </w:tc>
+      </w:tr>
+    </w:tbl>
+    <w:p>
+      <w:pPr>
+        <w:pStyle w:val="Heading2"/>
+      </w:pPr>
+      <w:r>
+        <w:t>Some quick info on Maker and Taker</w:t>
+      </w:r>
       <w:r>
         <w:t xml:space="preserve"> </w:t>
       </w:r>
-      <w:r>
-        <w:t>Side Chain is independent scaling mechanism and have their own security model</w:t>
-      </w:r>
-      <w:r>
-        <w:t xml:space="preserve"> ‘Plasma Network’ and a decentralized network of Proof Of Stake</w:t>
-      </w:r>
-      <w:r>
-        <w:t>.</w:t>
-      </w:r>
-      <w:r>
-        <w:t xml:space="preserve"> </w:t>
-      </w:r>
-    </w:p>
-    <w:p>
-      <w:pPr>
-        <w:pStyle w:val="ListParagraph"/>
-        <w:numPr>
-          <w:ilvl w:val="0"/>
-          <w:numId w:val="6"/>
-        </w:numPr>
-      </w:pPr>
-      <w:r>
-        <w:t xml:space="preserve">Layer 2 implementations – Matic Plasma, </w:t>
-      </w:r>
-      <w:proofErr w:type="spellStart"/>
-      <w:r>
-        <w:t>zK</w:t>
-      </w:r>
-      <w:proofErr w:type="spellEnd"/>
-      <w:r>
-        <w:t xml:space="preserve"> Rollups, Optimistic Rollups, </w:t>
-      </w:r>
-      <w:proofErr w:type="spellStart"/>
-      <w:r>
-        <w:t>Validum</w:t>
-      </w:r>
-      <w:proofErr w:type="spellEnd"/>
-      <w:r>
-        <w:t xml:space="preserve"> Chains.</w:t>
-      </w:r>
-    </w:p>
-    <w:p>
-      <w:pPr>
-        <w:pStyle w:val="ListParagraph"/>
-        <w:numPr>
-          <w:ilvl w:val="0"/>
-          <w:numId w:val="6"/>
-        </w:numPr>
-      </w:pPr>
-      <w:r>
-        <w:t xml:space="preserve">Side Chains – technically apart from ETH ecosystem which provides its own security, its independent, flexible. Give you lot of customization capabilities. You can add/extend features. You can use this to make your own blockchain may be only side in your company sort of a private blockchain. </w:t>
-      </w:r>
-    </w:p>
-    <w:p>
-      <w:pPr>
-        <w:pStyle w:val="ListParagraph"/>
-        <w:numPr>
-          <w:ilvl w:val="0"/>
-          <w:numId w:val="6"/>
-        </w:numPr>
-      </w:pPr>
-      <w:r>
-        <w:t xml:space="preserve">Matic Network is an ​off/side chain scaling solution for existing platforms to provide scalability and superior user experience to </w:t>
-      </w:r>
-      <w:proofErr w:type="spellStart"/>
-      <w:r>
-        <w:t>DApps</w:t>
-      </w:r>
-      <w:proofErr w:type="spellEnd"/>
-      <w:r>
-        <w:t>/user functionalities.</w:t>
-      </w:r>
-    </w:p>
-    <w:p>
-      <w:pPr>
-        <w:pStyle w:val="ListParagraph"/>
-        <w:numPr>
-          <w:ilvl w:val="0"/>
-          <w:numId w:val="6"/>
-        </w:numPr>
-      </w:pPr>
-      <w:r>
-        <w:t xml:space="preserve">Polygon tries to make ETH gas fee lower. It aims to improve scalability for blockchains especially ETH’s scalability problem. </w:t>
-      </w:r>
-    </w:p>
-    <w:p>
-      <w:pPr>
-        <w:pStyle w:val="ListParagraph"/>
-        <w:numPr>
-          <w:ilvl w:val="0"/>
-          <w:numId w:val="6"/>
-        </w:numPr>
-      </w:pPr>
-      <w:r>
-        <w:t>If you want to get around the high ETH transfer gas fee</w:t>
-      </w:r>
-      <w:r>
-        <w:t xml:space="preserve">, you can use </w:t>
-      </w:r>
-      <w:proofErr w:type="gramStart"/>
-      <w:r>
-        <w:t>Polygon</w:t>
-      </w:r>
-      <w:proofErr w:type="gramEnd"/>
-    </w:p>
-    <w:p>
-      <w:pPr>
-        <w:pStyle w:val="ListParagraph"/>
-        <w:numPr>
-          <w:ilvl w:val="0"/>
-          <w:numId w:val="6"/>
-        </w:numPr>
-      </w:pPr>
-      <w:r>
-        <w:t xml:space="preserve">Polygon </w:t>
-      </w:r>
-      <w:proofErr w:type="gramStart"/>
-      <w:r>
-        <w:t>supports</w:t>
-      </w:r>
-      <w:proofErr w:type="gramEnd"/>
-      <w:r>
-        <w:t xml:space="preserve"> </w:t>
-      </w:r>
-    </w:p>
-    <w:p>
-      <w:pPr>
-        <w:pStyle w:val="ListParagraph"/>
-        <w:numPr>
-          <w:ilvl w:val="0"/>
-          <w:numId w:val="6"/>
-        </w:numPr>
-      </w:pPr>
-      <w:r>
-        <w:t xml:space="preserve">Headquartered in New Delhi, India. </w:t>
-      </w:r>
-    </w:p>
-    <w:p>
-      <w:pPr>
-        <w:pStyle w:val="ListParagraph"/>
-        <w:numPr>
-          <w:ilvl w:val="0"/>
-          <w:numId w:val="6"/>
-        </w:numPr>
-      </w:pPr>
-      <w:r>
-        <w:t>Their competitive positioning</w:t>
-      </w:r>
-    </w:p>
-    <w:p>
-      <w:r>
-        <w:rPr>
-          <w:noProof/>
-        </w:rPr>
-        <w:lastRenderedPageBreak/>
+    </w:p>
+    <w:p>
+      <w:r>
         <w:drawing>
-          <wp:inline distT="0" distB="0" distL="0" distR="0" wp14:anchorId="5B0A3341" wp14:editId="315D2FD6">
-            <wp:extent cx="4758402" cy="2091029"/>
-            <wp:effectExtent l="0" t="0" r="4445" b="5080"/>
-            <wp:docPr id="2" name="Picture 2"/>
+          <wp:inline distT="0" distB="0" distL="0" distR="0" wp14:anchorId="22BFCE54" wp14:editId="335B3FD6">
+            <wp:extent cx="4658375" cy="1881450"/>
+            <wp:effectExtent l="0" t="0" r="0" b="5080"/>
+            <wp:docPr id="9" name="Picture 9"/>
             <wp:cNvGraphicFramePr>
               <a:graphicFrameLocks xmlns:a="http://schemas.openxmlformats.org/drawingml/2006/main" noChangeAspect="1"/>
             </wp:cNvGraphicFramePr>
@@ -4193,6 +4137,600 @@
                   <pic:spPr>
                     <a:xfrm>
                       <a:off x="0" y="0"/>
+                      <a:ext cx="4658375" cy="1881450"/>
+                    </a:xfrm>
+                    <a:prstGeom prst="rect">
+                      <a:avLst/>
+                    </a:prstGeom>
+                  </pic:spPr>
+                </pic:pic>
+              </a:graphicData>
+            </a:graphic>
+          </wp:inline>
+        </w:drawing>
+      </w:r>
+    </w:p>
+    <w:p>
+      <w:pPr>
+        <w:pStyle w:val="Heading2"/>
+      </w:pPr>
+      <w:r>
+        <w:t xml:space="preserve">Post Only vs Allow </w:t>
+      </w:r>
+      <w:proofErr w:type="gramStart"/>
+      <w:r>
+        <w:t>Taker</w:t>
+      </w:r>
+      <w:proofErr w:type="gramEnd"/>
+    </w:p>
+    <w:p/>
+    <w:p>
+      <w:pPr>
+        <w:pStyle w:val="Heading1"/>
+        <w:rPr>
+          <w:b/>
+          <w:bCs/>
+        </w:rPr>
+      </w:pPr>
+      <w:r>
+        <w:rPr>
+          <w:b/>
+          <w:bCs/>
+        </w:rPr>
+        <w:t>Coin Fundamentals</w:t>
+      </w:r>
+    </w:p>
+    <w:p>
+      <w:pPr>
+        <w:pStyle w:val="Heading2"/>
+      </w:pPr>
+      <w:r>
+        <w:t>Bitcoin</w:t>
+      </w:r>
+      <w:r>
+        <w:t xml:space="preserve"> (BTC)</w:t>
+      </w:r>
+    </w:p>
+    <w:p>
+      <w:pPr>
+        <w:pStyle w:val="Heading2"/>
+      </w:pPr>
+      <w:r>
+        <w:t xml:space="preserve">Ethereum </w:t>
+      </w:r>
+      <w:r>
+        <w:t>(ETH)</w:t>
+      </w:r>
+    </w:p>
+    <w:p>
+      <w:pPr>
+        <w:pStyle w:val="Heading2"/>
+      </w:pPr>
+      <w:r>
+        <w:t xml:space="preserve">Cardano </w:t>
+      </w:r>
+      <w:r>
+        <w:t>(ADA)</w:t>
+      </w:r>
+    </w:p>
+    <w:p>
+      <w:pPr>
+        <w:pStyle w:val="ListParagraph"/>
+        <w:numPr>
+          <w:ilvl w:val="0"/>
+          <w:numId w:val="2"/>
+        </w:numPr>
+      </w:pPr>
+      <w:r>
+        <w:t xml:space="preserve">Cardano overcomes all the pain points of the blockchain protocols involved in BTC and ETH. </w:t>
+      </w:r>
+    </w:p>
+    <w:p>
+      <w:pPr>
+        <w:pStyle w:val="ListParagraph"/>
+        <w:numPr>
+          <w:ilvl w:val="0"/>
+          <w:numId w:val="2"/>
+        </w:numPr>
+      </w:pPr>
+      <w:r>
+        <w:t>It is developed by IOHIK (Input Output Hong Kong) company.</w:t>
+      </w:r>
+    </w:p>
+    <w:p>
+      <w:pPr>
+        <w:pStyle w:val="ListParagraph"/>
+        <w:numPr>
+          <w:ilvl w:val="0"/>
+          <w:numId w:val="2"/>
+        </w:numPr>
+      </w:pPr>
+      <w:r>
+        <w:t>It solves ‘scalability of transactions’ issue in BTC. And bugs stemming from Solidity programming language used to create ETH.</w:t>
+      </w:r>
+    </w:p>
+    <w:p>
+      <w:pPr>
+        <w:pStyle w:val="ListParagraph"/>
+        <w:numPr>
+          <w:ilvl w:val="0"/>
+          <w:numId w:val="2"/>
+        </w:numPr>
+      </w:pPr>
+      <w:r>
+        <w:t xml:space="preserve">It provides a platform to execute smart contracts and to develop and run decentralized applications more efficiently. </w:t>
+      </w:r>
+    </w:p>
+    <w:p>
+      <w:pPr>
+        <w:pStyle w:val="ListParagraph"/>
+        <w:numPr>
+          <w:ilvl w:val="0"/>
+          <w:numId w:val="2"/>
+        </w:numPr>
+      </w:pPr>
+      <w:r>
+        <w:t xml:space="preserve">Other features </w:t>
+      </w:r>
+      <w:proofErr w:type="gramStart"/>
+      <w:r>
+        <w:t>include</w:t>
+      </w:r>
+      <w:proofErr w:type="gramEnd"/>
+      <w:r>
+        <w:t xml:space="preserve"> </w:t>
+      </w:r>
+    </w:p>
+    <w:p>
+      <w:pPr>
+        <w:pStyle w:val="ListParagraph"/>
+        <w:numPr>
+          <w:ilvl w:val="1"/>
+          <w:numId w:val="2"/>
+        </w:numPr>
+      </w:pPr>
+      <w:r>
+        <w:t>Launching side chains</w:t>
+      </w:r>
+    </w:p>
+    <w:p>
+      <w:pPr>
+        <w:pStyle w:val="ListParagraph"/>
+        <w:numPr>
+          <w:ilvl w:val="1"/>
+          <w:numId w:val="2"/>
+        </w:numPr>
+      </w:pPr>
+      <w:r>
+        <w:t>Multi party computation</w:t>
+      </w:r>
+    </w:p>
+    <w:p>
+      <w:pPr>
+        <w:pStyle w:val="ListParagraph"/>
+        <w:numPr>
+          <w:ilvl w:val="1"/>
+          <w:numId w:val="2"/>
+        </w:numPr>
+      </w:pPr>
+      <w:r>
+        <w:t>Metadata</w:t>
+      </w:r>
+    </w:p>
+    <w:p>
+      <w:pPr>
+        <w:pStyle w:val="ListParagraph"/>
+        <w:numPr>
+          <w:ilvl w:val="0"/>
+          <w:numId w:val="2"/>
+        </w:numPr>
+      </w:pPr>
+      <w:r>
+        <w:t>The protocol itself launched on September 29th, 2017, after two years of rigorous research and development by a robust community of academics comprising of the world’s leading scientists, cryptographers, and researchers.</w:t>
+      </w:r>
+    </w:p>
+    <w:p>
+      <w:pPr>
+        <w:pStyle w:val="ListParagraph"/>
+        <w:numPr>
+          <w:ilvl w:val="0"/>
+          <w:numId w:val="2"/>
+        </w:numPr>
+      </w:pPr>
+      <w:r>
+        <w:t>The aspect of Cardano’s peer-reviewed development process differentiates itself heavily from other blockchains.</w:t>
+      </w:r>
+    </w:p>
+    <w:p>
+      <w:pPr>
+        <w:pStyle w:val="ListParagraph"/>
+        <w:numPr>
+          <w:ilvl w:val="0"/>
+          <w:numId w:val="2"/>
+        </w:numPr>
+      </w:pPr>
+      <w:r>
+        <w:lastRenderedPageBreak/>
+        <w:t xml:space="preserve">Cardano is still undervalued with its price because it solves many problems creatively and efficiently. </w:t>
+      </w:r>
+    </w:p>
+    <w:p>
+      <w:pPr>
+        <w:pStyle w:val="ListParagraph"/>
+        <w:numPr>
+          <w:ilvl w:val="0"/>
+          <w:numId w:val="2"/>
+        </w:numPr>
+      </w:pPr>
+      <w:r>
+        <w:t>Following are the powerful features of ADA.</w:t>
+      </w:r>
+    </w:p>
+    <w:p>
+      <w:pPr>
+        <w:pStyle w:val="ListParagraph"/>
+        <w:numPr>
+          <w:ilvl w:val="1"/>
+          <w:numId w:val="2"/>
+        </w:numPr>
+      </w:pPr>
+      <w:r>
+        <w:t>Interoperability</w:t>
+      </w:r>
+    </w:p>
+    <w:p>
+      <w:pPr>
+        <w:pStyle w:val="ListParagraph"/>
+        <w:numPr>
+          <w:ilvl w:val="2"/>
+          <w:numId w:val="2"/>
+        </w:numPr>
+      </w:pPr>
+      <w:r>
+        <w:t xml:space="preserve">Exchanging BTC to ETH cannot be executed without an intermediary yet. </w:t>
+      </w:r>
+    </w:p>
+    <w:p>
+      <w:pPr>
+        <w:pStyle w:val="ListParagraph"/>
+        <w:numPr>
+          <w:ilvl w:val="2"/>
+          <w:numId w:val="2"/>
+        </w:numPr>
+      </w:pPr>
+      <w:r>
+        <w:t xml:space="preserve">ADA aims to make a blockchain that can communicate with other blockchains. </w:t>
+      </w:r>
+    </w:p>
+    <w:p>
+      <w:pPr>
+        <w:pStyle w:val="ListParagraph"/>
+        <w:numPr>
+          <w:ilvl w:val="2"/>
+          <w:numId w:val="2"/>
+        </w:numPr>
+      </w:pPr>
+      <w:r>
+        <w:t xml:space="preserve">In addition, there can be metadata attached to each transaction, but it should be rightfully up to the user on </w:t>
+      </w:r>
+      <w:proofErr w:type="gramStart"/>
+      <w:r>
+        <w:t>whether or not</w:t>
+      </w:r>
+      <w:proofErr w:type="gramEnd"/>
+      <w:r>
+        <w:t xml:space="preserve"> that data will be publicly made available.</w:t>
+      </w:r>
+    </w:p>
+    <w:p>
+      <w:pPr>
+        <w:pStyle w:val="ListParagraph"/>
+        <w:numPr>
+          <w:ilvl w:val="1"/>
+          <w:numId w:val="2"/>
+        </w:numPr>
+      </w:pPr>
+      <w:r>
+        <w:t>Scalability</w:t>
+      </w:r>
+    </w:p>
+    <w:p>
+      <w:pPr>
+        <w:pStyle w:val="ListParagraph"/>
+        <w:numPr>
+          <w:ilvl w:val="1"/>
+          <w:numId w:val="2"/>
+        </w:numPr>
+      </w:pPr>
+      <w:r>
+        <w:t>Sustainable Development</w:t>
+      </w:r>
+    </w:p>
+    <w:p>
+      <w:pPr>
+        <w:pStyle w:val="ListParagraph"/>
+        <w:numPr>
+          <w:ilvl w:val="0"/>
+          <w:numId w:val="2"/>
+        </w:numPr>
+      </w:pPr>
+      <w:r>
+        <w:t>Quotes</w:t>
+      </w:r>
+    </w:p>
+    <w:p>
+      <w:pPr>
+        <w:pStyle w:val="ListParagraph"/>
+        <w:numPr>
+          <w:ilvl w:val="1"/>
+          <w:numId w:val="2"/>
+        </w:numPr>
+      </w:pPr>
+      <w:r>
+        <w:t xml:space="preserve">“Cardano does not try to be the Columbus of cryptocurrencies. It tries to be the ocean that will take Columbus to the land”- </w:t>
+      </w:r>
+      <w:proofErr w:type="spellStart"/>
+      <w:proofErr w:type="gramStart"/>
+      <w:r>
+        <w:t>CryptoBasic</w:t>
+      </w:r>
+      <w:proofErr w:type="spellEnd"/>
+      <w:proofErr w:type="gramEnd"/>
+    </w:p>
+    <w:p>
+      <w:pPr>
+        <w:pStyle w:val="Heading2"/>
+      </w:pPr>
+      <w:r>
+        <w:t>Polygon (MATIC)</w:t>
+      </w:r>
+    </w:p>
+    <w:p>
+      <w:pPr>
+        <w:pStyle w:val="ListParagraph"/>
+        <w:numPr>
+          <w:ilvl w:val="0"/>
+          <w:numId w:val="6"/>
+        </w:numPr>
+      </w:pPr>
+      <w:proofErr w:type="gramStart"/>
+      <w:r>
+        <w:t>It’s</w:t>
+      </w:r>
+      <w:proofErr w:type="gramEnd"/>
+      <w:r>
+        <w:t xml:space="preserve"> a token </w:t>
+      </w:r>
+      <w:r>
+        <w:t>built</w:t>
+      </w:r>
+      <w:r>
+        <w:t xml:space="preserve"> on Ethereum blockchain.</w:t>
+      </w:r>
+    </w:p>
+    <w:p>
+      <w:pPr>
+        <w:pStyle w:val="ListParagraph"/>
+        <w:numPr>
+          <w:ilvl w:val="0"/>
+          <w:numId w:val="6"/>
+        </w:numPr>
+      </w:pPr>
+      <w:r>
+        <w:t>It is a protocol and a framework for building and connecting ETH compatible blockchain networks.</w:t>
+      </w:r>
+      <w:r>
+        <w:t xml:space="preserve"> </w:t>
+      </w:r>
+    </w:p>
+    <w:p>
+      <w:pPr>
+        <w:pStyle w:val="ListParagraph"/>
+        <w:numPr>
+          <w:ilvl w:val="0"/>
+          <w:numId w:val="6"/>
+        </w:numPr>
+      </w:pPr>
+      <w:r>
+        <w:t xml:space="preserve">Scaling is achieved by two ways. </w:t>
+      </w:r>
+      <w:r>
+        <w:rPr>
+          <w:b/>
+          <w:bCs/>
+        </w:rPr>
+        <w:t>Layer 2 and Side Chains</w:t>
+      </w:r>
+      <w:r>
+        <w:t xml:space="preserve">. Layer 2 is the second layer on top of ETH blockchain and relies on ETH security model. </w:t>
+      </w:r>
+      <w:proofErr w:type="gramStart"/>
+      <w:r>
+        <w:t>Whereas,</w:t>
+      </w:r>
+      <w:proofErr w:type="gramEnd"/>
+      <w:r>
+        <w:t xml:space="preserve"> </w:t>
+      </w:r>
+      <w:r>
+        <w:t>Side Chain is independent scaling mechanism and have their own security model</w:t>
+      </w:r>
+      <w:r>
+        <w:t xml:space="preserve"> ‘Plasma Network’ and a decentralized network of Proof Of Stake</w:t>
+      </w:r>
+      <w:r>
+        <w:t>.</w:t>
+      </w:r>
+      <w:r>
+        <w:t xml:space="preserve"> </w:t>
+      </w:r>
+    </w:p>
+    <w:p>
+      <w:pPr>
+        <w:pStyle w:val="ListParagraph"/>
+        <w:numPr>
+          <w:ilvl w:val="0"/>
+          <w:numId w:val="6"/>
+        </w:numPr>
+      </w:pPr>
+      <w:r>
+        <w:t xml:space="preserve">Layer 2 implementations – Matic Plasma, </w:t>
+      </w:r>
+      <w:proofErr w:type="spellStart"/>
+      <w:r>
+        <w:t>zK</w:t>
+      </w:r>
+      <w:proofErr w:type="spellEnd"/>
+      <w:r>
+        <w:t xml:space="preserve"> Rollups, Optimistic Rollups, </w:t>
+      </w:r>
+      <w:proofErr w:type="spellStart"/>
+      <w:r>
+        <w:t>Validum</w:t>
+      </w:r>
+      <w:proofErr w:type="spellEnd"/>
+      <w:r>
+        <w:t xml:space="preserve"> Chains.</w:t>
+      </w:r>
+    </w:p>
+    <w:p>
+      <w:pPr>
+        <w:pStyle w:val="ListParagraph"/>
+        <w:numPr>
+          <w:ilvl w:val="0"/>
+          <w:numId w:val="6"/>
+        </w:numPr>
+      </w:pPr>
+      <w:r>
+        <w:t xml:space="preserve">Side Chains – technically apart from ETH ecosystem which provides its own security, its independent, flexible. Give you lot of customization capabilities. You can add/extend features. You can use this to make your own blockchain may be only side in your company sort of a private blockchain. </w:t>
+      </w:r>
+    </w:p>
+    <w:p>
+      <w:pPr>
+        <w:pStyle w:val="ListParagraph"/>
+        <w:numPr>
+          <w:ilvl w:val="0"/>
+          <w:numId w:val="6"/>
+        </w:numPr>
+      </w:pPr>
+      <w:r>
+        <w:t xml:space="preserve">Matic Network is an ​off/side chain scaling solution for existing platforms to provide scalability and superior user experience to </w:t>
+      </w:r>
+      <w:proofErr w:type="spellStart"/>
+      <w:r>
+        <w:t>DApps</w:t>
+      </w:r>
+      <w:proofErr w:type="spellEnd"/>
+      <w:r>
+        <w:t>/user functionalities.</w:t>
+      </w:r>
+    </w:p>
+    <w:p>
+      <w:pPr>
+        <w:pStyle w:val="ListParagraph"/>
+        <w:numPr>
+          <w:ilvl w:val="0"/>
+          <w:numId w:val="6"/>
+        </w:numPr>
+      </w:pPr>
+      <w:r>
+        <w:t xml:space="preserve">Polygon tries to make ETH gas fee lower. It aims to improve scalability for blockchains especially ETH’s scalability problem. </w:t>
+      </w:r>
+    </w:p>
+    <w:p>
+      <w:pPr>
+        <w:pStyle w:val="ListParagraph"/>
+        <w:numPr>
+          <w:ilvl w:val="0"/>
+          <w:numId w:val="6"/>
+        </w:numPr>
+      </w:pPr>
+      <w:r>
+        <w:t>If you want to get around the high ETH transfer gas fee</w:t>
+      </w:r>
+      <w:r>
+        <w:t xml:space="preserve">, you can use </w:t>
+      </w:r>
+      <w:proofErr w:type="gramStart"/>
+      <w:r>
+        <w:t>Polygon</w:t>
+      </w:r>
+      <w:proofErr w:type="gramEnd"/>
+    </w:p>
+    <w:p>
+      <w:pPr>
+        <w:pStyle w:val="ListParagraph"/>
+        <w:numPr>
+          <w:ilvl w:val="0"/>
+          <w:numId w:val="6"/>
+        </w:numPr>
+      </w:pPr>
+      <w:r>
+        <w:t xml:space="preserve">Polygon </w:t>
+      </w:r>
+      <w:proofErr w:type="gramStart"/>
+      <w:r>
+        <w:t>supports</w:t>
+      </w:r>
+      <w:proofErr w:type="gramEnd"/>
+      <w:r>
+        <w:t xml:space="preserve"> </w:t>
+      </w:r>
+    </w:p>
+    <w:p>
+      <w:pPr>
+        <w:pStyle w:val="ListParagraph"/>
+        <w:numPr>
+          <w:ilvl w:val="0"/>
+          <w:numId w:val="6"/>
+        </w:numPr>
+      </w:pPr>
+      <w:r>
+        <w:t xml:space="preserve">Headquartered in New Delhi, India. </w:t>
+      </w:r>
+    </w:p>
+    <w:p>
+      <w:pPr>
+        <w:pStyle w:val="ListParagraph"/>
+        <w:numPr>
+          <w:ilvl w:val="0"/>
+          <w:numId w:val="6"/>
+        </w:numPr>
+      </w:pPr>
+      <w:r>
+        <w:t>Their competitive positioning</w:t>
+      </w:r>
+    </w:p>
+    <w:p>
+      <w:r>
+        <w:rPr>
+          <w:noProof/>
+        </w:rPr>
+        <w:lastRenderedPageBreak/>
+        <w:drawing>
+          <wp:inline distT="0" distB="0" distL="0" distR="0" wp14:anchorId="5B0A3341" wp14:editId="315D2FD6">
+            <wp:extent cx="4758402" cy="2091029"/>
+            <wp:effectExtent l="0" t="0" r="4445" b="5080"/>
+            <wp:docPr id="2" name="Picture 2"/>
+            <wp:cNvGraphicFramePr>
+              <a:graphicFrameLocks xmlns:a="http://schemas.openxmlformats.org/drawingml/2006/main" noChangeAspect="1"/>
+            </wp:cNvGraphicFramePr>
+            <a:graphic xmlns:a="http://schemas.openxmlformats.org/drawingml/2006/main">
+              <a:graphicData uri="http://schemas.openxmlformats.org/drawingml/2006/picture">
+                <pic:pic xmlns:pic="http://schemas.openxmlformats.org/drawingml/2006/picture">
+                  <pic:nvPicPr>
+                    <pic:cNvPr id="1" name=""/>
+                    <pic:cNvPicPr/>
+                  </pic:nvPicPr>
+                  <pic:blipFill>
+                    <a:blip r:embed="rId14"/>
+                    <a:stretch>
+                      <a:fillRect/>
+                    </a:stretch>
+                  </pic:blipFill>
+                  <pic:spPr>
+                    <a:xfrm>
+                      <a:off x="0" y="0"/>
                       <a:ext cx="4758402" cy="2091029"/>
                     </a:xfrm>
                     <a:prstGeom prst="rect">
@@ -4225,7 +4763,7 @@
                     <pic:cNvPicPr/>
                   </pic:nvPicPr>
                   <pic:blipFill>
-                    <a:blip r:embed="rId14">
+                    <a:blip r:embed="rId15">
                       <a:extLst>
                         <a:ext uri="{28A0092B-C50C-407E-A947-70E740481C1C}">
                           <a14:useLocalDpi xmlns:a14="http://schemas.microsoft.com/office/drawing/2010/main" val="0"/>
@@ -4626,7 +5164,7 @@
                     <pic:cNvPicPr/>
                   </pic:nvPicPr>
                   <pic:blipFill>
-                    <a:blip r:embed="rId15">
+                    <a:blip r:embed="rId16">
                       <a:extLst>
                         <a:ext uri="{28A0092B-C50C-407E-A947-70E740481C1C}">
                           <a14:useLocalDpi xmlns:a14="http://schemas.microsoft.com/office/drawing/2010/main" val="0"/>
@@ -5270,7 +5808,7 @@
       <w:r>
         <w:t xml:space="preserve">Head out to </w:t>
       </w:r>
-      <w:hyperlink r:id="rId16" w:history="1">
+      <w:hyperlink r:id="rId17" w:history="1">
         <w:r>
           <w:rPr>
             <w:rStyle w:val="Hyperlink"/>
@@ -5299,82 +5837,6 @@
             <wp:extent cx="5943600" cy="3402330"/>
             <wp:effectExtent l="0" t="0" r="0" b="0"/>
             <wp:docPr id="6" name="Picture 6"/>
-            <wp:cNvGraphicFramePr>
-              <a:graphicFrameLocks xmlns:a="http://schemas.openxmlformats.org/drawingml/2006/main" noChangeAspect="1"/>
-            </wp:cNvGraphicFramePr>
-            <a:graphic xmlns:a="http://schemas.openxmlformats.org/drawingml/2006/main">
-              <a:graphicData uri="http://schemas.openxmlformats.org/drawingml/2006/picture">
-                <pic:pic xmlns:pic="http://schemas.openxmlformats.org/drawingml/2006/picture">
-                  <pic:nvPicPr>
-                    <pic:cNvPr id="1" name=""/>
-                    <pic:cNvPicPr/>
-                  </pic:nvPicPr>
-                  <pic:blipFill>
-                    <a:blip r:embed="rId17"/>
-                    <a:stretch>
-                      <a:fillRect/>
-                    </a:stretch>
-                  </pic:blipFill>
-                  <pic:spPr>
-                    <a:xfrm>
-                      <a:off x="0" y="0"/>
-                      <a:ext cx="5943600" cy="3402330"/>
-                    </a:xfrm>
-                    <a:prstGeom prst="rect">
-                      <a:avLst/>
-                    </a:prstGeom>
-                  </pic:spPr>
-                </pic:pic>
-              </a:graphicData>
-            </a:graphic>
-          </wp:inline>
-        </w:drawing>
-      </w:r>
-    </w:p>
-    <w:p>
-      <w:pPr>
-        <w:rPr>
-          <w:rStyle w:val="Heading3Char"/>
-        </w:rPr>
-      </w:pPr>
-      <w:r>
-        <w:rPr>
-          <w:rStyle w:val="Heading3Char"/>
-        </w:rPr>
-        <w:t>Live New Pairs</w:t>
-      </w:r>
-    </w:p>
-    <w:p>
-      <w:r>
-        <w:t xml:space="preserve">These are the tokens displayed in real-time when the liquidity is added to the </w:t>
-      </w:r>
-      <w:proofErr w:type="spellStart"/>
-      <w:r>
-        <w:t>Uniswap</w:t>
-      </w:r>
-      <w:proofErr w:type="spellEnd"/>
-      <w:r>
-        <w:t xml:space="preserve">. So, you can do some research on each </w:t>
-      </w:r>
-      <w:proofErr w:type="gramStart"/>
-      <w:r>
-        <w:t>tokens</w:t>
-      </w:r>
-      <w:proofErr w:type="gramEnd"/>
-      <w:r>
-        <w:t xml:space="preserve"> and if it sounds legit, you can get into it early. </w:t>
-      </w:r>
-    </w:p>
-    <w:p>
-      <w:r>
-        <w:rPr>
-          <w:noProof/>
-        </w:rPr>
-        <w:drawing>
-          <wp:inline distT="0" distB="0" distL="0" distR="0" wp14:anchorId="0467C950" wp14:editId="03B94730">
-            <wp:extent cx="5943600" cy="3287395"/>
-            <wp:effectExtent l="0" t="0" r="0" b="0"/>
-            <wp:docPr id="7" name="Picture 7"/>
             <wp:cNvGraphicFramePr>
               <a:graphicFrameLocks xmlns:a="http://schemas.openxmlformats.org/drawingml/2006/main" noChangeAspect="1"/>
             </wp:cNvGraphicFramePr>
@@ -5394,7 +5856,7 @@
                   <pic:spPr>
                     <a:xfrm>
                       <a:off x="0" y="0"/>
-                      <a:ext cx="5943600" cy="3287395"/>
+                      <a:ext cx="5943600" cy="3402330"/>
                     </a:xfrm>
                     <a:prstGeom prst="rect">
                       <a:avLst/>
@@ -5409,24 +5871,36 @@
     </w:p>
     <w:p>
       <w:pPr>
-        <w:pStyle w:val="Heading3"/>
-      </w:pPr>
-      <w:r>
-        <w:lastRenderedPageBreak/>
-        <w:t xml:space="preserve">Big Swap Explorer </w:t>
-      </w:r>
-    </w:p>
-    <w:p>
-      <w:r>
-        <w:t xml:space="preserve">Access to all big buy/sell transactions that are more than 10000 USD. You can do some research on those coins and if they are legit, you can also be part of it as an early investor. Or, if you think </w:t>
-      </w:r>
-      <w:proofErr w:type="gramStart"/>
-      <w:r>
-        <w:t>it’s</w:t>
-      </w:r>
-      <w:proofErr w:type="gramEnd"/>
-      <w:r>
-        <w:t xml:space="preserve"> a pump and dump, you can participate in it too with high risk. Or, if they are front runner bots, you can deploy your bot to front run on buy orders.</w:t>
+        <w:rPr>
+          <w:rStyle w:val="Heading3Char"/>
+        </w:rPr>
+      </w:pPr>
+      <w:r>
+        <w:rPr>
+          <w:rStyle w:val="Heading3Char"/>
+        </w:rPr>
+        <w:t>Live New Pairs</w:t>
+      </w:r>
+    </w:p>
+    <w:p>
+      <w:r>
+        <w:t xml:space="preserve">These are the tokens displayed in real-time when the liquidity is added to the </w:t>
+      </w:r>
+      <w:proofErr w:type="spellStart"/>
+      <w:r>
+        <w:t>Uniswap</w:t>
+      </w:r>
+      <w:proofErr w:type="spellEnd"/>
+      <w:r>
+        <w:t xml:space="preserve">. So, you can do some research on each </w:t>
+      </w:r>
+      <w:proofErr w:type="gramStart"/>
+      <w:r>
+        <w:t>tokens</w:t>
+      </w:r>
+      <w:proofErr w:type="gramEnd"/>
+      <w:r>
+        <w:t xml:space="preserve"> and if it sounds legit, you can get into it early. </w:t>
       </w:r>
     </w:p>
     <w:p>
@@ -5435,10 +5909,10 @@
           <w:noProof/>
         </w:rPr>
         <w:drawing>
-          <wp:inline distT="0" distB="0" distL="0" distR="0" wp14:anchorId="1FB27459" wp14:editId="20F6EEF9">
-            <wp:extent cx="5943600" cy="3234690"/>
+          <wp:inline distT="0" distB="0" distL="0" distR="0" wp14:anchorId="0467C950" wp14:editId="03B94730">
+            <wp:extent cx="5943600" cy="3287395"/>
             <wp:effectExtent l="0" t="0" r="0" b="0"/>
-            <wp:docPr id="8" name="Picture 8"/>
+            <wp:docPr id="7" name="Picture 7"/>
             <wp:cNvGraphicFramePr>
               <a:graphicFrameLocks xmlns:a="http://schemas.openxmlformats.org/drawingml/2006/main" noChangeAspect="1"/>
             </wp:cNvGraphicFramePr>
@@ -5458,6 +5932,70 @@
                   <pic:spPr>
                     <a:xfrm>
                       <a:off x="0" y="0"/>
+                      <a:ext cx="5943600" cy="3287395"/>
+                    </a:xfrm>
+                    <a:prstGeom prst="rect">
+                      <a:avLst/>
+                    </a:prstGeom>
+                  </pic:spPr>
+                </pic:pic>
+              </a:graphicData>
+            </a:graphic>
+          </wp:inline>
+        </w:drawing>
+      </w:r>
+    </w:p>
+    <w:p>
+      <w:pPr>
+        <w:pStyle w:val="Heading3"/>
+      </w:pPr>
+      <w:r>
+        <w:lastRenderedPageBreak/>
+        <w:t xml:space="preserve">Big Swap Explorer </w:t>
+      </w:r>
+    </w:p>
+    <w:p>
+      <w:r>
+        <w:t xml:space="preserve">Access to all big buy/sell transactions that are more than 10000 USD. You can do some research on those coins and if they are legit, you can also be part of it as an early investor. Or, if you think </w:t>
+      </w:r>
+      <w:proofErr w:type="gramStart"/>
+      <w:r>
+        <w:t>it’s</w:t>
+      </w:r>
+      <w:proofErr w:type="gramEnd"/>
+      <w:r>
+        <w:t xml:space="preserve"> a pump and dump, you can participate in it too with high risk. Or, if they are front runner bots, you can deploy your bot to front run on buy orders.</w:t>
+      </w:r>
+    </w:p>
+    <w:p>
+      <w:r>
+        <w:rPr>
+          <w:noProof/>
+        </w:rPr>
+        <w:drawing>
+          <wp:inline distT="0" distB="0" distL="0" distR="0" wp14:anchorId="1FB27459" wp14:editId="20F6EEF9">
+            <wp:extent cx="5943600" cy="3234690"/>
+            <wp:effectExtent l="0" t="0" r="0" b="0"/>
+            <wp:docPr id="8" name="Picture 8"/>
+            <wp:cNvGraphicFramePr>
+              <a:graphicFrameLocks xmlns:a="http://schemas.openxmlformats.org/drawingml/2006/main" noChangeAspect="1"/>
+            </wp:cNvGraphicFramePr>
+            <a:graphic xmlns:a="http://schemas.openxmlformats.org/drawingml/2006/main">
+              <a:graphicData uri="http://schemas.openxmlformats.org/drawingml/2006/picture">
+                <pic:pic xmlns:pic="http://schemas.openxmlformats.org/drawingml/2006/picture">
+                  <pic:nvPicPr>
+                    <pic:cNvPr id="1" name=""/>
+                    <pic:cNvPicPr/>
+                  </pic:nvPicPr>
+                  <pic:blipFill>
+                    <a:blip r:embed="rId20"/>
+                    <a:stretch>
+                      <a:fillRect/>
+                    </a:stretch>
+                  </pic:blipFill>
+                  <pic:spPr>
+                    <a:xfrm>
+                      <a:off x="0" y="0"/>
                       <a:ext cx="5943600" cy="3234690"/>
                     </a:xfrm>
                     <a:prstGeom prst="rect">
@@ -5491,7 +6029,7 @@
       <w:r>
         <w:t xml:space="preserve">. You can then check the token whose liquidity is added. Then do some little research on the project. If the project is legit, you can buy the tokens and become an early investor. The link is </w:t>
       </w:r>
-      <w:hyperlink r:id="rId20" w:history="1">
+      <w:hyperlink r:id="rId21" w:history="1">
         <w:r>
           <w:rPr>
             <w:rStyle w:val="Hyperlink"/>
@@ -5819,7 +6357,7 @@
       <w:r>
         <w:t xml:space="preserve">The above post is copied from </w:t>
       </w:r>
-      <w:hyperlink r:id="rId21" w:history="1">
+      <w:hyperlink r:id="rId22" w:history="1">
         <w:r>
           <w:rPr>
             <w:rStyle w:val="Hyperlink"/>
@@ -6023,6 +6561,221 @@
     </w:p>
     <w:p>
       <w:pPr>
+        <w:pStyle w:val="Heading4"/>
+        <w:rPr>
+          <w:rFonts w:asciiTheme="minorHAnsi" w:eastAsiaTheme="minorHAnsi" w:hAnsiTheme="minorHAnsi" w:cstheme="minorBidi"/>
+          <w:i w:val="0"/>
+          <w:iCs w:val="0"/>
+          <w:color w:val="auto"/>
+        </w:rPr>
+      </w:pPr>
+      <w:r>
+        <w:t xml:space="preserve">Using privacy networks </w:t>
+      </w:r>
+      <w:r>
+        <w:br/>
+      </w:r>
+      <w:r>
+        <w:rPr>
+          <w:rFonts w:asciiTheme="minorHAnsi" w:eastAsiaTheme="minorHAnsi" w:hAnsiTheme="minorHAnsi" w:cstheme="minorBidi"/>
+          <w:i w:val="0"/>
+          <w:iCs w:val="0"/>
+          <w:color w:val="auto"/>
+        </w:rPr>
+        <w:t xml:space="preserve">You can use private or encrypted off-chains such as Secret networks where your transactions go through encrypted </w:t>
+      </w:r>
+      <w:proofErr w:type="spellStart"/>
+      <w:proofErr w:type="gramStart"/>
+      <w:r>
+        <w:rPr>
+          <w:rFonts w:asciiTheme="minorHAnsi" w:eastAsiaTheme="minorHAnsi" w:hAnsiTheme="minorHAnsi" w:cstheme="minorBidi"/>
+          <w:i w:val="0"/>
+          <w:iCs w:val="0"/>
+          <w:color w:val="auto"/>
+        </w:rPr>
+        <w:t>mempools</w:t>
+      </w:r>
+      <w:proofErr w:type="spellEnd"/>
+      <w:proofErr w:type="gramEnd"/>
+      <w:r>
+        <w:rPr>
+          <w:rFonts w:asciiTheme="minorHAnsi" w:eastAsiaTheme="minorHAnsi" w:hAnsiTheme="minorHAnsi" w:cstheme="minorBidi"/>
+          <w:i w:val="0"/>
+          <w:iCs w:val="0"/>
+          <w:color w:val="auto"/>
+        </w:rPr>
+        <w:t xml:space="preserve"> and hackers cannot do anything about this.</w:t>
+      </w:r>
+      <w:r>
+        <w:rPr>
+          <w:rFonts w:asciiTheme="minorHAnsi" w:eastAsiaTheme="minorHAnsi" w:hAnsiTheme="minorHAnsi" w:cstheme="minorBidi"/>
+          <w:i w:val="0"/>
+          <w:iCs w:val="0"/>
+          <w:color w:val="auto"/>
+        </w:rPr>
+        <w:t xml:space="preserve"> Some excerpt from the Secret Network white paper below:</w:t>
+      </w:r>
+    </w:p>
+    <w:p>
+      <w:pPr>
+        <w:rPr>
+          <w:i/>
+          <w:iCs/>
+        </w:rPr>
+      </w:pPr>
+      <w:r>
+        <w:rPr>
+          <w:i/>
+          <w:iCs/>
+        </w:rPr>
+        <w:t>Secret Network is a blockchain-based, open-source protocol that lets anyone perform computations on encrypted data, bringing privacy to smart contracts and public blockchains. Our mission: improve the adoption and usability of decentralized technologies, for the benefit of all.</w:t>
+      </w:r>
+    </w:p>
+    <w:p>
+      <w:r>
+        <w:t xml:space="preserve">I </w:t>
+      </w:r>
+      <w:proofErr w:type="gramStart"/>
+      <w:r>
+        <w:t>haven’t</w:t>
+      </w:r>
+      <w:proofErr w:type="gramEnd"/>
+      <w:r>
+        <w:t xml:space="preserve"> had a chance to explore fully on how to implement this. </w:t>
+      </w:r>
+      <w:r>
+        <w:t>But</w:t>
+      </w:r>
+      <w:r>
+        <w:t xml:space="preserve"> </w:t>
+      </w:r>
+      <w:proofErr w:type="gramStart"/>
+      <w:r>
+        <w:t>it’s</w:t>
+      </w:r>
+      <w:proofErr w:type="gramEnd"/>
+      <w:r>
+        <w:t xml:space="preserve"> for another day.</w:t>
+      </w:r>
+    </w:p>
+    <w:p>
+      <w:pPr>
+        <w:pStyle w:val="Heading4"/>
+      </w:pPr>
+      <w:r>
+        <w:t xml:space="preserve">Send transaction directly to a miner without appearing in </w:t>
+      </w:r>
+      <w:proofErr w:type="spellStart"/>
+      <w:r>
+        <w:t>mempool</w:t>
+      </w:r>
+      <w:proofErr w:type="spellEnd"/>
+      <w:r>
+        <w:t xml:space="preserve"> (Copied from the link </w:t>
+      </w:r>
+      <w:r>
+        <w:t>https://globalcoinresearch.com/2021/05/04/an-analysis-of-ethereum-front-running-and-its-defense-solutions/</w:t>
+      </w:r>
+      <w:r>
+        <w:t>)</w:t>
+      </w:r>
+    </w:p>
+    <w:p>
+      <w:r>
+        <w:t xml:space="preserve">The current Ethereum transaction execution mechanism is done through gas competition, in which </w:t>
+      </w:r>
+      <w:proofErr w:type="gramStart"/>
+      <w:r>
+        <w:t xml:space="preserve">miners  </w:t>
+      </w:r>
+      <w:proofErr w:type="spellStart"/>
+      <w:r>
+        <w:t>prioritise</w:t>
+      </w:r>
+      <w:proofErr w:type="spellEnd"/>
+      <w:proofErr w:type="gramEnd"/>
+      <w:r>
+        <w:t xml:space="preserve"> verifying the transactions of those who pay the highest gas bill. </w:t>
+      </w:r>
+      <w:proofErr w:type="gramStart"/>
+      <w:r>
+        <w:t>So</w:t>
+      </w:r>
+      <w:proofErr w:type="gramEnd"/>
+      <w:r>
+        <w:t xml:space="preserve"> if we bypass this mechanism and send the transactions directly to the miners for packaging, we can eliminate the possibility of a front-running bot attacking in the middle of the process.</w:t>
+      </w:r>
+    </w:p>
+    <w:p>
+      <w:r>
+        <w:t xml:space="preserve">Therefore, a Layer 0-like solution has also found some applications, such as the Taichi service of </w:t>
+      </w:r>
+      <w:proofErr w:type="spellStart"/>
+      <w:r>
+        <w:t>SparkPool</w:t>
+      </w:r>
+      <w:proofErr w:type="spellEnd"/>
+      <w:r>
+        <w:t xml:space="preserve">, where the user can directly set the Ethereum node of Taichi in </w:t>
+      </w:r>
+      <w:proofErr w:type="spellStart"/>
+      <w:r>
+        <w:t>MetaMask</w:t>
+      </w:r>
+      <w:proofErr w:type="spellEnd"/>
+      <w:r>
+        <w:t xml:space="preserve"> so that the transaction can be packaged directly without appearing in </w:t>
+      </w:r>
+      <w:proofErr w:type="spellStart"/>
+      <w:r>
+        <w:t>Mempool</w:t>
+      </w:r>
+      <w:proofErr w:type="spellEnd"/>
+      <w:r>
+        <w:t>. But the disadvantage is that there is some uncertainty about the time limit of packaging.</w:t>
+      </w:r>
+    </w:p>
+    <w:p>
+      <w:r>
+        <w:t xml:space="preserve">In addition, a solution </w:t>
+      </w:r>
+      <w:proofErr w:type="gramStart"/>
+      <w:r>
+        <w:t>similar to</w:t>
+      </w:r>
+      <w:proofErr w:type="gramEnd"/>
+      <w:r>
+        <w:t xml:space="preserve"> </w:t>
+      </w:r>
+      <w:proofErr w:type="spellStart"/>
+      <w:r>
+        <w:t>ArcherSwap’s</w:t>
+      </w:r>
+      <w:proofErr w:type="spellEnd"/>
+      <w:r>
+        <w:t xml:space="preserve"> concept builds a bridge between traders and miners, where traders can request miners to package their transactions directly in the form of a reward, which avoids the possibility of Front-Running. Although it feels like paying a protection fee to avoid being attacked, it lowers the trader’s costs and has the advantage of not being charged a fee for failed trades.</w:t>
+      </w:r>
+    </w:p>
+    <w:p>
+      <w:pPr>
+        <w:pStyle w:val="Heading4"/>
+      </w:pPr>
+      <w:r>
+        <w:t xml:space="preserve">Sending transactions directly to miner by skipping the </w:t>
+      </w:r>
+      <w:proofErr w:type="spellStart"/>
+      <w:r>
+        <w:t>mempool</w:t>
+      </w:r>
+      <w:proofErr w:type="spellEnd"/>
+    </w:p>
+    <w:p>
+      <w:r>
+        <w:t>TBD</w:t>
+      </w:r>
+    </w:p>
+    <w:p>
+      <w:pPr>
         <w:pStyle w:val="Heading2"/>
       </w:pPr>
       <w:r>
@@ -6073,7 +6826,7 @@
       <w:r>
         <w:t xml:space="preserve">I copied this post from the link </w:t>
       </w:r>
-      <w:hyperlink r:id="rId22" w:history="1">
+      <w:hyperlink r:id="rId23" w:history="1">
         <w:r>
           <w:rPr>
             <w:rStyle w:val="Hyperlink"/>
@@ -6085,7 +6838,52 @@
         <w:t>.</w:t>
       </w:r>
     </w:p>
+    <w:p>
+      <w:pPr>
+        <w:pStyle w:val="Heading1"/>
+      </w:pPr>
+      <w:r>
+        <w:lastRenderedPageBreak/>
+        <w:t>For Block Chain Developers</w:t>
+      </w:r>
+    </w:p>
+    <w:p>
+      <w:pPr>
+        <w:pStyle w:val="Heading2"/>
+      </w:pPr>
+      <w:r>
+        <w:t xml:space="preserve">Smart Contracts </w:t>
+      </w:r>
+    </w:p>
     <w:p/>
+    <w:p>
+      <w:pPr>
+        <w:pStyle w:val="Heading1"/>
+      </w:pPr>
+      <w:r>
+        <w:t xml:space="preserve">Abbreviations </w:t>
+      </w:r>
+    </w:p>
+    <w:p>
+      <w:r>
+        <w:t>DECO – Decentralized Ecosystem</w:t>
+      </w:r>
+    </w:p>
+    <w:p>
+      <w:r>
+        <w:t>AMA – Ask me anything</w:t>
+      </w:r>
+    </w:p>
+    <w:p>
+      <w:r>
+        <w:t>AMM – Automated Market Maker</w:t>
+      </w:r>
+    </w:p>
+    <w:p>
+      <w:r>
+        <w:t xml:space="preserve">DAO – Decentralized Autonomous Organization </w:t>
+      </w:r>
+    </w:p>
     <w:p/>
     <w:sectPr>
       <w:pgSz w:w="12240" w:h="15840"/>
@@ -7206,6 +8004,184 @@
     </w:lvl>
   </w:abstractNum>
   <w:abstractNum w:abstractNumId="10" w15:restartNumberingAfterBreak="0">
+    <w:nsid w:val="3B377540"/>
+    <w:multiLevelType w:val="hybridMultilevel"/>
+    <w:tmpl w:val="2D02ED3A"/>
+    <w:lvl w:ilvl="0" w:tplc="0409000F">
+      <w:start w:val="1"/>
+      <w:numFmt w:val="decimal"/>
+      <w:lvlText w:val="%1."/>
+      <w:lvlJc w:val="left"/>
+      <w:pPr>
+        <w:ind w:left="720" w:hanging="360"/>
+      </w:pPr>
+      <w:rPr>
+        <w:rFonts w:hint="default"/>
+      </w:rPr>
+    </w:lvl>
+    <w:lvl w:ilvl="1" w:tplc="04090019" w:tentative="1">
+      <w:start w:val="1"/>
+      <w:numFmt w:val="lowerLetter"/>
+      <w:lvlText w:val="%2."/>
+      <w:lvlJc w:val="left"/>
+      <w:pPr>
+        <w:ind w:left="1440" w:hanging="360"/>
+      </w:pPr>
+    </w:lvl>
+    <w:lvl w:ilvl="2" w:tplc="0409001B" w:tentative="1">
+      <w:start w:val="1"/>
+      <w:numFmt w:val="lowerRoman"/>
+      <w:lvlText w:val="%3."/>
+      <w:lvlJc w:val="right"/>
+      <w:pPr>
+        <w:ind w:left="2160" w:hanging="180"/>
+      </w:pPr>
+    </w:lvl>
+    <w:lvl w:ilvl="3" w:tplc="0409000F" w:tentative="1">
+      <w:start w:val="1"/>
+      <w:numFmt w:val="decimal"/>
+      <w:lvlText w:val="%4."/>
+      <w:lvlJc w:val="left"/>
+      <w:pPr>
+        <w:ind w:left="2880" w:hanging="360"/>
+      </w:pPr>
+    </w:lvl>
+    <w:lvl w:ilvl="4" w:tplc="04090019" w:tentative="1">
+      <w:start w:val="1"/>
+      <w:numFmt w:val="lowerLetter"/>
+      <w:lvlText w:val="%5."/>
+      <w:lvlJc w:val="left"/>
+      <w:pPr>
+        <w:ind w:left="3600" w:hanging="360"/>
+      </w:pPr>
+    </w:lvl>
+    <w:lvl w:ilvl="5" w:tplc="0409001B" w:tentative="1">
+      <w:start w:val="1"/>
+      <w:numFmt w:val="lowerRoman"/>
+      <w:lvlText w:val="%6."/>
+      <w:lvlJc w:val="right"/>
+      <w:pPr>
+        <w:ind w:left="4320" w:hanging="180"/>
+      </w:pPr>
+    </w:lvl>
+    <w:lvl w:ilvl="6" w:tplc="0409000F" w:tentative="1">
+      <w:start w:val="1"/>
+      <w:numFmt w:val="decimal"/>
+      <w:lvlText w:val="%7."/>
+      <w:lvlJc w:val="left"/>
+      <w:pPr>
+        <w:ind w:left="5040" w:hanging="360"/>
+      </w:pPr>
+    </w:lvl>
+    <w:lvl w:ilvl="7" w:tplc="04090019" w:tentative="1">
+      <w:start w:val="1"/>
+      <w:numFmt w:val="lowerLetter"/>
+      <w:lvlText w:val="%8."/>
+      <w:lvlJc w:val="left"/>
+      <w:pPr>
+        <w:ind w:left="5760" w:hanging="360"/>
+      </w:pPr>
+    </w:lvl>
+    <w:lvl w:ilvl="8" w:tplc="0409001B" w:tentative="1">
+      <w:start w:val="1"/>
+      <w:numFmt w:val="lowerRoman"/>
+      <w:lvlText w:val="%9."/>
+      <w:lvlJc w:val="right"/>
+      <w:pPr>
+        <w:ind w:left="6480" w:hanging="180"/>
+      </w:pPr>
+    </w:lvl>
+  </w:abstractNum>
+  <w:abstractNum w:abstractNumId="11" w15:restartNumberingAfterBreak="0">
+    <w:nsid w:val="3B946675"/>
+    <w:multiLevelType w:val="hybridMultilevel"/>
+    <w:tmpl w:val="7F18558E"/>
+    <w:lvl w:ilvl="0" w:tplc="0409000F">
+      <w:start w:val="1"/>
+      <w:numFmt w:val="decimal"/>
+      <w:lvlText w:val="%1."/>
+      <w:lvlJc w:val="left"/>
+      <w:pPr>
+        <w:ind w:left="720" w:hanging="360"/>
+      </w:pPr>
+      <w:rPr>
+        <w:rFonts w:hint="default"/>
+      </w:rPr>
+    </w:lvl>
+    <w:lvl w:ilvl="1" w:tplc="04090019" w:tentative="1">
+      <w:start w:val="1"/>
+      <w:numFmt w:val="lowerLetter"/>
+      <w:lvlText w:val="%2."/>
+      <w:lvlJc w:val="left"/>
+      <w:pPr>
+        <w:ind w:left="1440" w:hanging="360"/>
+      </w:pPr>
+    </w:lvl>
+    <w:lvl w:ilvl="2" w:tplc="0409001B" w:tentative="1">
+      <w:start w:val="1"/>
+      <w:numFmt w:val="lowerRoman"/>
+      <w:lvlText w:val="%3."/>
+      <w:lvlJc w:val="right"/>
+      <w:pPr>
+        <w:ind w:left="2160" w:hanging="180"/>
+      </w:pPr>
+    </w:lvl>
+    <w:lvl w:ilvl="3" w:tplc="0409000F" w:tentative="1">
+      <w:start w:val="1"/>
+      <w:numFmt w:val="decimal"/>
+      <w:lvlText w:val="%4."/>
+      <w:lvlJc w:val="left"/>
+      <w:pPr>
+        <w:ind w:left="2880" w:hanging="360"/>
+      </w:pPr>
+    </w:lvl>
+    <w:lvl w:ilvl="4" w:tplc="04090019" w:tentative="1">
+      <w:start w:val="1"/>
+      <w:numFmt w:val="lowerLetter"/>
+      <w:lvlText w:val="%5."/>
+      <w:lvlJc w:val="left"/>
+      <w:pPr>
+        <w:ind w:left="3600" w:hanging="360"/>
+      </w:pPr>
+    </w:lvl>
+    <w:lvl w:ilvl="5" w:tplc="0409001B" w:tentative="1">
+      <w:start w:val="1"/>
+      <w:numFmt w:val="lowerRoman"/>
+      <w:lvlText w:val="%6."/>
+      <w:lvlJc w:val="right"/>
+      <w:pPr>
+        <w:ind w:left="4320" w:hanging="180"/>
+      </w:pPr>
+    </w:lvl>
+    <w:lvl w:ilvl="6" w:tplc="0409000F" w:tentative="1">
+      <w:start w:val="1"/>
+      <w:numFmt w:val="decimal"/>
+      <w:lvlText w:val="%7."/>
+      <w:lvlJc w:val="left"/>
+      <w:pPr>
+        <w:ind w:left="5040" w:hanging="360"/>
+      </w:pPr>
+    </w:lvl>
+    <w:lvl w:ilvl="7" w:tplc="04090019" w:tentative="1">
+      <w:start w:val="1"/>
+      <w:numFmt w:val="lowerLetter"/>
+      <w:lvlText w:val="%8."/>
+      <w:lvlJc w:val="left"/>
+      <w:pPr>
+        <w:ind w:left="5760" w:hanging="360"/>
+      </w:pPr>
+    </w:lvl>
+    <w:lvl w:ilvl="8" w:tplc="0409001B" w:tentative="1">
+      <w:start w:val="1"/>
+      <w:numFmt w:val="lowerRoman"/>
+      <w:lvlText w:val="%9."/>
+      <w:lvlJc w:val="right"/>
+      <w:pPr>
+        <w:ind w:left="6480" w:hanging="180"/>
+      </w:pPr>
+    </w:lvl>
+  </w:abstractNum>
+  <w:abstractNum w:abstractNumId="12" w15:restartNumberingAfterBreak="0">
     <w:nsid w:val="3E021173"/>
     <w:multiLevelType w:val="hybridMultilevel"/>
     <w:tmpl w:val="25524000"/>
@@ -7318,7 +8294,7 @@
       </w:rPr>
     </w:lvl>
   </w:abstractNum>
-  <w:abstractNum w:abstractNumId="11" w15:restartNumberingAfterBreak="0">
+  <w:abstractNum w:abstractNumId="13" w15:restartNumberingAfterBreak="0">
     <w:nsid w:val="55F56DBC"/>
     <w:multiLevelType w:val="hybridMultilevel"/>
     <w:tmpl w:val="36A4927A"/>
@@ -7431,7 +8407,7 @@
       </w:rPr>
     </w:lvl>
   </w:abstractNum>
-  <w:abstractNum w:abstractNumId="12" w15:restartNumberingAfterBreak="0">
+  <w:abstractNum w:abstractNumId="14" w15:restartNumberingAfterBreak="0">
     <w:nsid w:val="64182726"/>
     <w:multiLevelType w:val="hybridMultilevel"/>
     <w:tmpl w:val="20EED3D0"/>
@@ -7544,7 +8520,7 @@
       </w:rPr>
     </w:lvl>
   </w:abstractNum>
-  <w:abstractNum w:abstractNumId="13" w15:restartNumberingAfterBreak="0">
+  <w:abstractNum w:abstractNumId="15" w15:restartNumberingAfterBreak="0">
     <w:nsid w:val="65C33E47"/>
     <w:multiLevelType w:val="hybridMultilevel"/>
     <w:tmpl w:val="DB6C450A"/>
@@ -7657,7 +8633,7 @@
       </w:rPr>
     </w:lvl>
   </w:abstractNum>
-  <w:abstractNum w:abstractNumId="14" w15:restartNumberingAfterBreak="0">
+  <w:abstractNum w:abstractNumId="16" w15:restartNumberingAfterBreak="0">
     <w:nsid w:val="75924379"/>
     <w:multiLevelType w:val="hybridMultilevel"/>
     <w:tmpl w:val="88CA2C8E"/>
@@ -7770,7 +8746,7 @@
       </w:rPr>
     </w:lvl>
   </w:abstractNum>
-  <w:abstractNum w:abstractNumId="15" w15:restartNumberingAfterBreak="0">
+  <w:abstractNum w:abstractNumId="17" w15:restartNumberingAfterBreak="0">
     <w:nsid w:val="79656D35"/>
     <w:multiLevelType w:val="hybridMultilevel"/>
     <w:tmpl w:val="A85E903E"/>
@@ -7887,19 +8863,19 @@
     <w:abstractNumId w:val="3"/>
   </w:num>
   <w:num w:numId="2">
-    <w:abstractNumId w:val="14"/>
+    <w:abstractNumId w:val="16"/>
   </w:num>
   <w:num w:numId="3">
-    <w:abstractNumId w:val="15"/>
+    <w:abstractNumId w:val="17"/>
   </w:num>
   <w:num w:numId="4">
-    <w:abstractNumId w:val="12"/>
+    <w:abstractNumId w:val="14"/>
   </w:num>
   <w:num w:numId="5">
     <w:abstractNumId w:val="6"/>
   </w:num>
   <w:num w:numId="6">
-    <w:abstractNumId w:val="11"/>
+    <w:abstractNumId w:val="13"/>
   </w:num>
   <w:num w:numId="7">
     <w:abstractNumId w:val="0"/>
@@ -7914,7 +8890,7 @@
     <w:abstractNumId w:val="3"/>
   </w:num>
   <w:num w:numId="11">
-    <w:abstractNumId w:val="13"/>
+    <w:abstractNumId w:val="15"/>
   </w:num>
   <w:num w:numId="12">
     <w:abstractNumId w:val="2"/>
@@ -7932,6 +8908,12 @@
     <w:abstractNumId w:val="5"/>
   </w:num>
   <w:num w:numId="17">
+    <w:abstractNumId w:val="12"/>
+  </w:num>
+  <w:num w:numId="18">
+    <w:abstractNumId w:val="11"/>
+  </w:num>
+  <w:num w:numId="19">
     <w:abstractNumId w:val="10"/>
   </w:num>
 </w:numbering>
@@ -8596,6 +9578,15 @@
       <w:color w:val="2F5496" w:themeColor="accent1" w:themeShade="BF"/>
     </w:rPr>
   </w:style>
+  <w:style w:type="paragraph" w:styleId="NoSpacing">
+    <w:name w:val="No Spacing"/>
+    <w:uiPriority w:val="1"/>
+    <w:qFormat/>
+    <w:rsid w:val="00C9683A"/>
+    <w:pPr>
+      <w:spacing w:after="0" w:line="240" w:lineRule="auto"/>
+    </w:pPr>
+  </w:style>
 </w:styles>
 </file>
 

</xml_diff>

<commit_message>
notes on order book, maker taker, post-only and allow taker
</commit_message>
<xml_diff>
--- a/My Crypto Trading Cook Book.docx
+++ b/My Crypto Trading Cook Book.docx
@@ -3889,6 +3889,50 @@
         <w:gridCol w:w="4788"/>
         <w:gridCol w:w="4788"/>
       </w:tblGrid>
+      <w:tr>
+        <w:tc>
+          <w:tcPr>
+            <w:tcW w:w="4788" w:type="dxa"/>
+          </w:tcPr>
+          <w:p>
+            <w:pPr>
+              <w:jc w:val="center"/>
+              <w:rPr>
+                <w:b/>
+                <w:bCs/>
+              </w:rPr>
+            </w:pPr>
+            <w:r>
+              <w:rPr>
+                <w:b/>
+                <w:bCs/>
+              </w:rPr>
+              <w:t>Market Maker</w:t>
+            </w:r>
+          </w:p>
+        </w:tc>
+        <w:tc>
+          <w:tcPr>
+            <w:tcW w:w="4788" w:type="dxa"/>
+          </w:tcPr>
+          <w:p>
+            <w:pPr>
+              <w:jc w:val="center"/>
+              <w:rPr>
+                <w:b/>
+                <w:bCs/>
+              </w:rPr>
+            </w:pPr>
+            <w:r>
+              <w:rPr>
+                <w:b/>
+                <w:bCs/>
+              </w:rPr>
+              <w:t>Market Taker</w:t>
+            </w:r>
+          </w:p>
+        </w:tc>
+      </w:tr>
       <w:tr>
         <w:tc>
           <w:tcPr>
@@ -3972,7 +4016,11 @@
           </w:tcPr>
           <w:p>
             <w:r>
-              <w:t>These orders add volume to the order book, helping to ‘make the market’ and are therefore termed the ‘maker’ for any subsequent trades.</w:t>
+              <w:t xml:space="preserve">These orders add volume to the order book, helping to ‘make the market’ and are therefore </w:t>
+            </w:r>
+            <w:r>
+              <w:lastRenderedPageBreak/>
+              <w:t>termed the ‘maker’ for any subsequent trades.</w:t>
             </w:r>
           </w:p>
         </w:tc>
@@ -3982,7 +4030,12 @@
           </w:tcPr>
           <w:p>
             <w:r>
-              <w:t xml:space="preserve">Trades from market orders are always takers, as market orders can never go on the order book. These trades are taking volume </w:t>
+              <w:lastRenderedPageBreak/>
+              <w:t xml:space="preserve">Trades from market orders are always takers, as market orders can never go on the order book. </w:t>
+            </w:r>
+            <w:r>
+              <w:lastRenderedPageBreak/>
+              <w:t xml:space="preserve">These trades are taking volume </w:t>
             </w:r>
             <w:proofErr w:type="gramStart"/>
             <w:r>
@@ -3993,11 +4046,7 @@
               <w:t xml:space="preserve"> the or</w:t>
             </w:r>
             <w:r>
-              <w:t xml:space="preserve">der </w:t>
-            </w:r>
-            <w:r>
-              <w:lastRenderedPageBreak/>
-              <w:t>book, and therefore called taker.</w:t>
+              <w:t>der book, and therefore called taker.</w:t>
             </w:r>
           </w:p>
         </w:tc>
@@ -4113,6 +4162,9 @@
     </w:p>
     <w:p>
       <w:r>
+        <w:rPr>
+          <w:noProof/>
+        </w:rPr>
         <w:drawing>
           <wp:inline distT="0" distB="0" distL="0" distR="0" wp14:anchorId="22BFCE54" wp14:editId="335B3FD6">
             <wp:extent cx="4658375" cy="1881450"/>
@@ -4163,7 +4215,338 @@
       </w:r>
       <w:proofErr w:type="gramEnd"/>
     </w:p>
-    <w:p/>
+    <w:p>
+      <w:proofErr w:type="spellStart"/>
+      <w:proofErr w:type="gramStart"/>
+      <w:r>
+        <w:t>Lets</w:t>
+      </w:r>
+      <w:proofErr w:type="spellEnd"/>
+      <w:proofErr w:type="gramEnd"/>
+      <w:r>
+        <w:t xml:space="preserve"> suppose you want to buy a Bitcoin on Coinbase Pro. You can specify the execution mode in your buy order</w:t>
+      </w:r>
+      <w:r>
+        <w:t xml:space="preserve"> as ‘Post Only’ or ‘Allow Taker’.</w:t>
+      </w:r>
+    </w:p>
+    <w:p>
+      <w:r>
+        <w:t xml:space="preserve">Post Only – is when you place a buy order for the crypto which </w:t>
+      </w:r>
+      <w:proofErr w:type="gramStart"/>
+      <w:r>
+        <w:t>doesn’t</w:t>
+      </w:r>
+      <w:proofErr w:type="gramEnd"/>
+      <w:r>
+        <w:t xml:space="preserve"> match any existing entries in the order book. Ex: Order book has following entries where people are willing to </w:t>
+      </w:r>
+      <w:r>
+        <w:t xml:space="preserve">buy/sell at specified price. </w:t>
+      </w:r>
+      <w:r>
+        <w:t xml:space="preserve">These entries are called the </w:t>
+      </w:r>
+      <w:r>
+        <w:t>‘</w:t>
+      </w:r>
+      <w:r>
+        <w:t>market maker</w:t>
+      </w:r>
+      <w:r>
+        <w:t xml:space="preserve">’ entries. </w:t>
+      </w:r>
+    </w:p>
+    <w:tbl>
+      <w:tblPr>
+        <w:tblStyle w:val="TableGrid"/>
+        <w:tblW w:w="0" w:type="auto"/>
+        <w:jc w:val="center"/>
+        <w:tblLook w:val="04A0" w:firstRow="1" w:lastRow="0" w:firstColumn="1" w:lastColumn="0" w:noHBand="0" w:noVBand="1"/>
+      </w:tblPr>
+      <w:tblGrid>
+        <w:gridCol w:w="1458"/>
+        <w:gridCol w:w="774"/>
+        <w:gridCol w:w="948"/>
+      </w:tblGrid>
+      <w:tr>
+        <w:trPr>
+          <w:jc w:val="center"/>
+        </w:trPr>
+        <w:tc>
+          <w:tcPr>
+            <w:tcW w:w="1458" w:type="dxa"/>
+          </w:tcPr>
+          <w:p>
+            <w:r>
+              <w:t>Market Size</w:t>
+            </w:r>
+          </w:p>
+        </w:tc>
+        <w:tc>
+          <w:tcPr>
+            <w:tcW w:w="774" w:type="dxa"/>
+          </w:tcPr>
+          <w:p>
+            <w:r>
+              <w:t>Price</w:t>
+            </w:r>
+          </w:p>
+        </w:tc>
+        <w:tc>
+          <w:tcPr>
+            <w:tcW w:w="774" w:type="dxa"/>
+          </w:tcPr>
+          <w:p>
+            <w:r>
+              <w:t>Buy/Sell</w:t>
+            </w:r>
+          </w:p>
+        </w:tc>
+      </w:tr>
+      <w:tr>
+        <w:trPr>
+          <w:jc w:val="center"/>
+        </w:trPr>
+        <w:tc>
+          <w:tcPr>
+            <w:tcW w:w="1458" w:type="dxa"/>
+          </w:tcPr>
+          <w:p>
+            <w:r>
+              <w:t>1.3</w:t>
+            </w:r>
+          </w:p>
+        </w:tc>
+        <w:tc>
+          <w:tcPr>
+            <w:tcW w:w="774" w:type="dxa"/>
+          </w:tcPr>
+          <w:p>
+            <w:r>
+              <w:t>32000</w:t>
+            </w:r>
+          </w:p>
+        </w:tc>
+        <w:tc>
+          <w:tcPr>
+            <w:tcW w:w="774" w:type="dxa"/>
+          </w:tcPr>
+          <w:p>
+            <w:r>
+              <w:t>Buy</w:t>
+            </w:r>
+          </w:p>
+        </w:tc>
+      </w:tr>
+      <w:tr>
+        <w:trPr>
+          <w:jc w:val="center"/>
+        </w:trPr>
+        <w:tc>
+          <w:tcPr>
+            <w:tcW w:w="1458" w:type="dxa"/>
+          </w:tcPr>
+          <w:p>
+            <w:r>
+              <w:t>341.32</w:t>
+            </w:r>
+          </w:p>
+        </w:tc>
+        <w:tc>
+          <w:tcPr>
+            <w:tcW w:w="774" w:type="dxa"/>
+          </w:tcPr>
+          <w:p>
+            <w:r>
+              <w:t>32100</w:t>
+            </w:r>
+          </w:p>
+        </w:tc>
+        <w:tc>
+          <w:tcPr>
+            <w:tcW w:w="774" w:type="dxa"/>
+          </w:tcPr>
+          <w:p>
+            <w:r>
+              <w:t>Sell</w:t>
+            </w:r>
+          </w:p>
+        </w:tc>
+      </w:tr>
+      <w:tr>
+        <w:trPr>
+          <w:jc w:val="center"/>
+        </w:trPr>
+        <w:tc>
+          <w:tcPr>
+            <w:tcW w:w="1458" w:type="dxa"/>
+          </w:tcPr>
+          <w:p>
+            <w:r>
+              <w:t>234.14</w:t>
+            </w:r>
+          </w:p>
+        </w:tc>
+        <w:tc>
+          <w:tcPr>
+            <w:tcW w:w="774" w:type="dxa"/>
+          </w:tcPr>
+          <w:p>
+            <w:r>
+              <w:t>33000</w:t>
+            </w:r>
+          </w:p>
+        </w:tc>
+        <w:tc>
+          <w:tcPr>
+            <w:tcW w:w="774" w:type="dxa"/>
+          </w:tcPr>
+          <w:p>
+            <w:r>
+              <w:t>Sell</w:t>
+            </w:r>
+          </w:p>
+        </w:tc>
+      </w:tr>
+      <w:tr>
+        <w:trPr>
+          <w:jc w:val="center"/>
+        </w:trPr>
+        <w:tc>
+          <w:tcPr>
+            <w:tcW w:w="1458" w:type="dxa"/>
+          </w:tcPr>
+          <w:p>
+            <w:r>
+              <w:t>12.41</w:t>
+            </w:r>
+          </w:p>
+        </w:tc>
+        <w:tc>
+          <w:tcPr>
+            <w:tcW w:w="774" w:type="dxa"/>
+          </w:tcPr>
+          <w:p>
+            <w:r>
+              <w:t>33899</w:t>
+            </w:r>
+          </w:p>
+        </w:tc>
+        <w:tc>
+          <w:tcPr>
+            <w:tcW w:w="774" w:type="dxa"/>
+          </w:tcPr>
+          <w:p>
+            <w:r>
+              <w:t>Sell</w:t>
+            </w:r>
+          </w:p>
+        </w:tc>
+      </w:tr>
+    </w:tbl>
+    <w:p>
+      <w:pPr>
+        <w:spacing w:line="240" w:lineRule="auto"/>
+      </w:pPr>
+    </w:p>
+    <w:p>
+      <w:proofErr w:type="gramStart"/>
+      <w:r>
+        <w:t>So</w:t>
+      </w:r>
+      <w:proofErr w:type="gramEnd"/>
+      <w:r>
+        <w:t xml:space="preserve"> the exchange like Coinbase Pro will match your buy/sell orders against these. If you have selected ‘post-only’ it will go to the order book </w:t>
+      </w:r>
+      <w:r>
+        <w:t xml:space="preserve">since none of the entries will match the existing orders. So, you can create ‘post-only’ entries 2 ways in Coinbase Pro. One way is to enter the buy/sell order with the limit price which is </w:t>
+      </w:r>
+      <w:proofErr w:type="gramStart"/>
+      <w:r>
+        <w:t>off of</w:t>
+      </w:r>
+      <w:proofErr w:type="gramEnd"/>
+      <w:r>
+        <w:t xml:space="preserve"> the current market price of the coin. For the buy order, you enter $30000 to buy 1 BTC whereas the current price is $32000. So, this </w:t>
+      </w:r>
+      <w:proofErr w:type="gramStart"/>
+      <w:r>
+        <w:t>buy</w:t>
+      </w:r>
+      <w:proofErr w:type="gramEnd"/>
+      <w:r>
+        <w:t xml:space="preserve"> order will sit in the order book hence providing liquidity on the exchange. Other way is to carefully examine the orders in the order book and deciding the spread such a way that falls </w:t>
+      </w:r>
+      <w:proofErr w:type="spellStart"/>
+      <w:r>
+        <w:t>inbetween</w:t>
+      </w:r>
+      <w:proofErr w:type="spellEnd"/>
+      <w:r>
+        <w:t xml:space="preserve"> the 2 orders. So, this will also be considered as the ‘post-only’ order and will go into the order book.</w:t>
+      </w:r>
+    </w:p>
+    <w:p>
+      <w:proofErr w:type="gramStart"/>
+      <w:r>
+        <w:lastRenderedPageBreak/>
+        <w:t>Exchanges</w:t>
+      </w:r>
+      <w:proofErr w:type="gramEnd"/>
+      <w:r>
+        <w:t xml:space="preserve"> </w:t>
+      </w:r>
+      <w:r>
+        <w:t xml:space="preserve">rewards market markers by offering </w:t>
+      </w:r>
+      <w:r>
+        <w:t xml:space="preserve">less fees for executing the orders compared to ‘allow-taker’ execution. Coinbase Pro does have the price tier chart for both market maker and taker fee. If you have a small account, then it doesn’t </w:t>
+      </w:r>
+      <w:proofErr w:type="gramStart"/>
+      <w:r>
+        <w:t>matter</w:t>
+      </w:r>
+      <w:proofErr w:type="gramEnd"/>
+      <w:r>
+        <w:t xml:space="preserve"> and the fee is the same for both ‘post-only’ and ‘allow-taker’. It starts with 0.5% percent of your trade volume. </w:t>
+      </w:r>
+      <w:r>
+        <w:t>And based on your account balance, maker fee becomes lesser than taker fee.</w:t>
+      </w:r>
+    </w:p>
+    <w:p>
+      <w:r>
+        <w:t>Sometimes, the ‘post-only’ orders may be executed immediately in which it will be converted automatically to taker mode. This may happen due to the market volatility or some other orders appearing in the book which immediately matches your order. So, ‘post-only’ is not always guaranteed.</w:t>
+      </w:r>
+    </w:p>
+    <w:p>
+      <w:r>
+        <w:t xml:space="preserve">Allow Taker – these are for the trades which will need to execute immediately. </w:t>
+      </w:r>
+      <w:proofErr w:type="gramStart"/>
+      <w:r>
+        <w:t>Usually</w:t>
+      </w:r>
+      <w:proofErr w:type="gramEnd"/>
+      <w:r>
+        <w:t xml:space="preserve"> users who want to buy or sell immediately as by doing so, they can buy or sell the coins at the attractive price points. This will come with the extra fee as the order will execute immediately and removes the liquidity from the order book. Example of this are the market orders, stop orders. In this case, you are willing to let the order execute at later point of </w:t>
+      </w:r>
+      <w:proofErr w:type="gramStart"/>
+      <w:r>
+        <w:t>time</w:t>
+      </w:r>
+      <w:proofErr w:type="gramEnd"/>
+      <w:r>
+        <w:t xml:space="preserve"> and you want to buy or sell immediately. </w:t>
+      </w:r>
+    </w:p>
+    <w:p>
+      <w:r>
+        <w:t>When you place an order that is immediately filled in its entirety (for example a market or stop order) you are a “taker,” and you pay a “taker” fee for this. The idea is that you are “taking” the price you want, right now, generally by buying or selling limit orders sitting on the books.</w:t>
+      </w:r>
+    </w:p>
     <w:p>
       <w:pPr>
         <w:pStyle w:val="Heading1"/>
@@ -4350,7 +4733,6 @@
         </w:numPr>
       </w:pPr>
       <w:r>
-        <w:lastRenderedPageBreak/>
         <w:t xml:space="preserve">Cardano is still undervalued with its price because it solves many problems creatively and efficiently. </w:t>
       </w:r>
     </w:p>
@@ -4399,6 +4781,7 @@
         </w:numPr>
       </w:pPr>
       <w:r>
+        <w:lastRenderedPageBreak/>
         <w:t xml:space="preserve">ADA aims to make a blockchain that can communicate with other blockchains. </w:t>
       </w:r>
     </w:p>
@@ -4706,7 +5089,6 @@
         <w:rPr>
           <w:noProof/>
         </w:rPr>
-        <w:lastRenderedPageBreak/>
         <w:drawing>
           <wp:inline distT="0" distB="0" distL="0" distR="0" wp14:anchorId="5B0A3341" wp14:editId="315D2FD6">
             <wp:extent cx="4758402" cy="2091029"/>
@@ -4749,6 +5131,7 @@
         <w:rPr>
           <w:noProof/>
         </w:rPr>
+        <w:lastRenderedPageBreak/>
         <w:drawing>
           <wp:inline distT="0" distB="0" distL="0" distR="0" wp14:anchorId="46EF1D9A" wp14:editId="64E51B25">
             <wp:extent cx="5943600" cy="3765550"/>
@@ -4918,7 +5301,6 @@
         <w:pStyle w:val="Heading3"/>
       </w:pPr>
       <w:r>
-        <w:lastRenderedPageBreak/>
         <w:t xml:space="preserve">My final thoughts </w:t>
       </w:r>
     </w:p>
@@ -5033,6 +5415,7 @@
       </w:pPr>
       <w:proofErr w:type="spellStart"/>
       <w:r>
+        <w:lastRenderedPageBreak/>
         <w:t>Its</w:t>
       </w:r>
       <w:proofErr w:type="spellEnd"/>
@@ -5231,7 +5614,6 @@
       </w:pPr>
       <w:proofErr w:type="spellStart"/>
       <w:r>
-        <w:lastRenderedPageBreak/>
         <w:t>cRoute</w:t>
       </w:r>
       <w:proofErr w:type="spellEnd"/>
@@ -5348,7 +5730,11 @@
       </w:r>
       <w:proofErr w:type="spellEnd"/>
       <w:r>
-        <w:t xml:space="preserve"> mechanism adds extra spice to the genius network. Since launch, Celer Network has shown minimal drawbacks and only continues to improve user experience. These characteristics give Celer Network strong competitive advantages over similar projects in the </w:t>
+        <w:t xml:space="preserve"> mechanism adds extra spice to the genius network. Since launch, Celer Network has shown minimal </w:t>
+      </w:r>
+      <w:r>
+        <w:lastRenderedPageBreak/>
+        <w:t xml:space="preserve">drawbacks and only continues to improve user experience. These characteristics give Celer Network strong competitive advantages over similar projects in the </w:t>
       </w:r>
       <w:proofErr w:type="spellStart"/>
       <w:r>
@@ -5547,7 +5933,6 @@
         </w:numPr>
       </w:pPr>
       <w:r>
-        <w:lastRenderedPageBreak/>
         <w:t>Its most common usage, CELR token is used to pay transaction fees and protection service fees to the service providers.</w:t>
       </w:r>
     </w:p>
@@ -5665,6 +6050,7 @@
         </w:numPr>
       </w:pPr>
       <w:r>
+        <w:lastRenderedPageBreak/>
         <w:t xml:space="preserve">CELR and MATIC are not competitors although their tech offering is similar. In fact, they </w:t>
       </w:r>
       <w:proofErr w:type="spellStart"/>
@@ -5831,7 +6217,6 @@
         <w:rPr>
           <w:noProof/>
         </w:rPr>
-        <w:lastRenderedPageBreak/>
         <w:drawing>
           <wp:inline distT="0" distB="0" distL="0" distR="0" wp14:anchorId="47D3BF02" wp14:editId="7D227BEC">
             <wp:extent cx="5943600" cy="3402330"/>
@@ -5884,6 +6269,7 @@
     </w:p>
     <w:p>
       <w:r>
+        <w:lastRenderedPageBreak/>
         <w:t xml:space="preserve">These are the tokens displayed in real-time when the liquidity is added to the </w:t>
       </w:r>
       <w:proofErr w:type="spellStart"/>
@@ -5950,7 +6336,6 @@
         <w:pStyle w:val="Heading3"/>
       </w:pPr>
       <w:r>
-        <w:lastRenderedPageBreak/>
         <w:t xml:space="preserve">Big Swap Explorer </w:t>
       </w:r>
     </w:p>
@@ -6014,6 +6399,7 @@
         <w:pStyle w:val="Heading3"/>
       </w:pPr>
       <w:r>
+        <w:lastRenderedPageBreak/>
         <w:t>New Pairs Bot</w:t>
       </w:r>
     </w:p>
@@ -6114,142 +6500,142 @@
     </w:p>
     <w:p>
       <w:r>
+        <w:t xml:space="preserve">Front running on decentralized exchanges is best understood by example. Here we see an example from the cryptocurrency </w:t>
+      </w:r>
+      <w:proofErr w:type="spellStart"/>
+      <w:r>
+        <w:t>CorgiCoin</w:t>
+      </w:r>
+      <w:proofErr w:type="spellEnd"/>
+      <w:r>
+        <w:t xml:space="preserve">. The image below is a screenshot from </w:t>
+      </w:r>
+      <w:proofErr w:type="spellStart"/>
+      <w:r>
+        <w:t>BscScan</w:t>
+      </w:r>
+      <w:proofErr w:type="spellEnd"/>
+      <w:r>
+        <w:t xml:space="preserve">. </w:t>
+      </w:r>
+      <w:proofErr w:type="spellStart"/>
+      <w:r>
+        <w:t>BscScan</w:t>
+      </w:r>
+      <w:proofErr w:type="spellEnd"/>
+      <w:r>
+        <w:t xml:space="preserve"> is a blockchain explorer that lists every transaction that happens on the </w:t>
+      </w:r>
+      <w:proofErr w:type="spellStart"/>
+      <w:r>
+        <w:t>Binance</w:t>
+      </w:r>
+      <w:proofErr w:type="spellEnd"/>
+      <w:r>
+        <w:t xml:space="preserve"> Smart Chain.</w:t>
+      </w:r>
+    </w:p>
+    <w:p>
+      <w:r>
+        <w:t>Identifying front running is easy once you know what to look for. It always has these characteristics:</w:t>
+      </w:r>
+    </w:p>
+    <w:p>
+      <w:r>
+        <w:t xml:space="preserve">Three trades at the same time: the front runner buy, then the actual buy, then the front runner sell. (Note that on </w:t>
+      </w:r>
+      <w:proofErr w:type="spellStart"/>
+      <w:r>
+        <w:t>BscScan</w:t>
+      </w:r>
+      <w:proofErr w:type="spellEnd"/>
+      <w:r>
+        <w:t xml:space="preserve"> the most recent transactions show up first).</w:t>
+      </w:r>
+    </w:p>
+    <w:p>
+      <w:r>
+        <w:t xml:space="preserve">The two outside trades have the same address and same quantity: the front runner ends up with no position. In this case, the front runner </w:t>
+      </w:r>
+      <w:proofErr w:type="gramStart"/>
+      <w:r>
+        <w:t>doesn’t</w:t>
+      </w:r>
+      <w:proofErr w:type="gramEnd"/>
+      <w:r>
+        <w:t xml:space="preserve"> actually want to own </w:t>
+      </w:r>
+      <w:proofErr w:type="spellStart"/>
+      <w:r>
+        <w:t>CorgiCoin</w:t>
+      </w:r>
+      <w:proofErr w:type="spellEnd"/>
+      <w:r>
+        <w:t>, he just wants to make risk-free profit.</w:t>
+      </w:r>
+    </w:p>
+    <w:p>
+      <w:r>
+        <w:t xml:space="preserve">In this case, we see that the front runner bought 6.279 million </w:t>
+      </w:r>
+      <w:proofErr w:type="spellStart"/>
+      <w:r>
+        <w:t>CorgiCoin</w:t>
+      </w:r>
+      <w:proofErr w:type="spellEnd"/>
+      <w:r>
+        <w:t xml:space="preserve"> and then sold 6.279 million </w:t>
+      </w:r>
+      <w:proofErr w:type="spellStart"/>
+      <w:r>
+        <w:t>CorgiCoin</w:t>
+      </w:r>
+      <w:proofErr w:type="spellEnd"/>
+      <w:r>
+        <w:t xml:space="preserve"> immediately afterward at a slightly higher price, locking in a risk-free profit.</w:t>
+      </w:r>
+    </w:p>
+    <w:p>
+      <w:r>
+        <w:t xml:space="preserve">Blockchain transactions are grouped into chunks called </w:t>
+      </w:r>
+      <w:proofErr w:type="gramStart"/>
+      <w:r>
+        <w:t>blocks</w:t>
+      </w:r>
+      <w:proofErr w:type="gramEnd"/>
+    </w:p>
+    <w:p>
+      <w:r>
+        <w:t>Front running works because time is discretized on the blockchain. This is a fancy way of saying that blockchain transactions are grouped into blocks, rather than occurring one at a time.</w:t>
+      </w:r>
+    </w:p>
+    <w:p>
+      <w:r>
+        <w:t xml:space="preserve">When someone sends a buy order to </w:t>
+      </w:r>
+      <w:proofErr w:type="spellStart"/>
+      <w:r>
+        <w:t>PancakeSwap</w:t>
+      </w:r>
+      <w:proofErr w:type="spellEnd"/>
+      <w:r>
+        <w:t>, that order sits in a pool of pending transactions that have not yet been incorporated into the next block. These pending transactions are visible to anyone listening — that is, any computer running a full node.</w:t>
+      </w:r>
+    </w:p>
+    <w:p>
+      <w:r>
+        <w:t>In the example above, we saw that the order of the three trades was:</w:t>
+      </w:r>
+    </w:p>
+    <w:p>
+      <w:r>
+        <w:t>Front runner buys</w:t>
+      </w:r>
+    </w:p>
+    <w:p>
+      <w:r>
         <w:lastRenderedPageBreak/>
-        <w:t xml:space="preserve">Front running on decentralized exchanges is best understood by example. Here we see an example from the cryptocurrency </w:t>
-      </w:r>
-      <w:proofErr w:type="spellStart"/>
-      <w:r>
-        <w:t>CorgiCoin</w:t>
-      </w:r>
-      <w:proofErr w:type="spellEnd"/>
-      <w:r>
-        <w:t xml:space="preserve">. The image below is a screenshot from </w:t>
-      </w:r>
-      <w:proofErr w:type="spellStart"/>
-      <w:r>
-        <w:t>BscScan</w:t>
-      </w:r>
-      <w:proofErr w:type="spellEnd"/>
-      <w:r>
-        <w:t xml:space="preserve">. </w:t>
-      </w:r>
-      <w:proofErr w:type="spellStart"/>
-      <w:r>
-        <w:t>BscScan</w:t>
-      </w:r>
-      <w:proofErr w:type="spellEnd"/>
-      <w:r>
-        <w:t xml:space="preserve"> is a blockchain explorer that lists every transaction that happens on the </w:t>
-      </w:r>
-      <w:proofErr w:type="spellStart"/>
-      <w:r>
-        <w:t>Binance</w:t>
-      </w:r>
-      <w:proofErr w:type="spellEnd"/>
-      <w:r>
-        <w:t xml:space="preserve"> Smart Chain.</w:t>
-      </w:r>
-    </w:p>
-    <w:p>
-      <w:r>
-        <w:t>Identifying front running is easy once you know what to look for. It always has these characteristics:</w:t>
-      </w:r>
-    </w:p>
-    <w:p>
-      <w:r>
-        <w:t xml:space="preserve">Three trades at the same time: the front runner buy, then the actual buy, then the front runner sell. (Note that on </w:t>
-      </w:r>
-      <w:proofErr w:type="spellStart"/>
-      <w:r>
-        <w:t>BscScan</w:t>
-      </w:r>
-      <w:proofErr w:type="spellEnd"/>
-      <w:r>
-        <w:t xml:space="preserve"> the most recent transactions show up first).</w:t>
-      </w:r>
-    </w:p>
-    <w:p>
-      <w:r>
-        <w:t xml:space="preserve">The two outside trades have the same address and same quantity: the front runner ends up with no position. In this case, the front runner </w:t>
-      </w:r>
-      <w:proofErr w:type="gramStart"/>
-      <w:r>
-        <w:t>doesn’t</w:t>
-      </w:r>
-      <w:proofErr w:type="gramEnd"/>
-      <w:r>
-        <w:t xml:space="preserve"> actually want to own </w:t>
-      </w:r>
-      <w:proofErr w:type="spellStart"/>
-      <w:r>
-        <w:t>CorgiCoin</w:t>
-      </w:r>
-      <w:proofErr w:type="spellEnd"/>
-      <w:r>
-        <w:t>, he just wants to make risk-free profit.</w:t>
-      </w:r>
-    </w:p>
-    <w:p>
-      <w:r>
-        <w:t xml:space="preserve">In this case, we see that the front runner bought 6.279 million </w:t>
-      </w:r>
-      <w:proofErr w:type="spellStart"/>
-      <w:r>
-        <w:t>CorgiCoin</w:t>
-      </w:r>
-      <w:proofErr w:type="spellEnd"/>
-      <w:r>
-        <w:t xml:space="preserve"> and then sold 6.279 million </w:t>
-      </w:r>
-      <w:proofErr w:type="spellStart"/>
-      <w:r>
-        <w:t>CorgiCoin</w:t>
-      </w:r>
-      <w:proofErr w:type="spellEnd"/>
-      <w:r>
-        <w:t xml:space="preserve"> immediately afterward at a slightly higher price, locking in a risk-free profit.</w:t>
-      </w:r>
-    </w:p>
-    <w:p>
-      <w:r>
-        <w:t xml:space="preserve">Blockchain transactions are grouped into chunks called </w:t>
-      </w:r>
-      <w:proofErr w:type="gramStart"/>
-      <w:r>
-        <w:t>blocks</w:t>
-      </w:r>
-      <w:proofErr w:type="gramEnd"/>
-    </w:p>
-    <w:p>
-      <w:r>
-        <w:t>Front running works because time is discretized on the blockchain. This is a fancy way of saying that blockchain transactions are grouped into blocks, rather than occurring one at a time.</w:t>
-      </w:r>
-    </w:p>
-    <w:p>
-      <w:r>
-        <w:t xml:space="preserve">When someone sends a buy order to </w:t>
-      </w:r>
-      <w:proofErr w:type="spellStart"/>
-      <w:r>
-        <w:t>PancakeSwap</w:t>
-      </w:r>
-      <w:proofErr w:type="spellEnd"/>
-      <w:r>
-        <w:t>, that order sits in a pool of pending transactions that have not yet been incorporated into the next block. These pending transactions are visible to anyone listening — that is, any computer running a full node.</w:t>
-      </w:r>
-    </w:p>
-    <w:p>
-      <w:r>
-        <w:t>In the example above, we saw that the order of the three trades was:</w:t>
-      </w:r>
-    </w:p>
-    <w:p>
-      <w:r>
-        <w:t>Front runner buys</w:t>
-      </w:r>
-    </w:p>
-    <w:p>
-      <w:r>
         <w:t xml:space="preserve">Normal person </w:t>
       </w:r>
       <w:proofErr w:type="gramStart"/>
@@ -6301,7 +6687,6 @@
         <w:pStyle w:val="Heading3"/>
       </w:pPr>
       <w:r>
-        <w:lastRenderedPageBreak/>
         <w:t>Sniping Bots attack</w:t>
       </w:r>
       <w:r>
@@ -6446,7 +6831,11 @@
         <w:t>what is</w:t>
       </w:r>
       <w:r>
-        <w:t xml:space="preserve"> going on here is your buy transaction and front-runner buy transaction will inflate the price momentarily and then frontrunner sell order comes in and take the inflated price profits and driving back the price down. Your buy order will purchase the tokens at higher price due to the buy order of frontrunner which inflated the price. So, the solution for this is to make your order strictly with the less slippage.</w:t>
+        <w:t xml:space="preserve"> going on here is your buy transaction and front-runner buy transaction will inflate the price momentarily and </w:t>
+      </w:r>
+      <w:r>
+        <w:lastRenderedPageBreak/>
+        <w:t>then frontrunner sell order comes in and take the inflated price profits and driving back the price down. Your buy order will purchase the tokens at higher price due to the buy order of frontrunner which inflated the price. So, the solution for this is to make your order strictly with the less slippage.</w:t>
       </w:r>
       <w:r>
         <w:t xml:space="preserve"> So, if you wanted to </w:t>
@@ -6536,11 +6925,7 @@
         <w:t xml:space="preserve">. </w:t>
       </w:r>
       <w:r>
-        <w:t xml:space="preserve">All this </w:t>
-      </w:r>
-      <w:r>
-        <w:lastRenderedPageBreak/>
-        <w:t xml:space="preserve">exploitation is possible due to the open and transparent nature of blockchain. All the transactions before they are mined will be sitting in the </w:t>
+        <w:t xml:space="preserve">All this exploitation is possible due to the open and transparent nature of blockchain. All the transactions before they are mined will be sitting in the </w:t>
       </w:r>
       <w:proofErr w:type="spellStart"/>
       <w:r>
@@ -6761,6 +7146,7 @@
         <w:pStyle w:val="Heading4"/>
       </w:pPr>
       <w:r>
+        <w:lastRenderedPageBreak/>
         <w:t xml:space="preserve">Sending transactions directly to miner by skipping the </w:t>
       </w:r>
       <w:proofErr w:type="spellStart"/>
@@ -6843,7 +7229,6 @@
         <w:pStyle w:val="Heading1"/>
       </w:pPr>
       <w:r>
-        <w:lastRenderedPageBreak/>
         <w:t>For Block Chain Developers</w:t>
       </w:r>
     </w:p>

</xml_diff>